<commit_message>
Updated to include Daniels suggestions here http://redmine.refreshcache.com/boards/14/topics/66
</commit_message>
<xml_diff>
--- a/Arena/UserControls/Custom/Cccev/Checkin/misc/Central_Checkin_Wizard_Admin_Guide.docx
+++ b/Arena/UserControls/Custom/Cccev/Checkin/misc/Central_Checkin_Wizard_Admin_Guide.docx
@@ -92,6 +92,9 @@
       <w:r>
         <w:t>Central Christian Church</w:t>
       </w:r>
+      <w:r>
+        <w:t xml:space="preserve"> &amp; High Desert Church</w:t>
+      </w:r>
     </w:p>
     <w:p>
       <w:pPr>
@@ -107,8 +110,14 @@
     <w:p>
       <w:pPr>
         <w:pStyle w:val="Style16ptBoldCentered"/>
-      </w:pPr>
-      <w:r>
+        <w:rPr>
+          <w:sz w:val="40"/>
+        </w:rPr>
+      </w:pPr>
+      <w:r>
+        <w:rPr>
+          <w:sz w:val="40"/>
+        </w:rPr>
         <w:t>Administrator Guide</w:t>
       </w:r>
     </w:p>
@@ -161,7 +170,7 @@
         <w:rPr>
           <w:color w:val="C0C0C0"/>
         </w:rPr>
-        <w:t>1</w:t>
+        <w:t>0</w:t>
       </w:r>
       <w:r>
         <w:rPr>
@@ -175,7 +184,7 @@
             <w:noProof/>
             <w:color w:val="C0C0C0"/>
           </w:rPr>
-          <w:t>67</w:t>
+          <w:t>76</w:t>
         </w:r>
       </w:fldSimple>
       <w:r>
@@ -233,7 +242,7 @@
           <w:noProof/>
           <w:color w:val="C0C0C0"/>
         </w:rPr>
-        <w:t>1/31/2011</w:t>
+        <w:t>2/1/2011</w:t>
       </w:r>
       <w:r>
         <w:rPr>
@@ -499,12 +508,12 @@
       <w:pPr>
         <w:pStyle w:val="Style20ptBoldGray-50Right"/>
         <w:rPr>
-          <w:color w:val="C0C0C0"/>
-        </w:rPr>
-      </w:pPr>
-      <w:r>
-        <w:rPr>
-          <w:color w:val="C0C0C0"/>
+          <w:color w:val="D9D9D9" w:themeColor="background1" w:themeShade="D9"/>
+        </w:rPr>
+      </w:pPr>
+      <w:r>
+        <w:rPr>
+          <w:color w:val="D9D9D9" w:themeColor="background1" w:themeShade="D9"/>
         </w:rPr>
         <w:t>Arena Community Documentation</w:t>
       </w:r>
@@ -515,7 +524,7 @@
         <w:rPr>
           <w:rFonts w:cs="Arial"/>
           <w:b/>
-          <w:color w:val="C0C0C0"/>
+          <w:color w:val="D9D9D9" w:themeColor="background1" w:themeShade="D9"/>
           <w:sz w:val="32"/>
           <w:szCs w:val="32"/>
         </w:rPr>
@@ -524,7 +533,7 @@
         <w:rPr>
           <w:rFonts w:cs="Arial"/>
           <w:b/>
-          <w:color w:val="C0C0C0"/>
+          <w:color w:val="D9D9D9" w:themeColor="background1" w:themeShade="D9"/>
           <w:sz w:val="32"/>
           <w:szCs w:val="32"/>
         </w:rPr>
@@ -534,7 +543,7 @@
         <w:rPr>
           <w:rFonts w:cs="Arial"/>
           <w:b/>
-          <w:color w:val="C0C0C0"/>
+          <w:color w:val="D9D9D9" w:themeColor="background1" w:themeShade="D9"/>
           <w:sz w:val="32"/>
           <w:szCs w:val="32"/>
         </w:rPr>
@@ -544,7 +553,7 @@
         <w:rPr>
           <w:rFonts w:cs="Arial"/>
           <w:b/>
-          <w:color w:val="C0C0C0"/>
+          <w:color w:val="D9D9D9" w:themeColor="background1" w:themeShade="D9"/>
           <w:sz w:val="32"/>
           <w:szCs w:val="32"/>
         </w:rPr>
@@ -554,7 +563,7 @@
         <w:rPr>
           <w:rFonts w:cs="Arial"/>
           <w:b/>
-          <w:color w:val="C0C0C0"/>
+          <w:color w:val="D9D9D9" w:themeColor="background1" w:themeShade="D9"/>
           <w:sz w:val="32"/>
           <w:szCs w:val="32"/>
         </w:rPr>
@@ -851,6 +860,9 @@
               <w:t>/</w:t>
             </w:r>
             <w:r>
+              <w:t>0</w:t>
+            </w:r>
+            <w:r>
               <w:t>3</w:t>
             </w:r>
             <w:r>
@@ -1045,7 +1057,10 @@
           </w:tcPr>
           <w:p>
             <w:r>
-              <w:t>1.3.1</w:t>
+              <w:t>1.3.</w:t>
+            </w:r>
+            <w:r>
+              <w:t>0</w:t>
             </w:r>
           </w:p>
         </w:tc>
@@ -1055,10 +1070,16 @@
           </w:tcPr>
           <w:p>
             <w:r>
-              <w:t>01</w:t>
-            </w:r>
-            <w:r>
-              <w:t>/18/</w:t>
+              <w:t>2</w:t>
+            </w:r>
+            <w:r>
+              <w:t>/</w:t>
+            </w:r>
+            <w:r>
+              <w:t>02</w:t>
+            </w:r>
+            <w:r>
+              <w:t>/</w:t>
             </w:r>
             <w:r>
               <w:t>2011</w:t>
@@ -1073,6 +1094,9 @@
             <w:r>
               <w:t>Nick Airdo</w:t>
             </w:r>
+            <w:r>
+              <w:t>, Daniel Hazelbaker</w:t>
+            </w:r>
           </w:p>
         </w:tc>
         <w:tc>
@@ -1087,7 +1111,7 @@
               <w:t>Kiosk Management section</w:t>
             </w:r>
             <w:r>
-              <w:t>.</w:t>
+              <w:t>, include HDC as full owner of the code and project.</w:t>
             </w:r>
           </w:p>
         </w:tc>
@@ -1179,7 +1203,7 @@
         <w:rPr>
           <w:noProof/>
         </w:rPr>
-        <w:instrText xml:space="preserve"> PAGEREF _Toc284334038 \h </w:instrText>
+        <w:instrText xml:space="preserve"> PAGEREF _Toc284417171 \h </w:instrText>
       </w:r>
       <w:r>
         <w:rPr>
@@ -1243,7 +1267,7 @@
         <w:rPr>
           <w:noProof/>
         </w:rPr>
-        <w:instrText xml:space="preserve"> PAGEREF _Toc284334039 \h </w:instrText>
+        <w:instrText xml:space="preserve"> PAGEREF _Toc284417172 \h </w:instrText>
       </w:r>
       <w:r>
         <w:rPr>
@@ -1307,7 +1331,7 @@
         <w:rPr>
           <w:noProof/>
         </w:rPr>
-        <w:instrText xml:space="preserve"> PAGEREF _Toc284334040 \h </w:instrText>
+        <w:instrText xml:space="preserve"> PAGEREF _Toc284417173 \h </w:instrText>
       </w:r>
       <w:r>
         <w:rPr>
@@ -1368,7 +1392,7 @@
         <w:rPr>
           <w:noProof/>
         </w:rPr>
-        <w:instrText xml:space="preserve"> PAGEREF _Toc284334041 \h </w:instrText>
+        <w:instrText xml:space="preserve"> PAGEREF _Toc284417174 \h </w:instrText>
       </w:r>
       <w:r>
         <w:rPr>
@@ -1429,7 +1453,7 @@
         <w:rPr>
           <w:noProof/>
         </w:rPr>
-        <w:instrText xml:space="preserve"> PAGEREF _Toc284334042 \h </w:instrText>
+        <w:instrText xml:space="preserve"> PAGEREF _Toc284417175 \h </w:instrText>
       </w:r>
       <w:r>
         <w:rPr>
@@ -1493,7 +1517,7 @@
         <w:rPr>
           <w:noProof/>
         </w:rPr>
-        <w:instrText xml:space="preserve"> PAGEREF _Toc284334043 \h </w:instrText>
+        <w:instrText xml:space="preserve"> PAGEREF _Toc284417176 \h </w:instrText>
       </w:r>
       <w:r>
         <w:rPr>
@@ -1554,7 +1578,7 @@
         <w:rPr>
           <w:noProof/>
         </w:rPr>
-        <w:instrText xml:space="preserve"> PAGEREF _Toc284334044 \h </w:instrText>
+        <w:instrText xml:space="preserve"> PAGEREF _Toc284417177 \h </w:instrText>
       </w:r>
       <w:r>
         <w:rPr>
@@ -1615,7 +1639,7 @@
         <w:rPr>
           <w:noProof/>
         </w:rPr>
-        <w:instrText xml:space="preserve"> PAGEREF _Toc284334045 \h </w:instrText>
+        <w:instrText xml:space="preserve"> PAGEREF _Toc284417178 \h </w:instrText>
       </w:r>
       <w:r>
         <w:rPr>
@@ -1676,7 +1700,7 @@
         <w:rPr>
           <w:noProof/>
         </w:rPr>
-        <w:instrText xml:space="preserve"> PAGEREF _Toc284334046 \h </w:instrText>
+        <w:instrText xml:space="preserve"> PAGEREF _Toc284417179 \h </w:instrText>
       </w:r>
       <w:r>
         <w:rPr>
@@ -1737,7 +1761,7 @@
         <w:rPr>
           <w:noProof/>
         </w:rPr>
-        <w:instrText xml:space="preserve"> PAGEREF _Toc284334047 \h </w:instrText>
+        <w:instrText xml:space="preserve"> PAGEREF _Toc284417180 \h </w:instrText>
       </w:r>
       <w:r>
         <w:rPr>
@@ -1798,7 +1822,7 @@
         <w:rPr>
           <w:noProof/>
         </w:rPr>
-        <w:instrText xml:space="preserve"> PAGEREF _Toc284334048 \h </w:instrText>
+        <w:instrText xml:space="preserve"> PAGEREF _Toc284417181 \h </w:instrText>
       </w:r>
       <w:r>
         <w:rPr>
@@ -1862,7 +1886,7 @@
         <w:rPr>
           <w:noProof/>
         </w:rPr>
-        <w:instrText xml:space="preserve"> PAGEREF _Toc284334049 \h </w:instrText>
+        <w:instrText xml:space="preserve"> PAGEREF _Toc284417182 \h </w:instrText>
       </w:r>
       <w:r>
         <w:rPr>
@@ -1923,7 +1947,7 @@
         <w:rPr>
           <w:noProof/>
         </w:rPr>
-        <w:instrText xml:space="preserve"> PAGEREF _Toc284334050 \h </w:instrText>
+        <w:instrText xml:space="preserve"> PAGEREF _Toc284417183 \h </w:instrText>
       </w:r>
       <w:r>
         <w:rPr>
@@ -1984,7 +2008,7 @@
         <w:rPr>
           <w:noProof/>
         </w:rPr>
-        <w:instrText xml:space="preserve"> PAGEREF _Toc284334051 \h </w:instrText>
+        <w:instrText xml:space="preserve"> PAGEREF _Toc284417184 \h </w:instrText>
       </w:r>
       <w:r>
         <w:rPr>
@@ -2045,7 +2069,7 @@
         <w:rPr>
           <w:noProof/>
         </w:rPr>
-        <w:instrText xml:space="preserve"> PAGEREF _Toc284334052 \h </w:instrText>
+        <w:instrText xml:space="preserve"> PAGEREF _Toc284417185 \h </w:instrText>
       </w:r>
       <w:r>
         <w:rPr>
@@ -2106,7 +2130,7 @@
         <w:rPr>
           <w:noProof/>
         </w:rPr>
-        <w:instrText xml:space="preserve"> PAGEREF _Toc284334053 \h </w:instrText>
+        <w:instrText xml:space="preserve"> PAGEREF _Toc284417186 \h </w:instrText>
       </w:r>
       <w:r>
         <w:rPr>
@@ -2167,7 +2191,7 @@
         <w:rPr>
           <w:noProof/>
         </w:rPr>
-        <w:instrText xml:space="preserve"> PAGEREF _Toc284334054 \h </w:instrText>
+        <w:instrText xml:space="preserve"> PAGEREF _Toc284417187 \h </w:instrText>
       </w:r>
       <w:r>
         <w:rPr>
@@ -2228,7 +2252,7 @@
         <w:rPr>
           <w:noProof/>
         </w:rPr>
-        <w:instrText xml:space="preserve"> PAGEREF _Toc284334055 \h </w:instrText>
+        <w:instrText xml:space="preserve"> PAGEREF _Toc284417188 \h </w:instrText>
       </w:r>
       <w:r>
         <w:rPr>
@@ -2289,7 +2313,7 @@
         <w:rPr>
           <w:noProof/>
         </w:rPr>
-        <w:instrText xml:space="preserve"> PAGEREF _Toc284334056 \h </w:instrText>
+        <w:instrText xml:space="preserve"> PAGEREF _Toc284417189 \h </w:instrText>
       </w:r>
       <w:r>
         <w:rPr>
@@ -2350,7 +2374,7 @@
         <w:rPr>
           <w:noProof/>
         </w:rPr>
-        <w:instrText xml:space="preserve"> PAGEREF _Toc284334057 \h </w:instrText>
+        <w:instrText xml:space="preserve"> PAGEREF _Toc284417190 \h </w:instrText>
       </w:r>
       <w:r>
         <w:rPr>
@@ -2414,7 +2438,7 @@
         <w:rPr>
           <w:noProof/>
         </w:rPr>
-        <w:instrText xml:space="preserve"> PAGEREF _Toc284334058 \h </w:instrText>
+        <w:instrText xml:space="preserve"> PAGEREF _Toc284417191 \h </w:instrText>
       </w:r>
       <w:r>
         <w:rPr>
@@ -2475,7 +2499,7 @@
         <w:rPr>
           <w:noProof/>
         </w:rPr>
-        <w:instrText xml:space="preserve"> PAGEREF _Toc284334059 \h </w:instrText>
+        <w:instrText xml:space="preserve"> PAGEREF _Toc284417192 \h </w:instrText>
       </w:r>
       <w:r>
         <w:rPr>
@@ -2536,7 +2560,7 @@
         <w:rPr>
           <w:noProof/>
         </w:rPr>
-        <w:instrText xml:space="preserve"> PAGEREF _Toc284334060 \h </w:instrText>
+        <w:instrText xml:space="preserve"> PAGEREF _Toc284417193 \h </w:instrText>
       </w:r>
       <w:r>
         <w:rPr>
@@ -2600,7 +2624,7 @@
         <w:rPr>
           <w:noProof/>
         </w:rPr>
-        <w:instrText xml:space="preserve"> PAGEREF _Toc284334061 \h </w:instrText>
+        <w:instrText xml:space="preserve"> PAGEREF _Toc284417194 \h </w:instrText>
       </w:r>
       <w:r>
         <w:rPr>
@@ -2661,7 +2685,7 @@
         <w:rPr>
           <w:noProof/>
         </w:rPr>
-        <w:instrText xml:space="preserve"> PAGEREF _Toc284334062 \h </w:instrText>
+        <w:instrText xml:space="preserve"> PAGEREF _Toc284417195 \h </w:instrText>
       </w:r>
       <w:r>
         <w:rPr>
@@ -2722,7 +2746,7 @@
         <w:rPr>
           <w:noProof/>
         </w:rPr>
-        <w:instrText xml:space="preserve"> PAGEREF _Toc284334063 \h </w:instrText>
+        <w:instrText xml:space="preserve"> PAGEREF _Toc284417196 \h </w:instrText>
       </w:r>
       <w:r>
         <w:rPr>
@@ -2783,7 +2807,7 @@
         <w:rPr>
           <w:noProof/>
         </w:rPr>
-        <w:instrText xml:space="preserve"> PAGEREF _Toc284334064 \h </w:instrText>
+        <w:instrText xml:space="preserve"> PAGEREF _Toc284417197 \h </w:instrText>
       </w:r>
       <w:r>
         <w:rPr>
@@ -2844,7 +2868,7 @@
         <w:rPr>
           <w:noProof/>
         </w:rPr>
-        <w:instrText xml:space="preserve"> PAGEREF _Toc284334065 \h </w:instrText>
+        <w:instrText xml:space="preserve"> PAGEREF _Toc284417198 \h </w:instrText>
       </w:r>
       <w:r>
         <w:rPr>
@@ -2905,7 +2929,7 @@
         <w:rPr>
           <w:noProof/>
         </w:rPr>
-        <w:instrText xml:space="preserve"> PAGEREF _Toc284334066 \h </w:instrText>
+        <w:instrText xml:space="preserve"> PAGEREF _Toc284417199 \h </w:instrText>
       </w:r>
       <w:r>
         <w:rPr>
@@ -2958,7 +2982,7 @@
           <w:bCs/>
         </w:rPr>
       </w:pPr>
-      <w:bookmarkStart w:id="0" w:name="_Toc284334038"/>
+      <w:bookmarkStart w:id="0" w:name="_Toc284417171"/>
       <w:r>
         <w:rPr>
           <w:rStyle w:val="Style14ptBold"/>
@@ -3593,7 +3617,7 @@
       <w:pPr>
         <w:pStyle w:val="Heading1"/>
       </w:pPr>
-      <w:bookmarkStart w:id="1" w:name="_Toc284334039"/>
+      <w:bookmarkStart w:id="1" w:name="_Toc284417172"/>
       <w:r>
         <w:lastRenderedPageBreak/>
         <w:t>Introduction</w:t>
@@ -3608,10 +3632,22 @@
         <w:t>Check-In Wizard</w:t>
       </w:r>
       <w:r>
-        <w:t xml:space="preserve"> is purely a web-based application.  It </w:t>
-      </w:r>
-      <w:r>
-        <w:t xml:space="preserve">uses much of the existing Arena system and basically adds a few new attributes to the </w:t>
+        <w:t xml:space="preserve"> is </w:t>
+      </w:r>
+      <w:r>
+        <w:t>a 100% web-based, fast, self-</w:t>
+      </w:r>
+      <w:r>
+        <w:t>serve (attendant-less) check-in system</w:t>
+      </w:r>
+      <w:r>
+        <w:t xml:space="preserve"> created by Central Christian Church and High Desert Church.</w:t>
+      </w:r>
+      <w:r>
+        <w:t xml:space="preserve">  It relies on</w:t>
+      </w:r>
+      <w:r>
+        <w:t xml:space="preserve"> much of the existing Arena system and basically adds a few new attributes to the </w:t>
       </w:r>
       <w:r>
         <w:t xml:space="preserve">Arena Check-in </w:t>
@@ -3626,8 +3662,14 @@
         <w:t>, extended</w:t>
       </w:r>
       <w:r>
-        <w:t xml:space="preserve"> attributes are: the ability level, last name criteria, and special-needs flag.  </w:t>
-      </w:r>
+        <w:t xml:space="preserve"> attributes are: the ability level, last name cri</w:t>
+      </w:r>
+      <w:r>
+        <w:t xml:space="preserve">teria, and special-needs flag. </w:t>
+      </w:r>
+    </w:p>
+    <w:p/>
+    <w:p>
       <w:r>
         <w:t xml:space="preserve">A firm understanding of Arena’s Kiosks, Locations, and Attendance Types </w:t>
       </w:r>
@@ -3646,9 +3688,9 @@
       <w:r>
         <w:t>.</w:t>
       </w:r>
-    </w:p>
-    <w:p/>
-    <w:p>
+      <w:r>
+        <w:t xml:space="preserve">  </w:t>
+      </w:r>
       <w:r>
         <w:t>For example, to set up a “centralized” check in system where multiple kiosks at a campus can be used to check children into the appropriate class</w:t>
       </w:r>
@@ -3684,7 +3726,13 @@
         <w:t>each kiosk using Arena’s Check-I</w:t>
       </w:r>
       <w:r>
-        <w:t>n application.</w:t>
+        <w:t>n application</w:t>
+      </w:r>
+      <w:r>
+        <w:t xml:space="preserve"> or our custom kiosk management page</w:t>
+      </w:r>
+      <w:r>
+        <w:t>.</w:t>
       </w:r>
     </w:p>
     <w:p>
@@ -3902,14 +3950,23 @@
     </w:p>
     <w:p>
       <w:r>
-        <w:t>In order for the system to function properly, each of these pieces must be properly configured or defined.</w:t>
+        <w:t>F</w:t>
+      </w:r>
+      <w:r>
+        <w:t xml:space="preserve">or the system to function </w:t>
+      </w:r>
+      <w:r>
+        <w:t>correctly</w:t>
+      </w:r>
+      <w:r>
+        <w:t>, each of these pieces must be properly configured.</w:t>
       </w:r>
     </w:p>
     <w:p>
       <w:pPr>
         <w:pStyle w:val="Heading1"/>
       </w:pPr>
-      <w:bookmarkStart w:id="2" w:name="_Toc284334040"/>
+      <w:bookmarkStart w:id="2" w:name="_Toc284417173"/>
       <w:r>
         <w:lastRenderedPageBreak/>
         <w:t>Check-In Wizard</w:t>
@@ -3926,7 +3983,7 @@
       <w:pPr>
         <w:pStyle w:val="Heading2"/>
       </w:pPr>
-      <w:bookmarkStart w:id="3" w:name="_Toc284334041"/>
+      <w:bookmarkStart w:id="3" w:name="_Toc284417174"/>
       <w:r>
         <w:t xml:space="preserve">How It </w:t>
       </w:r>
@@ -4224,8 +4281,12 @@
     <w:p>
       <w:pPr>
         <w:pStyle w:val="Caption"/>
+        <w:ind w:left="720"/>
       </w:pPr>
       <w:bookmarkStart w:id="4" w:name="_Ref222052260"/>
+      <w:r>
+        <w:t xml:space="preserve">   </w:t>
+      </w:r>
       <w:r>
         <w:t xml:space="preserve">Figure </w:t>
       </w:r>
@@ -4248,7 +4309,7 @@
         <w:pStyle w:val="Heading2"/>
         <w:pageBreakBefore/>
       </w:pPr>
-      <w:bookmarkStart w:id="5" w:name="_Toc284334042"/>
+      <w:bookmarkStart w:id="5" w:name="_Toc284417175"/>
       <w:r>
         <w:lastRenderedPageBreak/>
         <w:t xml:space="preserve">What </w:t>
@@ -4412,6 +4473,15 @@
               </w:rPr>
               <w:t>Step 1</w:t>
             </w:r>
+            <w:r>
+              <w:rPr>
+                <w:b/>
+              </w:rPr>
+              <w:t xml:space="preserve"> - </w:t>
+            </w:r>
+            <w:r>
+              <w:t>Once Check-In is active families will see this screen. Depending on your settings they can either scan an ID card or press the "Search By Phone" button on screen.</w:t>
+            </w:r>
           </w:p>
         </w:tc>
         <w:tc>
@@ -4804,6 +4874,45 @@
               <w:lastRenderedPageBreak/>
               <w:t>Step 6</w:t>
             </w:r>
+            <w:r>
+              <w:rPr>
+                <w:b/>
+              </w:rPr>
+              <w:t xml:space="preserve"> –</w:t>
+            </w:r>
+            <w:r>
+              <w:t xml:space="preserve"> T</w:t>
+            </w:r>
+            <w:r>
+              <w:t xml:space="preserve">he </w:t>
+            </w:r>
+            <w:r>
+              <w:t xml:space="preserve">confirmation screen provides </w:t>
+            </w:r>
+            <w:r>
+              <w:t xml:space="preserve">an overview of who is being checked in, when and where. If somebody cannot be checked in then </w:t>
+            </w:r>
+            <w:r>
+              <w:t>“</w:t>
+            </w:r>
+            <w:r>
+              <w:t>Unavailable</w:t>
+            </w:r>
+            <w:r>
+              <w:t>”</w:t>
+            </w:r>
+            <w:r>
+              <w:t xml:space="preserve"> will be displayed</w:t>
+            </w:r>
+            <w:r>
+              <w:t xml:space="preserve"> </w:t>
+            </w:r>
+            <w:r>
+              <w:t xml:space="preserve">(along with a configurable message) </w:t>
+            </w:r>
+            <w:r>
+              <w:t>instead of a room name. They also have a chance to press Cancel to make changes to their selection.</w:t>
+            </w:r>
           </w:p>
         </w:tc>
         <w:tc>
@@ -4877,6 +4986,32 @@
               </w:rPr>
               <w:t>Step 7</w:t>
             </w:r>
+            <w:r>
+              <w:rPr>
+                <w:b/>
+              </w:rPr>
+              <w:t xml:space="preserve"> </w:t>
+            </w:r>
+            <w:r>
+              <w:rPr>
+                <w:b/>
+              </w:rPr>
+              <w:t xml:space="preserve">– </w:t>
+            </w:r>
+            <w:r>
+              <w:rPr>
+                <w:rStyle w:val="Strong"/>
+                <w:b w:val="0"/>
+              </w:rPr>
+              <w:t>This final status screen will display any errors that may have occurred during check-in or printing of the labels</w:t>
+            </w:r>
+            <w:r>
+              <w:rPr>
+                <w:rStyle w:val="Strong"/>
+                <w:b w:val="0"/>
+              </w:rPr>
+              <w:t>.</w:t>
+            </w:r>
           </w:p>
         </w:tc>
         <w:tc>
@@ -4977,7 +5112,7 @@
       <w:pPr>
         <w:pStyle w:val="Heading1"/>
       </w:pPr>
-      <w:bookmarkStart w:id="6" w:name="_Toc284334043"/>
+      <w:bookmarkStart w:id="6" w:name="_Toc284417176"/>
       <w:r>
         <w:lastRenderedPageBreak/>
         <w:t>Managing the Check-in System</w:t>
@@ -4988,7 +5123,7 @@
       <w:pPr>
         <w:pStyle w:val="Heading2"/>
       </w:pPr>
-      <w:bookmarkStart w:id="7" w:name="_Toc284334044"/>
+      <w:bookmarkStart w:id="7" w:name="_Toc284417177"/>
       <w:r>
         <w:t>Setting Up a New “Class”</w:t>
       </w:r>
@@ -5046,6 +5181,9 @@
       </w:r>
       <w:r>
         <w:t>.</w:t>
+      </w:r>
+      <w:r>
+        <w:t xml:space="preserve">  Age values are always entered in years, so you will use “1.67” to represent 1 year 8 months (1 + 8/12).</w:t>
       </w:r>
     </w:p>
     <w:p/>
@@ -5059,7 +5197,7 @@
         </w:rPr>
         <w:drawing>
           <wp:inline distT="0" distB="0" distL="0" distR="0">
-            <wp:extent cx="4312710" cy="4572000"/>
+            <wp:extent cx="4248150" cy="4503559"/>
             <wp:effectExtent l="19050" t="0" r="0" b="0"/>
             <wp:docPr id="56" name="Picture 56"/>
             <wp:cNvGraphicFramePr>
@@ -5085,7 +5223,7 @@
                   <pic:spPr bwMode="auto">
                     <a:xfrm>
                       <a:off x="0" y="0"/>
-                      <a:ext cx="4319373" cy="4579064"/>
+                      <a:ext cx="4254714" cy="4510517"/>
                     </a:xfrm>
                     <a:prstGeom prst="rect">
                       <a:avLst/>
@@ -5209,7 +5347,7 @@
         <w:t xml:space="preserve">Next, </w:t>
       </w:r>
       <w:r>
-        <w:t xml:space="preserve">if needed, </w:t>
+        <w:t xml:space="preserve">if additional filtering or room balancing is needed, </w:t>
       </w:r>
       <w:r>
         <w:t>create an Extended Attribute for the Attendance Type</w:t>
@@ -5240,6 +5378,15 @@
       </w:r>
       <w:r>
         <w:t>.</w:t>
+      </w:r>
+      <w:r>
+        <w:t xml:space="preserve">  </w:t>
+      </w:r>
+      <w:r>
+        <w:t>If this class will not use any special filt</w:t>
+      </w:r>
+      <w:r>
+        <w:t>ering this step may be skipped.</w:t>
       </w:r>
     </w:p>
     <w:p>
@@ -5525,7 +5672,7 @@
         <w:pStyle w:val="Heading2"/>
         <w:pageBreakBefore/>
       </w:pPr>
-      <w:bookmarkStart w:id="11" w:name="_Toc284334045"/>
+      <w:bookmarkStart w:id="11" w:name="_Toc284417178"/>
       <w:r>
         <w:lastRenderedPageBreak/>
         <w:t>Realistic Classroom Setup</w:t>
@@ -5554,6 +5701,9 @@
     </w:p>
     <w:p/>
     <w:p>
+      <w:pPr>
+        <w:keepNext/>
+      </w:pPr>
       <w:r>
         <w:rPr>
           <w:noProof/>
@@ -5605,6 +5755,25 @@
         </w:drawing>
       </w:r>
     </w:p>
+    <w:p>
+      <w:pPr>
+        <w:pStyle w:val="Caption"/>
+      </w:pPr>
+      <w:r>
+        <w:t xml:space="preserve">Figure </w:t>
+      </w:r>
+      <w:fldSimple w:instr=" SEQ Figure \* ARABIC ">
+        <w:r>
+          <w:rPr>
+            <w:noProof/>
+          </w:rPr>
+          <w:t>5</w:t>
+        </w:r>
+      </w:fldSimple>
+      <w:r>
+        <w:t xml:space="preserve"> - an example of a real Sunday morning class setup</w:t>
+      </w:r>
+    </w:p>
     <w:p/>
     <w:p>
       <w:r>
@@ -5674,7 +5843,7 @@
         <w:pStyle w:val="Heading2"/>
         <w:pageBreakBefore/>
       </w:pPr>
-      <w:bookmarkStart w:id="12" w:name="_Toc284334046"/>
+      <w:bookmarkStart w:id="12" w:name="_Toc284417179"/>
       <w:r>
         <w:lastRenderedPageBreak/>
         <w:t xml:space="preserve">Check-in For Multiple, </w:t>
@@ -5695,7 +5864,19 @@
     </w:p>
     <w:p>
       <w:r>
-        <w:t>If your church is like ours you might want to allow parents to check their children for multiple services (</w:t>
+        <w:t xml:space="preserve">If your church is like ours you might want to allow parents </w:t>
+      </w:r>
+      <w:r>
+        <w:t>the option to</w:t>
+      </w:r>
+      <w:r>
+        <w:t xml:space="preserve"> check their children </w:t>
+      </w:r>
+      <w:r>
+        <w:t xml:space="preserve">in </w:t>
+      </w:r>
+      <w:r>
+        <w:t>for multiple services (</w:t>
       </w:r>
       <w:r>
         <w:t>such as the</w:t>
@@ -5705,7 +5886,7 @@
       </w:r>
       <w:r>
         <w:rPr>
-          <w:b/>
+          <w:i/>
         </w:rPr>
         <w:t>and</w:t>
       </w:r>
@@ -5778,13 +5959,49 @@
     <w:p/>
     <w:p>
       <w:r>
-        <w:t>In the scenario where a child has been checked into multiple classes, w</w:t>
-      </w:r>
-      <w:r>
-        <w:t>ith our custom Pr</w:t>
-      </w:r>
-      <w:r>
-        <w:t xml:space="preserve">int Label provider we print only one set of labels, however our “attendance label” includes a note indicating that the child is staying for two services.  (See the </w:t>
+        <w:t>In th</w:t>
+      </w:r>
+      <w:r>
+        <w:t>is</w:t>
+      </w:r>
+      <w:r>
+        <w:t xml:space="preserve"> scenario where a child has been checked into multiple classes, </w:t>
+      </w:r>
+      <w:r>
+        <w:t>our custom Pr</w:t>
+      </w:r>
+      <w:r>
+        <w:t xml:space="preserve">int Label provider </w:t>
+      </w:r>
+      <w:r>
+        <w:t>only prints</w:t>
+      </w:r>
+      <w:r>
+        <w:t xml:space="preserve"> </w:t>
+      </w:r>
+      <w:r>
+        <w:rPr>
+          <w:i/>
+        </w:rPr>
+        <w:t>one</w:t>
+      </w:r>
+      <w:r>
+        <w:t xml:space="preserve"> set of labels, however </w:t>
+      </w:r>
+      <w:r>
+        <w:t>the</w:t>
+      </w:r>
+      <w:r>
+        <w:t xml:space="preserve"> “attendance label” </w:t>
+      </w:r>
+      <w:r>
+        <w:t>include</w:t>
+      </w:r>
+      <w:r>
+        <w:t>s</w:t>
+      </w:r>
+      <w:r>
+        <w:t xml:space="preserve"> a note indicating that the child is staying for two services.  (See the </w:t>
       </w:r>
       <w:r>
         <w:fldChar w:fldCharType="begin"/>
@@ -5810,7 +6027,7 @@
         <w:pStyle w:val="Heading2"/>
         <w:pageBreakBefore/>
       </w:pPr>
-      <w:bookmarkStart w:id="13" w:name="_Toc284334047"/>
+      <w:bookmarkStart w:id="13" w:name="_Toc284417180"/>
       <w:r>
         <w:lastRenderedPageBreak/>
         <w:t xml:space="preserve">Standard </w:t>
@@ -6525,13 +6742,16 @@
                 <w:txbxContent>
                   <w:p>
                     <w:r>
-                      <w:t>2’</w:t>
+                      <w:t>2</w:t>
+                    </w:r>
+                    <w:r>
+                      <w:t>”</w:t>
                     </w:r>
                   </w:p>
                 </w:txbxContent>
               </v:textbox>
             </v:shape>
-            <v:shape id="_x0000_s1080" type="#_x0000_t202" style="position:absolute;left:5220;top:9350;width:900;height:360" stroked="f">
+            <v:shape id="_x0000_s1080" type="#_x0000_t202" style="position:absolute;left:5220;top:9350;width:1044;height:360" stroked="f">
               <v:textbox style="mso-next-textbox:#_x0000_s1080">
                 <w:txbxContent>
                   <w:p>
@@ -6548,7 +6768,14 @@
                         <w:rFonts w:cs="Arial"/>
                         <w:szCs w:val="28"/>
                       </w:rPr>
-                      <w:t>2’1/4</w:t>
+                      <w:t>2</w:t>
+                    </w:r>
+                    <w:r>
+                      <w:rPr>
+                        <w:rFonts w:cs="Arial"/>
+                        <w:szCs w:val="28"/>
+                      </w:rPr>
+                      <w:t xml:space="preserve"> ¼”</w:t>
                     </w:r>
                   </w:p>
                   <w:p>
@@ -7190,7 +7417,7 @@
               </v:textbox>
             </v:rect>
             <v:shape id="_x0000_s1055" type="#_x0000_t202" style="position:absolute;left:3528;top:11765;width:4176;height:483" fillcolor="black" stroked="f">
-              <v:textbox>
+              <v:textbox inset=",1.44pt,,1.44pt">
                 <w:txbxContent>
                   <w:p>
                     <w:pPr>
@@ -7374,18 +7601,21 @@
                 <w:txbxContent>
                   <w:p>
                     <w:r>
-                      <w:t>2’</w:t>
+                      <w:t>2”</w:t>
                     </w:r>
                   </w:p>
                 </w:txbxContent>
               </v:textbox>
             </v:shape>
-            <v:shape id="_x0000_s1063" type="#_x0000_t202" style="position:absolute;left:5760;top:1799;width:1080;height:361" stroked="f">
+            <v:shape id="_x0000_s1063" type="#_x0000_t202" style="position:absolute;left:5295;top:1799;width:1080;height:361" stroked="f">
               <v:textbox style="mso-next-textbox:#_x0000_s1063">
                 <w:txbxContent>
                   <w:p>
                     <w:r>
-                      <w:t>2’1/4</w:t>
+                      <w:t>2</w:t>
+                    </w:r>
+                    <w:r>
+                      <w:t xml:space="preserve"> ¼”</w:t>
                     </w:r>
                   </w:p>
                 </w:txbxContent>
@@ -7482,9 +7712,9 @@
                     </w:r>
                     <w:smartTag w:uri="urn:schemas-microsoft-com:office:smarttags" w:element="date">
                       <w:smartTagPr>
+                        <w:attr w:name="Month" w:val="6"/>
+                        <w:attr w:name="Day" w:val="30"/>
                         <w:attr w:name="Year" w:val="2004"/>
-                        <w:attr w:name="Day" w:val="30"/>
-                        <w:attr w:name="Month" w:val="6"/>
                       </w:smartTagPr>
                       <w:r>
                         <w:rPr>
@@ -7877,18 +8107,21 @@
                 <w:txbxContent>
                   <w:p>
                     <w:r>
-                      <w:t>2’</w:t>
+                      <w:t>2”:</w:t>
                     </w:r>
                   </w:p>
                 </w:txbxContent>
               </v:textbox>
             </v:shape>
-            <v:shape id="_x0000_s1034" type="#_x0000_t202" style="position:absolute;left:5760;top:1799;width:1080;height:361" stroked="f">
+            <v:shape id="_x0000_s1034" type="#_x0000_t202" style="position:absolute;left:5325;top:1799;width:1080;height:361" stroked="f">
               <v:textbox style="mso-next-textbox:#_x0000_s1034">
                 <w:txbxContent>
                   <w:p>
                     <w:r>
-                      <w:t>2’1/4</w:t>
+                      <w:t>2</w:t>
+                    </w:r>
+                    <w:r>
+                      <w:t xml:space="preserve"> ¼”</w:t>
                     </w:r>
                   </w:p>
                 </w:txbxContent>
@@ -8601,7 +8834,7 @@
       <w:bookmarkStart w:id="50" w:name="_Toc80413673"/>
       <w:bookmarkStart w:id="51" w:name="_Toc87849520"/>
       <w:bookmarkStart w:id="52" w:name="_Toc116271292"/>
-      <w:bookmarkStart w:id="53" w:name="_Toc284334048"/>
+      <w:bookmarkStart w:id="53" w:name="_Toc284417181"/>
       <w:bookmarkEnd w:id="18"/>
       <w:bookmarkEnd w:id="19"/>
       <w:bookmarkEnd w:id="20"/>
@@ -8805,6 +9038,9 @@
     </w:p>
     <w:p/>
     <w:p>
+      <w:pPr>
+        <w:keepNext/>
+      </w:pPr>
       <w:r>
         <w:rPr>
           <w:noProof/>
@@ -8858,9 +9094,43 @@
     </w:p>
     <w:p>
       <w:pPr>
+        <w:pStyle w:val="Caption"/>
+      </w:pPr>
+      <w:r>
+        <w:t xml:space="preserve">Figure </w:t>
+      </w:r>
+      <w:fldSimple w:instr=" SEQ Figure \* ARABIC ">
+        <w:r>
+          <w:rPr>
+            <w:noProof/>
+          </w:rPr>
+          <w:t>6</w:t>
+        </w:r>
+      </w:fldSimple>
+      <w:r>
+        <w:t xml:space="preserve"> - defining a label for an Attendance Type</w:t>
+      </w:r>
+    </w:p>
+    <w:p/>
+    <w:p>
+      <w:r>
+        <w:t xml:space="preserve">As of version 1.3.0, </w:t>
+      </w:r>
+      <w:r>
+        <w:t>the package</w:t>
+      </w:r>
+      <w:r>
+        <w:t xml:space="preserve"> </w:t>
+      </w:r>
+      <w:r>
+        <w:t>also includes a few custom RDLs you can import into Reporting Services and use in place of the default Arena check-in labels.</w:t>
+      </w:r>
+    </w:p>
+    <w:p>
+      <w:pPr>
         <w:pStyle w:val="Heading1"/>
       </w:pPr>
-      <w:bookmarkStart w:id="54" w:name="_Toc284334049"/>
+      <w:bookmarkStart w:id="54" w:name="_Toc284417182"/>
       <w:r>
         <w:lastRenderedPageBreak/>
         <w:t>Installation</w:t>
@@ -8888,7 +9158,7 @@
       <w:pPr>
         <w:pStyle w:val="Heading2"/>
       </w:pPr>
-      <w:bookmarkStart w:id="55" w:name="_Toc284334050"/>
+      <w:bookmarkStart w:id="55" w:name="_Toc284417183"/>
       <w:r>
         <w:t>Pre Module Installation Steps</w:t>
       </w:r>
@@ -9008,7 +9278,7 @@
       <w:pPr>
         <w:pStyle w:val="Heading2"/>
       </w:pPr>
-      <w:bookmarkStart w:id="56" w:name="_Toc284334051"/>
+      <w:bookmarkStart w:id="56" w:name="_Toc284417184"/>
       <w:r>
         <w:t>Check-In Wizard</w:t>
       </w:r>
@@ -9286,7 +9556,7 @@
       <w:pPr>
         <w:pStyle w:val="Heading2"/>
       </w:pPr>
-      <w:bookmarkStart w:id="57" w:name="_Toc284334052"/>
+      <w:bookmarkStart w:id="57" w:name="_Toc284417185"/>
       <w:r>
         <w:lastRenderedPageBreak/>
         <w:t>Module Settings</w:t>
@@ -11010,7 +11280,7 @@
         <w:pageBreakBefore/>
       </w:pPr>
       <w:bookmarkStart w:id="58" w:name="_Ref223608605"/>
-      <w:bookmarkStart w:id="59" w:name="_Toc284334053"/>
+      <w:bookmarkStart w:id="59" w:name="_Toc284417186"/>
       <w:r>
         <w:lastRenderedPageBreak/>
         <w:t>Organization Setting</w:t>
@@ -12033,7 +12303,7 @@
         <w:pageBreakBefore/>
       </w:pPr>
       <w:bookmarkStart w:id="61" w:name="_Ref284332748"/>
-      <w:bookmarkStart w:id="62" w:name="_Toc284334054"/>
+      <w:bookmarkStart w:id="62" w:name="_Toc284417187"/>
       <w:r>
         <w:lastRenderedPageBreak/>
         <w:t>Configuring the Ability Level Lookup Type</w:t>
@@ -12379,7 +12649,7 @@
         <w:pStyle w:val="Heading2"/>
       </w:pPr>
       <w:bookmarkStart w:id="63" w:name="_Ref223521183"/>
-      <w:bookmarkStart w:id="64" w:name="_Toc284334055"/>
+      <w:bookmarkStart w:id="64" w:name="_Toc284417188"/>
       <w:r>
         <w:t xml:space="preserve">Person Attributes: Ability Level, </w:t>
       </w:r>
@@ -12713,7 +12983,7 @@
           <w:rPr>
             <w:noProof/>
           </w:rPr>
-          <w:t>5</w:t>
+          <w:t>7</w:t>
         </w:r>
       </w:fldSimple>
       <w:r>
@@ -12725,7 +12995,7 @@
         <w:pStyle w:val="Heading2"/>
         <w:pageBreakBefore/>
       </w:pPr>
-      <w:bookmarkStart w:id="65" w:name="_Toc284334056"/>
+      <w:bookmarkStart w:id="65" w:name="_Toc284417189"/>
       <w:r>
         <w:lastRenderedPageBreak/>
         <w:t>Locations Setup</w:t>
@@ -12872,7 +13142,7 @@
           <w:rPr>
             <w:noProof/>
           </w:rPr>
-          <w:t>6</w:t>
+          <w:t>8</w:t>
         </w:r>
       </w:fldSimple>
       <w:r>
@@ -12980,7 +13250,7 @@
       <w:pPr>
         <w:pStyle w:val="Heading2"/>
       </w:pPr>
-      <w:bookmarkStart w:id="66" w:name="_Toc284334057"/>
+      <w:bookmarkStart w:id="66" w:name="_Toc284417190"/>
       <w:r>
         <w:t>Kiosk Setup</w:t>
       </w:r>
@@ -13024,7 +13294,13 @@
         <w:fldChar w:fldCharType="separate"/>
       </w:r>
       <w:r>
-        <w:t>Kiosk Management Page</w:t>
+        <w:t>Kiosk Ma</w:t>
+      </w:r>
+      <w:r>
+        <w:t>n</w:t>
+      </w:r>
+      <w:r>
+        <w:t>agement Page</w:t>
       </w:r>
       <w:r>
         <w:fldChar w:fldCharType="end"/>
@@ -13128,7 +13404,7 @@
       <w:pPr>
         <w:pStyle w:val="Heading1"/>
       </w:pPr>
-      <w:bookmarkStart w:id="67" w:name="_Toc284334058"/>
+      <w:bookmarkStart w:id="67" w:name="_Toc284417191"/>
       <w:r>
         <w:lastRenderedPageBreak/>
         <w:t>Other Things to Consider</w:t>
@@ -13146,7 +13422,7 @@
       </w:pPr>
       <w:bookmarkStart w:id="68" w:name="_Ref230494491"/>
       <w:bookmarkStart w:id="69" w:name="_Ref230494518"/>
-      <w:bookmarkStart w:id="70" w:name="_Toc284334059"/>
+      <w:bookmarkStart w:id="70" w:name="_Toc284417192"/>
       <w:r>
         <w:t xml:space="preserve">SQL </w:t>
       </w:r>
@@ -13267,7 +13543,7 @@
         <w:pageBreakBefore/>
       </w:pPr>
       <w:bookmarkStart w:id="71" w:name="_Ref246139745"/>
-      <w:bookmarkStart w:id="72" w:name="_Toc284334060"/>
+      <w:bookmarkStart w:id="72" w:name="_Toc284417193"/>
       <w:r>
         <w:lastRenderedPageBreak/>
         <w:t>Other</w:t>
@@ -13538,7 +13814,7 @@
           <w:rPr>
             <w:noProof/>
           </w:rPr>
-          <w:t>7</w:t>
+          <w:t>9</w:t>
         </w:r>
       </w:fldSimple>
       <w:bookmarkEnd w:id="74"/>
@@ -13615,7 +13891,7 @@
           <w:rPr>
             <w:noProof/>
           </w:rPr>
-          <w:t>8</w:t>
+          <w:t>10</w:t>
         </w:r>
       </w:fldSimple>
       <w:bookmarkEnd w:id="75"/>
@@ -13743,7 +14019,7 @@
           <w:rPr>
             <w:noProof/>
           </w:rPr>
-          <w:t>9</w:t>
+          <w:t>11</w:t>
         </w:r>
       </w:fldSimple>
       <w:r>
@@ -13877,7 +14153,7 @@
           <w:rPr>
             <w:noProof/>
           </w:rPr>
-          <w:t>10</w:t>
+          <w:t>12</w:t>
         </w:r>
       </w:fldSimple>
       <w:bookmarkEnd w:id="76"/>
@@ -14058,7 +14334,7 @@
           <w:rPr>
             <w:noProof/>
           </w:rPr>
-          <w:t>11</w:t>
+          <w:t>13</w:t>
         </w:r>
       </w:fldSimple>
       <w:r>
@@ -14078,7 +14354,7 @@
       <w:pPr>
         <w:pStyle w:val="Heading1"/>
       </w:pPr>
-      <w:bookmarkStart w:id="77" w:name="_Toc284334061"/>
+      <w:bookmarkStart w:id="77" w:name="_Toc284417194"/>
       <w:r>
         <w:lastRenderedPageBreak/>
         <w:t>Appendix</w:t>
@@ -14089,7 +14365,7 @@
       <w:pPr>
         <w:pStyle w:val="Heading2"/>
       </w:pPr>
-      <w:bookmarkStart w:id="78" w:name="_Toc284334062"/>
+      <w:bookmarkStart w:id="78" w:name="_Toc284417195"/>
       <w:r>
         <w:t>Arena Dependencies</w:t>
       </w:r>
@@ -14125,7 +14401,7 @@
       <w:pPr>
         <w:pStyle w:val="Heading2"/>
       </w:pPr>
-      <w:bookmarkStart w:id="79" w:name="_Toc284334063"/>
+      <w:bookmarkStart w:id="79" w:name="_Toc284417196"/>
       <w:r>
         <w:t xml:space="preserve">Defining New Custom </w:t>
       </w:r>
@@ -14195,7 +14471,7 @@
       <w:pPr>
         <w:pStyle w:val="Heading2"/>
       </w:pPr>
-      <w:bookmarkStart w:id="80" w:name="_Toc284334064"/>
+      <w:bookmarkStart w:id="80" w:name="_Toc284417197"/>
       <w:r>
         <w:t xml:space="preserve">Defining New Custom Security Code </w:t>
       </w:r>
@@ -14260,7 +14536,7 @@
       <w:pPr>
         <w:pStyle w:val="Heading2"/>
       </w:pPr>
-      <w:bookmarkStart w:id="81" w:name="_Toc284334065"/>
+      <w:bookmarkStart w:id="81" w:name="_Toc284417198"/>
       <w:r>
         <w:t>Logging</w:t>
       </w:r>
@@ -14333,7 +14609,7 @@
       <w:pPr>
         <w:pStyle w:val="Heading2"/>
       </w:pPr>
-      <w:bookmarkStart w:id="82" w:name="_Toc284334066"/>
+      <w:bookmarkStart w:id="82" w:name="_Toc284417199"/>
       <w:r>
         <w:t>Reference</w:t>
       </w:r>
@@ -14445,7 +14721,7 @@
         <w:iCs/>
         <w:color w:val="8C8C8C"/>
       </w:rPr>
-      <w:t>Check-in Wizard v1.3.1 for Arena v2010.1</w:t>
+      <w:t>Check-in Wizard v1.3.0 for Arena v2010.1</w:t>
     </w:r>
   </w:p>
   <w:p>
@@ -14694,17 +14970,17 @@
         <v:path o:extrusionok="f" gradientshapeok="t" o:connecttype="rect"/>
         <o:lock v:ext="edit" aspectratio="t"/>
       </v:shapetype>
-      <v:shape id="_x0000_i1074" type="#_x0000_t75" style="width:3in;height:3in" o:bullet="t"/>
+      <v:shape id="_x0000_i1128" type="#_x0000_t75" style="width:3in;height:3in" o:bullet="t"/>
     </w:pict>
   </w:numPicBullet>
   <w:numPicBullet w:numPicBulletId="1">
     <w:pict>
-      <v:shape id="_x0000_i1075" type="#_x0000_t75" style="width:3in;height:3in" o:bullet="t"/>
+      <v:shape id="_x0000_i1129" type="#_x0000_t75" style="width:3in;height:3in" o:bullet="t"/>
     </w:pict>
   </w:numPicBullet>
   <w:numPicBullet w:numPicBulletId="2">
     <w:pict>
-      <v:shape id="_x0000_i1076" type="#_x0000_t75" style="width:3in;height:3in" o:bullet="t"/>
+      <v:shape id="_x0000_i1130" type="#_x0000_t75" style="width:3in;height:3in" o:bullet="t"/>
     </w:pict>
   </w:numPicBullet>
   <w:abstractNum w:abstractNumId="0">
@@ -18867,7 +19143,7 @@
     <w:lsdException w:name="caption" w:qFormat="1"/>
     <w:lsdException w:name="Title" w:qFormat="1"/>
     <w:lsdException w:name="Subtitle" w:qFormat="1"/>
-    <w:lsdException w:name="Strong" w:qFormat="1"/>
+    <w:lsdException w:name="Strong" w:uiPriority="22" w:qFormat="1"/>
     <w:lsdException w:name="Emphasis" w:qFormat="1"/>
     <w:lsdException w:name="Normal (Web)" w:uiPriority="99"/>
     <w:lsdException w:name="HTML Preformatted" w:uiPriority="99"/>
@@ -19379,6 +19655,7 @@
   <w:style w:type="character" w:styleId="Strong">
     <w:name w:val="Strong"/>
     <w:basedOn w:val="DefaultParagraphFont"/>
+    <w:uiPriority w:val="22"/>
     <w:qFormat/>
     <w:rsid w:val="00BE68D0"/>
     <w:rPr>
@@ -19788,9 +20065,9 @@
       <w:szCs w:val="22"/>
     </w:rPr>
   </w:style>
-  <w:style w:type="character" w:customStyle="1" w:styleId="EmailStyle52">
-    <w:name w:val="EmailStyle521"/>
-    <w:aliases w:val="EmailStyle521"/>
+  <w:style w:type="character" w:customStyle="1" w:styleId="EmailStyle521">
+    <w:name w:val="EmailStyle52"/>
+    <w:aliases w:val="EmailStyle52"/>
     <w:basedOn w:val="DefaultParagraphFont"/>
     <w:semiHidden/>
     <w:personal/>
@@ -20501,7 +20778,7 @@
 </file>
 
 <file path=customXml/itemProps1.xml><?xml version="1.0" encoding="utf-8"?>
-<ds:datastoreItem xmlns:ds="http://schemas.openxmlformats.org/officeDocument/2006/customXml" ds:itemID="{5B1C74D5-7FC6-4333-A11A-DB6391EF5B70}">
+<ds:datastoreItem xmlns:ds="http://schemas.openxmlformats.org/officeDocument/2006/customXml" ds:itemID="{17296A81-54C3-4E16-AA06-41E2F6CF4596}">
   <ds:schemaRefs>
     <ds:schemaRef ds:uri="http://schemas.openxmlformats.org/officeDocument/2006/bibliography"/>
   </ds:schemaRefs>

</xml_diff>

<commit_message>
Updated with Joel's comments
</commit_message>
<xml_diff>
--- a/Arena/UserControls/Custom/Cccev/Checkin/misc/Central_Checkin_Wizard_Admin_Guide.docx
+++ b/Arena/UserControls/Custom/Cccev/Checkin/misc/Central_Checkin_Wizard_Admin_Guide.docx
@@ -184,7 +184,7 @@
             <w:noProof/>
             <w:color w:val="C0C0C0"/>
           </w:rPr>
-          <w:t>76</w:t>
+          <w:t>78</w:t>
         </w:r>
       </w:fldSimple>
       <w:r>
@@ -242,7 +242,7 @@
           <w:noProof/>
           <w:color w:val="C0C0C0"/>
         </w:rPr>
-        <w:t>2/1/2011</w:t>
+        <w:t>2/7/2011</w:t>
       </w:r>
       <w:r>
         <w:rPr>
@@ -1097,6 +1097,9 @@
             <w:r>
               <w:t>, Daniel Hazelbaker</w:t>
             </w:r>
+            <w:r>
+              <w:t>, Joel L</w:t>
+            </w:r>
           </w:p>
         </w:tc>
         <w:tc>
@@ -1203,7 +1206,7 @@
         <w:rPr>
           <w:noProof/>
         </w:rPr>
-        <w:instrText xml:space="preserve"> PAGEREF _Toc284417171 \h </w:instrText>
+        <w:instrText xml:space="preserve"> PAGEREF _Toc284835905 \h </w:instrText>
       </w:r>
       <w:r>
         <w:rPr>
@@ -1267,7 +1270,7 @@
         <w:rPr>
           <w:noProof/>
         </w:rPr>
-        <w:instrText xml:space="preserve"> PAGEREF _Toc284417172 \h </w:instrText>
+        <w:instrText xml:space="preserve"> PAGEREF _Toc284835906 \h </w:instrText>
       </w:r>
       <w:r>
         <w:rPr>
@@ -1331,7 +1334,7 @@
         <w:rPr>
           <w:noProof/>
         </w:rPr>
-        <w:instrText xml:space="preserve"> PAGEREF _Toc284417173 \h </w:instrText>
+        <w:instrText xml:space="preserve"> PAGEREF _Toc284835907 \h </w:instrText>
       </w:r>
       <w:r>
         <w:rPr>
@@ -1392,7 +1395,7 @@
         <w:rPr>
           <w:noProof/>
         </w:rPr>
-        <w:instrText xml:space="preserve"> PAGEREF _Toc284417174 \h </w:instrText>
+        <w:instrText xml:space="preserve"> PAGEREF _Toc284835908 \h </w:instrText>
       </w:r>
       <w:r>
         <w:rPr>
@@ -1453,7 +1456,7 @@
         <w:rPr>
           <w:noProof/>
         </w:rPr>
-        <w:instrText xml:space="preserve"> PAGEREF _Toc284417175 \h </w:instrText>
+        <w:instrText xml:space="preserve"> PAGEREF _Toc284835909 \h </w:instrText>
       </w:r>
       <w:r>
         <w:rPr>
@@ -1517,7 +1520,7 @@
         <w:rPr>
           <w:noProof/>
         </w:rPr>
-        <w:instrText xml:space="preserve"> PAGEREF _Toc284417176 \h </w:instrText>
+        <w:instrText xml:space="preserve"> PAGEREF _Toc284835910 \h </w:instrText>
       </w:r>
       <w:r>
         <w:rPr>
@@ -1578,7 +1581,7 @@
         <w:rPr>
           <w:noProof/>
         </w:rPr>
-        <w:instrText xml:space="preserve"> PAGEREF _Toc284417177 \h </w:instrText>
+        <w:instrText xml:space="preserve"> PAGEREF _Toc284835911 \h </w:instrText>
       </w:r>
       <w:r>
         <w:rPr>
@@ -1639,7 +1642,7 @@
         <w:rPr>
           <w:noProof/>
         </w:rPr>
-        <w:instrText xml:space="preserve"> PAGEREF _Toc284417178 \h </w:instrText>
+        <w:instrText xml:space="preserve"> PAGEREF _Toc284835912 \h </w:instrText>
       </w:r>
       <w:r>
         <w:rPr>
@@ -1700,7 +1703,7 @@
         <w:rPr>
           <w:noProof/>
         </w:rPr>
-        <w:instrText xml:space="preserve"> PAGEREF _Toc284417179 \h </w:instrText>
+        <w:instrText xml:space="preserve"> PAGEREF _Toc284835913 \h </w:instrText>
       </w:r>
       <w:r>
         <w:rPr>
@@ -1761,7 +1764,7 @@
         <w:rPr>
           <w:noProof/>
         </w:rPr>
-        <w:instrText xml:space="preserve"> PAGEREF _Toc284417180 \h </w:instrText>
+        <w:instrText xml:space="preserve"> PAGEREF _Toc284835914 \h </w:instrText>
       </w:r>
       <w:r>
         <w:rPr>
@@ -1822,7 +1825,7 @@
         <w:rPr>
           <w:noProof/>
         </w:rPr>
-        <w:instrText xml:space="preserve"> PAGEREF _Toc284417181 \h </w:instrText>
+        <w:instrText xml:space="preserve"> PAGEREF _Toc284835915 \h </w:instrText>
       </w:r>
       <w:r>
         <w:rPr>
@@ -1886,7 +1889,7 @@
         <w:rPr>
           <w:noProof/>
         </w:rPr>
-        <w:instrText xml:space="preserve"> PAGEREF _Toc284417182 \h </w:instrText>
+        <w:instrText xml:space="preserve"> PAGEREF _Toc284835916 \h </w:instrText>
       </w:r>
       <w:r>
         <w:rPr>
@@ -1947,7 +1950,7 @@
         <w:rPr>
           <w:noProof/>
         </w:rPr>
-        <w:instrText xml:space="preserve"> PAGEREF _Toc284417183 \h </w:instrText>
+        <w:instrText xml:space="preserve"> PAGEREF _Toc284835917 \h </w:instrText>
       </w:r>
       <w:r>
         <w:rPr>
@@ -2008,7 +2011,7 @@
         <w:rPr>
           <w:noProof/>
         </w:rPr>
-        <w:instrText xml:space="preserve"> PAGEREF _Toc284417184 \h </w:instrText>
+        <w:instrText xml:space="preserve"> PAGEREF _Toc284835918 \h </w:instrText>
       </w:r>
       <w:r>
         <w:rPr>
@@ -2069,7 +2072,7 @@
         <w:rPr>
           <w:noProof/>
         </w:rPr>
-        <w:instrText xml:space="preserve"> PAGEREF _Toc284417185 \h </w:instrText>
+        <w:instrText xml:space="preserve"> PAGEREF _Toc284835919 \h </w:instrText>
       </w:r>
       <w:r>
         <w:rPr>
@@ -2130,7 +2133,7 @@
         <w:rPr>
           <w:noProof/>
         </w:rPr>
-        <w:instrText xml:space="preserve"> PAGEREF _Toc284417186 \h </w:instrText>
+        <w:instrText xml:space="preserve"> PAGEREF _Toc284835920 \h </w:instrText>
       </w:r>
       <w:r>
         <w:rPr>
@@ -2191,7 +2194,7 @@
         <w:rPr>
           <w:noProof/>
         </w:rPr>
-        <w:instrText xml:space="preserve"> PAGEREF _Toc284417187 \h </w:instrText>
+        <w:instrText xml:space="preserve"> PAGEREF _Toc284835921 \h </w:instrText>
       </w:r>
       <w:r>
         <w:rPr>
@@ -2252,7 +2255,7 @@
         <w:rPr>
           <w:noProof/>
         </w:rPr>
-        <w:instrText xml:space="preserve"> PAGEREF _Toc284417188 \h </w:instrText>
+        <w:instrText xml:space="preserve"> PAGEREF _Toc284835922 \h </w:instrText>
       </w:r>
       <w:r>
         <w:rPr>
@@ -2313,7 +2316,7 @@
         <w:rPr>
           <w:noProof/>
         </w:rPr>
-        <w:instrText xml:space="preserve"> PAGEREF _Toc284417189 \h </w:instrText>
+        <w:instrText xml:space="preserve"> PAGEREF _Toc284835923 \h </w:instrText>
       </w:r>
       <w:r>
         <w:rPr>
@@ -2374,7 +2377,7 @@
         <w:rPr>
           <w:noProof/>
         </w:rPr>
-        <w:instrText xml:space="preserve"> PAGEREF _Toc284417190 \h </w:instrText>
+        <w:instrText xml:space="preserve"> PAGEREF _Toc284835924 \h </w:instrText>
       </w:r>
       <w:r>
         <w:rPr>
@@ -2438,7 +2441,7 @@
         <w:rPr>
           <w:noProof/>
         </w:rPr>
-        <w:instrText xml:space="preserve"> PAGEREF _Toc284417191 \h </w:instrText>
+        <w:instrText xml:space="preserve"> PAGEREF _Toc284835925 \h </w:instrText>
       </w:r>
       <w:r>
         <w:rPr>
@@ -2499,7 +2502,7 @@
         <w:rPr>
           <w:noProof/>
         </w:rPr>
-        <w:instrText xml:space="preserve"> PAGEREF _Toc284417192 \h </w:instrText>
+        <w:instrText xml:space="preserve"> PAGEREF _Toc284835926 \h </w:instrText>
       </w:r>
       <w:r>
         <w:rPr>
@@ -2560,7 +2563,7 @@
         <w:rPr>
           <w:noProof/>
         </w:rPr>
-        <w:instrText xml:space="preserve"> PAGEREF _Toc284417193 \h </w:instrText>
+        <w:instrText xml:space="preserve"> PAGEREF _Toc284835927 \h </w:instrText>
       </w:r>
       <w:r>
         <w:rPr>
@@ -2624,7 +2627,7 @@
         <w:rPr>
           <w:noProof/>
         </w:rPr>
-        <w:instrText xml:space="preserve"> PAGEREF _Toc284417194 \h </w:instrText>
+        <w:instrText xml:space="preserve"> PAGEREF _Toc284835928 \h </w:instrText>
       </w:r>
       <w:r>
         <w:rPr>
@@ -2685,7 +2688,7 @@
         <w:rPr>
           <w:noProof/>
         </w:rPr>
-        <w:instrText xml:space="preserve"> PAGEREF _Toc284417195 \h </w:instrText>
+        <w:instrText xml:space="preserve"> PAGEREF _Toc284835929 \h </w:instrText>
       </w:r>
       <w:r>
         <w:rPr>
@@ -2746,7 +2749,7 @@
         <w:rPr>
           <w:noProof/>
         </w:rPr>
-        <w:instrText xml:space="preserve"> PAGEREF _Toc284417196 \h </w:instrText>
+        <w:instrText xml:space="preserve"> PAGEREF _Toc284835930 \h </w:instrText>
       </w:r>
       <w:r>
         <w:rPr>
@@ -2807,7 +2810,7 @@
         <w:rPr>
           <w:noProof/>
         </w:rPr>
-        <w:instrText xml:space="preserve"> PAGEREF _Toc284417197 \h </w:instrText>
+        <w:instrText xml:space="preserve"> PAGEREF _Toc284835931 \h </w:instrText>
       </w:r>
       <w:r>
         <w:rPr>
@@ -2868,7 +2871,7 @@
         <w:rPr>
           <w:noProof/>
         </w:rPr>
-        <w:instrText xml:space="preserve"> PAGEREF _Toc284417198 \h </w:instrText>
+        <w:instrText xml:space="preserve"> PAGEREF _Toc284835932 \h </w:instrText>
       </w:r>
       <w:r>
         <w:rPr>
@@ -2929,7 +2932,7 @@
         <w:rPr>
           <w:noProof/>
         </w:rPr>
-        <w:instrText xml:space="preserve"> PAGEREF _Toc284417199 \h </w:instrText>
+        <w:instrText xml:space="preserve"> PAGEREF _Toc284835933 \h </w:instrText>
       </w:r>
       <w:r>
         <w:rPr>
@@ -2982,7 +2985,7 @@
           <w:bCs/>
         </w:rPr>
       </w:pPr>
-      <w:bookmarkStart w:id="0" w:name="_Toc284417171"/>
+      <w:bookmarkStart w:id="0" w:name="_Toc284835905"/>
       <w:r>
         <w:rPr>
           <w:rStyle w:val="Style14ptBold"/>
@@ -3617,7 +3620,7 @@
       <w:pPr>
         <w:pStyle w:val="Heading1"/>
       </w:pPr>
-      <w:bookmarkStart w:id="1" w:name="_Toc284417172"/>
+      <w:bookmarkStart w:id="1" w:name="_Toc284835906"/>
       <w:r>
         <w:lastRenderedPageBreak/>
         <w:t>Introduction</w:t>
@@ -3723,13 +3726,25 @@
         <w:t xml:space="preserve">Register </w:t>
       </w:r>
       <w:r>
-        <w:t>each kiosk using Arena’s Check-I</w:t>
-      </w:r>
-      <w:r>
-        <w:t>n application</w:t>
-      </w:r>
-      <w:r>
-        <w:t xml:space="preserve"> or our custom kiosk management page</w:t>
+        <w:t xml:space="preserve">each </w:t>
+      </w:r>
+      <w:r>
+        <w:t>kiosk</w:t>
+      </w:r>
+      <w:r>
+        <w:t xml:space="preserve"> </w:t>
+      </w:r>
+      <w:r>
+        <w:t>via the kiosk module in Arena</w:t>
+      </w:r>
+      <w:r>
+        <w:t xml:space="preserve"> or </w:t>
+      </w:r>
+      <w:r>
+        <w:t xml:space="preserve">via our </w:t>
+      </w:r>
+      <w:r>
+        <w:t>custom kiosk management page</w:t>
       </w:r>
       <w:r>
         <w:t>.</w:t>
@@ -3747,10 +3762,16 @@
         <w:t xml:space="preserve">For each kiosk, select all the appropriate </w:t>
       </w:r>
       <w:r>
-        <w:t>L</w:t>
-      </w:r>
-      <w:r>
-        <w:t>ocations.</w:t>
+        <w:t>l</w:t>
+      </w:r>
+      <w:r>
+        <w:t>ocations</w:t>
+      </w:r>
+      <w:r>
+        <w:t xml:space="preserve"> that may be checked in at that kiosk</w:t>
+      </w:r>
+      <w:r>
+        <w:t>.</w:t>
       </w:r>
     </w:p>
     <w:p>
@@ -3966,7 +3987,7 @@
       <w:pPr>
         <w:pStyle w:val="Heading1"/>
       </w:pPr>
-      <w:bookmarkStart w:id="2" w:name="_Toc284417173"/>
+      <w:bookmarkStart w:id="2" w:name="_Toc284835907"/>
       <w:r>
         <w:lastRenderedPageBreak/>
         <w:t>Check-In Wizard</w:t>
@@ -3983,7 +4004,7 @@
       <w:pPr>
         <w:pStyle w:val="Heading2"/>
       </w:pPr>
-      <w:bookmarkStart w:id="3" w:name="_Toc284417174"/>
+      <w:bookmarkStart w:id="3" w:name="_Toc284835908"/>
       <w:r>
         <w:t xml:space="preserve">How It </w:t>
       </w:r>
@@ -4309,7 +4330,7 @@
         <w:pStyle w:val="Heading2"/>
         <w:pageBreakBefore/>
       </w:pPr>
-      <w:bookmarkStart w:id="5" w:name="_Toc284417175"/>
+      <w:bookmarkStart w:id="5" w:name="_Toc284835909"/>
       <w:r>
         <w:lastRenderedPageBreak/>
         <w:t xml:space="preserve">What </w:t>
@@ -4390,6 +4411,9 @@
             </w:r>
             <w:r>
               <w:t>count down until check-in start time</w:t>
+            </w:r>
+            <w:r>
+              <w:t xml:space="preserve">.  The background image is configurable to meet your needs.  For Children’s ministries, we typically use a background that matches the theme of the children’s </w:t>
             </w:r>
           </w:p>
         </w:tc>
@@ -4623,7 +4647,13 @@
               <w:t>Step 3</w:t>
             </w:r>
             <w:r>
-              <w:t xml:space="preserve"> – if the family has more than one child</w:t>
+              <w:t xml:space="preserve"> –</w:t>
+            </w:r>
+            <w:r>
+              <w:t>only shown</w:t>
+            </w:r>
+            <w:r>
+              <w:t xml:space="preserve"> if the family has more than one child</w:t>
             </w:r>
           </w:p>
         </w:tc>
@@ -4694,10 +4724,38 @@
               <w:t>Step 4</w:t>
             </w:r>
             <w:r>
-              <w:t xml:space="preserve"> – if the child is not already at the maximum ability level</w:t>
-            </w:r>
-            <w:r>
-              <w:t xml:space="preserve">, the parent can record the child’s ability level.  Ability levels </w:t>
+              <w:t xml:space="preserve"> – </w:t>
+            </w:r>
+            <w:r>
+              <w:t xml:space="preserve">Only shown </w:t>
+            </w:r>
+            <w:r>
+              <w:t xml:space="preserve">if </w:t>
+            </w:r>
+            <w:r>
+              <w:t xml:space="preserve">enabled and </w:t>
+            </w:r>
+            <w:r>
+              <w:t>the child is not already at the maximum ability level</w:t>
+            </w:r>
+            <w:r>
+              <w:t xml:space="preserve"> or not past the ability level age.  T</w:t>
+            </w:r>
+            <w:r>
+              <w:t xml:space="preserve">he parent can </w:t>
+            </w:r>
+            <w:proofErr w:type="gramStart"/>
+            <w:r>
+              <w:t>set/</w:t>
+            </w:r>
+            <w:proofErr w:type="spellStart"/>
+            <w:r>
+              <w:t>recort</w:t>
+            </w:r>
+            <w:proofErr w:type="spellEnd"/>
+            <w:proofErr w:type="gramEnd"/>
+            <w:r>
+              <w:t xml:space="preserve"> the child’s ability level.  Ability levels </w:t>
             </w:r>
             <w:r>
               <w:t>lesser than</w:t>
@@ -4798,7 +4856,13 @@
               <w:t>Step 5</w:t>
             </w:r>
             <w:r>
-              <w:t xml:space="preserve"> – if there are multiple services (attendance type occurrences) in the system</w:t>
+              <w:t xml:space="preserve"> –</w:t>
+            </w:r>
+            <w:r>
+              <w:t>only shown</w:t>
+            </w:r>
+            <w:r>
+              <w:t xml:space="preserve"> if there are multiple services (attendance type occurrences) in the system</w:t>
             </w:r>
           </w:p>
         </w:tc>
@@ -4911,7 +4975,25 @@
               <w:t xml:space="preserve">(along with a configurable message) </w:t>
             </w:r>
             <w:r>
-              <w:t>instead of a room name. They also have a chance to press Cancel to make changes to their selection.</w:t>
+              <w:t xml:space="preserve">instead of a room name. They also have a chance to press Cancel </w:t>
+            </w:r>
+            <w:r>
+              <w:rPr>
+                <w:i/>
+              </w:rPr>
+              <w:t>to make changes to their selection</w:t>
+            </w:r>
+            <w:r>
+              <w:rPr>
+                <w:i/>
+              </w:rPr>
+              <w:t>s</w:t>
+            </w:r>
+            <w:r>
+              <w:t xml:space="preserve"> if necessary</w:t>
+            </w:r>
+            <w:r>
+              <w:t>.</w:t>
             </w:r>
           </w:p>
         </w:tc>
@@ -5012,6 +5094,13 @@
               </w:rPr>
               <w:t>.</w:t>
             </w:r>
+            <w:r>
+              <w:rPr>
+                <w:rStyle w:val="Strong"/>
+                <w:b w:val="0"/>
+              </w:rPr>
+              <w:t xml:space="preserve">  After a configured amount of time, this screen will automatically return back to the starting page.</w:t>
+            </w:r>
           </w:p>
         </w:tc>
         <w:tc>
@@ -5112,7 +5201,7 @@
       <w:pPr>
         <w:pStyle w:val="Heading1"/>
       </w:pPr>
-      <w:bookmarkStart w:id="6" w:name="_Toc284417176"/>
+      <w:bookmarkStart w:id="6" w:name="_Toc284835910"/>
       <w:r>
         <w:lastRenderedPageBreak/>
         <w:t>Managing the Check-in System</w:t>
@@ -5123,7 +5212,7 @@
       <w:pPr>
         <w:pStyle w:val="Heading2"/>
       </w:pPr>
-      <w:bookmarkStart w:id="7" w:name="_Toc284417177"/>
+      <w:bookmarkStart w:id="7" w:name="_Toc284835911"/>
       <w:r>
         <w:t>Setting Up a New “Class”</w:t>
       </w:r>
@@ -5672,7 +5761,7 @@
         <w:pStyle w:val="Heading2"/>
         <w:pageBreakBefore/>
       </w:pPr>
-      <w:bookmarkStart w:id="11" w:name="_Toc284417178"/>
+      <w:bookmarkStart w:id="11" w:name="_Toc284835912"/>
       <w:r>
         <w:lastRenderedPageBreak/>
         <w:t>Realistic Classroom Setup</w:t>
@@ -5681,7 +5770,25 @@
     </w:p>
     <w:p>
       <w:r>
-        <w:t>The following depicts our actual classroom configuration for the 9:30am service on our Gilbert campus.</w:t>
+        <w:t xml:space="preserve">The following depicts </w:t>
+      </w:r>
+      <w:r>
+        <w:t>an</w:t>
+      </w:r>
+      <w:r>
+        <w:t xml:space="preserve"> actual classroom configuration for the 9:30am service </w:t>
+      </w:r>
+      <w:r>
+        <w:t>at</w:t>
+      </w:r>
+      <w:r>
+        <w:t xml:space="preserve"> </w:t>
+      </w:r>
+      <w:r>
+        <w:t>the Central Christian Church</w:t>
+      </w:r>
+      <w:r>
+        <w:t xml:space="preserve"> Gilbert campus.</w:t>
       </w:r>
     </w:p>
     <w:p/>
@@ -5843,7 +5950,7 @@
         <w:pStyle w:val="Heading2"/>
         <w:pageBreakBefore/>
       </w:pPr>
-      <w:bookmarkStart w:id="12" w:name="_Toc284417179"/>
+      <w:bookmarkStart w:id="12" w:name="_Toc284835913"/>
       <w:r>
         <w:lastRenderedPageBreak/>
         <w:t xml:space="preserve">Check-in For Multiple, </w:t>
@@ -6027,7 +6134,7 @@
         <w:pStyle w:val="Heading2"/>
         <w:pageBreakBefore/>
       </w:pPr>
-      <w:bookmarkStart w:id="13" w:name="_Toc284417180"/>
+      <w:bookmarkStart w:id="13" w:name="_Toc284835914"/>
       <w:r>
         <w:lastRenderedPageBreak/>
         <w:t xml:space="preserve">Standard </w:t>
@@ -6066,7 +6173,7 @@
         <w:t>or</w:t>
       </w:r>
       <w:r>
-        <w:t xml:space="preserve"> (as of v1.2.0) </w:t>
+        <w:t xml:space="preserve"> </w:t>
       </w:r>
       <w:r>
         <w:t xml:space="preserve">at the kiosks as well as </w:t>
@@ -6075,7 +6182,89 @@
         <w:t>an alternative</w:t>
       </w:r>
       <w:r>
-        <w:t xml:space="preserve"> provider that will work with Reporting Services.  The Check-In Wizard’s printing functionality</w:t>
+        <w:t xml:space="preserve"> </w:t>
+      </w:r>
+      <w:r>
+        <w:t>one</w:t>
+      </w:r>
+      <w:r>
+        <w:t xml:space="preserve"> that will work with Reporting Services.  </w:t>
+      </w:r>
+      <w:r>
+        <w:t xml:space="preserve">To switch </w:t>
+      </w:r>
+      <w:r>
+        <w:t>to the Reporting Services component</w:t>
+      </w:r>
+      <w:r>
+        <w:t xml:space="preserve"> see the instructions in</w:t>
+      </w:r>
+      <w:r>
+        <w:t xml:space="preserve"> the section</w:t>
+      </w:r>
+      <w:r>
+        <w:t xml:space="preserve"> </w:t>
+      </w:r>
+      <w:r>
+        <w:rPr>
+          <w:b/>
+        </w:rPr>
+        <w:fldChar w:fldCharType="begin"/>
+      </w:r>
+      <w:r>
+        <w:rPr>
+          <w:b/>
+        </w:rPr>
+        <w:instrText xml:space="preserve"> REF _Ref284835655 \h </w:instrText>
+      </w:r>
+      <w:r>
+        <w:rPr>
+          <w:b/>
+        </w:rPr>
+      </w:r>
+      <w:r>
+        <w:rPr>
+          <w:b/>
+        </w:rPr>
+        <w:instrText xml:space="preserve"> \* MERGEFORMAT </w:instrText>
+      </w:r>
+      <w:r>
+        <w:rPr>
+          <w:b/>
+        </w:rPr>
+        <w:fldChar w:fldCharType="separate"/>
+      </w:r>
+      <w:proofErr w:type="gramStart"/>
+      <w:r>
+        <w:rPr>
+          <w:b/>
+        </w:rPr>
+        <w:t>Reporting</w:t>
+      </w:r>
+      <w:proofErr w:type="gramEnd"/>
+      <w:r>
+        <w:rPr>
+          <w:b/>
+        </w:rPr>
+        <w:t xml:space="preserve"> Services Attendance Label</w:t>
+      </w:r>
+      <w:r>
+        <w:rPr>
+          <w:b/>
+        </w:rPr>
+        <w:fldChar w:fldCharType="end"/>
+      </w:r>
+      <w:r>
+        <w:t>.</w:t>
+      </w:r>
+    </w:p>
+    <w:p/>
+    <w:p>
+      <w:pPr>
+        <w:pStyle w:val="NoteBox"/>
+      </w:pPr>
+      <w:r>
+        <w:t>The Check-In Wizard’s printing functionality</w:t>
       </w:r>
       <w:r>
         <w:t xml:space="preserve"> can be replaced by another community created </w:t>
@@ -6147,7 +6336,6 @@
         <w:t xml:space="preserve"> for additional details on creating new providers.</w:t>
       </w:r>
     </w:p>
-    <w:p/>
     <w:p>
       <w:r>
         <w:t>The default printer labels are a set of three labels (a nametag, a claim card, and an attendance label) and are shown below.</w:t>
@@ -6742,10 +6930,7 @@
                 <w:txbxContent>
                   <w:p>
                     <w:r>
-                      <w:t>2</w:t>
-                    </w:r>
-                    <w:r>
-                      <w:t>”</w:t>
+                      <w:t>2”</w:t>
                     </w:r>
                   </w:p>
                 </w:txbxContent>
@@ -7109,7 +7294,7 @@
       </w:r>
       <w:r>
         <w:pict>
-          <v:shape id="_x0000_i1027" type="#_x0000_t75" style="width:369.75pt;height:3in">
+          <v:shape id="_x0000_i1027" type="#_x0000_t75" style="width:369.45pt;height:3in">
             <v:imagedata croptop="-65520f" cropbottom="65520f"/>
           </v:shape>
         </w:pict>
@@ -7557,7 +7742,7 @@
       </w:r>
       <w:r>
         <w:pict>
-          <v:shape id="_x0000_i1028" type="#_x0000_t75" style="width:369.75pt;height:200.25pt">
+          <v:shape id="_x0000_i1028" type="#_x0000_t75" style="width:369.45pt;height:200.55pt">
             <v:imagedata croptop="-65520f" cropbottom="65520f"/>
           </v:shape>
         </w:pict>
@@ -7612,10 +7797,7 @@
                 <w:txbxContent>
                   <w:p>
                     <w:r>
-                      <w:t>2</w:t>
-                    </w:r>
-                    <w:r>
-                      <w:t xml:space="preserve"> ¼”</w:t>
+                      <w:t>2 ¼”</w:t>
                     </w:r>
                   </w:p>
                 </w:txbxContent>
@@ -7712,9 +7894,9 @@
                     </w:r>
                     <w:smartTag w:uri="urn:schemas-microsoft-com:office:smarttags" w:element="date">
                       <w:smartTagPr>
+                        <w:attr w:name="Year" w:val="2004"/>
+                        <w:attr w:name="Day" w:val="30"/>
                         <w:attr w:name="Month" w:val="6"/>
-                        <w:attr w:name="Day" w:val="30"/>
-                        <w:attr w:name="Year" w:val="2004"/>
                       </w:smartTagPr>
                       <w:r>
                         <w:rPr>
@@ -8057,7 +8239,7 @@
       </w:r>
       <w:r>
         <w:pict>
-          <v:shape id="_x0000_i1029" type="#_x0000_t75" style="width:504.75pt;height:225.75pt">
+          <v:shape id="_x0000_i1029" type="#_x0000_t75" style="width:504.85pt;height:225.45pt">
             <v:imagedata croptop="-65520f" cropbottom="65520f"/>
           </v:shape>
         </w:pict>
@@ -8118,10 +8300,7 @@
                 <w:txbxContent>
                   <w:p>
                     <w:r>
-                      <w:t>2</w:t>
-                    </w:r>
-                    <w:r>
-                      <w:t xml:space="preserve"> ¼”</w:t>
+                      <w:t>2 ¼”</w:t>
                     </w:r>
                   </w:p>
                 </w:txbxContent>
@@ -8655,7 +8834,7 @@
                         <w:szCs w:val="52"/>
                       </w:rPr>
                       <w:pict>
-                        <v:shape id="_x0000_i1031" type="#_x0000_t75" style="width:58.5pt;height:52.5pt">
+                        <v:shape id="_x0000_i1031" type="#_x0000_t75" style="width:58.3pt;height:52.3pt">
                           <v:imagedata r:id="rId32" o:title=""/>
                         </v:shape>
                       </w:pict>
@@ -8692,7 +8871,7 @@
                         <w:szCs w:val="52"/>
                       </w:rPr>
                       <w:pict>
-                        <v:shape id="_x0000_i1032" type="#_x0000_t75" style="width:49.5pt;height:49.5pt">
+                        <v:shape id="_x0000_i1032" type="#_x0000_t75" style="width:49.7pt;height:49.7pt">
                           <v:imagedata r:id="rId33" o:title=""/>
                         </v:shape>
                       </w:pict>
@@ -8834,7 +9013,8 @@
       <w:bookmarkStart w:id="50" w:name="_Toc80413673"/>
       <w:bookmarkStart w:id="51" w:name="_Toc87849520"/>
       <w:bookmarkStart w:id="52" w:name="_Toc116271292"/>
-      <w:bookmarkStart w:id="53" w:name="_Toc284417181"/>
+      <w:bookmarkStart w:id="53" w:name="_Ref284835655"/>
+      <w:bookmarkStart w:id="54" w:name="_Toc284835915"/>
       <w:bookmarkEnd w:id="18"/>
       <w:bookmarkEnd w:id="19"/>
       <w:bookmarkEnd w:id="20"/>
@@ -8874,6 +9054,7 @@
         <w:t>Reporting Services Attendance Label</w:t>
       </w:r>
       <w:bookmarkEnd w:id="53"/>
+      <w:bookmarkEnd w:id="54"/>
     </w:p>
     <w:p>
       <w:r>
@@ -9114,7 +9295,10 @@
     <w:p/>
     <w:p>
       <w:r>
-        <w:t xml:space="preserve">As of version 1.3.0, </w:t>
+        <w:t>As of version 1.3</w:t>
+      </w:r>
+      <w:r>
+        <w:t xml:space="preserve">, </w:t>
       </w:r>
       <w:r>
         <w:t>the package</w:t>
@@ -9130,7 +9314,7 @@
       <w:pPr>
         <w:pStyle w:val="Heading1"/>
       </w:pPr>
-      <w:bookmarkStart w:id="54" w:name="_Toc284417182"/>
+      <w:bookmarkStart w:id="55" w:name="_Toc284835916"/>
       <w:r>
         <w:lastRenderedPageBreak/>
         <w:t>Installation</w:t>
@@ -9138,7 +9322,7 @@
       <w:r>
         <w:t xml:space="preserve"> &amp; First Time Setup</w:t>
       </w:r>
-      <w:bookmarkEnd w:id="54"/>
+      <w:bookmarkEnd w:id="55"/>
     </w:p>
     <w:p>
       <w:r>
@@ -9158,11 +9342,11 @@
       <w:pPr>
         <w:pStyle w:val="Heading2"/>
       </w:pPr>
-      <w:bookmarkStart w:id="55" w:name="_Toc284417183"/>
+      <w:bookmarkStart w:id="56" w:name="_Toc284835917"/>
       <w:r>
         <w:t>Pre Module Installation Steps</w:t>
       </w:r>
-      <w:bookmarkEnd w:id="55"/>
+      <w:bookmarkEnd w:id="56"/>
     </w:p>
     <w:p>
       <w:r>
@@ -9278,7 +9462,7 @@
       <w:pPr>
         <w:pStyle w:val="Heading2"/>
       </w:pPr>
-      <w:bookmarkStart w:id="56" w:name="_Toc284417184"/>
+      <w:bookmarkStart w:id="57" w:name="_Toc284835918"/>
       <w:r>
         <w:t>Check-In Wizard</w:t>
       </w:r>
@@ -9294,7 +9478,7 @@
       <w:r>
         <w:t xml:space="preserve"> Steps</w:t>
       </w:r>
-      <w:bookmarkEnd w:id="56"/>
+      <w:bookmarkEnd w:id="57"/>
     </w:p>
     <w:p>
       <w:pPr>
@@ -9556,12 +9740,12 @@
       <w:pPr>
         <w:pStyle w:val="Heading2"/>
       </w:pPr>
-      <w:bookmarkStart w:id="57" w:name="_Toc284417185"/>
+      <w:bookmarkStart w:id="58" w:name="_Toc284835919"/>
       <w:r>
         <w:lastRenderedPageBreak/>
         <w:t>Module Settings</w:t>
       </w:r>
-      <w:bookmarkEnd w:id="57"/>
+      <w:bookmarkEnd w:id="58"/>
     </w:p>
     <w:p>
       <w:r>
@@ -11279,8 +11463,8 @@
         <w:pStyle w:val="Heading2"/>
         <w:pageBreakBefore/>
       </w:pPr>
-      <w:bookmarkStart w:id="58" w:name="_Ref223608605"/>
-      <w:bookmarkStart w:id="59" w:name="_Toc284417186"/>
+      <w:bookmarkStart w:id="59" w:name="_Ref223608605"/>
+      <w:bookmarkStart w:id="60" w:name="_Toc284835920"/>
       <w:r>
         <w:lastRenderedPageBreak/>
         <w:t>Organization Setting</w:t>
@@ -11288,8 +11472,8 @@
       <w:r>
         <w:t>s</w:t>
       </w:r>
-      <w:bookmarkEnd w:id="58"/>
       <w:bookmarkEnd w:id="59"/>
+      <w:bookmarkEnd w:id="60"/>
     </w:p>
     <w:p>
       <w:r>
@@ -11580,7 +11764,7 @@
       <w:pPr>
         <w:pStyle w:val="Heading3"/>
       </w:pPr>
-      <w:bookmarkStart w:id="60" w:name="_Ref223608618"/>
+      <w:bookmarkStart w:id="61" w:name="_Ref223608618"/>
       <w:proofErr w:type="spellStart"/>
       <w:r>
         <w:t>Cccev</w:t>
@@ -11589,7 +11773,7 @@
       <w:r>
         <w:t xml:space="preserve"> Check-in Labels</w:t>
       </w:r>
-      <w:bookmarkEnd w:id="60"/>
+      <w:bookmarkEnd w:id="61"/>
     </w:p>
     <w:p>
       <w:r>
@@ -12302,14 +12486,14 @@
         <w:pStyle w:val="Heading2"/>
         <w:pageBreakBefore/>
       </w:pPr>
-      <w:bookmarkStart w:id="61" w:name="_Ref284332748"/>
-      <w:bookmarkStart w:id="62" w:name="_Toc284417187"/>
+      <w:bookmarkStart w:id="62" w:name="_Ref284332748"/>
+      <w:bookmarkStart w:id="63" w:name="_Toc284835921"/>
       <w:r>
         <w:lastRenderedPageBreak/>
         <w:t>Configuring the Ability Level Lookup Type</w:t>
       </w:r>
-      <w:bookmarkEnd w:id="61"/>
       <w:bookmarkEnd w:id="62"/>
+      <w:bookmarkEnd w:id="63"/>
     </w:p>
     <w:p>
       <w:r>
@@ -12648,19 +12832,19 @@
       <w:pPr>
         <w:pStyle w:val="Heading2"/>
       </w:pPr>
-      <w:bookmarkStart w:id="63" w:name="_Ref223521183"/>
-      <w:bookmarkStart w:id="64" w:name="_Toc284417188"/>
+      <w:bookmarkStart w:id="64" w:name="_Ref223521183"/>
+      <w:bookmarkStart w:id="65" w:name="_Toc284835922"/>
       <w:r>
         <w:t xml:space="preserve">Person Attributes: Ability Level, </w:t>
       </w:r>
       <w:r>
         <w:t>Special Needs</w:t>
       </w:r>
-      <w:bookmarkEnd w:id="63"/>
+      <w:bookmarkEnd w:id="64"/>
       <w:r>
         <w:t>, Self Check-Out</w:t>
       </w:r>
-      <w:bookmarkEnd w:id="64"/>
+      <w:bookmarkEnd w:id="65"/>
     </w:p>
     <w:p>
       <w:r>
@@ -12995,12 +13179,12 @@
         <w:pStyle w:val="Heading2"/>
         <w:pageBreakBefore/>
       </w:pPr>
-      <w:bookmarkStart w:id="65" w:name="_Toc284417189"/>
+      <w:bookmarkStart w:id="66" w:name="_Toc284835923"/>
       <w:r>
         <w:lastRenderedPageBreak/>
         <w:t>Locations Setup</w:t>
       </w:r>
-      <w:bookmarkEnd w:id="65"/>
+      <w:bookmarkEnd w:id="66"/>
     </w:p>
     <w:p>
       <w:r>
@@ -13250,11 +13434,11 @@
       <w:pPr>
         <w:pStyle w:val="Heading2"/>
       </w:pPr>
-      <w:bookmarkStart w:id="66" w:name="_Toc284417190"/>
+      <w:bookmarkStart w:id="67" w:name="_Toc284835924"/>
       <w:r>
         <w:t>Kiosk Setup</w:t>
       </w:r>
-      <w:bookmarkEnd w:id="66"/>
+      <w:bookmarkEnd w:id="67"/>
     </w:p>
     <w:p>
       <w:r>
@@ -13276,7 +13460,10 @@
         <w:t xml:space="preserve"> or visit the Kiosk Management page</w:t>
       </w:r>
       <w:r>
-        <w:t xml:space="preserve"> (new as of v.1.3.1)</w:t>
+        <w:t xml:space="preserve"> (new as of v1.3</w:t>
+      </w:r>
+      <w:r>
+        <w:t>)</w:t>
       </w:r>
       <w:r>
         <w:t xml:space="preserve"> from the kiosk.</w:t>
@@ -13294,13 +13481,7 @@
         <w:fldChar w:fldCharType="separate"/>
       </w:r>
       <w:r>
-        <w:t>Kiosk Ma</w:t>
-      </w:r>
-      <w:r>
-        <w:t>n</w:t>
-      </w:r>
-      <w:r>
-        <w:t>agement Page</w:t>
+        <w:t>Kiosk Management Page</w:t>
       </w:r>
       <w:r>
         <w:fldChar w:fldCharType="end"/>
@@ -13404,12 +13585,12 @@
       <w:pPr>
         <w:pStyle w:val="Heading1"/>
       </w:pPr>
-      <w:bookmarkStart w:id="67" w:name="_Toc284417191"/>
+      <w:bookmarkStart w:id="68" w:name="_Toc284835925"/>
       <w:r>
         <w:lastRenderedPageBreak/>
         <w:t>Other Things to Consider</w:t>
       </w:r>
-      <w:bookmarkEnd w:id="67"/>
+      <w:bookmarkEnd w:id="68"/>
     </w:p>
     <w:p>
       <w:r>
@@ -13420,9 +13601,9 @@
       <w:pPr>
         <w:pStyle w:val="Heading2"/>
       </w:pPr>
-      <w:bookmarkStart w:id="68" w:name="_Ref230494491"/>
-      <w:bookmarkStart w:id="69" w:name="_Ref230494518"/>
-      <w:bookmarkStart w:id="70" w:name="_Toc284417192"/>
+      <w:bookmarkStart w:id="69" w:name="_Ref230494491"/>
+      <w:bookmarkStart w:id="70" w:name="_Ref230494518"/>
+      <w:bookmarkStart w:id="71" w:name="_Toc284835926"/>
       <w:r>
         <w:t xml:space="preserve">SQL </w:t>
       </w:r>
@@ -13432,9 +13613,9 @@
       <w:r>
         <w:t>Jobs</w:t>
       </w:r>
-      <w:bookmarkEnd w:id="68"/>
       <w:bookmarkEnd w:id="69"/>
       <w:bookmarkEnd w:id="70"/>
+      <w:bookmarkEnd w:id="71"/>
     </w:p>
     <w:p>
       <w:pPr>
@@ -13542,8 +13723,8 @@
         <w:pStyle w:val="Heading2"/>
         <w:pageBreakBefore/>
       </w:pPr>
-      <w:bookmarkStart w:id="71" w:name="_Ref246139745"/>
-      <w:bookmarkStart w:id="72" w:name="_Toc284417193"/>
+      <w:bookmarkStart w:id="72" w:name="_Ref246139745"/>
+      <w:bookmarkStart w:id="73" w:name="_Toc284835927"/>
       <w:r>
         <w:lastRenderedPageBreak/>
         <w:t>Other</w:t>
@@ -13557,8 +13738,8 @@
       <w:r>
         <w:t>Administrative Modules</w:t>
       </w:r>
-      <w:bookmarkEnd w:id="71"/>
       <w:bookmarkEnd w:id="72"/>
+      <w:bookmarkEnd w:id="73"/>
     </w:p>
     <w:p>
       <w:r>
@@ -13585,15 +13766,18 @@
       <w:pPr>
         <w:pStyle w:val="Heading3"/>
       </w:pPr>
-      <w:bookmarkStart w:id="73" w:name="_Ref277834817"/>
+      <w:bookmarkStart w:id="74" w:name="_Ref277834817"/>
       <w:r>
         <w:t>Kiosk Management Page</w:t>
       </w:r>
-      <w:bookmarkEnd w:id="73"/>
-    </w:p>
-    <w:p>
-      <w:r>
-        <w:t>As of v1.3.1, a</w:t>
+      <w:bookmarkEnd w:id="74"/>
+    </w:p>
+    <w:p>
+      <w:r>
+        <w:t>As of version 1.3</w:t>
+      </w:r>
+      <w:r>
+        <w:t>, a</w:t>
       </w:r>
       <w:r>
         <w:t xml:space="preserve"> page which includes our custom Kiosk Admin module is created when you install the system.  This module allows a new kiosk to be registered in Arena and provi</w:t>
@@ -13805,7 +13989,7 @@
       <w:pPr>
         <w:pStyle w:val="Caption"/>
       </w:pPr>
-      <w:bookmarkStart w:id="74" w:name="_Ref223837856"/>
+      <w:bookmarkStart w:id="75" w:name="_Ref223837856"/>
       <w:r>
         <w:t xml:space="preserve">Figure </w:t>
       </w:r>
@@ -13817,7 +14001,7 @@
           <w:t>9</w:t>
         </w:r>
       </w:fldSimple>
-      <w:bookmarkEnd w:id="74"/>
+      <w:bookmarkEnd w:id="75"/>
       <w:r>
         <w:t xml:space="preserve"> - Show Summary link</w:t>
       </w:r>
@@ -13882,7 +14066,7 @@
       <w:pPr>
         <w:pStyle w:val="Caption"/>
       </w:pPr>
-      <w:bookmarkStart w:id="75" w:name="_Ref223609716"/>
+      <w:bookmarkStart w:id="76" w:name="_Ref223609716"/>
       <w:r>
         <w:t xml:space="preserve">Figure </w:t>
       </w:r>
@@ -13894,7 +14078,7 @@
           <w:t>10</w:t>
         </w:r>
       </w:fldSimple>
-      <w:bookmarkEnd w:id="75"/>
+      <w:bookmarkEnd w:id="76"/>
       <w:r>
         <w:t xml:space="preserve"> – Consolidated view of Attendance Types, Extended Attributes, and Locations</w:t>
       </w:r>
@@ -14144,7 +14328,7 @@
       <w:pPr>
         <w:pStyle w:val="Caption"/>
       </w:pPr>
-      <w:bookmarkStart w:id="76" w:name="_Ref223538280"/>
+      <w:bookmarkStart w:id="77" w:name="_Ref223538280"/>
       <w:r>
         <w:t xml:space="preserve">Figure </w:t>
       </w:r>
@@ -14156,7 +14340,7 @@
           <w:t>12</w:t>
         </w:r>
       </w:fldSimple>
-      <w:bookmarkEnd w:id="76"/>
+      <w:bookmarkEnd w:id="77"/>
       <w:r>
         <w:t xml:space="preserve"> - Attendance Occurrence page with the Move Attendance module</w:t>
       </w:r>
@@ -14354,22 +14538,22 @@
       <w:pPr>
         <w:pStyle w:val="Heading1"/>
       </w:pPr>
-      <w:bookmarkStart w:id="77" w:name="_Toc284417194"/>
+      <w:bookmarkStart w:id="78" w:name="_Toc284835928"/>
       <w:r>
         <w:lastRenderedPageBreak/>
         <w:t>Appendix</w:t>
       </w:r>
-      <w:bookmarkEnd w:id="77"/>
+      <w:bookmarkEnd w:id="78"/>
     </w:p>
     <w:p>
       <w:pPr>
         <w:pStyle w:val="Heading2"/>
       </w:pPr>
-      <w:bookmarkStart w:id="78" w:name="_Toc284417195"/>
+      <w:bookmarkStart w:id="79" w:name="_Toc284835929"/>
       <w:r>
         <w:t>Arena Dependencies</w:t>
       </w:r>
-      <w:bookmarkEnd w:id="78"/>
+      <w:bookmarkEnd w:id="79"/>
     </w:p>
     <w:p>
       <w:r>
@@ -14401,7 +14585,7 @@
       <w:pPr>
         <w:pStyle w:val="Heading2"/>
       </w:pPr>
-      <w:bookmarkStart w:id="79" w:name="_Toc284417196"/>
+      <w:bookmarkStart w:id="80" w:name="_Toc284835930"/>
       <w:r>
         <w:t xml:space="preserve">Defining New Custom </w:t>
       </w:r>
@@ -14413,7 +14597,7 @@
       <w:r>
         <w:t xml:space="preserve"> Providers</w:t>
       </w:r>
-      <w:bookmarkEnd w:id="79"/>
+      <w:bookmarkEnd w:id="80"/>
     </w:p>
     <w:p/>
     <w:p>
@@ -14471,14 +14655,14 @@
       <w:pPr>
         <w:pStyle w:val="Heading2"/>
       </w:pPr>
-      <w:bookmarkStart w:id="80" w:name="_Toc284417197"/>
+      <w:bookmarkStart w:id="81" w:name="_Toc284835931"/>
       <w:r>
         <w:t xml:space="preserve">Defining New Custom Security Code </w:t>
       </w:r>
       <w:r>
         <w:t>Provider</w:t>
       </w:r>
-      <w:bookmarkEnd w:id="80"/>
+      <w:bookmarkEnd w:id="81"/>
     </w:p>
     <w:p/>
     <w:p>
@@ -14536,11 +14720,11 @@
       <w:pPr>
         <w:pStyle w:val="Heading2"/>
       </w:pPr>
-      <w:bookmarkStart w:id="81" w:name="_Toc284417198"/>
+      <w:bookmarkStart w:id="82" w:name="_Toc284835932"/>
       <w:r>
         <w:t>Logging</w:t>
       </w:r>
-      <w:bookmarkEnd w:id="81"/>
+      <w:bookmarkEnd w:id="82"/>
     </w:p>
     <w:p>
       <w:r>
@@ -14609,11 +14793,11 @@
       <w:pPr>
         <w:pStyle w:val="Heading2"/>
       </w:pPr>
-      <w:bookmarkStart w:id="82" w:name="_Toc284417199"/>
+      <w:bookmarkStart w:id="83" w:name="_Toc284835933"/>
       <w:r>
         <w:t>Reference</w:t>
       </w:r>
-      <w:bookmarkEnd w:id="82"/>
+      <w:bookmarkEnd w:id="83"/>
     </w:p>
     <w:p>
       <w:r>
@@ -14714,12 +14898,14 @@
       <w:rPr>
         <w:iCs/>
         <w:color w:val="8C8C8C"/>
+        <w:sz w:val="18"/>
       </w:rPr>
     </w:pPr>
     <w:r>
       <w:rPr>
         <w:iCs/>
         <w:color w:val="8C8C8C"/>
+        <w:sz w:val="18"/>
       </w:rPr>
       <w:t>Check-in Wizard v1.3.0 for Arena v2010.1</w:t>
     </w:r>
@@ -14766,7 +14952,13 @@
         <w:footnoteRef/>
       </w:r>
       <w:r>
-        <w:t xml:space="preserve"> As of version 1.3.0</w:t>
+        <w:t xml:space="preserve"> </w:t>
+      </w:r>
+      <w:r>
+        <w:t>a</w:t>
+      </w:r>
+      <w:r>
+        <w:t>s of version 1.3.0</w:t>
       </w:r>
     </w:p>
   </w:footnote>
@@ -14802,7 +14994,13 @@
         <w:footnoteRef/>
       </w:r>
       <w:r>
-        <w:t xml:space="preserve"> As of version 1.3.0</w:t>
+        <w:t xml:space="preserve"> </w:t>
+      </w:r>
+      <w:r>
+        <w:t>a</w:t>
+      </w:r>
+      <w:r>
+        <w:t>s of version 1.3.0</w:t>
       </w:r>
     </w:p>
   </w:footnote>
@@ -14970,23 +15168,23 @@
         <v:path o:extrusionok="f" gradientshapeok="t" o:connecttype="rect"/>
         <o:lock v:ext="edit" aspectratio="t"/>
       </v:shapetype>
-      <v:shape id="_x0000_i1128" type="#_x0000_t75" style="width:3in;height:3in" o:bullet="t"/>
+      <v:shape id="_x0000_i1059" type="#_x0000_t75" style="width:3in;height:3in" o:bullet="t"/>
     </w:pict>
   </w:numPicBullet>
   <w:numPicBullet w:numPicBulletId="1">
     <w:pict>
-      <v:shape id="_x0000_i1129" type="#_x0000_t75" style="width:3in;height:3in" o:bullet="t"/>
+      <v:shape id="_x0000_i1060" type="#_x0000_t75" style="width:3in;height:3in" o:bullet="t"/>
     </w:pict>
   </w:numPicBullet>
   <w:numPicBullet w:numPicBulletId="2">
     <w:pict>
-      <v:shape id="_x0000_i1130" type="#_x0000_t75" style="width:3in;height:3in" o:bullet="t"/>
+      <v:shape id="_x0000_i1061" type="#_x0000_t75" style="width:3in;height:3in" o:bullet="t"/>
     </w:pict>
   </w:numPicBullet>
   <w:abstractNum w:abstractNumId="0">
     <w:nsid w:val="FFFFFF7C"/>
     <w:multiLevelType w:val="singleLevel"/>
-    <w:tmpl w:val="7076E30E"/>
+    <w:tmpl w:val="E98AFD40"/>
     <w:lvl w:ilvl="0">
       <w:start w:val="1"/>
       <w:numFmt w:val="decimal"/>
@@ -15003,7 +15201,7 @@
   <w:abstractNum w:abstractNumId="1">
     <w:nsid w:val="FFFFFF7D"/>
     <w:multiLevelType w:val="singleLevel"/>
-    <w:tmpl w:val="16F0614C"/>
+    <w:tmpl w:val="E97E4776"/>
     <w:lvl w:ilvl="0">
       <w:start w:val="1"/>
       <w:numFmt w:val="decimal"/>
@@ -15020,7 +15218,7 @@
   <w:abstractNum w:abstractNumId="2">
     <w:nsid w:val="FFFFFF7E"/>
     <w:multiLevelType w:val="singleLevel"/>
-    <w:tmpl w:val="21AE5812"/>
+    <w:tmpl w:val="A3F46F08"/>
     <w:lvl w:ilvl="0">
       <w:start w:val="1"/>
       <w:numFmt w:val="decimal"/>
@@ -15055,7 +15253,7 @@
   <w:abstractNum w:abstractNumId="4">
     <w:nsid w:val="FFFFFF80"/>
     <w:multiLevelType w:val="singleLevel"/>
-    <w:tmpl w:val="5254C6AC"/>
+    <w:tmpl w:val="1CE8600A"/>
     <w:lvl w:ilvl="0">
       <w:start w:val="1"/>
       <w:numFmt w:val="bullet"/>
@@ -15075,7 +15273,7 @@
   <w:abstractNum w:abstractNumId="5">
     <w:nsid w:val="FFFFFF81"/>
     <w:multiLevelType w:val="singleLevel"/>
-    <w:tmpl w:val="A0F6A48E"/>
+    <w:tmpl w:val="B53EC170"/>
     <w:lvl w:ilvl="0">
       <w:start w:val="1"/>
       <w:numFmt w:val="bullet"/>
@@ -15095,7 +15293,7 @@
   <w:abstractNum w:abstractNumId="6">
     <w:nsid w:val="FFFFFF82"/>
     <w:multiLevelType w:val="singleLevel"/>
-    <w:tmpl w:val="39AA9278"/>
+    <w:tmpl w:val="1534E468"/>
     <w:lvl w:ilvl="0">
       <w:start w:val="1"/>
       <w:numFmt w:val="bullet"/>
@@ -20065,9 +20263,9 @@
       <w:szCs w:val="22"/>
     </w:rPr>
   </w:style>
-  <w:style w:type="character" w:customStyle="1" w:styleId="EmailStyle521">
-    <w:name w:val="EmailStyle52"/>
-    <w:aliases w:val="EmailStyle52"/>
+  <w:style w:type="character" w:customStyle="1" w:styleId="EmailStyle52">
+    <w:name w:val="EmailStyle521"/>
+    <w:aliases w:val="EmailStyle521"/>
     <w:basedOn w:val="DefaultParagraphFont"/>
     <w:semiHidden/>
     <w:personal/>
@@ -20326,7 +20524,7 @@
   <w:style w:type="paragraph" w:customStyle="1" w:styleId="NoteBox">
     <w:name w:val="Note Box"/>
     <w:basedOn w:val="StyleListParagraphLatinArialLeft0"/>
-    <w:rsid w:val="008D6278"/>
+    <w:rsid w:val="00253960"/>
     <w:pPr>
       <w:pBdr>
         <w:top w:val="dashSmallGap" w:sz="18" w:space="1" w:color="C0C0C0"/>
@@ -20335,6 +20533,7 @@
         <w:right w:val="dashSmallGap" w:sz="18" w:space="4" w:color="C0C0C0"/>
       </w:pBdr>
       <w:shd w:val="clear" w:color="auto" w:fill="E1F0D2"/>
+      <w:ind w:left="144"/>
     </w:pPr>
     <w:rPr>
       <w:szCs w:val="24"/>
@@ -20778,7 +20977,7 @@
 </file>
 
 <file path=customXml/itemProps1.xml><?xml version="1.0" encoding="utf-8"?>
-<ds:datastoreItem xmlns:ds="http://schemas.openxmlformats.org/officeDocument/2006/customXml" ds:itemID="{17296A81-54C3-4E16-AA06-41E2F6CF4596}">
+<ds:datastoreItem xmlns:ds="http://schemas.openxmlformats.org/officeDocument/2006/customXml" ds:itemID="{7489E609-610E-4583-91DA-5145B7557A4C}">
   <ds:schemaRefs>
     <ds:schemaRef ds:uri="http://schemas.openxmlformats.org/officeDocument/2006/bibliography"/>
   </ds:schemaRefs>

</xml_diff>

<commit_message>
Removed Cccev.PrintLabelDefaultSystemID organization setting as per #361 from sql install script and docs.  Also added it to the 1.3.0 update sql script to remove the setting if it's there.  Lastly, I also documented the "Label Print Provider" module setting as it was also missing from the Module Settings section of the Admin doc.
</commit_message>
<xml_diff>
--- a/Arena/UserControls/Custom/Cccev/Checkin/misc/Central_Checkin_Wizard_Admin_Guide.docx
+++ b/Arena/UserControls/Custom/Cccev/Checkin/misc/Central_Checkin_Wizard_Admin_Guide.docx
@@ -145,7 +145,7 @@
             <w:noProof/>
             <w:color w:val="C0C0C0"/>
           </w:rPr>
-          <w:t>82</w:t>
+          <w:t>85</w:t>
         </w:r>
       </w:fldSimple>
       <w:r>
@@ -2056,7 +2056,7 @@
         <w:rPr>
           <w:noProof/>
         </w:rPr>
-        <w:t>22</w:t>
+        <w:t>23</w:t>
       </w:r>
       <w:r>
         <w:rPr>
@@ -2117,7 +2117,7 @@
         <w:rPr>
           <w:noProof/>
         </w:rPr>
-        <w:t>22</w:t>
+        <w:t>23</w:t>
       </w:r>
       <w:r>
         <w:rPr>
@@ -2178,7 +2178,7 @@
         <w:rPr>
           <w:noProof/>
         </w:rPr>
-        <w:t>24</w:t>
+        <w:t>25</w:t>
       </w:r>
       <w:r>
         <w:rPr>
@@ -2239,7 +2239,7 @@
         <w:rPr>
           <w:noProof/>
         </w:rPr>
-        <w:t>24</w:t>
+        <w:t>25</w:t>
       </w:r>
       <w:r>
         <w:rPr>
@@ -2364,7 +2364,7 @@
         <w:rPr>
           <w:noProof/>
         </w:rPr>
-        <w:t>26</w:t>
+        <w:t>27</w:t>
       </w:r>
       <w:r>
         <w:rPr>
@@ -2425,7 +2425,7 @@
         <w:rPr>
           <w:noProof/>
         </w:rPr>
-        <w:t>27</w:t>
+        <w:t>28</w:t>
       </w:r>
       <w:r>
         <w:rPr>
@@ -2489,7 +2489,7 @@
         <w:rPr>
           <w:noProof/>
         </w:rPr>
-        <w:t>32</w:t>
+        <w:t>33</w:t>
       </w:r>
       <w:r>
         <w:rPr>
@@ -2550,7 +2550,7 @@
         <w:rPr>
           <w:noProof/>
         </w:rPr>
-        <w:t>32</w:t>
+        <w:t>33</w:t>
       </w:r>
       <w:r>
         <w:rPr>
@@ -2611,7 +2611,7 @@
         <w:rPr>
           <w:noProof/>
         </w:rPr>
-        <w:t>32</w:t>
+        <w:t>33</w:t>
       </w:r>
       <w:r>
         <w:rPr>
@@ -2672,7 +2672,7 @@
         <w:rPr>
           <w:noProof/>
         </w:rPr>
-        <w:t>32</w:t>
+        <w:t>33</w:t>
       </w:r>
       <w:r>
         <w:rPr>
@@ -2733,7 +2733,7 @@
         <w:rPr>
           <w:noProof/>
         </w:rPr>
-        <w:t>32</w:t>
+        <w:t>33</w:t>
       </w:r>
       <w:r>
         <w:rPr>
@@ -2794,7 +2794,7 @@
         <w:rPr>
           <w:noProof/>
         </w:rPr>
-        <w:t>32</w:t>
+        <w:t>33</w:t>
       </w:r>
       <w:r>
         <w:rPr>
@@ -3874,7 +3874,7 @@
         <w:fldChar w:fldCharType="separate"/>
       </w:r>
       <w:r>
-        <w:t xml:space="preserve">Figure </w:t>
+        <w:t xml:space="preserve">   Figure </w:t>
       </w:r>
       <w:r>
         <w:rPr>
@@ -5582,7 +5582,7 @@
         <w:rPr>
           <w:noProof/>
         </w:rPr>
-        <w:t>26</w:t>
+        <w:t>27</w:t>
       </w:r>
       <w:r>
         <w:fldChar w:fldCharType="end"/>
@@ -6678,7 +6678,7 @@
       </w:r>
       <w:r>
         <w:pict>
-          <v:shape id="_x0000_i1027" type="#_x0000_t75" style="width:369.3pt;height:3in">
+          <v:shape id="_x0000_i1027" type="#_x0000_t75" style="width:369pt;height:3in">
             <v:imagedata croptop="-65520f" cropbottom="65520f"/>
           </v:shape>
         </w:pict>
@@ -7120,7 +7120,7 @@
       </w:r>
       <w:r>
         <w:pict>
-          <v:shape id="_x0000_i1028" type="#_x0000_t75" style="width:369.3pt;height:200.75pt">
+          <v:shape id="_x0000_i1028" type="#_x0000_t75" style="width:369pt;height:200.7pt">
             <v:imagedata croptop="-65520f" cropbottom="65520f"/>
           </v:shape>
         </w:pict>
@@ -7272,9 +7272,9 @@
                     </w:r>
                     <w:smartTag w:uri="urn:schemas-microsoft-com:office:smarttags" w:element="date">
                       <w:smartTagPr>
+                        <w:attr w:name="Month" w:val="6"/>
+                        <w:attr w:name="Day" w:val="30"/>
                         <w:attr w:name="Year" w:val="2004"/>
-                        <w:attr w:name="Day" w:val="30"/>
-                        <w:attr w:name="Month" w:val="6"/>
                       </w:smartTagPr>
                       <w:r>
                         <w:rPr>
@@ -7617,7 +7617,7 @@
       </w:r>
       <w:r>
         <w:pict>
-          <v:shape id="_x0000_i1029" type="#_x0000_t75" style="width:504.85pt;height:225.3pt">
+          <v:shape id="_x0000_i1029" type="#_x0000_t75" style="width:504.9pt;height:225pt">
             <v:imagedata croptop="-65520f" cropbottom="65520f"/>
           </v:shape>
         </w:pict>
@@ -8212,7 +8212,7 @@
                         <w:szCs w:val="52"/>
                       </w:rPr>
                       <w:pict>
-                        <v:shape id="_x0000_i1031" type="#_x0000_t75" style="width:58.45pt;height:51.65pt">
+                        <v:shape id="_x0000_i1031" type="#_x0000_t75" style="width:58.5pt;height:51.3pt">
                           <v:imagedata r:id="rId32" o:title=""/>
                         </v:shape>
                       </w:pict>
@@ -8249,7 +8249,7 @@
                         <w:szCs w:val="52"/>
                       </w:rPr>
                       <w:pict>
-                        <v:shape id="_x0000_i1032" type="#_x0000_t75" style="width:49.15pt;height:49.15pt">
+                        <v:shape id="_x0000_i1032" type="#_x0000_t75" style="width:49.5pt;height:49.5pt">
                           <v:imagedata r:id="rId33" o:title=""/>
                         </v:shape>
                       </w:pict>
@@ -8458,32 +8458,31 @@
     <w:p/>
     <w:p>
       <w:r>
-        <w:t xml:space="preserve">To take advantage of this print provider, </w:t>
-      </w:r>
-      <w:r>
-        <w:rPr>
-          <w:i/>
-        </w:rPr>
-        <w:t>once the entire system has been installed</w:t>
-      </w:r>
-      <w:r>
-        <w:t xml:space="preserve"> replace the value of the Organization setting called “</w:t>
-      </w:r>
-      <w:proofErr w:type="spellStart"/>
-      <w:r>
-        <w:t>Cccev.PrintLabelDefaultSystemID</w:t>
-      </w:r>
-      <w:proofErr w:type="spellEnd"/>
-      <w:r>
-        <w:t>” with the ID of the appropriate “</w:t>
-      </w:r>
-      <w:proofErr w:type="spellStart"/>
-      <w:r>
-        <w:t>CheckIn</w:t>
-      </w:r>
-      <w:proofErr w:type="spellEnd"/>
-      <w:r>
-        <w:t xml:space="preserve"> Print Label System” lookup called “CCCEV RS Print Label Provider”.</w:t>
+        <w:t>To take advantage of this print provider</w:t>
+      </w:r>
+      <w:r>
+        <w:t xml:space="preserve"> simply set the appropriate module setting on the check-in wizard module configuration (see </w:t>
+      </w:r>
+      <w:r>
+        <w:fldChar w:fldCharType="begin"/>
+      </w:r>
+      <w:r>
+        <w:instrText xml:space="preserve"> REF _Ref286871139 \h </w:instrText>
+      </w:r>
+      <w:r>
+        <w:fldChar w:fldCharType="separate"/>
+      </w:r>
+      <w:r>
+        <w:t>Module Settings</w:t>
+      </w:r>
+      <w:r>
+        <w:fldChar w:fldCharType="end"/>
+      </w:r>
+      <w:r>
+        <w:t>)</w:t>
+      </w:r>
+      <w:r>
+        <w:t>.</w:t>
       </w:r>
     </w:p>
     <w:p/>
@@ -8556,6 +8555,7 @@
     <w:p/>
     <w:p>
       <w:r>
+        <w:lastRenderedPageBreak/>
         <w:t xml:space="preserve">When creating a new Label for an Attendance Type, you specify whether the print job should go to the Kiosk’s Default Printer or the Location’s Default Printer. </w:t>
       </w:r>
     </w:p>
@@ -9319,7 +9319,7 @@
         <w:rPr>
           <w:noProof/>
         </w:rPr>
-        <w:t>27</w:t>
+        <w:t>28</w:t>
       </w:r>
       <w:r>
         <w:fldChar w:fldCharType="end"/>
@@ -9350,11 +9350,15 @@
         <w:pStyle w:val="Heading2"/>
       </w:pPr>
       <w:bookmarkStart w:id="58" w:name="_Toc284835919"/>
+      <w:bookmarkStart w:id="59" w:name="_Ref286871139"/>
+      <w:bookmarkStart w:id="60" w:name="_Ref286871297"/>
       <w:r>
         <w:lastRenderedPageBreak/>
         <w:t>Module Settings</w:t>
       </w:r>
       <w:bookmarkEnd w:id="58"/>
+      <w:bookmarkEnd w:id="59"/>
+      <w:bookmarkEnd w:id="60"/>
     </w:p>
     <w:p>
       <w:r>
@@ -10142,7 +10146,7 @@
                 <w:sz w:val="18"/>
                 <w:szCs w:val="20"/>
               </w:rPr>
-              <w:t>Look Ahead Hours</w:t>
+              <w:t>Label Print Provider</w:t>
             </w:r>
           </w:p>
         </w:tc>
@@ -10162,7 +10166,7 @@
                 <w:sz w:val="18"/>
                 <w:szCs w:val="20"/>
               </w:rPr>
-              <w:t>Number of hours the check-in system should look ahead for occurrences.</w:t>
+              <w:t>Controls which print label provider will be used when printing check-in labels.</w:t>
             </w:r>
           </w:p>
         </w:tc>
@@ -10187,7 +10191,7 @@
                 <w:sz w:val="18"/>
                 <w:szCs w:val="20"/>
               </w:rPr>
-              <w:t>Look Ahead Minutes</w:t>
+              <w:t>Look Ahead Hours</w:t>
             </w:r>
           </w:p>
         </w:tc>
@@ -10207,7 +10211,7 @@
                 <w:sz w:val="18"/>
                 <w:szCs w:val="20"/>
               </w:rPr>
-              <w:t>Combined with the previous setting, the number of minutes the check-in system should look ahead for occurrences.</w:t>
+              <w:t>Number of hours the check-in system should look ahead for occurrences.</w:t>
             </w:r>
           </w:p>
         </w:tc>
@@ -10232,7 +10236,7 @@
                 <w:sz w:val="18"/>
                 <w:szCs w:val="20"/>
               </w:rPr>
-              <w:t>Max Ability Level Age</w:t>
+              <w:t>Look Ahead Minutes</w:t>
             </w:r>
           </w:p>
         </w:tc>
@@ -10252,7 +10256,7 @@
                 <w:sz w:val="18"/>
                 <w:szCs w:val="20"/>
               </w:rPr>
-              <w:t>Once a child reaches this age, the ability level selection screen will not be shown and the child will be automatically recorded at the max ability level.</w:t>
+              <w:t>Combined with the previous setting, the number of minutes the check-in system should look ahead for occurrences.</w:t>
             </w:r>
           </w:p>
         </w:tc>
@@ -10277,7 +10281,8 @@
                 <w:sz w:val="18"/>
                 <w:szCs w:val="20"/>
               </w:rPr>
-              <w:t>Minimum Age</w:t>
+              <w:lastRenderedPageBreak/>
+              <w:t>Max Ability Level Age</w:t>
             </w:r>
           </w:p>
         </w:tc>
@@ -10297,7 +10302,7 @@
                 <w:sz w:val="18"/>
                 <w:szCs w:val="20"/>
               </w:rPr>
-              <w:t>Minimum age of a child who can check in.</w:t>
+              <w:t>Once a child reaches this age, the ability level selection screen will not be shown and the child will be automatically recorded at the max ability level.</w:t>
             </w:r>
           </w:p>
         </w:tc>
@@ -10322,8 +10327,7 @@
                 <w:sz w:val="18"/>
                 <w:szCs w:val="20"/>
               </w:rPr>
-              <w:lastRenderedPageBreak/>
-              <w:t>Maximum Age</w:t>
+              <w:t>Minimum Age</w:t>
             </w:r>
           </w:p>
         </w:tc>
@@ -10343,7 +10347,7 @@
                 <w:sz w:val="18"/>
                 <w:szCs w:val="20"/>
               </w:rPr>
-              <w:t>Maximum age of a child who can check in.</w:t>
+              <w:t>Minimum age of a child who can check in.</w:t>
             </w:r>
           </w:p>
         </w:tc>
@@ -10368,7 +10372,7 @@
                 <w:sz w:val="18"/>
                 <w:szCs w:val="20"/>
               </w:rPr>
-              <w:t>Minimum Grade</w:t>
+              <w:t>Maximum Age</w:t>
             </w:r>
           </w:p>
         </w:tc>
@@ -10388,7 +10392,7 @@
                 <w:sz w:val="18"/>
                 <w:szCs w:val="20"/>
               </w:rPr>
-              <w:t>Minimum grade of a child who can check in.</w:t>
+              <w:t>Maximum age of a child who can check in.</w:t>
             </w:r>
           </w:p>
         </w:tc>
@@ -10413,7 +10417,7 @@
                 <w:sz w:val="18"/>
                 <w:szCs w:val="20"/>
               </w:rPr>
-              <w:t>Maximum Grade</w:t>
+              <w:t>Minimum Grade</w:t>
             </w:r>
           </w:p>
         </w:tc>
@@ -10433,21 +10437,7 @@
                 <w:sz w:val="18"/>
                 <w:szCs w:val="20"/>
               </w:rPr>
-              <w:t xml:space="preserve">Maximum </w:t>
-            </w:r>
-            <w:r>
-              <w:rPr>
-                <w:sz w:val="18"/>
-                <w:szCs w:val="20"/>
-              </w:rPr>
-              <w:t>grade</w:t>
-            </w:r>
-            <w:r>
-              <w:rPr>
-                <w:sz w:val="18"/>
-                <w:szCs w:val="20"/>
-              </w:rPr>
-              <w:t xml:space="preserve"> of a child who can check in.</w:t>
+              <w:t>Minimum grade of a child who can check in.</w:t>
             </w:r>
           </w:p>
         </w:tc>
@@ -10472,7 +10462,7 @@
                 <w:sz w:val="18"/>
                 <w:szCs w:val="20"/>
               </w:rPr>
-              <w:t>Minimum Phone Number Length</w:t>
+              <w:t>Maximum Grade</w:t>
             </w:r>
           </w:p>
         </w:tc>
@@ -10492,7 +10482,21 @@
                 <w:sz w:val="18"/>
                 <w:szCs w:val="20"/>
               </w:rPr>
-              <w:t>Minimum number of digits that must be typed for a valid phone number search.</w:t>
+              <w:t xml:space="preserve">Maximum </w:t>
+            </w:r>
+            <w:r>
+              <w:rPr>
+                <w:sz w:val="18"/>
+                <w:szCs w:val="20"/>
+              </w:rPr>
+              <w:t>grade</w:t>
+            </w:r>
+            <w:r>
+              <w:rPr>
+                <w:sz w:val="18"/>
+                <w:szCs w:val="20"/>
+              </w:rPr>
+              <w:t xml:space="preserve"> of a child who can check in.</w:t>
             </w:r>
           </w:p>
         </w:tc>
@@ -10517,7 +10521,7 @@
                 <w:sz w:val="18"/>
                 <w:szCs w:val="20"/>
               </w:rPr>
-              <w:t>Maximum Phone Number Length</w:t>
+              <w:t>Minimum Phone Number Length</w:t>
             </w:r>
           </w:p>
         </w:tc>
@@ -10537,7 +10541,7 @@
                 <w:sz w:val="18"/>
                 <w:szCs w:val="20"/>
               </w:rPr>
-              <w:t>Maximum number of digits that can be typed before the system performs the search automatically (without the user pressing the “search” button).</w:t>
+              <w:t>Minimum number of digits that must be typed for a valid phone number search.</w:t>
             </w:r>
           </w:p>
         </w:tc>
@@ -10562,7 +10566,7 @@
                 <w:sz w:val="18"/>
                 <w:szCs w:val="20"/>
               </w:rPr>
-              <w:t>No Eligible People for Check-in</w:t>
+              <w:t>Maximum Phone Number Length</w:t>
             </w:r>
           </w:p>
         </w:tc>
@@ -10582,7 +10586,7 @@
                 <w:sz w:val="18"/>
                 <w:szCs w:val="20"/>
               </w:rPr>
-              <w:t>Message to display when there are no family members eligible for check-in.</w:t>
+              <w:t>Maximum number of digits that can be typed before the system performs the search automatically (without the user pressing the “search” button).</w:t>
             </w:r>
           </w:p>
         </w:tc>
@@ -10607,7 +10611,7 @@
                 <w:sz w:val="18"/>
                 <w:szCs w:val="20"/>
               </w:rPr>
-              <w:t>No Registered Occurrences Message</w:t>
+              <w:t>No Eligible People for Check-in</w:t>
             </w:r>
           </w:p>
         </w:tc>
@@ -10627,7 +10631,7 @@
                 <w:sz w:val="18"/>
                 <w:szCs w:val="20"/>
               </w:rPr>
-              <w:t>Message to show when no occurrences are available to check in.</w:t>
+              <w:t>Message to display when there are no family members eligible for check-in.</w:t>
             </w:r>
           </w:p>
         </w:tc>
@@ -10652,7 +10656,7 @@
                 <w:sz w:val="18"/>
                 <w:szCs w:val="20"/>
               </w:rPr>
-              <w:t>Page Timeout</w:t>
+              <w:t>No Registered Occurrences Message</w:t>
             </w:r>
           </w:p>
         </w:tc>
@@ -10672,7 +10676,7 @@
                 <w:sz w:val="18"/>
                 <w:szCs w:val="20"/>
               </w:rPr>
-              <w:t>The amount of time in seconds before the system considers the check-in system to have timed-out.</w:t>
+              <w:t>Message to show when no occurrences are available to check in.</w:t>
             </w:r>
           </w:p>
         </w:tc>
@@ -10697,7 +10701,7 @@
                 <w:sz w:val="18"/>
                 <w:szCs w:val="20"/>
               </w:rPr>
-              <w:t>Post-Check In Redirect Page</w:t>
+              <w:t>Page Timeout</w:t>
             </w:r>
           </w:p>
         </w:tc>
@@ -10717,7 +10721,7 @@
                 <w:sz w:val="18"/>
                 <w:szCs w:val="20"/>
               </w:rPr>
-              <w:t>If set, the system will redirect to this page once the check-in process completes.  Useful if you’ve integrated a Family Registration system with this check-in system and want to transfer control back to the Family Registration system after a family is checked in.</w:t>
+              <w:t>The amount of time in seconds before the system considers the check-in system to have timed-out.</w:t>
             </w:r>
           </w:p>
         </w:tc>
@@ -10742,7 +10746,7 @@
                 <w:sz w:val="18"/>
                 <w:szCs w:val="20"/>
               </w:rPr>
-              <w:t>Relationship Type List</w:t>
+              <w:t>Post-Check In Redirect Page</w:t>
             </w:r>
           </w:p>
         </w:tc>
@@ -10762,7 +10766,7 @@
                 <w:sz w:val="18"/>
                 <w:szCs w:val="20"/>
               </w:rPr>
-              <w:t>Allowable relationship types to check in.  If the head of household has any relationships of these types, the associated people will be shown on the family member selection screen.</w:t>
+              <w:t>If set, the system will redirect to this page once the check-in process completes.  Useful if you’ve integrated a Family Registration system with this check-in system and want to transfer control back to the Family Registration system after a family is checked in.</w:t>
             </w:r>
           </w:p>
         </w:tc>
@@ -10787,7 +10791,7 @@
                 <w:sz w:val="18"/>
                 <w:szCs w:val="20"/>
               </w:rPr>
-              <w:t>Require Attendee Abilities</w:t>
+              <w:t>Relationship Type List</w:t>
             </w:r>
           </w:p>
         </w:tc>
@@ -10807,7 +10811,7 @@
                 <w:sz w:val="18"/>
                 <w:szCs w:val="20"/>
               </w:rPr>
-              <w:t>Flag to control whether or not Ability Levels are used by the check-in system.</w:t>
+              <w:t>Allowable relationship types to check in.  If the head of household has any relationships of these types, the associated people will be shown on the family member selection screen.</w:t>
             </w:r>
           </w:p>
         </w:tc>
@@ -10832,7 +10836,7 @@
                 <w:sz w:val="18"/>
                 <w:szCs w:val="20"/>
               </w:rPr>
-              <w:t>Scan Now Message</w:t>
+              <w:t>Require Attendee Abilities</w:t>
             </w:r>
           </w:p>
         </w:tc>
@@ -10852,7 +10856,7 @@
                 <w:sz w:val="18"/>
                 <w:szCs w:val="20"/>
               </w:rPr>
-              <w:t>Text to show when check-in has started.</w:t>
+              <w:t>Flag to control whether or not Ability Levels are used by the check-in system.</w:t>
             </w:r>
           </w:p>
         </w:tc>
@@ -10877,7 +10881,7 @@
                 <w:sz w:val="18"/>
                 <w:szCs w:val="20"/>
               </w:rPr>
-              <w:t>Search By Phone Message</w:t>
+              <w:t>Scan Now Message</w:t>
             </w:r>
           </w:p>
         </w:tc>
@@ -10897,7 +10901,7 @@
                 <w:sz w:val="18"/>
                 <w:szCs w:val="20"/>
               </w:rPr>
-              <w:t>Text to show on the search by phone button.</w:t>
+              <w:t>Text to show when check-in has started.</w:t>
             </w:r>
           </w:p>
         </w:tc>
@@ -10922,7 +10926,7 @@
                 <w:sz w:val="18"/>
                 <w:szCs w:val="20"/>
               </w:rPr>
-              <w:t>Special Needs</w:t>
+              <w:t>Search By Phone Message</w:t>
             </w:r>
           </w:p>
         </w:tc>
@@ -10942,7 +10946,7 @@
                 <w:sz w:val="18"/>
                 <w:szCs w:val="20"/>
               </w:rPr>
-              <w:t>Set this to the person attribute that denotes whether or not a person has special needs.</w:t>
+              <w:t>Text to show on the search by phone button.</w:t>
             </w:r>
           </w:p>
         </w:tc>
@@ -10967,7 +10971,7 @@
                 <w:sz w:val="18"/>
                 <w:szCs w:val="20"/>
               </w:rPr>
-              <w:t>Unavailable Occurrences Message</w:t>
+              <w:t>Special Needs</w:t>
             </w:r>
           </w:p>
         </w:tc>
@@ -10987,6 +10991,51 @@
                 <w:sz w:val="18"/>
                 <w:szCs w:val="20"/>
               </w:rPr>
+              <w:t>Set this to the person attribute that denotes whether or not a person has special needs.</w:t>
+            </w:r>
+          </w:p>
+        </w:tc>
+      </w:tr>
+      <w:tr>
+        <w:trPr>
+          <w:cantSplit/>
+        </w:trPr>
+        <w:tc>
+          <w:tcPr>
+            <w:tcW w:w="3600" w:type="dxa"/>
+          </w:tcPr>
+          <w:p>
+            <w:pPr>
+              <w:rPr>
+                <w:sz w:val="18"/>
+                <w:szCs w:val="20"/>
+              </w:rPr>
+            </w:pPr>
+            <w:r>
+              <w:rPr>
+                <w:sz w:val="18"/>
+                <w:szCs w:val="20"/>
+              </w:rPr>
+              <w:t>Unavailable Occurrences Message</w:t>
+            </w:r>
+          </w:p>
+        </w:tc>
+        <w:tc>
+          <w:tcPr>
+            <w:tcW w:w="4770" w:type="dxa"/>
+          </w:tcPr>
+          <w:p>
+            <w:pPr>
+              <w:rPr>
+                <w:sz w:val="18"/>
+                <w:szCs w:val="20"/>
+              </w:rPr>
+            </w:pPr>
+            <w:r>
+              <w:rPr>
+                <w:sz w:val="18"/>
+                <w:szCs w:val="20"/>
+              </w:rPr>
               <w:t>Message to display if no matching classroom was found for a child.</w:t>
             </w:r>
           </w:p>
@@ -10999,14 +11048,14 @@
         <w:pStyle w:val="Heading2"/>
         <w:pageBreakBefore/>
       </w:pPr>
-      <w:bookmarkStart w:id="59" w:name="_Ref223608605"/>
-      <w:bookmarkStart w:id="60" w:name="_Toc284835920"/>
+      <w:bookmarkStart w:id="61" w:name="_Ref223608605"/>
+      <w:bookmarkStart w:id="62" w:name="_Toc284835920"/>
       <w:r>
         <w:lastRenderedPageBreak/>
         <w:t>Organization Settings</w:t>
       </w:r>
-      <w:bookmarkEnd w:id="59"/>
-      <w:bookmarkEnd w:id="60"/>
+      <w:bookmarkEnd w:id="61"/>
+      <w:bookmarkEnd w:id="62"/>
     </w:p>
     <w:p>
       <w:r>
@@ -11170,7 +11219,7 @@
                 <w:sz w:val="18"/>
                 <w:szCs w:val="20"/>
               </w:rPr>
-              <w:t>Cccev.PrintLabelDefaultSystemID</w:t>
+              <w:t>Cccev.SecurityCodeDefaultSystemID</w:t>
             </w:r>
             <w:proofErr w:type="spellEnd"/>
           </w:p>
@@ -11191,7 +11240,23 @@
                 <w:sz w:val="18"/>
                 <w:szCs w:val="20"/>
               </w:rPr>
-              <w:t>Lookup ID that points to printer label provider class.</w:t>
+              <w:t xml:space="preserve">Lookup ID for </w:t>
+            </w:r>
+            <w:proofErr w:type="spellStart"/>
+            <w:r>
+              <w:rPr>
+                <w:sz w:val="18"/>
+                <w:szCs w:val="20"/>
+              </w:rPr>
+              <w:t>CheckIn</w:t>
+            </w:r>
+            <w:proofErr w:type="spellEnd"/>
+            <w:r>
+              <w:rPr>
+                <w:sz w:val="18"/>
+                <w:szCs w:val="20"/>
+              </w:rPr>
+              <w:t xml:space="preserve"> Security Code provider class.</w:t>
             </w:r>
           </w:p>
         </w:tc>
@@ -11214,7 +11279,7 @@
                 <w:sz w:val="18"/>
                 <w:szCs w:val="20"/>
               </w:rPr>
-              <w:t>Cccev.SecurityCodeDefaultSystemID</w:t>
+              <w:t>GradePromotionDate</w:t>
             </w:r>
             <w:proofErr w:type="spellEnd"/>
           </w:p>
@@ -11235,66 +11300,6 @@
                 <w:sz w:val="18"/>
                 <w:szCs w:val="20"/>
               </w:rPr>
-              <w:t xml:space="preserve">Lookup ID for </w:t>
-            </w:r>
-            <w:proofErr w:type="spellStart"/>
-            <w:r>
-              <w:rPr>
-                <w:sz w:val="18"/>
-                <w:szCs w:val="20"/>
-              </w:rPr>
-              <w:t>CheckIn</w:t>
-            </w:r>
-            <w:proofErr w:type="spellEnd"/>
-            <w:r>
-              <w:rPr>
-                <w:sz w:val="18"/>
-                <w:szCs w:val="20"/>
-              </w:rPr>
-              <w:t xml:space="preserve"> Security Code provider class.</w:t>
-            </w:r>
-          </w:p>
-        </w:tc>
-      </w:tr>
-      <w:tr>
-        <w:tc>
-          <w:tcPr>
-            <w:tcW w:w="0" w:type="auto"/>
-          </w:tcPr>
-          <w:p>
-            <w:pPr>
-              <w:rPr>
-                <w:sz w:val="18"/>
-                <w:szCs w:val="20"/>
-              </w:rPr>
-            </w:pPr>
-            <w:proofErr w:type="spellStart"/>
-            <w:r>
-              <w:rPr>
-                <w:sz w:val="18"/>
-                <w:szCs w:val="20"/>
-              </w:rPr>
-              <w:t>GradePromotionDate</w:t>
-            </w:r>
-            <w:proofErr w:type="spellEnd"/>
-          </w:p>
-        </w:tc>
-        <w:tc>
-          <w:tcPr>
-            <w:tcW w:w="4290" w:type="dxa"/>
-          </w:tcPr>
-          <w:p>
-            <w:pPr>
-              <w:rPr>
-                <w:sz w:val="18"/>
-                <w:szCs w:val="20"/>
-              </w:rPr>
-            </w:pPr>
-            <w:r>
-              <w:rPr>
-                <w:sz w:val="18"/>
-                <w:szCs w:val="20"/>
-              </w:rPr>
               <w:t>Used to determine the date which children are promoted to the next grade level (mm/</w:t>
             </w:r>
             <w:proofErr w:type="spellStart"/>
@@ -11322,7 +11327,7 @@
       <w:pPr>
         <w:pStyle w:val="Heading3"/>
       </w:pPr>
-      <w:bookmarkStart w:id="61" w:name="_Ref223608618"/>
+      <w:bookmarkStart w:id="63" w:name="_Ref223608618"/>
       <w:proofErr w:type="spellStart"/>
       <w:r>
         <w:t>Cccev</w:t>
@@ -11331,7 +11336,7 @@
       <w:r>
         <w:t xml:space="preserve"> Check-in Labels</w:t>
       </w:r>
-      <w:bookmarkEnd w:id="61"/>
+      <w:bookmarkEnd w:id="63"/>
     </w:p>
     <w:p>
       <w:r>
@@ -12001,14 +12006,14 @@
         <w:pStyle w:val="Heading2"/>
         <w:pageBreakBefore/>
       </w:pPr>
-      <w:bookmarkStart w:id="62" w:name="_Ref284332748"/>
-      <w:bookmarkStart w:id="63" w:name="_Toc284835921"/>
+      <w:bookmarkStart w:id="64" w:name="_Ref284332748"/>
+      <w:bookmarkStart w:id="65" w:name="_Toc284835921"/>
       <w:r>
         <w:lastRenderedPageBreak/>
         <w:t>Configuring the Ability Level Lookup Type</w:t>
       </w:r>
-      <w:bookmarkEnd w:id="62"/>
-      <w:bookmarkEnd w:id="63"/>
+      <w:bookmarkEnd w:id="64"/>
+      <w:bookmarkEnd w:id="65"/>
     </w:p>
     <w:p>
       <w:r>
@@ -12293,16 +12298,16 @@
       <w:pPr>
         <w:pStyle w:val="Heading2"/>
       </w:pPr>
-      <w:bookmarkStart w:id="64" w:name="_Ref223521183"/>
-      <w:bookmarkStart w:id="65" w:name="_Toc284835922"/>
+      <w:bookmarkStart w:id="66" w:name="_Ref223521183"/>
+      <w:bookmarkStart w:id="67" w:name="_Toc284835922"/>
       <w:r>
         <w:t>Person Attributes: Ability Level, Special Needs</w:t>
       </w:r>
-      <w:bookmarkEnd w:id="64"/>
+      <w:bookmarkEnd w:id="66"/>
       <w:r>
         <w:t>, Self Check-Out</w:t>
       </w:r>
-      <w:bookmarkEnd w:id="65"/>
+      <w:bookmarkEnd w:id="67"/>
     </w:p>
     <w:p>
       <w:r>
@@ -12613,12 +12618,12 @@
         <w:pStyle w:val="Heading2"/>
         <w:pageBreakBefore/>
       </w:pPr>
-      <w:bookmarkStart w:id="66" w:name="_Toc284835923"/>
+      <w:bookmarkStart w:id="68" w:name="_Toc284835923"/>
       <w:r>
         <w:lastRenderedPageBreak/>
         <w:t>Locations Setup</w:t>
       </w:r>
-      <w:bookmarkEnd w:id="66"/>
+      <w:bookmarkEnd w:id="68"/>
     </w:p>
     <w:p>
       <w:r>
@@ -12814,11 +12819,11 @@
       <w:pPr>
         <w:pStyle w:val="Heading2"/>
       </w:pPr>
-      <w:bookmarkStart w:id="67" w:name="_Toc284835924"/>
+      <w:bookmarkStart w:id="69" w:name="_Toc284835924"/>
       <w:r>
         <w:t>Kiosk Setup</w:t>
       </w:r>
-      <w:bookmarkEnd w:id="67"/>
+      <w:bookmarkEnd w:id="69"/>
     </w:p>
     <w:p>
       <w:r>
@@ -12900,11 +12905,14 @@
         <w:pStyle w:val="Heading2"/>
       </w:pPr>
       <w:r>
+        <w:t xml:space="preserve">Installing </w:t>
+      </w:r>
+      <w:r>
         <w:t xml:space="preserve">Custom Reporting Service Labels </w:t>
       </w:r>
     </w:p>
     <w:p>
-      <w:bookmarkStart w:id="68" w:name="_Toc284835925"/>
+      <w:bookmarkStart w:id="70" w:name="_Toc284835925"/>
       <w:r>
         <w:t xml:space="preserve">As of v1.3, some custom labels are included in the package.  You will find these under the </w:t>
       </w:r>
@@ -13015,15 +13023,36 @@
         </w:numPr>
       </w:pPr>
       <w:r>
-        <w:t xml:space="preserve">Update the </w:t>
-      </w:r>
-      <w:proofErr w:type="spellStart"/>
-      <w:r>
-        <w:t>Cccev.PrintLabelDefaultSystemID</w:t>
-      </w:r>
-      <w:proofErr w:type="spellEnd"/>
-      <w:r>
-        <w:t xml:space="preserve"> organization setting to point to the "RS Print Label Provider" lookup ID.</w:t>
+        <w:t xml:space="preserve">Execute the </w:t>
+      </w:r>
+      <w:r>
+        <w:rPr>
+          <w:rFonts w:ascii="Courier New" w:hAnsi="Courier New" w:cs="Courier New"/>
+          <w:color w:val="31849B" w:themeColor="accent5" w:themeShade="BF"/>
+        </w:rPr>
+        <w:t>cust_hdc_funct_calc_age.sql</w:t>
+      </w:r>
+      <w:r>
+        <w:t xml:space="preserve"> and </w:t>
+      </w:r>
+      <w:r>
+        <w:rPr>
+          <w:rFonts w:ascii="Courier New" w:hAnsi="Courier New" w:cs="Courier New"/>
+          <w:color w:val="31849B" w:themeColor="accent5" w:themeShade="BF"/>
+        </w:rPr>
+        <w:t>cust_hdc_funct_parent_names.sql</w:t>
+      </w:r>
+      <w:r>
+        <w:t xml:space="preserve"> scripts </w:t>
+      </w:r>
+      <w:r>
+        <w:rPr>
+          <w:b/>
+        </w:rPr>
+        <w:t xml:space="preserve">into your Arena database </w:t>
+      </w:r>
+      <w:r>
+        <w:t>to install the required SQL functions.</w:t>
       </w:r>
       <w:r>
         <w:br/>
@@ -13038,50 +13067,6 @@
         </w:numPr>
       </w:pPr>
       <w:r>
-        <w:t xml:space="preserve">Execute the </w:t>
-      </w:r>
-      <w:r>
-        <w:rPr>
-          <w:rFonts w:ascii="Courier New" w:hAnsi="Courier New" w:cs="Courier New"/>
-          <w:color w:val="31849B" w:themeColor="accent5" w:themeShade="BF"/>
-        </w:rPr>
-        <w:t>cust_hdc_funct_calc_age.sql</w:t>
-      </w:r>
-      <w:r>
-        <w:t xml:space="preserve"> and </w:t>
-      </w:r>
-      <w:r>
-        <w:rPr>
-          <w:rFonts w:ascii="Courier New" w:hAnsi="Courier New" w:cs="Courier New"/>
-          <w:color w:val="31849B" w:themeColor="accent5" w:themeShade="BF"/>
-        </w:rPr>
-        <w:t>cust_hdc_funct_parent_names.sql</w:t>
-      </w:r>
-      <w:r>
-        <w:t xml:space="preserve"> scripts </w:t>
-      </w:r>
-      <w:r>
-        <w:rPr>
-          <w:b/>
-        </w:rPr>
-        <w:t xml:space="preserve">into your Arena database </w:t>
-      </w:r>
-      <w:r>
-        <w:t>to install the required SQL functions.</w:t>
-      </w:r>
-      <w:r>
-        <w:br/>
-      </w:r>
-    </w:p>
-    <w:p>
-      <w:pPr>
-        <w:pStyle w:val="ListParagraph"/>
-        <w:numPr>
-          <w:ilvl w:val="0"/>
-          <w:numId w:val="48"/>
-        </w:numPr>
-      </w:pPr>
-      <w:r>
         <w:t xml:space="preserve">Follow the instructions in the </w:t>
       </w:r>
       <w:r>
@@ -13111,7 +13096,7 @@
         <w:lastRenderedPageBreak/>
         <w:t>Other Things to Consider</w:t>
       </w:r>
-      <w:bookmarkEnd w:id="68"/>
+      <w:bookmarkEnd w:id="70"/>
     </w:p>
     <w:p>
       <w:r>
@@ -13122,15 +13107,15 @@
       <w:pPr>
         <w:pStyle w:val="Heading2"/>
       </w:pPr>
-      <w:bookmarkStart w:id="69" w:name="_Ref230494491"/>
-      <w:bookmarkStart w:id="70" w:name="_Ref230494518"/>
-      <w:bookmarkStart w:id="71" w:name="_Toc284835926"/>
+      <w:bookmarkStart w:id="71" w:name="_Ref230494491"/>
+      <w:bookmarkStart w:id="72" w:name="_Ref230494518"/>
+      <w:bookmarkStart w:id="73" w:name="_Toc284835926"/>
       <w:r>
         <w:t>SQL Server Agent Jobs</w:t>
       </w:r>
-      <w:bookmarkEnd w:id="69"/>
-      <w:bookmarkEnd w:id="70"/>
       <w:bookmarkEnd w:id="71"/>
+      <w:bookmarkEnd w:id="72"/>
+      <w:bookmarkEnd w:id="73"/>
     </w:p>
     <w:p>
       <w:pPr>
@@ -13235,14 +13220,14 @@
         <w:pStyle w:val="Heading2"/>
         <w:pageBreakBefore/>
       </w:pPr>
-      <w:bookmarkStart w:id="72" w:name="_Ref246139745"/>
-      <w:bookmarkStart w:id="73" w:name="_Toc284835927"/>
+      <w:bookmarkStart w:id="74" w:name="_Ref246139745"/>
+      <w:bookmarkStart w:id="75" w:name="_Toc284835927"/>
       <w:r>
         <w:lastRenderedPageBreak/>
         <w:t>Other Custom Administrative Modules</w:t>
       </w:r>
-      <w:bookmarkEnd w:id="72"/>
-      <w:bookmarkEnd w:id="73"/>
+      <w:bookmarkEnd w:id="74"/>
+      <w:bookmarkEnd w:id="75"/>
     </w:p>
     <w:p>
       <w:r>
@@ -13254,11 +13239,11 @@
       <w:pPr>
         <w:pStyle w:val="Heading3"/>
       </w:pPr>
-      <w:bookmarkStart w:id="74" w:name="_Ref277834817"/>
+      <w:bookmarkStart w:id="76" w:name="_Ref277834817"/>
       <w:r>
         <w:t>Kiosk Management Page</w:t>
       </w:r>
-      <w:bookmarkEnd w:id="74"/>
+      <w:bookmarkEnd w:id="76"/>
     </w:p>
     <w:p>
       <w:r>
@@ -13362,7 +13347,7 @@
         <w:rPr>
           <w:noProof/>
         </w:rPr>
-        <w:t>8</w:t>
+        <w:t>14</w:t>
       </w:r>
       <w:r>
         <w:fldChar w:fldCharType="end"/>
@@ -13450,7 +13435,7 @@
       <w:pPr>
         <w:pStyle w:val="Caption"/>
       </w:pPr>
-      <w:bookmarkStart w:id="75" w:name="_Ref223837856"/>
+      <w:bookmarkStart w:id="77" w:name="_Ref223837856"/>
       <w:r>
         <w:t xml:space="preserve">Figure </w:t>
       </w:r>
@@ -13462,7 +13447,7 @@
           <w:t>13</w:t>
         </w:r>
       </w:fldSimple>
-      <w:bookmarkEnd w:id="75"/>
+      <w:bookmarkEnd w:id="77"/>
       <w:r>
         <w:t xml:space="preserve"> - Show Summary link</w:t>
       </w:r>
@@ -13527,7 +13512,7 @@
       <w:pPr>
         <w:pStyle w:val="Caption"/>
       </w:pPr>
-      <w:bookmarkStart w:id="76" w:name="_Ref223609716"/>
+      <w:bookmarkStart w:id="78" w:name="_Ref223609716"/>
       <w:r>
         <w:t xml:space="preserve">Figure </w:t>
       </w:r>
@@ -13539,7 +13524,7 @@
           <w:t>14</w:t>
         </w:r>
       </w:fldSimple>
-      <w:bookmarkEnd w:id="76"/>
+      <w:bookmarkEnd w:id="78"/>
       <w:r>
         <w:t xml:space="preserve"> – Consolidated view of Attendance Types, Extended Attributes, and Locations</w:t>
       </w:r>
@@ -13720,7 +13705,7 @@
         <w:rPr>
           <w:noProof/>
         </w:rPr>
-        <w:t>10</w:t>
+        <w:t>16</w:t>
       </w:r>
       <w:r>
         <w:fldChar w:fldCharType="end"/>
@@ -13789,7 +13774,7 @@
       <w:pPr>
         <w:pStyle w:val="Caption"/>
       </w:pPr>
-      <w:bookmarkStart w:id="77" w:name="_Ref223538280"/>
+      <w:bookmarkStart w:id="79" w:name="_Ref223538280"/>
       <w:r>
         <w:t xml:space="preserve">Figure </w:t>
       </w:r>
@@ -13801,7 +13786,7 @@
           <w:t>16</w:t>
         </w:r>
       </w:fldSimple>
-      <w:bookmarkEnd w:id="77"/>
+      <w:bookmarkEnd w:id="79"/>
       <w:r>
         <w:t xml:space="preserve"> - Attendance Occurrence page with the Move Attendance module</w:t>
       </w:r>
@@ -13999,22 +13984,22 @@
       <w:pPr>
         <w:pStyle w:val="Heading1"/>
       </w:pPr>
-      <w:bookmarkStart w:id="78" w:name="_Toc284835928"/>
+      <w:bookmarkStart w:id="80" w:name="_Toc284835928"/>
       <w:r>
         <w:lastRenderedPageBreak/>
         <w:t>Appendix</w:t>
       </w:r>
-      <w:bookmarkEnd w:id="78"/>
+      <w:bookmarkEnd w:id="80"/>
     </w:p>
     <w:p>
       <w:pPr>
         <w:pStyle w:val="Heading2"/>
       </w:pPr>
-      <w:bookmarkStart w:id="79" w:name="_Toc284835929"/>
+      <w:bookmarkStart w:id="81" w:name="_Toc284835929"/>
       <w:r>
         <w:t>Arena Dependencies</w:t>
       </w:r>
-      <w:bookmarkEnd w:id="79"/>
+      <w:bookmarkEnd w:id="81"/>
     </w:p>
     <w:p>
       <w:r>
@@ -14046,7 +14031,7 @@
       <w:pPr>
         <w:pStyle w:val="Heading2"/>
       </w:pPr>
-      <w:bookmarkStart w:id="80" w:name="_Toc284835930"/>
+      <w:bookmarkStart w:id="82" w:name="_Toc284835930"/>
       <w:r>
         <w:t xml:space="preserve">Defining New Custom </w:t>
       </w:r>
@@ -14058,7 +14043,7 @@
       <w:r>
         <w:t xml:space="preserve"> Providers</w:t>
       </w:r>
-      <w:bookmarkEnd w:id="80"/>
+      <w:bookmarkEnd w:id="82"/>
     </w:p>
     <w:p/>
     <w:p>
@@ -14101,26 +14086,39 @@
         </w:numPr>
       </w:pPr>
       <w:r>
-        <w:t xml:space="preserve">Change the value in the </w:t>
-      </w:r>
-      <w:proofErr w:type="spellStart"/>
-      <w:r>
-        <w:t>PrintLabelDefaultSystemID</w:t>
-      </w:r>
-      <w:proofErr w:type="spellEnd"/>
-      <w:r>
-        <w:t xml:space="preserve"> Organization setting to be the ID of the new lookup.</w:t>
+        <w:t xml:space="preserve">To use a new label provider simply change the value in the appropriate module setting (see </w:t>
+      </w:r>
+      <w:r>
+        <w:fldChar w:fldCharType="begin"/>
+      </w:r>
+      <w:r>
+        <w:instrText xml:space="preserve"> REF _Ref286871297 \h </w:instrText>
+      </w:r>
+      <w:r>
+        <w:fldChar w:fldCharType="separate"/>
+      </w:r>
+      <w:r>
+        <w:t>Module Settings</w:t>
+      </w:r>
+      <w:r>
+        <w:fldChar w:fldCharType="end"/>
+      </w:r>
+      <w:r>
+        <w:t>)</w:t>
+      </w:r>
+      <w:r>
+        <w:t>.</w:t>
       </w:r>
     </w:p>
     <w:p>
       <w:pPr>
         <w:pStyle w:val="Heading2"/>
       </w:pPr>
-      <w:bookmarkStart w:id="81" w:name="_Toc284835931"/>
+      <w:bookmarkStart w:id="83" w:name="_Toc284835931"/>
       <w:r>
         <w:t>Defining New Custom Security Code Provider</w:t>
       </w:r>
-      <w:bookmarkEnd w:id="81"/>
+      <w:bookmarkEnd w:id="83"/>
     </w:p>
     <w:p/>
     <w:p>
@@ -14178,11 +14176,11 @@
       <w:pPr>
         <w:pStyle w:val="Heading2"/>
       </w:pPr>
-      <w:bookmarkStart w:id="82" w:name="_Toc284835932"/>
+      <w:bookmarkStart w:id="84" w:name="_Toc284835932"/>
       <w:r>
         <w:t>Logging</w:t>
       </w:r>
-      <w:bookmarkEnd w:id="82"/>
+      <w:bookmarkEnd w:id="84"/>
     </w:p>
     <w:p>
       <w:r>
@@ -14245,11 +14243,11 @@
       <w:pPr>
         <w:pStyle w:val="Heading2"/>
       </w:pPr>
-      <w:bookmarkStart w:id="83" w:name="_Toc284835933"/>
+      <w:bookmarkStart w:id="85" w:name="_Toc284835933"/>
       <w:r>
         <w:t>Reference</w:t>
       </w:r>
-      <w:bookmarkEnd w:id="83"/>
+      <w:bookmarkEnd w:id="85"/>
     </w:p>
     <w:p>
       <w:r>
@@ -14512,7 +14510,7 @@
                     <w:sz w:val="24"/>
                     <w:szCs w:val="24"/>
                   </w:rPr>
-                  <w:t>2</w:t>
+                  <w:t>31</w:t>
                 </w:r>
                 <w:r>
                   <w:rPr>
@@ -14609,17 +14607,17 @@
         <v:path o:extrusionok="f" gradientshapeok="t" o:connecttype="rect"/>
         <o:lock v:ext="edit" aspectratio="t"/>
       </v:shapetype>
-      <v:shape id="_x0000_i1177" type="#_x0000_t75" style="width:3in;height:3in" o:bullet="t"/>
+      <v:shape id="_x0000_i1192" type="#_x0000_t75" style="width:3in;height:3in" o:bullet="t"/>
     </w:pict>
   </w:numPicBullet>
   <w:numPicBullet w:numPicBulletId="1">
     <w:pict>
-      <v:shape id="_x0000_i1178" type="#_x0000_t75" style="width:3in;height:3in" o:bullet="t"/>
+      <v:shape id="_x0000_i1193" type="#_x0000_t75" style="width:3in;height:3in" o:bullet="t"/>
     </w:pict>
   </w:numPicBullet>
   <w:numPicBullet w:numPicBulletId="2">
     <w:pict>
-      <v:shape id="_x0000_i1179" type="#_x0000_t75" style="width:3in;height:3in" o:bullet="t"/>
+      <v:shape id="_x0000_i1194" type="#_x0000_t75" style="width:3in;height:3in" o:bullet="t"/>
     </w:pict>
   </w:numPicBullet>
   <w:abstractNum w:abstractNumId="0">
@@ -19910,9 +19908,9 @@
       <w:szCs w:val="22"/>
     </w:rPr>
   </w:style>
-  <w:style w:type="character" w:customStyle="1" w:styleId="EmailStyle52">
-    <w:name w:val="EmailStyle521"/>
-    <w:aliases w:val="EmailStyle521"/>
+  <w:style w:type="character" w:customStyle="1" w:styleId="EmailStyle521">
+    <w:name w:val="EmailStyle52"/>
+    <w:aliases w:val="EmailStyle52"/>
     <w:basedOn w:val="DefaultParagraphFont"/>
     <w:semiHidden/>
     <w:personal/>
@@ -20624,7 +20622,7 @@
 </file>
 
 <file path=customXml/itemProps1.xml><?xml version="1.0" encoding="utf-8"?>
-<ds:datastoreItem xmlns:ds="http://schemas.openxmlformats.org/officeDocument/2006/customXml" ds:itemID="{912EAF81-1CD0-44AD-BE8E-E0E0DFB4DD1B}">
+<ds:datastoreItem xmlns:ds="http://schemas.openxmlformats.org/officeDocument/2006/customXml" ds:itemID="{5CC63B74-B92A-476B-B384-034CAC7EDCA4}">
   <ds:schemaRefs>
     <ds:schemaRef ds:uri="http://schemas.openxmlformats.org/officeDocument/2006/bibliography"/>
   </ds:schemaRefs>

</xml_diff>

<commit_message>
Added section for setting up printers.
</commit_message>
<xml_diff>
--- a/Arena/UserControls/Custom/Cccev/Checkin/misc/Central_Checkin_Wizard_Admin_Guide.docx
+++ b/Arena/UserControls/Custom/Cccev/Checkin/misc/Central_Checkin_Wizard_Admin_Guide.docx
@@ -137,7 +137,19 @@
         <w:rPr>
           <w:color w:val="C0C0C0"/>
         </w:rPr>
-        <w:t xml:space="preserve">: 1.3.0 (rev </w:t>
+        <w:t>: 1.3.0</w:t>
+      </w:r>
+      <w:r>
+        <w:rPr>
+          <w:color w:val="C0C0C0"/>
+        </w:rPr>
+        <w:t>.1</w:t>
+      </w:r>
+      <w:r>
+        <w:rPr>
+          <w:color w:val="C0C0C0"/>
+        </w:rPr>
+        <w:t xml:space="preserve"> (rev </w:t>
       </w:r>
       <w:fldSimple w:instr=" REVNUM   \* MERGEFORMAT ">
         <w:r>
@@ -145,7 +157,7 @@
             <w:noProof/>
             <w:color w:val="C0C0C0"/>
           </w:rPr>
-          <w:t>85</w:t>
+          <w:t>88</w:t>
         </w:r>
       </w:fldSimple>
       <w:r>
@@ -203,7 +215,7 @@
           <w:noProof/>
           <w:color w:val="C0C0C0"/>
         </w:rPr>
-        <w:t>3/2/2011</w:t>
+        <w:t>4/11/2011</w:t>
       </w:r>
       <w:r>
         <w:rPr>
@@ -964,6 +976,48 @@
           </w:p>
         </w:tc>
       </w:tr>
+      <w:tr>
+        <w:tc>
+          <w:tcPr>
+            <w:tcW w:w="1098" w:type="dxa"/>
+          </w:tcPr>
+          <w:p>
+            <w:r>
+              <w:t>1.3.0.1</w:t>
+            </w:r>
+          </w:p>
+        </w:tc>
+        <w:tc>
+          <w:tcPr>
+            <w:tcW w:w="1440" w:type="dxa"/>
+          </w:tcPr>
+          <w:p>
+            <w:r>
+              <w:t>4/11/2011</w:t>
+            </w:r>
+          </w:p>
+        </w:tc>
+        <w:tc>
+          <w:tcPr>
+            <w:tcW w:w="2034" w:type="dxa"/>
+          </w:tcPr>
+          <w:p>
+            <w:r>
+              <w:t>Nick Airdo</w:t>
+            </w:r>
+          </w:p>
+        </w:tc>
+        <w:tc>
+          <w:tcPr>
+            <w:tcW w:w="4788" w:type="dxa"/>
+          </w:tcPr>
+          <w:p>
+            <w:r>
+              <w:t>Adding details on recommended printer setup and guidelines.</w:t>
+            </w:r>
+          </w:p>
+        </w:tc>
+      </w:tr>
     </w:tbl>
     <w:p/>
     <w:p>
@@ -1051,7 +1105,7 @@
         <w:rPr>
           <w:noProof/>
         </w:rPr>
-        <w:instrText xml:space="preserve"> PAGEREF _Toc284835905 \h </w:instrText>
+        <w:instrText xml:space="preserve"> PAGEREF _Toc290285131 \h </w:instrText>
       </w:r>
       <w:r>
         <w:rPr>
@@ -1115,7 +1169,7 @@
         <w:rPr>
           <w:noProof/>
         </w:rPr>
-        <w:instrText xml:space="preserve"> PAGEREF _Toc284835906 \h </w:instrText>
+        <w:instrText xml:space="preserve"> PAGEREF _Toc290285132 \h </w:instrText>
       </w:r>
       <w:r>
         <w:rPr>
@@ -1179,7 +1233,7 @@
         <w:rPr>
           <w:noProof/>
         </w:rPr>
-        <w:instrText xml:space="preserve"> PAGEREF _Toc284835907 \h </w:instrText>
+        <w:instrText xml:space="preserve"> PAGEREF _Toc290285133 \h </w:instrText>
       </w:r>
       <w:r>
         <w:rPr>
@@ -1240,7 +1294,7 @@
         <w:rPr>
           <w:noProof/>
         </w:rPr>
-        <w:instrText xml:space="preserve"> PAGEREF _Toc284835908 \h </w:instrText>
+        <w:instrText xml:space="preserve"> PAGEREF _Toc290285134 \h </w:instrText>
       </w:r>
       <w:r>
         <w:rPr>
@@ -1301,7 +1355,7 @@
         <w:rPr>
           <w:noProof/>
         </w:rPr>
-        <w:instrText xml:space="preserve"> PAGEREF _Toc284835909 \h </w:instrText>
+        <w:instrText xml:space="preserve"> PAGEREF _Toc290285135 \h </w:instrText>
       </w:r>
       <w:r>
         <w:rPr>
@@ -1365,7 +1419,7 @@
         <w:rPr>
           <w:noProof/>
         </w:rPr>
-        <w:instrText xml:space="preserve"> PAGEREF _Toc284835910 \h </w:instrText>
+        <w:instrText xml:space="preserve"> PAGEREF _Toc290285136 \h </w:instrText>
       </w:r>
       <w:r>
         <w:rPr>
@@ -1426,7 +1480,7 @@
         <w:rPr>
           <w:noProof/>
         </w:rPr>
-        <w:instrText xml:space="preserve"> PAGEREF _Toc284835911 \h </w:instrText>
+        <w:instrText xml:space="preserve"> PAGEREF _Toc290285137 \h </w:instrText>
       </w:r>
       <w:r>
         <w:rPr>
@@ -1487,7 +1541,7 @@
         <w:rPr>
           <w:noProof/>
         </w:rPr>
-        <w:instrText xml:space="preserve"> PAGEREF _Toc284835912 \h </w:instrText>
+        <w:instrText xml:space="preserve"> PAGEREF _Toc290285138 \h </w:instrText>
       </w:r>
       <w:r>
         <w:rPr>
@@ -1548,7 +1602,7 @@
         <w:rPr>
           <w:noProof/>
         </w:rPr>
-        <w:instrText xml:space="preserve"> PAGEREF _Toc284835913 \h </w:instrText>
+        <w:instrText xml:space="preserve"> PAGEREF _Toc290285139 \h </w:instrText>
       </w:r>
       <w:r>
         <w:rPr>
@@ -1609,7 +1663,7 @@
         <w:rPr>
           <w:noProof/>
         </w:rPr>
-        <w:instrText xml:space="preserve"> PAGEREF _Toc284835914 \h </w:instrText>
+        <w:instrText xml:space="preserve"> PAGEREF _Toc290285140 \h </w:instrText>
       </w:r>
       <w:r>
         <w:rPr>
@@ -1670,7 +1724,7 @@
         <w:rPr>
           <w:noProof/>
         </w:rPr>
-        <w:instrText xml:space="preserve"> PAGEREF _Toc284835915 \h </w:instrText>
+        <w:instrText xml:space="preserve"> PAGEREF _Toc290285141 \h </w:instrText>
       </w:r>
       <w:r>
         <w:rPr>
@@ -1734,7 +1788,7 @@
         <w:rPr>
           <w:noProof/>
         </w:rPr>
-        <w:instrText xml:space="preserve"> PAGEREF _Toc284835916 \h </w:instrText>
+        <w:instrText xml:space="preserve"> PAGEREF _Toc290285142 \h </w:instrText>
       </w:r>
       <w:r>
         <w:rPr>
@@ -1795,7 +1849,7 @@
         <w:rPr>
           <w:noProof/>
         </w:rPr>
-        <w:instrText xml:space="preserve"> PAGEREF _Toc284835917 \h </w:instrText>
+        <w:instrText xml:space="preserve"> PAGEREF _Toc290285143 \h </w:instrText>
       </w:r>
       <w:r>
         <w:rPr>
@@ -1856,7 +1910,7 @@
         <w:rPr>
           <w:noProof/>
         </w:rPr>
-        <w:instrText xml:space="preserve"> PAGEREF _Toc284835918 \h </w:instrText>
+        <w:instrText xml:space="preserve"> PAGEREF _Toc290285144 \h </w:instrText>
       </w:r>
       <w:r>
         <w:rPr>
@@ -1917,7 +1971,7 @@
         <w:rPr>
           <w:noProof/>
         </w:rPr>
-        <w:instrText xml:space="preserve"> PAGEREF _Toc284835919 \h </w:instrText>
+        <w:instrText xml:space="preserve"> PAGEREF _Toc290285145 \h </w:instrText>
       </w:r>
       <w:r>
         <w:rPr>
@@ -1978,7 +2032,7 @@
         <w:rPr>
           <w:noProof/>
         </w:rPr>
-        <w:instrText xml:space="preserve"> PAGEREF _Toc284835920 \h </w:instrText>
+        <w:instrText xml:space="preserve"> PAGEREF _Toc290285146 \h </w:instrText>
       </w:r>
       <w:r>
         <w:rPr>
@@ -2039,7 +2093,7 @@
         <w:rPr>
           <w:noProof/>
         </w:rPr>
-        <w:instrText xml:space="preserve"> PAGEREF _Toc284835921 \h </w:instrText>
+        <w:instrText xml:space="preserve"> PAGEREF _Toc290285147 \h </w:instrText>
       </w:r>
       <w:r>
         <w:rPr>
@@ -2100,7 +2154,7 @@
         <w:rPr>
           <w:noProof/>
         </w:rPr>
-        <w:instrText xml:space="preserve"> PAGEREF _Toc284835922 \h </w:instrText>
+        <w:instrText xml:space="preserve"> PAGEREF _Toc290285148 \h </w:instrText>
       </w:r>
       <w:r>
         <w:rPr>
@@ -2143,7 +2197,7 @@
         <w:rPr>
           <w:noProof/>
         </w:rPr>
-        <w:t>Locations Setup</w:t>
+        <w:t>Printer Setup (Recommended)</w:t>
       </w:r>
       <w:r>
         <w:rPr>
@@ -2161,7 +2215,7 @@
         <w:rPr>
           <w:noProof/>
         </w:rPr>
-        <w:instrText xml:space="preserve"> PAGEREF _Toc284835923 \h </w:instrText>
+        <w:instrText xml:space="preserve"> PAGEREF _Toc290285149 \h </w:instrText>
       </w:r>
       <w:r>
         <w:rPr>
@@ -2204,6 +2258,67 @@
         <w:rPr>
           <w:noProof/>
         </w:rPr>
+        <w:t>Locations Setup</w:t>
+      </w:r>
+      <w:r>
+        <w:rPr>
+          <w:noProof/>
+        </w:rPr>
+        <w:tab/>
+      </w:r>
+      <w:r>
+        <w:rPr>
+          <w:noProof/>
+        </w:rPr>
+        <w:fldChar w:fldCharType="begin"/>
+      </w:r>
+      <w:r>
+        <w:rPr>
+          <w:noProof/>
+        </w:rPr>
+        <w:instrText xml:space="preserve"> PAGEREF _Toc290285150 \h </w:instrText>
+      </w:r>
+      <w:r>
+        <w:rPr>
+          <w:noProof/>
+        </w:rPr>
+      </w:r>
+      <w:r>
+        <w:rPr>
+          <w:noProof/>
+        </w:rPr>
+        <w:fldChar w:fldCharType="separate"/>
+      </w:r>
+      <w:r>
+        <w:rPr>
+          <w:noProof/>
+        </w:rPr>
+        <w:t>26</w:t>
+      </w:r>
+      <w:r>
+        <w:rPr>
+          <w:noProof/>
+        </w:rPr>
+        <w:fldChar w:fldCharType="end"/>
+      </w:r>
+    </w:p>
+    <w:p>
+      <w:pPr>
+        <w:pStyle w:val="TOC2"/>
+        <w:tabs>
+          <w:tab w:val="right" w:leader="dot" w:pos="8774"/>
+        </w:tabs>
+        <w:rPr>
+          <w:rFonts w:asciiTheme="minorHAnsi" w:eastAsiaTheme="minorEastAsia" w:hAnsiTheme="minorHAnsi" w:cstheme="minorBidi"/>
+          <w:noProof/>
+          <w:sz w:val="22"/>
+          <w:szCs w:val="22"/>
+        </w:rPr>
+      </w:pPr>
+      <w:r>
+        <w:rPr>
+          <w:noProof/>
+        </w:rPr>
         <w:t>Kiosk Setup</w:t>
       </w:r>
       <w:r>
@@ -2222,7 +2337,7 @@
         <w:rPr>
           <w:noProof/>
         </w:rPr>
-        <w:instrText xml:space="preserve"> PAGEREF _Toc284835924 \h </w:instrText>
+        <w:instrText xml:space="preserve"> PAGEREF _Toc290285151 \h </w:instrText>
       </w:r>
       <w:r>
         <w:rPr>
@@ -2239,7 +2354,68 @@
         <w:rPr>
           <w:noProof/>
         </w:rPr>
-        <w:t>25</w:t>
+        <w:t>26</w:t>
+      </w:r>
+      <w:r>
+        <w:rPr>
+          <w:noProof/>
+        </w:rPr>
+        <w:fldChar w:fldCharType="end"/>
+      </w:r>
+    </w:p>
+    <w:p>
+      <w:pPr>
+        <w:pStyle w:val="TOC2"/>
+        <w:tabs>
+          <w:tab w:val="right" w:leader="dot" w:pos="8774"/>
+        </w:tabs>
+        <w:rPr>
+          <w:rFonts w:asciiTheme="minorHAnsi" w:eastAsiaTheme="minorEastAsia" w:hAnsiTheme="minorHAnsi" w:cstheme="minorBidi"/>
+          <w:noProof/>
+          <w:sz w:val="22"/>
+          <w:szCs w:val="22"/>
+        </w:rPr>
+      </w:pPr>
+      <w:r>
+        <w:rPr>
+          <w:noProof/>
+        </w:rPr>
+        <w:t>Installing Custom Reporting Service Labels</w:t>
+      </w:r>
+      <w:r>
+        <w:rPr>
+          <w:noProof/>
+        </w:rPr>
+        <w:tab/>
+      </w:r>
+      <w:r>
+        <w:rPr>
+          <w:noProof/>
+        </w:rPr>
+        <w:fldChar w:fldCharType="begin"/>
+      </w:r>
+      <w:r>
+        <w:rPr>
+          <w:noProof/>
+        </w:rPr>
+        <w:instrText xml:space="preserve"> PAGEREF _Toc290285152 \h </w:instrText>
+      </w:r>
+      <w:r>
+        <w:rPr>
+          <w:noProof/>
+        </w:rPr>
+      </w:r>
+      <w:r>
+        <w:rPr>
+          <w:noProof/>
+        </w:rPr>
+        <w:fldChar w:fldCharType="separate"/>
+      </w:r>
+      <w:r>
+        <w:rPr>
+          <w:noProof/>
+        </w:rPr>
+        <w:t>27</w:t>
       </w:r>
       <w:r>
         <w:rPr>
@@ -2286,7 +2462,7 @@
         <w:rPr>
           <w:noProof/>
         </w:rPr>
-        <w:instrText xml:space="preserve"> PAGEREF _Toc284835925 \h </w:instrText>
+        <w:instrText xml:space="preserve"> PAGEREF _Toc290285153 \h </w:instrText>
       </w:r>
       <w:r>
         <w:rPr>
@@ -2303,7 +2479,7 @@
         <w:rPr>
           <w:noProof/>
         </w:rPr>
-        <w:t>26</w:t>
+        <w:t>28</w:t>
       </w:r>
       <w:r>
         <w:rPr>
@@ -2347,7 +2523,7 @@
         <w:rPr>
           <w:noProof/>
         </w:rPr>
-        <w:instrText xml:space="preserve"> PAGEREF _Toc284835926 \h </w:instrText>
+        <w:instrText xml:space="preserve"> PAGEREF _Toc290285154 \h </w:instrText>
       </w:r>
       <w:r>
         <w:rPr>
@@ -2364,7 +2540,7 @@
         <w:rPr>
           <w:noProof/>
         </w:rPr>
-        <w:t>27</w:t>
+        <w:t>28</w:t>
       </w:r>
       <w:r>
         <w:rPr>
@@ -2408,7 +2584,7 @@
         <w:rPr>
           <w:noProof/>
         </w:rPr>
-        <w:instrText xml:space="preserve"> PAGEREF _Toc284835927 \h </w:instrText>
+        <w:instrText xml:space="preserve"> PAGEREF _Toc290285155 \h </w:instrText>
       </w:r>
       <w:r>
         <w:rPr>
@@ -2425,7 +2601,7 @@
         <w:rPr>
           <w:noProof/>
         </w:rPr>
-        <w:t>28</w:t>
+        <w:t>29</w:t>
       </w:r>
       <w:r>
         <w:rPr>
@@ -2472,7 +2648,7 @@
         <w:rPr>
           <w:noProof/>
         </w:rPr>
-        <w:instrText xml:space="preserve"> PAGEREF _Toc284835928 \h </w:instrText>
+        <w:instrText xml:space="preserve"> PAGEREF _Toc290285156 \h </w:instrText>
       </w:r>
       <w:r>
         <w:rPr>
@@ -2489,7 +2665,7 @@
         <w:rPr>
           <w:noProof/>
         </w:rPr>
-        <w:t>33</w:t>
+        <w:t>34</w:t>
       </w:r>
       <w:r>
         <w:rPr>
@@ -2533,7 +2709,7 @@
         <w:rPr>
           <w:noProof/>
         </w:rPr>
-        <w:instrText xml:space="preserve"> PAGEREF _Toc284835929 \h </w:instrText>
+        <w:instrText xml:space="preserve"> PAGEREF _Toc290285157 \h </w:instrText>
       </w:r>
       <w:r>
         <w:rPr>
@@ -2550,7 +2726,7 @@
         <w:rPr>
           <w:noProof/>
         </w:rPr>
-        <w:t>33</w:t>
+        <w:t>34</w:t>
       </w:r>
       <w:r>
         <w:rPr>
@@ -2594,7 +2770,7 @@
         <w:rPr>
           <w:noProof/>
         </w:rPr>
-        <w:instrText xml:space="preserve"> PAGEREF _Toc284835930 \h </w:instrText>
+        <w:instrText xml:space="preserve"> PAGEREF _Toc290285158 \h </w:instrText>
       </w:r>
       <w:r>
         <w:rPr>
@@ -2611,7 +2787,7 @@
         <w:rPr>
           <w:noProof/>
         </w:rPr>
-        <w:t>33</w:t>
+        <w:t>34</w:t>
       </w:r>
       <w:r>
         <w:rPr>
@@ -2655,7 +2831,7 @@
         <w:rPr>
           <w:noProof/>
         </w:rPr>
-        <w:instrText xml:space="preserve"> PAGEREF _Toc284835931 \h </w:instrText>
+        <w:instrText xml:space="preserve"> PAGEREF _Toc290285159 \h </w:instrText>
       </w:r>
       <w:r>
         <w:rPr>
@@ -2672,7 +2848,7 @@
         <w:rPr>
           <w:noProof/>
         </w:rPr>
-        <w:t>33</w:t>
+        <w:t>34</w:t>
       </w:r>
       <w:r>
         <w:rPr>
@@ -2716,7 +2892,7 @@
         <w:rPr>
           <w:noProof/>
         </w:rPr>
-        <w:instrText xml:space="preserve"> PAGEREF _Toc284835932 \h </w:instrText>
+        <w:instrText xml:space="preserve"> PAGEREF _Toc290285160 \h </w:instrText>
       </w:r>
       <w:r>
         <w:rPr>
@@ -2733,7 +2909,7 @@
         <w:rPr>
           <w:noProof/>
         </w:rPr>
-        <w:t>33</w:t>
+        <w:t>34</w:t>
       </w:r>
       <w:r>
         <w:rPr>
@@ -2777,7 +2953,7 @@
         <w:rPr>
           <w:noProof/>
         </w:rPr>
-        <w:instrText xml:space="preserve"> PAGEREF _Toc284835933 \h </w:instrText>
+        <w:instrText xml:space="preserve"> PAGEREF _Toc290285161 \h </w:instrText>
       </w:r>
       <w:r>
         <w:rPr>
@@ -2794,7 +2970,7 @@
         <w:rPr>
           <w:noProof/>
         </w:rPr>
-        <w:t>33</w:t>
+        <w:t>34</w:t>
       </w:r>
       <w:r>
         <w:rPr>
@@ -2830,7 +3006,7 @@
           <w:bCs/>
         </w:rPr>
       </w:pPr>
-      <w:bookmarkStart w:id="0" w:name="_Toc284835905"/>
+      <w:bookmarkStart w:id="0" w:name="_Toc290285131"/>
       <w:r>
         <w:rPr>
           <w:rStyle w:val="Style14ptBold"/>
@@ -2904,14 +3080,12 @@
         </w:rPr>
         <w:t xml:space="preserve"> </w:t>
       </w:r>
-      <w:proofErr w:type="spellStart"/>
       <w:r>
         <w:rPr>
           <w:sz w:val="18"/>
         </w:rPr>
-        <w:t>settting</w:t>
-      </w:r>
-      <w:proofErr w:type="spellEnd"/>
+        <w:t>setting</w:t>
+      </w:r>
       <w:r>
         <w:rPr>
           <w:sz w:val="18"/>
@@ -3515,7 +3689,7 @@
       <w:pPr>
         <w:pStyle w:val="Heading1"/>
       </w:pPr>
-      <w:bookmarkStart w:id="1" w:name="_Toc284835906"/>
+      <w:bookmarkStart w:id="1" w:name="_Toc290285132"/>
       <w:r>
         <w:lastRenderedPageBreak/>
         <w:t>Introduction</w:t>
@@ -3698,42 +3872,7 @@
                 </w:txbxContent>
               </v:textbox>
             </v:shape>
-            <v:shapetype id="_x0000_t13" coordsize="21600,21600" o:spt="13" adj="16200,5400" path="m@0,l@0@1,0@1,0@2@0@2@0,21600,21600,10800xe">
-              <v:stroke joinstyle="miter"/>
-              <v:formulas>
-                <v:f eqn="val #0"/>
-                <v:f eqn="val #1"/>
-                <v:f eqn="sum height 0 #1"/>
-                <v:f eqn="sum 10800 0 #1"/>
-                <v:f eqn="sum width 0 #0"/>
-                <v:f eqn="prod @4 @3 10800"/>
-                <v:f eqn="sum width 0 @5"/>
-              </v:formulas>
-              <v:path o:connecttype="custom" o:connectlocs="@0,0;0,10800;@0,21600;21600,10800" o:connectangles="270,180,90,0" textboxrect="0,@1,@6,@2"/>
-              <v:handles>
-                <v:h position="#0,#1" xrange="0,21600" yrange="0,10800"/>
-              </v:handles>
-            </v:shapetype>
-            <v:shape id="_x0000_s1240" type="#_x0000_t13" style="position:absolute;left:3398;top:7913;width:640;height:235" fillcolor="#dbe5f1 [660]" strokecolor="#8db3e2 [1311]"/>
-            <v:shapetype id="_x0000_t69" coordsize="21600,21600" o:spt="69" adj="4320,5400" path="m,10800l@0,21600@0@3@2@3@2,21600,21600,10800@2,0@2@1@0@1@0,xe">
-              <v:stroke joinstyle="miter"/>
-              <v:formulas>
-                <v:f eqn="val #0"/>
-                <v:f eqn="val #1"/>
-                <v:f eqn="sum 21600 0 #0"/>
-                <v:f eqn="sum 21600 0 #1"/>
-                <v:f eqn="prod #0 #1 10800"/>
-                <v:f eqn="sum #0 0 @4"/>
-                <v:f eqn="sum 21600 0 @5"/>
-              </v:formulas>
-              <v:path o:connecttype="custom" o:connectlocs="@2,0;10800,@1;@0,0;0,10800;@0,21600;10800,@3;@2,21600;21600,10800" o:connectangles="270,270,270,180,90,90,90,0" textboxrect="@5,@1,@6,@3"/>
-              <v:handles>
-                <v:h position="#0,#1" xrange="0,10800" yrange="0,10800"/>
-              </v:handles>
-            </v:shapetype>
-            <v:shape id="_x0000_s1241" type="#_x0000_t69" style="position:absolute;left:5911;top:7913;width:640;height:235" fillcolor="#dbe5f1 [660]" strokecolor="#8db3e2 [1311]"/>
-            <v:shape id="_x0000_s1242" type="#_x0000_t69" style="position:absolute;left:7722;top:7913;width:640;height:235" fillcolor="#dbe5f1 [660]" strokecolor="#8db3e2 [1311]"/>
-            <v:group id="_x0000_s1243" style="position:absolute;left:6242;top:10060;width:1718;height:1586" coordorigin="6242,9576" coordsize="1718,1586">
+            <v:group id="_x0000_s1243" style="position:absolute;left:6225;top:10060;width:1718;height:1586" coordorigin="6242,9576" coordsize="1718,1586">
               <v:shape id="_x0000_s1244" type="#_x0000_t75" style="position:absolute;left:6637;top:9576;width:961;height:961">
                 <v:imagedata r:id="rId18" o:title="preferences"/>
               </v:shape>
@@ -3752,7 +3891,39 @@
                 </v:textbox>
               </v:shape>
             </v:group>
-            <v:shape id="_x0000_s1246" type="#_x0000_t13" style="position:absolute;left:6754;top:9519;width:640;height:235;rotation:90" fillcolor="#dbe5f1 [660]" strokecolor="#8db3e2 [1311]"/>
+            <v:shape id="_x0000_s1304" type="#_x0000_t75" style="position:absolute;left:3344;top:10081;width:1010;height:1010">
+              <v:imagedata r:id="rId19" o:title="printer_network"/>
+            </v:shape>
+            <v:shape id="_x0000_s1305" type="#_x0000_t202" style="position:absolute;left:3293;top:11140;width:1301;height:468" filled="f" stroked="f">
+              <v:textbox>
+                <w:txbxContent>
+                  <w:p>
+                    <w:r>
+                      <w:t>Printers</w:t>
+                    </w:r>
+                  </w:p>
+                </w:txbxContent>
+              </v:textbox>
+            </v:shape>
+            <v:shapetype id="_x0000_t32" coordsize="21600,21600" o:spt="32" o:oned="t" path="m,l21600,21600e" filled="f">
+              <v:path arrowok="t" fillok="f" o:connecttype="none"/>
+              <o:lock v:ext="edit" shapetype="t"/>
+            </v:shapetype>
+            <v:shape id="_x0000_s1306" type="#_x0000_t32" style="position:absolute;left:3849;top:9173;width:1;height:908;flip:x" o:connectortype="straight" strokecolor="#c6d9f1 [671]" strokeweight="5pt">
+              <v:stroke dashstyle="1 1" endarrow="block" endarrowlength="short"/>
+            </v:shape>
+            <v:shape id="_x0000_s1308" type="#_x0000_t32" style="position:absolute;left:3344;top:8061;width:786;height:1" o:connectortype="straight" strokecolor="#c6d9f1 [671]" strokeweight="5pt">
+              <v:stroke endarrow="block" endarrowlength="short"/>
+            </v:shape>
+            <v:shape id="_x0000_s1309" type="#_x0000_t32" style="position:absolute;left:5766;top:8096;width:786;height:1" o:connectortype="straight" strokecolor="#c6d9f1 [671]" strokeweight="5pt">
+              <v:stroke startarrow="block" startarrowlength="short" endarrow="block" endarrowlength="short"/>
+            </v:shape>
+            <v:shape id="_x0000_s1310" type="#_x0000_t32" style="position:absolute;left:7737;top:8131;width:786;height:1" o:connectortype="straight" strokecolor="#c6d9f1 [671]" strokeweight="5pt">
+              <v:stroke startarrow="block" startarrowlength="short" endarrow="block" endarrowlength="short"/>
+            </v:shape>
+            <v:shape id="_x0000_s1311" type="#_x0000_t32" style="position:absolute;left:7101;top:9317;width:1;height:743" o:connectortype="straight" strokecolor="#c6d9f1 [671]" strokeweight="5pt">
+              <v:stroke endarrow="block" endarrowlength="short"/>
+            </v:shape>
             <w10:wrap type="none"/>
             <w10:anchorlock/>
           </v:group>
@@ -3768,7 +3939,7 @@
       <w:pPr>
         <w:pStyle w:val="Heading1"/>
       </w:pPr>
-      <w:bookmarkStart w:id="2" w:name="_Toc284835907"/>
+      <w:bookmarkStart w:id="2" w:name="_Toc290285133"/>
       <w:r>
         <w:lastRenderedPageBreak/>
         <w:t>Check-In Wizard Overview</w:t>
@@ -3779,7 +3950,7 @@
       <w:pPr>
         <w:pStyle w:val="Heading2"/>
       </w:pPr>
-      <w:bookmarkStart w:id="3" w:name="_Toc284835908"/>
+      <w:bookmarkStart w:id="3" w:name="_Toc290285134"/>
       <w:r>
         <w:t>How It Works</w:t>
       </w:r>
@@ -4009,7 +4180,7 @@
                     </pic:cNvPicPr>
                   </pic:nvPicPr>
                   <pic:blipFill>
-                    <a:blip r:embed="rId19" cstate="print"/>
+                    <a:blip r:embed="rId20" cstate="print"/>
                     <a:srcRect/>
                     <a:stretch>
                       <a:fillRect/>
@@ -4066,7 +4237,7 @@
         <w:pStyle w:val="Heading2"/>
         <w:pageBreakBefore/>
       </w:pPr>
-      <w:bookmarkStart w:id="5" w:name="_Toc284835909"/>
+      <w:bookmarkStart w:id="5" w:name="_Toc290285135"/>
       <w:r>
         <w:lastRenderedPageBreak/>
         <w:t>What Check-in Looks Like</w:t>
@@ -4162,7 +4333,7 @@
                           <pic:cNvPicPr/>
                         </pic:nvPicPr>
                         <pic:blipFill>
-                          <a:blip r:embed="rId20" cstate="print"/>
+                          <a:blip r:embed="rId21" cstate="print"/>
                           <a:stretch>
                             <a:fillRect/>
                           </a:stretch>
@@ -4245,77 +4416,6 @@
                       <pic:pic xmlns:pic="http://schemas.openxmlformats.org/drawingml/2006/picture">
                         <pic:nvPicPr>
                           <pic:cNvPr id="0" name="guide_init_scan_now.jpg"/>
-                          <pic:cNvPicPr/>
-                        </pic:nvPicPr>
-                        <pic:blipFill>
-                          <a:blip r:embed="rId21" cstate="print"/>
-                          <a:stretch>
-                            <a:fillRect/>
-                          </a:stretch>
-                        </pic:blipFill>
-                        <pic:spPr>
-                          <a:xfrm>
-                            <a:off x="0" y="0"/>
-                            <a:ext cx="3061586" cy="2295144"/>
-                          </a:xfrm>
-                          <a:prstGeom prst="rect">
-                            <a:avLst/>
-                          </a:prstGeom>
-                        </pic:spPr>
-                      </pic:pic>
-                    </a:graphicData>
-                  </a:graphic>
-                </wp:inline>
-              </w:drawing>
-            </w:r>
-            <w:r>
-              <w:br/>
-            </w:r>
-          </w:p>
-        </w:tc>
-      </w:tr>
-      <w:tr>
-        <w:trPr>
-          <w:jc w:val="center"/>
-        </w:trPr>
-        <w:tc>
-          <w:tcPr>
-            <w:tcW w:w="0" w:type="auto"/>
-          </w:tcPr>
-          <w:p>
-            <w:r>
-              <w:rPr>
-                <w:b/>
-              </w:rPr>
-              <w:t>Step 2</w:t>
-            </w:r>
-            <w:r>
-              <w:t xml:space="preserve"> – if searching by phone</w:t>
-            </w:r>
-          </w:p>
-        </w:tc>
-        <w:tc>
-          <w:tcPr>
-            <w:tcW w:w="0" w:type="auto"/>
-          </w:tcPr>
-          <w:p>
-            <w:r>
-              <w:rPr>
-                <w:noProof/>
-              </w:rPr>
-              <w:drawing>
-                <wp:inline distT="0" distB="0" distL="0" distR="0">
-                  <wp:extent cx="3061586" cy="2295144"/>
-                  <wp:effectExtent l="19050" t="0" r="5464" b="0"/>
-                  <wp:docPr id="25" name="Picture 3" descr="guide_family_search.jpg"/>
-                  <wp:cNvGraphicFramePr>
-                    <a:graphicFrameLocks xmlns:a="http://schemas.openxmlformats.org/drawingml/2006/main" noChangeAspect="1"/>
-                  </wp:cNvGraphicFramePr>
-                  <a:graphic xmlns:a="http://schemas.openxmlformats.org/drawingml/2006/main">
-                    <a:graphicData uri="http://schemas.openxmlformats.org/drawingml/2006/picture">
-                      <pic:pic xmlns:pic="http://schemas.openxmlformats.org/drawingml/2006/picture">
-                        <pic:nvPicPr>
-                          <pic:cNvPr id="0" name="guide_family_search.jpg"/>
                           <pic:cNvPicPr/>
                         </pic:nvPicPr>
                         <pic:blipFill>
@@ -4358,11 +4458,10 @@
               <w:rPr>
                 <w:b/>
               </w:rPr>
-              <w:lastRenderedPageBreak/>
-              <w:t>Step 3</w:t>
-            </w:r>
-            <w:r>
-              <w:t xml:space="preserve"> –only shown if the family has more than one child</w:t>
+              <w:t>Step 2</w:t>
+            </w:r>
+            <w:r>
+              <w:t xml:space="preserve"> – if searching by phone</w:t>
             </w:r>
           </w:p>
         </w:tc>
@@ -4379,7 +4478,7 @@
                 <wp:inline distT="0" distB="0" distL="0" distR="0">
                   <wp:extent cx="3061586" cy="2295144"/>
                   <wp:effectExtent l="19050" t="0" r="5464" b="0"/>
-                  <wp:docPr id="26" name="Picture 4" descr="guide_select_family_member.jpg"/>
+                  <wp:docPr id="25" name="Picture 3" descr="guide_family_search.jpg"/>
                   <wp:cNvGraphicFramePr>
                     <a:graphicFrameLocks xmlns:a="http://schemas.openxmlformats.org/drawingml/2006/main" noChangeAspect="1"/>
                   </wp:cNvGraphicFramePr>
@@ -4387,7 +4486,7 @@
                     <a:graphicData uri="http://schemas.openxmlformats.org/drawingml/2006/picture">
                       <pic:pic xmlns:pic="http://schemas.openxmlformats.org/drawingml/2006/picture">
                         <pic:nvPicPr>
-                          <pic:cNvPr id="0" name="guide_select_family_member.jpg"/>
+                          <pic:cNvPr id="0" name="guide_family_search.jpg"/>
                           <pic:cNvPicPr/>
                         </pic:nvPicPr>
                         <pic:blipFill>
@@ -4430,41 +4529,11 @@
               <w:rPr>
                 <w:b/>
               </w:rPr>
-              <w:t>Step 4</w:t>
-            </w:r>
-            <w:r>
-              <w:t xml:space="preserve"> – Only shown if enabled and the child is not already at the maximum ability level or not past the ability level age.  The parent can </w:t>
-            </w:r>
-            <w:proofErr w:type="gramStart"/>
-            <w:r>
-              <w:t>set/</w:t>
-            </w:r>
-            <w:proofErr w:type="spellStart"/>
-            <w:r>
-              <w:t>recort</w:t>
-            </w:r>
-            <w:proofErr w:type="spellEnd"/>
-            <w:proofErr w:type="gramEnd"/>
-            <w:r>
-              <w:t xml:space="preserve"> the child’s ability level.  Ability levels lesser than the child’s current level are not shown.  See the “</w:t>
-            </w:r>
-            <w:r>
-              <w:fldChar w:fldCharType="begin"/>
-            </w:r>
-            <w:r>
-              <w:instrText xml:space="preserve"> REF _Ref284332748 \h </w:instrText>
-            </w:r>
-            <w:r>
-              <w:fldChar w:fldCharType="separate"/>
-            </w:r>
-            <w:r>
-              <w:t>Configuring the Ability Level Lookup Type</w:t>
-            </w:r>
-            <w:r>
-              <w:fldChar w:fldCharType="end"/>
-            </w:r>
-            <w:r>
-              <w:t>” section for information about how this works.</w:t>
+              <w:lastRenderedPageBreak/>
+              <w:t>Step 3</w:t>
+            </w:r>
+            <w:r>
+              <w:t xml:space="preserve"> –only shown if the family has more than one child</w:t>
             </w:r>
           </w:p>
         </w:tc>
@@ -4481,7 +4550,7 @@
                 <wp:inline distT="0" distB="0" distL="0" distR="0">
                   <wp:extent cx="3061586" cy="2295144"/>
                   <wp:effectExtent l="19050" t="0" r="5464" b="0"/>
-                  <wp:docPr id="28" name="Picture 6" descr="guide_select_ability.jpg"/>
+                  <wp:docPr id="26" name="Picture 4" descr="guide_select_family_member.jpg"/>
                   <wp:cNvGraphicFramePr>
                     <a:graphicFrameLocks xmlns:a="http://schemas.openxmlformats.org/drawingml/2006/main" noChangeAspect="1"/>
                   </wp:cNvGraphicFramePr>
@@ -4489,7 +4558,7 @@
                     <a:graphicData uri="http://schemas.openxmlformats.org/drawingml/2006/picture">
                       <pic:pic xmlns:pic="http://schemas.openxmlformats.org/drawingml/2006/picture">
                         <pic:nvPicPr>
-                          <pic:cNvPr id="0" name="guide_select_ability.jpg"/>
+                          <pic:cNvPr id="0" name="guide_select_family_member.jpg"/>
                           <pic:cNvPicPr/>
                         </pic:nvPicPr>
                         <pic:blipFill>
@@ -4532,10 +4601,41 @@
               <w:rPr>
                 <w:b/>
               </w:rPr>
-              <w:t>Step 5</w:t>
-            </w:r>
-            <w:r>
-              <w:t xml:space="preserve"> –only shown if there are multiple services (attendance type occurrences) in the system</w:t>
+              <w:t>Step 4</w:t>
+            </w:r>
+            <w:r>
+              <w:t xml:space="preserve"> – Only shown if enabled and the child is not already at the maximum ability level or not past the ability level age.  The parent can </w:t>
+            </w:r>
+            <w:proofErr w:type="gramStart"/>
+            <w:r>
+              <w:t>set/</w:t>
+            </w:r>
+            <w:proofErr w:type="spellStart"/>
+            <w:r>
+              <w:t>recort</w:t>
+            </w:r>
+            <w:proofErr w:type="spellEnd"/>
+            <w:proofErr w:type="gramEnd"/>
+            <w:r>
+              <w:t xml:space="preserve"> the child’s ability level.  Ability levels lesser than the child’s current level are not shown.  See the “</w:t>
+            </w:r>
+            <w:r>
+              <w:fldChar w:fldCharType="begin"/>
+            </w:r>
+            <w:r>
+              <w:instrText xml:space="preserve"> REF _Ref284332748 \h </w:instrText>
+            </w:r>
+            <w:r>
+              <w:fldChar w:fldCharType="separate"/>
+            </w:r>
+            <w:r>
+              <w:t>Configuring the Ability Level Lookup Type</w:t>
+            </w:r>
+            <w:r>
+              <w:fldChar w:fldCharType="end"/>
+            </w:r>
+            <w:r>
+              <w:t>” section for information about how this works.</w:t>
             </w:r>
           </w:p>
         </w:tc>
@@ -4552,7 +4652,7 @@
                 <wp:inline distT="0" distB="0" distL="0" distR="0">
                   <wp:extent cx="3061586" cy="2295144"/>
                   <wp:effectExtent l="19050" t="0" r="5464" b="0"/>
-                  <wp:docPr id="29" name="Picture 7" descr="guide_select_service.jpg"/>
+                  <wp:docPr id="28" name="Picture 6" descr="guide_select_ability.jpg"/>
                   <wp:cNvGraphicFramePr>
                     <a:graphicFrameLocks xmlns:a="http://schemas.openxmlformats.org/drawingml/2006/main" noChangeAspect="1"/>
                   </wp:cNvGraphicFramePr>
@@ -4560,7 +4660,7 @@
                     <a:graphicData uri="http://schemas.openxmlformats.org/drawingml/2006/picture">
                       <pic:pic xmlns:pic="http://schemas.openxmlformats.org/drawingml/2006/picture">
                         <pic:nvPicPr>
-                          <pic:cNvPr id="0" name="guide_select_service.jpg"/>
+                          <pic:cNvPr id="0" name="guide_select_ability.jpg"/>
                           <pic:cNvPicPr/>
                         </pic:nvPicPr>
                         <pic:blipFill>
@@ -4599,71 +4699,14 @@
             <w:tcW w:w="0" w:type="auto"/>
           </w:tcPr>
           <w:p>
-            <w:pPr>
+            <w:r>
               <w:rPr>
                 <w:b/>
               </w:rPr>
-            </w:pPr>
-            <w:r>
-              <w:rPr>
-                <w:b/>
-              </w:rPr>
-              <w:lastRenderedPageBreak/>
-              <w:t>Step 6</w:t>
-            </w:r>
-            <w:r>
-              <w:rPr>
-                <w:b/>
-              </w:rPr>
-              <w:t xml:space="preserve"> –</w:t>
-            </w:r>
-            <w:r>
-              <w:t xml:space="preserve"> T</w:t>
-            </w:r>
-            <w:r>
-              <w:t xml:space="preserve">he </w:t>
-            </w:r>
-            <w:r>
-              <w:t xml:space="preserve">confirmation screen provides </w:t>
-            </w:r>
-            <w:r>
-              <w:t xml:space="preserve">an overview of who is being checked in, when and where. If somebody cannot be checked in then </w:t>
-            </w:r>
-            <w:r>
-              <w:t>“</w:t>
-            </w:r>
-            <w:r>
-              <w:t>Unavailable</w:t>
-            </w:r>
-            <w:r>
-              <w:t>”</w:t>
-            </w:r>
-            <w:r>
-              <w:t xml:space="preserve"> will be displayed</w:t>
-            </w:r>
-            <w:r>
-              <w:t xml:space="preserve"> (along with a configurable message) </w:t>
-            </w:r>
-            <w:r>
-              <w:t xml:space="preserve">instead of a room name. They also have a chance to press Cancel </w:t>
-            </w:r>
-            <w:r>
-              <w:rPr>
-                <w:i/>
-              </w:rPr>
-              <w:t>to make changes to their selection</w:t>
-            </w:r>
-            <w:r>
-              <w:rPr>
-                <w:i/>
-              </w:rPr>
-              <w:t>s</w:t>
-            </w:r>
-            <w:r>
-              <w:t xml:space="preserve"> if necessary</w:t>
-            </w:r>
-            <w:r>
-              <w:t>.</w:t>
+              <w:t>Step 5</w:t>
+            </w:r>
+            <w:r>
+              <w:t xml:space="preserve"> –only shown if there are multiple services (attendance type occurrences) in the system</w:t>
             </w:r>
           </w:p>
         </w:tc>
@@ -4680,7 +4723,7 @@
                 <wp:inline distT="0" distB="0" distL="0" distR="0">
                   <wp:extent cx="3061586" cy="2295144"/>
                   <wp:effectExtent l="19050" t="0" r="5464" b="0"/>
-                  <wp:docPr id="30" name="Picture 8" descr="guide_confirm.jpg"/>
+                  <wp:docPr id="29" name="Picture 7" descr="guide_select_service.jpg"/>
                   <wp:cNvGraphicFramePr>
                     <a:graphicFrameLocks xmlns:a="http://schemas.openxmlformats.org/drawingml/2006/main" noChangeAspect="1"/>
                   </wp:cNvGraphicFramePr>
@@ -4688,7 +4731,7 @@
                     <a:graphicData uri="http://schemas.openxmlformats.org/drawingml/2006/picture">
                       <pic:pic xmlns:pic="http://schemas.openxmlformats.org/drawingml/2006/picture">
                         <pic:nvPicPr>
-                          <pic:cNvPr id="0" name="guide_confirm.jpg"/>
+                          <pic:cNvPr id="0" name="guide_select_service.jpg"/>
                           <pic:cNvPicPr/>
                         </pic:nvPicPr>
                         <pic:blipFill>
@@ -4736,33 +4779,62 @@
               <w:rPr>
                 <w:b/>
               </w:rPr>
-              <w:t>Step 7</w:t>
+              <w:lastRenderedPageBreak/>
+              <w:t>Step 6</w:t>
             </w:r>
             <w:r>
               <w:rPr>
                 <w:b/>
               </w:rPr>
-              <w:t xml:space="preserve"> </w:t>
-            </w:r>
-            <w:r>
-              <w:rPr>
-                <w:b/>
-              </w:rPr>
-              <w:t xml:space="preserve">– </w:t>
-            </w:r>
-            <w:r>
-              <w:rPr>
-                <w:rStyle w:val="Strong"/>
-                <w:b w:val="0"/>
-              </w:rPr>
-              <w:t>This final status screen will display any errors that may have occurred during check-in or printing of the labels</w:t>
-            </w:r>
-            <w:r>
-              <w:rPr>
-                <w:rStyle w:val="Strong"/>
-                <w:b w:val="0"/>
-              </w:rPr>
-              <w:t>.  After a configured amount of time, this screen will automatically return back to the starting page.</w:t>
+              <w:t xml:space="preserve"> –</w:t>
+            </w:r>
+            <w:r>
+              <w:t xml:space="preserve"> T</w:t>
+            </w:r>
+            <w:r>
+              <w:t xml:space="preserve">he </w:t>
+            </w:r>
+            <w:r>
+              <w:t xml:space="preserve">confirmation screen provides </w:t>
+            </w:r>
+            <w:r>
+              <w:t xml:space="preserve">an overview of who is being checked in, when and where. If somebody cannot be checked in then </w:t>
+            </w:r>
+            <w:r>
+              <w:t>“</w:t>
+            </w:r>
+            <w:r>
+              <w:t>Unavailable</w:t>
+            </w:r>
+            <w:r>
+              <w:t>”</w:t>
+            </w:r>
+            <w:r>
+              <w:t xml:space="preserve"> will be displayed</w:t>
+            </w:r>
+            <w:r>
+              <w:t xml:space="preserve"> (along with a configurable message) </w:t>
+            </w:r>
+            <w:r>
+              <w:t xml:space="preserve">instead of a room name. They also have a chance to press Cancel </w:t>
+            </w:r>
+            <w:r>
+              <w:rPr>
+                <w:i/>
+              </w:rPr>
+              <w:t>to make changes to their selection</w:t>
+            </w:r>
+            <w:r>
+              <w:rPr>
+                <w:i/>
+              </w:rPr>
+              <w:t>s</w:t>
+            </w:r>
+            <w:r>
+              <w:t xml:space="preserve"> if necessary</w:t>
+            </w:r>
+            <w:r>
+              <w:t>.</w:t>
             </w:r>
           </w:p>
         </w:tc>
@@ -4779,7 +4851,7 @@
                 <wp:inline distT="0" distB="0" distL="0" distR="0">
                   <wp:extent cx="3061586" cy="2295144"/>
                   <wp:effectExtent l="19050" t="0" r="5464" b="0"/>
-                  <wp:docPr id="31" name="Picture 9" descr="guide_results.jpg"/>
+                  <wp:docPr id="30" name="Picture 8" descr="guide_confirm.jpg"/>
                   <wp:cNvGraphicFramePr>
                     <a:graphicFrameLocks xmlns:a="http://schemas.openxmlformats.org/drawingml/2006/main" noChangeAspect="1"/>
                   </wp:cNvGraphicFramePr>
@@ -4787,7 +4859,7 @@
                     <a:graphicData uri="http://schemas.openxmlformats.org/drawingml/2006/picture">
                       <pic:pic xmlns:pic="http://schemas.openxmlformats.org/drawingml/2006/picture">
                         <pic:nvPicPr>
-                          <pic:cNvPr id="0" name="guide_results.jpg"/>
+                          <pic:cNvPr id="0" name="guide_confirm.jpg"/>
                           <pic:cNvPicPr/>
                         </pic:nvPicPr>
                         <pic:blipFill>
@@ -4817,6 +4889,105 @@
           </w:p>
         </w:tc>
       </w:tr>
+      <w:tr>
+        <w:trPr>
+          <w:jc w:val="center"/>
+        </w:trPr>
+        <w:tc>
+          <w:tcPr>
+            <w:tcW w:w="0" w:type="auto"/>
+          </w:tcPr>
+          <w:p>
+            <w:pPr>
+              <w:rPr>
+                <w:b/>
+              </w:rPr>
+            </w:pPr>
+            <w:r>
+              <w:rPr>
+                <w:b/>
+              </w:rPr>
+              <w:t>Step 7</w:t>
+            </w:r>
+            <w:r>
+              <w:rPr>
+                <w:b/>
+              </w:rPr>
+              <w:t xml:space="preserve"> </w:t>
+            </w:r>
+            <w:r>
+              <w:rPr>
+                <w:b/>
+              </w:rPr>
+              <w:t xml:space="preserve">– </w:t>
+            </w:r>
+            <w:r>
+              <w:rPr>
+                <w:rStyle w:val="Strong"/>
+                <w:b w:val="0"/>
+              </w:rPr>
+              <w:t>This final status screen will display any errors that may have occurred during check-in or printing of the labels</w:t>
+            </w:r>
+            <w:r>
+              <w:rPr>
+                <w:rStyle w:val="Strong"/>
+                <w:b w:val="0"/>
+              </w:rPr>
+              <w:t>.  After a configured amount of time, this screen will automatically return back to the starting page.</w:t>
+            </w:r>
+          </w:p>
+        </w:tc>
+        <w:tc>
+          <w:tcPr>
+            <w:tcW w:w="0" w:type="auto"/>
+          </w:tcPr>
+          <w:p>
+            <w:r>
+              <w:rPr>
+                <w:noProof/>
+              </w:rPr>
+              <w:drawing>
+                <wp:inline distT="0" distB="0" distL="0" distR="0">
+                  <wp:extent cx="3061586" cy="2295144"/>
+                  <wp:effectExtent l="19050" t="0" r="5464" b="0"/>
+                  <wp:docPr id="31" name="Picture 9" descr="guide_results.jpg"/>
+                  <wp:cNvGraphicFramePr>
+                    <a:graphicFrameLocks xmlns:a="http://schemas.openxmlformats.org/drawingml/2006/main" noChangeAspect="1"/>
+                  </wp:cNvGraphicFramePr>
+                  <a:graphic xmlns:a="http://schemas.openxmlformats.org/drawingml/2006/main">
+                    <a:graphicData uri="http://schemas.openxmlformats.org/drawingml/2006/picture">
+                      <pic:pic xmlns:pic="http://schemas.openxmlformats.org/drawingml/2006/picture">
+                        <pic:nvPicPr>
+                          <pic:cNvPr id="0" name="guide_results.jpg"/>
+                          <pic:cNvPicPr/>
+                        </pic:nvPicPr>
+                        <pic:blipFill>
+                          <a:blip r:embed="rId28" cstate="print"/>
+                          <a:stretch>
+                            <a:fillRect/>
+                          </a:stretch>
+                        </pic:blipFill>
+                        <pic:spPr>
+                          <a:xfrm>
+                            <a:off x="0" y="0"/>
+                            <a:ext cx="3061586" cy="2295144"/>
+                          </a:xfrm>
+                          <a:prstGeom prst="rect">
+                            <a:avLst/>
+                          </a:prstGeom>
+                        </pic:spPr>
+                      </pic:pic>
+                    </a:graphicData>
+                  </a:graphic>
+                </wp:inline>
+              </w:drawing>
+            </w:r>
+            <w:r>
+              <w:br/>
+            </w:r>
+          </w:p>
+        </w:tc>
+      </w:tr>
     </w:tbl>
     <w:p/>
     <w:p>
@@ -4864,7 +5035,7 @@
       <w:pPr>
         <w:pStyle w:val="Heading1"/>
       </w:pPr>
-      <w:bookmarkStart w:id="6" w:name="_Toc284835910"/>
+      <w:bookmarkStart w:id="6" w:name="_Toc290285136"/>
       <w:r>
         <w:lastRenderedPageBreak/>
         <w:t>Managing the Check-in System</w:t>
@@ -4875,7 +5046,7 @@
       <w:pPr>
         <w:pStyle w:val="Heading2"/>
       </w:pPr>
-      <w:bookmarkStart w:id="7" w:name="_Toc284835911"/>
+      <w:bookmarkStart w:id="7" w:name="_Toc290285137"/>
       <w:r>
         <w:t>Setting Up a New “Class”</w:t>
       </w:r>
@@ -4950,7 +5121,7 @@
                     </pic:cNvPicPr>
                   </pic:nvPicPr>
                   <pic:blipFill>
-                    <a:blip r:embed="rId28" cstate="print">
+                    <a:blip r:embed="rId29" cstate="print">
                       <a:lum bright="5000"/>
                     </a:blip>
                     <a:stretch>
@@ -5195,7 +5366,7 @@
                     </pic:cNvPicPr>
                   </pic:nvPicPr>
                   <pic:blipFill>
-                    <a:blip r:embed="rId29" cstate="print"/>
+                    <a:blip r:embed="rId30" cstate="print"/>
                     <a:srcRect/>
                     <a:stretch>
                       <a:fillRect/>
@@ -5283,7 +5454,7 @@
                     </pic:cNvPicPr>
                   </pic:nvPicPr>
                   <pic:blipFill>
-                    <a:blip r:embed="rId30" cstate="print"/>
+                    <a:blip r:embed="rId31" cstate="print"/>
                     <a:srcRect/>
                     <a:stretch>
                       <a:fillRect/>
@@ -5352,7 +5523,7 @@
         <w:pStyle w:val="Heading2"/>
         <w:pageBreakBefore/>
       </w:pPr>
-      <w:bookmarkStart w:id="11" w:name="_Toc284835912"/>
+      <w:bookmarkStart w:id="11" w:name="_Toc290285138"/>
       <w:r>
         <w:lastRenderedPageBreak/>
         <w:t>Realistic Classroom Setup</w:t>
@@ -5406,7 +5577,7 @@
                     </pic:cNvPicPr>
                   </pic:nvPicPr>
                   <pic:blipFill>
-                    <a:blip r:embed="rId31" cstate="print"/>
+                    <a:blip r:embed="rId32" cstate="print"/>
                     <a:srcRect/>
                     <a:stretch>
                       <a:fillRect/>
@@ -5517,7 +5688,7 @@
         <w:pStyle w:val="Heading2"/>
         <w:pageBreakBefore/>
       </w:pPr>
-      <w:bookmarkStart w:id="12" w:name="_Toc284835913"/>
+      <w:bookmarkStart w:id="12" w:name="_Toc290285139"/>
       <w:r>
         <w:lastRenderedPageBreak/>
         <w:t>Check-in For Multiple, Upcoming (Future) Services</w:t>
@@ -5629,7 +5800,7 @@
         <w:pStyle w:val="Heading2"/>
         <w:pageBreakBefore/>
       </w:pPr>
-      <w:bookmarkStart w:id="13" w:name="_Toc284835914"/>
+      <w:bookmarkStart w:id="13" w:name="_Toc290285140"/>
       <w:r>
         <w:lastRenderedPageBreak/>
         <w:t>Standard Check-in Labels</w:t>
@@ -6678,7 +6849,7 @@
       </w:r>
       <w:r>
         <w:pict>
-          <v:shape id="_x0000_i1027" type="#_x0000_t75" style="width:369pt;height:3in">
+          <v:shape id="_x0000_i1027" type="#_x0000_t75" style="width:368.55pt;height:3in">
             <v:imagedata croptop="-65520f" cropbottom="65520f"/>
           </v:shape>
         </w:pict>
@@ -7120,7 +7291,7 @@
       </w:r>
       <w:r>
         <w:pict>
-          <v:shape id="_x0000_i1028" type="#_x0000_t75" style="width:369pt;height:200.7pt">
+          <v:shape id="_x0000_i1028" type="#_x0000_t75" style="width:368.55pt;height:200.55pt">
             <v:imagedata croptop="-65520f" cropbottom="65520f"/>
           </v:shape>
         </w:pict>
@@ -7272,9 +7443,9 @@
                     </w:r>
                     <w:smartTag w:uri="urn:schemas-microsoft-com:office:smarttags" w:element="date">
                       <w:smartTagPr>
+                        <w:attr w:name="Year" w:val="2004"/>
+                        <w:attr w:name="Day" w:val="30"/>
                         <w:attr w:name="Month" w:val="6"/>
-                        <w:attr w:name="Day" w:val="30"/>
-                        <w:attr w:name="Year" w:val="2004"/>
                       </w:smartTagPr>
                       <w:r>
                         <w:rPr>
@@ -7617,7 +7788,7 @@
       </w:r>
       <w:r>
         <w:pict>
-          <v:shape id="_x0000_i1029" type="#_x0000_t75" style="width:504.9pt;height:225pt">
+          <v:shape id="_x0000_i1029" type="#_x0000_t75" style="width:504.85pt;height:225.45pt">
             <v:imagedata croptop="-65520f" cropbottom="65520f"/>
           </v:shape>
         </w:pict>
@@ -8212,8 +8383,8 @@
                         <w:szCs w:val="52"/>
                       </w:rPr>
                       <w:pict>
-                        <v:shape id="_x0000_i1031" type="#_x0000_t75" style="width:58.5pt;height:51.3pt">
-                          <v:imagedata r:id="rId32" o:title=""/>
+                        <v:shape id="_x0000_i1032" type="#_x0000_t75" style="width:58.3pt;height:51.45pt">
+                          <v:imagedata r:id="rId33" o:title=""/>
                         </v:shape>
                       </w:pict>
                     </w:r>
@@ -8249,8 +8420,8 @@
                         <w:szCs w:val="52"/>
                       </w:rPr>
                       <w:pict>
-                        <v:shape id="_x0000_i1032" type="#_x0000_t75" style="width:49.5pt;height:49.5pt">
-                          <v:imagedata r:id="rId33" o:title=""/>
+                        <v:shape id="_x0000_i1033" type="#_x0000_t75" style="width:49.7pt;height:49.7pt">
+                          <v:imagedata r:id="rId34" o:title=""/>
                         </v:shape>
                       </w:pict>
                     </w:r>
@@ -8392,7 +8563,7 @@
       <w:bookmarkStart w:id="51" w:name="_Toc87849520"/>
       <w:bookmarkStart w:id="52" w:name="_Toc116271292"/>
       <w:bookmarkStart w:id="53" w:name="_Ref284835655"/>
-      <w:bookmarkStart w:id="54" w:name="_Toc284835915"/>
+      <w:bookmarkStart w:id="54" w:name="_Toc290285141"/>
       <w:bookmarkEnd w:id="18"/>
       <w:bookmarkEnd w:id="19"/>
       <w:bookmarkEnd w:id="20"/>
@@ -8515,7 +8686,7 @@
                     </pic:cNvPicPr>
                   </pic:nvPicPr>
                   <pic:blipFill>
-                    <a:blip r:embed="rId34" cstate="print"/>
+                    <a:blip r:embed="rId35" cstate="print"/>
                     <a:srcRect/>
                     <a:stretch>
                       <a:fillRect/>
@@ -8586,7 +8757,7 @@
                     </pic:cNvPicPr>
                   </pic:nvPicPr>
                   <pic:blipFill>
-                    <a:blip r:embed="rId35" cstate="print"/>
+                    <a:blip r:embed="rId36" cstate="print"/>
                     <a:srcRect/>
                     <a:stretch>
                       <a:fillRect/>
@@ -8693,93 +8864,6 @@
                       <pic:pic xmlns:pic="http://schemas.openxmlformats.org/drawingml/2006/picture">
                         <pic:nvPicPr>
                           <pic:cNvPr id="0" name="Picture 17"/>
-                          <pic:cNvPicPr>
-                            <a:picLocks noChangeAspect="1" noChangeArrowheads="1"/>
-                          </pic:cNvPicPr>
-                        </pic:nvPicPr>
-                        <pic:blipFill>
-                          <a:blip r:embed="rId36" cstate="print"/>
-                          <a:srcRect/>
-                          <a:stretch>
-                            <a:fillRect/>
-                          </a:stretch>
-                        </pic:blipFill>
-                        <pic:spPr bwMode="auto">
-                          <a:xfrm>
-                            <a:off x="0" y="0"/>
-                            <a:ext cx="2059940" cy="1828800"/>
-                          </a:xfrm>
-                          <a:prstGeom prst="rect">
-                            <a:avLst/>
-                          </a:prstGeom>
-                          <a:noFill/>
-                          <a:ln w="9525">
-                            <a:noFill/>
-                            <a:miter lim="800000"/>
-                            <a:headEnd/>
-                            <a:tailEnd/>
-                          </a:ln>
-                          <a:effectLst>
-                            <a:outerShdw blurRad="63500" sx="102000" sy="102000" algn="ctr" rotWithShape="0">
-                              <a:prstClr val="black">
-                                <a:alpha val="20000"/>
-                              </a:prstClr>
-                            </a:outerShdw>
-                          </a:effectLst>
-                        </pic:spPr>
-                      </pic:pic>
-                    </a:graphicData>
-                  </a:graphic>
-                </wp:inline>
-              </w:drawing>
-            </w:r>
-          </w:p>
-          <w:p>
-            <w:pPr>
-              <w:pStyle w:val="Caption"/>
-            </w:pPr>
-            <w:r>
-              <w:t xml:space="preserve">Figure </w:t>
-            </w:r>
-            <w:fldSimple w:instr=" SEQ Figure \* ARABIC ">
-              <w:r>
-                <w:rPr>
-                  <w:noProof/>
-                </w:rPr>
-                <w:t>7</w:t>
-              </w:r>
-            </w:fldSimple>
-            <w:r>
-              <w:t xml:space="preserve"> - ChildNamtag.rdl</w:t>
-            </w:r>
-          </w:p>
-          <w:p/>
-        </w:tc>
-        <w:tc>
-          <w:tcPr>
-            <w:tcW w:w="4500" w:type="dxa"/>
-          </w:tcPr>
-          <w:p>
-            <w:pPr>
-              <w:keepNext/>
-            </w:pPr>
-            <w:r>
-              <w:rPr>
-                <w:noProof/>
-              </w:rPr>
-              <w:drawing>
-                <wp:inline distT="0" distB="0" distL="0" distR="0">
-                  <wp:extent cx="2059940" cy="1828800"/>
-                  <wp:effectExtent l="57150" t="57150" r="73660" b="38100"/>
-                  <wp:docPr id="39" name="Picture 20"/>
-                  <wp:cNvGraphicFramePr>
-                    <a:graphicFrameLocks xmlns:a="http://schemas.openxmlformats.org/drawingml/2006/main" noChangeAspect="1"/>
-                  </wp:cNvGraphicFramePr>
-                  <a:graphic xmlns:a="http://schemas.openxmlformats.org/drawingml/2006/main">
-                    <a:graphicData uri="http://schemas.openxmlformats.org/drawingml/2006/picture">
-                      <pic:pic xmlns:pic="http://schemas.openxmlformats.org/drawingml/2006/picture">
-                        <pic:nvPicPr>
-                          <pic:cNvPr id="0" name="Picture 20"/>
                           <pic:cNvPicPr>
                             <a:picLocks noChangeAspect="1" noChangeArrowheads="1"/>
                           </pic:cNvPicPr>
@@ -8833,16 +8917,15 @@
                 <w:rPr>
                   <w:noProof/>
                 </w:rPr>
-                <w:t>8</w:t>
+                <w:t>7</w:t>
               </w:r>
             </w:fldSimple>
             <w:r>
-              <w:t xml:space="preserve"> - Roster.rdl</w:t>
+              <w:t xml:space="preserve"> - ChildNamtag.rdl</w:t>
             </w:r>
           </w:p>
+          <w:p/>
         </w:tc>
-      </w:tr>
-      <w:tr>
         <w:tc>
           <w:tcPr>
             <w:tcW w:w="4500" w:type="dxa"/>
@@ -8859,7 +8942,7 @@
                 <wp:inline distT="0" distB="0" distL="0" distR="0">
                   <wp:extent cx="2059940" cy="1828800"/>
                   <wp:effectExtent l="57150" t="57150" r="73660" b="38100"/>
-                  <wp:docPr id="40" name="Picture 23"/>
+                  <wp:docPr id="39" name="Picture 20"/>
                   <wp:cNvGraphicFramePr>
                     <a:graphicFrameLocks xmlns:a="http://schemas.openxmlformats.org/drawingml/2006/main" noChangeAspect="1"/>
                   </wp:cNvGraphicFramePr>
@@ -8867,7 +8950,7 @@
                     <a:graphicData uri="http://schemas.openxmlformats.org/drawingml/2006/picture">
                       <pic:pic xmlns:pic="http://schemas.openxmlformats.org/drawingml/2006/picture">
                         <pic:nvPicPr>
-                          <pic:cNvPr id="0" name="Picture 23"/>
+                          <pic:cNvPr id="0" name="Picture 20"/>
                           <pic:cNvPicPr>
                             <a:picLocks noChangeAspect="1" noChangeArrowheads="1"/>
                           </pic:cNvPicPr>
@@ -8921,14 +9004,16 @@
                 <w:rPr>
                   <w:noProof/>
                 </w:rPr>
-                <w:t>9</w:t>
+                <w:t>8</w:t>
               </w:r>
             </w:fldSimple>
             <w:r>
-              <w:t xml:space="preserve"> - ClaimTicket.rdl</w:t>
+              <w:t xml:space="preserve"> - Roster.rdl</w:t>
             </w:r>
           </w:p>
         </w:tc>
+      </w:tr>
+      <w:tr>
         <w:tc>
           <w:tcPr>
             <w:tcW w:w="4500" w:type="dxa"/>
@@ -8945,7 +9030,7 @@
                 <wp:inline distT="0" distB="0" distL="0" distR="0">
                   <wp:extent cx="2059940" cy="1828800"/>
                   <wp:effectExtent l="57150" t="57150" r="73660" b="38100"/>
-                  <wp:docPr id="41" name="Picture 26"/>
+                  <wp:docPr id="40" name="Picture 23"/>
                   <wp:cNvGraphicFramePr>
                     <a:graphicFrameLocks xmlns:a="http://schemas.openxmlformats.org/drawingml/2006/main" noChangeAspect="1"/>
                   </wp:cNvGraphicFramePr>
@@ -8953,7 +9038,7 @@
                     <a:graphicData uri="http://schemas.openxmlformats.org/drawingml/2006/picture">
                       <pic:pic xmlns:pic="http://schemas.openxmlformats.org/drawingml/2006/picture">
                         <pic:nvPicPr>
-                          <pic:cNvPr id="0" name="Picture 26"/>
+                          <pic:cNvPr id="0" name="Picture 23"/>
                           <pic:cNvPicPr>
                             <a:picLocks noChangeAspect="1" noChangeArrowheads="1"/>
                           </pic:cNvPicPr>
@@ -9007,6 +9092,92 @@
                 <w:rPr>
                   <w:noProof/>
                 </w:rPr>
+                <w:t>9</w:t>
+              </w:r>
+            </w:fldSimple>
+            <w:r>
+              <w:t xml:space="preserve"> - ClaimTicket.rdl</w:t>
+            </w:r>
+          </w:p>
+        </w:tc>
+        <w:tc>
+          <w:tcPr>
+            <w:tcW w:w="4500" w:type="dxa"/>
+          </w:tcPr>
+          <w:p>
+            <w:pPr>
+              <w:keepNext/>
+            </w:pPr>
+            <w:r>
+              <w:rPr>
+                <w:noProof/>
+              </w:rPr>
+              <w:drawing>
+                <wp:inline distT="0" distB="0" distL="0" distR="0">
+                  <wp:extent cx="2059940" cy="1828800"/>
+                  <wp:effectExtent l="57150" t="57150" r="73660" b="38100"/>
+                  <wp:docPr id="41" name="Picture 26"/>
+                  <wp:cNvGraphicFramePr>
+                    <a:graphicFrameLocks xmlns:a="http://schemas.openxmlformats.org/drawingml/2006/main" noChangeAspect="1"/>
+                  </wp:cNvGraphicFramePr>
+                  <a:graphic xmlns:a="http://schemas.openxmlformats.org/drawingml/2006/main">
+                    <a:graphicData uri="http://schemas.openxmlformats.org/drawingml/2006/picture">
+                      <pic:pic xmlns:pic="http://schemas.openxmlformats.org/drawingml/2006/picture">
+                        <pic:nvPicPr>
+                          <pic:cNvPr id="0" name="Picture 26"/>
+                          <pic:cNvPicPr>
+                            <a:picLocks noChangeAspect="1" noChangeArrowheads="1"/>
+                          </pic:cNvPicPr>
+                        </pic:nvPicPr>
+                        <pic:blipFill>
+                          <a:blip r:embed="rId40" cstate="print"/>
+                          <a:srcRect/>
+                          <a:stretch>
+                            <a:fillRect/>
+                          </a:stretch>
+                        </pic:blipFill>
+                        <pic:spPr bwMode="auto">
+                          <a:xfrm>
+                            <a:off x="0" y="0"/>
+                            <a:ext cx="2059940" cy="1828800"/>
+                          </a:xfrm>
+                          <a:prstGeom prst="rect">
+                            <a:avLst/>
+                          </a:prstGeom>
+                          <a:noFill/>
+                          <a:ln w="9525">
+                            <a:noFill/>
+                            <a:miter lim="800000"/>
+                            <a:headEnd/>
+                            <a:tailEnd/>
+                          </a:ln>
+                          <a:effectLst>
+                            <a:outerShdw blurRad="63500" sx="102000" sy="102000" algn="ctr" rotWithShape="0">
+                              <a:prstClr val="black">
+                                <a:alpha val="20000"/>
+                              </a:prstClr>
+                            </a:outerShdw>
+                          </a:effectLst>
+                        </pic:spPr>
+                      </pic:pic>
+                    </a:graphicData>
+                  </a:graphic>
+                </wp:inline>
+              </w:drawing>
+            </w:r>
+          </w:p>
+          <w:p>
+            <w:pPr>
+              <w:pStyle w:val="Caption"/>
+            </w:pPr>
+            <w:r>
+              <w:t xml:space="preserve">Figure </w:t>
+            </w:r>
+            <w:fldSimple w:instr=" SEQ Figure \* ARABIC ">
+              <w:r>
+                <w:rPr>
+                  <w:noProof/>
+                </w:rPr>
                 <w:t>10</w:t>
               </w:r>
             </w:fldSimple>
@@ -9022,7 +9193,7 @@
       <w:pPr>
         <w:pStyle w:val="Heading1"/>
       </w:pPr>
-      <w:bookmarkStart w:id="55" w:name="_Toc284835916"/>
+      <w:bookmarkStart w:id="55" w:name="_Toc290285142"/>
       <w:r>
         <w:lastRenderedPageBreak/>
         <w:t>Installation &amp; First Time Setup</w:t>
@@ -9038,7 +9209,7 @@
       <w:pPr>
         <w:pStyle w:val="Heading2"/>
       </w:pPr>
-      <w:bookmarkStart w:id="56" w:name="_Toc284835917"/>
+      <w:bookmarkStart w:id="56" w:name="_Toc290285143"/>
       <w:r>
         <w:t>Pre Module Installation Steps</w:t>
       </w:r>
@@ -9146,7 +9317,7 @@
       <w:pPr>
         <w:pStyle w:val="Heading2"/>
       </w:pPr>
-      <w:bookmarkStart w:id="57" w:name="_Toc284835918"/>
+      <w:bookmarkStart w:id="57" w:name="_Toc290285144"/>
       <w:r>
         <w:t>Check-In Wizard Module Installation Steps</w:t>
       </w:r>
@@ -9349,9 +9520,9 @@
       <w:pPr>
         <w:pStyle w:val="Heading2"/>
       </w:pPr>
-      <w:bookmarkStart w:id="58" w:name="_Toc284835919"/>
-      <w:bookmarkStart w:id="59" w:name="_Ref286871139"/>
-      <w:bookmarkStart w:id="60" w:name="_Ref286871297"/>
+      <w:bookmarkStart w:id="58" w:name="_Ref286871139"/>
+      <w:bookmarkStart w:id="59" w:name="_Ref286871297"/>
+      <w:bookmarkStart w:id="60" w:name="_Toc290285145"/>
       <w:r>
         <w:lastRenderedPageBreak/>
         <w:t>Module Settings</w:t>
@@ -11049,7 +11220,7 @@
         <w:pageBreakBefore/>
       </w:pPr>
       <w:bookmarkStart w:id="61" w:name="_Ref223608605"/>
-      <w:bookmarkStart w:id="62" w:name="_Toc284835920"/>
+      <w:bookmarkStart w:id="62" w:name="_Toc290285146"/>
       <w:r>
         <w:lastRenderedPageBreak/>
         <w:t>Organization Settings</w:t>
@@ -12007,7 +12178,7 @@
         <w:pageBreakBefore/>
       </w:pPr>
       <w:bookmarkStart w:id="64" w:name="_Ref284332748"/>
-      <w:bookmarkStart w:id="65" w:name="_Toc284835921"/>
+      <w:bookmarkStart w:id="65" w:name="_Toc290285147"/>
       <w:r>
         <w:lastRenderedPageBreak/>
         <w:t>Configuring the Ability Level Lookup Type</w:t>
@@ -12299,7 +12470,7 @@
         <w:pStyle w:val="Heading2"/>
       </w:pPr>
       <w:bookmarkStart w:id="66" w:name="_Ref223521183"/>
-      <w:bookmarkStart w:id="67" w:name="_Toc284835922"/>
+      <w:bookmarkStart w:id="67" w:name="_Toc290285148"/>
       <w:r>
         <w:t>Person Attributes: Ability Level, Special Needs</w:t>
       </w:r>
@@ -12565,7 +12736,7 @@
                     </pic:cNvPicPr>
                   </pic:nvPicPr>
                   <pic:blipFill>
-                    <a:blip r:embed="rId40" cstate="print"/>
+                    <a:blip r:embed="rId41" cstate="print"/>
                     <a:srcRect/>
                     <a:stretch>
                       <a:fillRect/>
@@ -12618,12 +12789,399 @@
         <w:pStyle w:val="Heading2"/>
         <w:pageBreakBefore/>
       </w:pPr>
-      <w:bookmarkStart w:id="68" w:name="_Toc284835923"/>
+      <w:bookmarkStart w:id="68" w:name="_Toc290285149"/>
+      <w:r>
+        <w:lastRenderedPageBreak/>
+        <w:t>Printer Setup (Recommended)</w:t>
+      </w:r>
+      <w:bookmarkEnd w:id="68"/>
+    </w:p>
+    <w:p>
+      <w:r>
+        <w:t xml:space="preserve">We recommend the following printer configuration.  Although you </w:t>
+      </w:r>
+      <w:r>
+        <w:rPr>
+          <w:i/>
+        </w:rPr>
+        <w:t>might</w:t>
+      </w:r>
+      <w:r>
+        <w:t xml:space="preserve"> be successful with other printers and configuration, we’ve found these to be highly successful</w:t>
+      </w:r>
+      <w:r>
+        <w:t>.</w:t>
+      </w:r>
+    </w:p>
+    <w:p>
+      <w:pPr>
+        <w:pStyle w:val="Heading3"/>
+      </w:pPr>
+      <w:r>
+        <w:t>Printer Brands</w:t>
+      </w:r>
+    </w:p>
+    <w:p/>
+    <w:p>
+      <w:r>
+        <w:t>We use Zebra LP2824 and/or Zebra GK420d with integrated Ethernet</w:t>
+      </w:r>
+      <w:r>
+        <w:t xml:space="preserve"> and print server</w:t>
+      </w:r>
+      <w:r>
+        <w:t xml:space="preserve">.  We’ve had </w:t>
+      </w:r>
+      <w:r>
+        <w:rPr>
+          <w:b/>
+        </w:rPr>
+        <w:t>bad experiences</w:t>
+      </w:r>
+      <w:r>
+        <w:t xml:space="preserve"> with the Zebra wireless printers so, if you want to connect them to your network wirelessly </w:t>
+      </w:r>
+      <w:hyperlink r:id="rId42" w:anchor="12617" w:history="1">
+        <w:r>
+          <w:rPr>
+            <w:rStyle w:val="Hyperlink"/>
+          </w:rPr>
+          <w:t>we recommend using Apple Airport Express</w:t>
+        </w:r>
+      </w:hyperlink>
+      <w:r>
+        <w:t>.</w:t>
+      </w:r>
+      <w:r>
+        <w:t xml:space="preserve">  As such, you should assign a permanent/static IP address to each printer and define it to the server.</w:t>
+      </w:r>
+    </w:p>
+    <w:p>
+      <w:pPr>
+        <w:pStyle w:val="Heading3"/>
+      </w:pPr>
+      <w:r>
+        <w:t>Printer Installation/Definition</w:t>
+      </w:r>
+    </w:p>
+    <w:p>
+      <w:r>
+        <w:t xml:space="preserve">We’ve had the most success and the fastest printing when the printers were defined </w:t>
+      </w:r>
+      <w:r>
+        <w:rPr>
+          <w:b/>
+        </w:rPr>
+        <w:t>locally on the Arena server</w:t>
+      </w:r>
+      <w:r>
+        <w:t xml:space="preserve"> such that the Arena server then directs the print jobs to the remote printer’s print server. </w:t>
+      </w:r>
+    </w:p>
+    <w:p/>
+    <w:p>
+      <w:pPr>
+        <w:keepNext/>
+      </w:pPr>
+      <w:r>
+        <w:rPr>
+          <w:b/>
+          <w:bCs/>
+          <w:noProof/>
+          <w:sz w:val="16"/>
+          <w:szCs w:val="20"/>
+        </w:rPr>
+      </w:r>
+      <w:r>
+        <w:rPr>
+          <w:noProof/>
+        </w:rPr>
+        <w:pict>
+          <v:group id="_x0000_s1313" editas="canvas" style="width:439.2pt;height:173.7pt;mso-position-horizontal-relative:char;mso-position-vertical-relative:line" coordorigin="1728,7724" coordsize="8784,3474">
+            <o:lock v:ext="edit" aspectratio="t"/>
+            <v:shape id="_x0000_s1312" type="#_x0000_t75" style="position:absolute;left:1728;top:7724;width:8784;height:3474" o:preferrelative="f">
+              <v:fill o:detectmouseclick="t"/>
+              <v:path o:extrusionok="t" o:connecttype="none"/>
+              <o:lock v:ext="edit" text="t"/>
+            </v:shape>
+            <v:shape id="_x0000_s1321" type="#_x0000_t202" style="position:absolute;left:3735;top:8364;width:2363;height:1172" fillcolor="#dbe5f1 [660]" strokecolor="#8db3e2 [1311]">
+              <v:textbox>
+                <w:txbxContent>
+                  <w:p>
+                    <w:pPr>
+                      <w:rPr>
+                        <w:b/>
+                        <w:u w:val="single"/>
+                      </w:rPr>
+                    </w:pPr>
+                    <w:r>
+                      <w:rPr>
+                        <w:b/>
+                        <w:u w:val="single"/>
+                      </w:rPr>
+                      <w:t>Printers</w:t>
+                    </w:r>
+                  </w:p>
+                  <w:p>
+                    <w:r>
+                      <w:t>Printer A</w:t>
+                    </w:r>
+                    <w:r>
+                      <w:t>,</w:t>
+                    </w:r>
+                    <w:r>
+                      <w:t xml:space="preserve"> 10.0.0.1</w:t>
+                    </w:r>
+                  </w:p>
+                  <w:p>
+                    <w:r>
+                      <w:t>Printer B</w:t>
+                    </w:r>
+                    <w:r>
+                      <w:t>,</w:t>
+                    </w:r>
+                    <w:r>
+                      <w:t xml:space="preserve"> 10.0.0.2</w:t>
+                    </w:r>
+                  </w:p>
+                  <w:p>
+                    <w:r>
+                      <w:t>Printer C</w:t>
+                    </w:r>
+                    <w:r>
+                      <w:t>,</w:t>
+                    </w:r>
+                    <w:r>
+                      <w:t xml:space="preserve"> 10.0.0.3</w:t>
+                    </w:r>
+                  </w:p>
+                </w:txbxContent>
+              </v:textbox>
+            </v:shape>
+            <v:shape id="_x0000_s1317" type="#_x0000_t75" style="position:absolute;left:8147;top:7802;width:1011;height:1011">
+              <v:imagedata r:id="rId43" o:title="printer_network"/>
+            </v:shape>
+            <v:shape id="_x0000_s1319" type="#_x0000_t75" style="position:absolute;left:7309;top:9540;width:1011;height:1011">
+              <v:imagedata r:id="rId43" o:title="printer_network"/>
+            </v:shape>
+            <v:shape id="_x0000_s1320" type="#_x0000_t75" style="position:absolute;left:8997;top:9536;width:1011;height:1011">
+              <v:imagedata r:id="rId43" o:title="printer_network"/>
+            </v:shape>
+            <v:shape id="_x0000_s1322" type="#_x0000_t202" style="position:absolute;left:7806;top:8813;width:1693;height:727" filled="f" fillcolor="#dbe5f1 [660]" stroked="f" strokecolor="#8db3e2 [1311]">
+              <v:textbox>
+                <w:txbxContent>
+                  <w:p>
+                    <w:pPr>
+                      <w:jc w:val="center"/>
+                    </w:pPr>
+                    <w:r>
+                      <w:t>Printer A</w:t>
+                    </w:r>
+                  </w:p>
+                  <w:p>
+                    <w:pPr>
+                      <w:jc w:val="center"/>
+                    </w:pPr>
+                    <w:r>
+                      <w:t>10.0.0.1</w:t>
+                    </w:r>
+                  </w:p>
+                  <w:p>
+                    <w:pPr>
+                      <w:jc w:val="center"/>
+                    </w:pPr>
+                  </w:p>
+                </w:txbxContent>
+              </v:textbox>
+            </v:shape>
+            <v:shape id="_x0000_s1323" type="#_x0000_t202" style="position:absolute;left:6969;top:10574;width:1740;height:616" filled="f" fillcolor="#dbe5f1 [660]" stroked="f" strokecolor="#8db3e2 [1311]">
+              <v:textbox>
+                <w:txbxContent>
+                  <w:p>
+                    <w:pPr>
+                      <w:jc w:val="center"/>
+                    </w:pPr>
+                    <w:r>
+                      <w:t>Printer B</w:t>
+                    </w:r>
+                  </w:p>
+                  <w:p>
+                    <w:pPr>
+                      <w:jc w:val="center"/>
+                    </w:pPr>
+                    <w:r>
+                      <w:t>10.0.0.2</w:t>
+                    </w:r>
+                  </w:p>
+                </w:txbxContent>
+              </v:textbox>
+            </v:shape>
+            <v:shape id="_x0000_s1324" type="#_x0000_t202" style="position:absolute;left:8676;top:10582;width:1711;height:616" filled="f" fillcolor="#dbe5f1 [660]" stroked="f" strokecolor="#8db3e2 [1311]">
+              <v:textbox>
+                <w:txbxContent>
+                  <w:p>
+                    <w:pPr>
+                      <w:jc w:val="center"/>
+                    </w:pPr>
+                    <w:r>
+                      <w:t>Printer C</w:t>
+                    </w:r>
+                  </w:p>
+                  <w:p>
+                    <w:pPr>
+                      <w:jc w:val="center"/>
+                    </w:pPr>
+                    <w:r>
+                      <w:t>10.0.0.3</w:t>
+                    </w:r>
+                  </w:p>
+                </w:txbxContent>
+              </v:textbox>
+            </v:shape>
+            <v:shape id="_x0000_s1325" type="#_x0000_t75" style="position:absolute;left:1964;top:8059;width:2191;height:2191">
+              <v:imagedata r:id="rId44" o:title=""/>
+            </v:shape>
+            <v:shape id="_x0000_s1315" type="#_x0000_t75" style="position:absolute;left:2908;top:8905;width:942;height:874" o:regroupid="1">
+              <v:imagedata r:id="rId45" o:title=""/>
+            </v:shape>
+            <w10:wrap type="none"/>
+            <w10:anchorlock/>
+          </v:group>
+        </w:pict>
+      </w:r>
+    </w:p>
+    <w:p/>
+    <w:p>
+      <w:r>
+        <w:t>We</w:t>
+      </w:r>
+      <w:r>
+        <w:t>’ve</w:t>
+      </w:r>
+      <w:r>
+        <w:t xml:space="preserve"> had better long term success </w:t>
+      </w:r>
+      <w:r>
+        <w:t>using</w:t>
+      </w:r>
+      <w:r>
+        <w:t xml:space="preserve"> the </w:t>
+      </w:r>
+      <w:r>
+        <w:t xml:space="preserve">printer drivers from </w:t>
+      </w:r>
+      <w:hyperlink r:id="rId46" w:history="1">
+        <w:r>
+          <w:rPr>
+            <w:rStyle w:val="Hyperlink"/>
+          </w:rPr>
+          <w:t>Seagull Scientific</w:t>
+        </w:r>
+      </w:hyperlink>
+      <w:r>
+        <w:t>. They also recommended to us by Microsoft when we encountered serious problems with the Zebra print drivers.</w:t>
+      </w:r>
+    </w:p>
+    <w:p/>
+    <w:p>
+      <w:r>
+        <w:t>Once your printers are defined to the server and working, you should then define them in Arena to either a particular kiosk or location.</w:t>
+      </w:r>
+      <w:r>
+        <w:t xml:space="preserve">  This is covered in the next two sections.</w:t>
+      </w:r>
+    </w:p>
+    <w:p/>
+    <w:p>
+      <w:pPr>
+        <w:pStyle w:val="NoteBox"/>
+        <w:pBdr>
+          <w:left w:val="dashSmallGap" w:sz="18" w:space="0" w:color="C0C0C0"/>
+        </w:pBdr>
+      </w:pPr>
+      <w:r>
+        <w:rPr>
+          <w:b/>
+        </w:rPr>
+        <w:t>Note</w:t>
+      </w:r>
+      <w:r>
+        <w:t xml:space="preserve">: </w:t>
+      </w:r>
+      <w:r>
+        <w:t xml:space="preserve">If you try to skip defining the printers to the server and instead only define them in Arena using </w:t>
+      </w:r>
+      <w:hyperlink w:history="1">
+        <w:r>
+          <w:rPr>
+            <w:rStyle w:val="Hyperlink"/>
+          </w:rPr>
+          <w:t>\\</w:t>
+        </w:r>
+        <w:r>
+          <w:rPr>
+            <w:rStyle w:val="Hyperlink"/>
+            <w:i/>
+          </w:rPr>
+          <w:t>&lt;printserver&gt;</w:t>
+        </w:r>
+        <w:r>
+          <w:rPr>
+            <w:rStyle w:val="Hyperlink"/>
+          </w:rPr>
+          <w:t>\</w:t>
+        </w:r>
+        <w:r>
+          <w:rPr>
+            <w:rStyle w:val="Hyperlink"/>
+            <w:i/>
+          </w:rPr>
+          <w:t>&lt;printer_share_name&gt;</w:t>
+        </w:r>
+      </w:hyperlink>
+      <w:r>
+        <w:t xml:space="preserve"> notation, you will find this </w:t>
+      </w:r>
+      <w:r>
+        <w:t xml:space="preserve">configuration </w:t>
+      </w:r>
+      <w:r>
+        <w:t>to</w:t>
+      </w:r>
+      <w:r>
+        <w:t xml:space="preserve"> be </w:t>
+      </w:r>
+      <w:r>
+        <w:rPr>
+          <w:b/>
+        </w:rPr>
+        <w:t>muc</w:t>
+      </w:r>
+      <w:r>
+        <w:rPr>
+          <w:b/>
+        </w:rPr>
+        <w:t>h, much</w:t>
+      </w:r>
+      <w:r>
+        <w:t xml:space="preserve"> slower</w:t>
+      </w:r>
+      <w:r>
+        <w:t xml:space="preserve"> (unacceptably slower in our opinion).</w:t>
+      </w:r>
+    </w:p>
+    <w:p/>
+    <w:p>
+      <w:pPr>
+        <w:pStyle w:val="Heading2"/>
+        <w:pageBreakBefore/>
+      </w:pPr>
+      <w:bookmarkStart w:id="69" w:name="_Toc290285150"/>
       <w:r>
         <w:lastRenderedPageBreak/>
         <w:t>Locations Setup</w:t>
       </w:r>
-      <w:bookmarkEnd w:id="68"/>
+      <w:bookmarkEnd w:id="69"/>
     </w:p>
     <w:p>
       <w:r>
@@ -12633,7 +13191,19 @@
         <w:t>in the classroom</w:t>
       </w:r>
       <w:r>
-        <w:t xml:space="preserve"> or at the kiosk; therefore a printer must be defined in each Location.  This also means you will need to define your printers on your Arena server (unless you have a remote print server in the classroom attached to the printer).  As of v1.2.0, if you name your printer “[Kiosk]” the labels will print at the kiosk.</w:t>
+        <w:t xml:space="preserve"> or at the kiosk; therefore a printer must be defined in each Location.  This also means you will need to define your printers on your Arena server (unless you have a remote print server in the classroom attached to the printer).  As of v1.2.0, if you name your printer “[Kiosk]” the labels will </w:t>
+      </w:r>
+      <w:r>
+        <w:t xml:space="preserve">be directed to </w:t>
+      </w:r>
+      <w:r>
+        <w:t xml:space="preserve">print at the </w:t>
+      </w:r>
+      <w:r>
+        <w:t xml:space="preserve">printer defined on the </w:t>
+      </w:r>
+      <w:r>
+        <w:t>kiosk.</w:t>
       </w:r>
     </w:p>
     <w:p/>
@@ -12646,7 +13216,7 @@
           <w:noProof/>
         </w:rPr>
         <w:pict>
-          <v:shape id="_x0000_s1294" type="#_x0000_t62" style="position:absolute;margin-left:165.2pt;margin-top:89pt;width:111.05pt;height:64.85pt;z-index:251670528" adj="-4707,17120" fillcolor="white [3201]" strokecolor="#9bbb59 [3206]" strokeweight="2.5pt">
+          <v:shape id="_x0000_s1294" type="#_x0000_t62" style="position:absolute;margin-left:162.65pt;margin-top:82.2pt;width:111.05pt;height:64.85pt;z-index:251670528" adj="-4707,17120" fillcolor="white [3201]" strokecolor="#9bbb59 [3206]" strokeweight="2.5pt">
             <v:shadow color="#868686"/>
             <v:textbox>
               <w:txbxContent>
@@ -12666,7 +13236,7 @@
         </w:rPr>
         <w:drawing>
           <wp:inline distT="0" distB="0" distL="0" distR="0">
-            <wp:extent cx="3638550" cy="3113960"/>
+            <wp:extent cx="3431722" cy="2936952"/>
             <wp:effectExtent l="19050" t="0" r="0" b="0"/>
             <wp:docPr id="43" name="Picture 143"/>
             <wp:cNvGraphicFramePr>
@@ -12682,7 +13252,7 @@
                     </pic:cNvPicPr>
                   </pic:nvPicPr>
                   <pic:blipFill>
-                    <a:blip r:embed="rId41" cstate="print"/>
+                    <a:blip r:embed="rId47" cstate="print"/>
                     <a:srcRect/>
                     <a:stretch>
                       <a:fillRect/>
@@ -12691,7 +13261,7 @@
                   <pic:spPr bwMode="auto">
                     <a:xfrm>
                       <a:off x="0" y="0"/>
-                      <a:ext cx="3638432" cy="3113859"/>
+                      <a:ext cx="3432433" cy="2937560"/>
                     </a:xfrm>
                     <a:prstGeom prst="rect">
                       <a:avLst/>
@@ -12723,7 +13293,7 @@
           <w:rPr>
             <w:noProof/>
           </w:rPr>
-          <w:t>12</w:t>
+          <w:t>13</w:t>
         </w:r>
       </w:fldSimple>
       <w:r>
@@ -12732,132 +13302,51 @@
     </w:p>
     <w:p/>
     <w:p>
-      <w:r>
-        <w:t>Alternatively, if you define the printers on a remote server, you will use the standard “</w:t>
-      </w:r>
-      <w:r>
-        <w:t>\\</w:t>
-      </w:r>
-      <w:r>
-        <w:rPr>
-          <w:i/>
-        </w:rPr>
-        <w:t>&lt;</w:t>
-      </w:r>
-      <w:proofErr w:type="spellStart"/>
-      <w:r>
-        <w:rPr>
-          <w:i/>
-        </w:rPr>
-        <w:t>server_name</w:t>
-      </w:r>
-      <w:proofErr w:type="spellEnd"/>
-      <w:r>
-        <w:rPr>
-          <w:i/>
-        </w:rPr>
-        <w:t>&gt;</w:t>
-      </w:r>
-      <w:r>
-        <w:t>\</w:t>
-      </w:r>
-      <w:r>
-        <w:rPr>
-          <w:i/>
-        </w:rPr>
-        <w:t>&lt;</w:t>
-      </w:r>
-      <w:proofErr w:type="spellStart"/>
-      <w:r>
-        <w:rPr>
-          <w:i/>
-        </w:rPr>
-        <w:t>printer_share_name</w:t>
-      </w:r>
-      <w:proofErr w:type="spellEnd"/>
-      <w:r>
-        <w:rPr>
-          <w:i/>
-        </w:rPr>
-        <w:t>&gt;</w:t>
-      </w:r>
-      <w:r>
-        <w:t xml:space="preserve">” </w:t>
-      </w:r>
-      <w:r>
-        <w:t>notation in the printer name of the location details panel.</w:t>
+      <w:pPr>
+        <w:pStyle w:val="Heading2"/>
+      </w:pPr>
+      <w:bookmarkStart w:id="70" w:name="_Toc290285151"/>
+      <w:r>
+        <w:t>Kiosk Setup</w:t>
+      </w:r>
+      <w:bookmarkEnd w:id="70"/>
+    </w:p>
+    <w:p>
+      <w:r>
+        <w:t xml:space="preserve">In order to register your kiosk for use with the Check-In Wizard, you will need to run either the Arena standard check-in application at least once or visit the Kiosk Management page (new as of v1.3) from the kiosk. (See the </w:t>
+      </w:r>
+      <w:r>
+        <w:fldChar w:fldCharType="begin"/>
+      </w:r>
+      <w:r>
+        <w:instrText xml:space="preserve"> REF _Ref277834817 \h </w:instrText>
+      </w:r>
+      <w:r>
+        <w:fldChar w:fldCharType="separate"/>
+      </w:r>
+      <w:r>
+        <w:t>Kiosk Management Page</w:t>
+      </w:r>
+      <w:r>
+        <w:fldChar w:fldCharType="end"/>
+      </w:r>
+      <w:r>
+        <w:t xml:space="preserve"> section for more details.)</w:t>
       </w:r>
     </w:p>
     <w:p/>
     <w:p>
-      <w:pPr>
-        <w:pStyle w:val="NoteBox"/>
-        <w:pBdr>
-          <w:left w:val="dashSmallGap" w:sz="18" w:space="0" w:color="C0C0C0"/>
-        </w:pBdr>
-      </w:pPr>
-      <w:r>
-        <w:t xml:space="preserve">Note: Generally speaking, this sort of remote print configuration will be </w:t>
-      </w:r>
-      <w:r>
-        <w:rPr>
-          <w:b/>
-        </w:rPr>
-        <w:t>muc</w:t>
-      </w:r>
-      <w:r>
-        <w:rPr>
-          <w:b/>
-        </w:rPr>
-        <w:t>h, much</w:t>
-      </w:r>
-      <w:r>
-        <w:t xml:space="preserve"> slower than if you defined the printers locally on the server (and have the server communicate with remote network print servers).</w:t>
-      </w:r>
-    </w:p>
-    <w:p>
-      <w:pPr>
-        <w:pStyle w:val="Heading2"/>
-      </w:pPr>
-      <w:bookmarkStart w:id="69" w:name="_Toc284835924"/>
-      <w:r>
-        <w:t>Kiosk Setup</w:t>
-      </w:r>
-      <w:bookmarkEnd w:id="69"/>
-    </w:p>
-    <w:p>
-      <w:r>
-        <w:t xml:space="preserve">In order to register your kiosk for use with the Check-In Wizard, you will need to run either the Arena standard check-in application at least once or visit the Kiosk Management page (new as of v1.3) from the kiosk. (See the </w:t>
-      </w:r>
-      <w:r>
-        <w:fldChar w:fldCharType="begin"/>
-      </w:r>
-      <w:r>
-        <w:instrText xml:space="preserve"> REF _Ref277834817 \h </w:instrText>
-      </w:r>
-      <w:r>
-        <w:fldChar w:fldCharType="separate"/>
-      </w:r>
-      <w:r>
-        <w:t>Kiosk Management Page</w:t>
-      </w:r>
-      <w:r>
-        <w:fldChar w:fldCharType="end"/>
-      </w:r>
-      <w:r>
-        <w:t xml:space="preserve"> section for more details.)</w:t>
+      <w:r>
+        <w:t>If you’ve configured the Check-In Wizard with the Kiosk Management page you can simply press “CTRL-SHIFT-M” from the Kiosk. That page will allow you to register the kiosk’s information as an item in the Arena Kiosk list.</w:t>
       </w:r>
     </w:p>
     <w:p/>
     <w:p>
       <w:r>
-        <w:t>If you’ve configured the Check-In Wizard with the Kiosk Management page you can simply press “CTRL-SHIFT-M” from the Kiosk. That page will allow you to register the kiosk’s information as an item in the Arena Kiosk list.</w:t>
-      </w:r>
-    </w:p>
-    <w:p/>
-    <w:p>
-      <w:r>
         <w:t>Once the system is defined there you can bind the kiosk to your locations as needed. If you are operating in a multi campus environment, this is where you control which kiosks are used for the check-in locations of each campus.</w:t>
+      </w:r>
+      <w:r>
+        <w:t xml:space="preserve">  You can also define a printer to the Kiosk similar to what was described in the previous section.</w:t>
       </w:r>
     </w:p>
     <w:p/>
@@ -12881,7 +13370,7 @@
         </w:rPr>
         <w:t xml:space="preserve">C:\Program Files\Internet Explorer\iexplore.exe -k </w:t>
       </w:r>
-      <w:hyperlink r:id="rId42" w:history="1">
+      <w:hyperlink r:id="rId48" w:history="1">
         <w:r>
           <w:rPr>
             <w:rStyle w:val="Hyperlink"/>
@@ -12904,15 +13393,20 @@
       <w:pPr>
         <w:pStyle w:val="Heading2"/>
       </w:pPr>
-      <w:r>
+      <w:bookmarkStart w:id="71" w:name="_Toc290285152"/>
+      <w:r>
+        <w:lastRenderedPageBreak/>
         <w:t xml:space="preserve">Installing </w:t>
       </w:r>
       <w:r>
-        <w:t xml:space="preserve">Custom Reporting Service Labels </w:t>
-      </w:r>
-    </w:p>
-    <w:p>
-      <w:bookmarkStart w:id="70" w:name="_Toc284835925"/>
+        <w:t>Custom Reporting Service Labels</w:t>
+      </w:r>
+      <w:bookmarkEnd w:id="71"/>
+      <w:r>
+        <w:t xml:space="preserve"> </w:t>
+      </w:r>
+    </w:p>
+    <w:p>
       <w:r>
         <w:t xml:space="preserve">As of v1.3, some custom labels are included in the package.  You will find these under the </w:t>
       </w:r>
@@ -12991,7 +13485,7 @@
       <w:r>
         <w:t xml:space="preserve">. This can usually be accessed via </w:t>
       </w:r>
-      <w:hyperlink r:id="rId43" w:history="1">
+      <w:hyperlink r:id="rId49" w:history="1">
         <w:r>
           <w:rPr>
             <w:rStyle w:val="Hyperlink"/>
@@ -13092,11 +13586,12 @@
       <w:pPr>
         <w:pStyle w:val="Heading1"/>
       </w:pPr>
+      <w:bookmarkStart w:id="72" w:name="_Toc290285153"/>
       <w:r>
         <w:lastRenderedPageBreak/>
         <w:t>Other Things to Consider</w:t>
       </w:r>
-      <w:bookmarkEnd w:id="70"/>
+      <w:bookmarkEnd w:id="72"/>
     </w:p>
     <w:p>
       <w:r>
@@ -13107,15 +13602,15 @@
       <w:pPr>
         <w:pStyle w:val="Heading2"/>
       </w:pPr>
-      <w:bookmarkStart w:id="71" w:name="_Ref230494491"/>
-      <w:bookmarkStart w:id="72" w:name="_Ref230494518"/>
-      <w:bookmarkStart w:id="73" w:name="_Toc284835926"/>
+      <w:bookmarkStart w:id="73" w:name="_Ref230494491"/>
+      <w:bookmarkStart w:id="74" w:name="_Ref230494518"/>
+      <w:bookmarkStart w:id="75" w:name="_Toc290285154"/>
       <w:r>
         <w:t>SQL Server Agent Jobs</w:t>
       </w:r>
-      <w:bookmarkEnd w:id="71"/>
-      <w:bookmarkEnd w:id="72"/>
       <w:bookmarkEnd w:id="73"/>
+      <w:bookmarkEnd w:id="74"/>
+      <w:bookmarkEnd w:id="75"/>
     </w:p>
     <w:p>
       <w:pPr>
@@ -13220,14 +13715,14 @@
         <w:pStyle w:val="Heading2"/>
         <w:pageBreakBefore/>
       </w:pPr>
-      <w:bookmarkStart w:id="74" w:name="_Ref246139745"/>
-      <w:bookmarkStart w:id="75" w:name="_Toc284835927"/>
+      <w:bookmarkStart w:id="76" w:name="_Ref246139745"/>
+      <w:bookmarkStart w:id="77" w:name="_Toc290285155"/>
       <w:r>
         <w:lastRenderedPageBreak/>
         <w:t>Other Custom Administrative Modules</w:t>
       </w:r>
-      <w:bookmarkEnd w:id="74"/>
-      <w:bookmarkEnd w:id="75"/>
+      <w:bookmarkEnd w:id="76"/>
+      <w:bookmarkEnd w:id="77"/>
     </w:p>
     <w:p>
       <w:r>
@@ -13239,11 +13734,11 @@
       <w:pPr>
         <w:pStyle w:val="Heading3"/>
       </w:pPr>
-      <w:bookmarkStart w:id="76" w:name="_Ref277834817"/>
+      <w:bookmarkStart w:id="78" w:name="_Ref277834817"/>
       <w:r>
         <w:t>Kiosk Management Page</w:t>
       </w:r>
-      <w:bookmarkEnd w:id="76"/>
+      <w:bookmarkEnd w:id="78"/>
     </w:p>
     <w:p>
       <w:r>
@@ -13274,7 +13769,7 @@
                     </pic:cNvPicPr>
                   </pic:nvPicPr>
                   <pic:blipFill>
-                    <a:blip r:embed="rId44" cstate="print"/>
+                    <a:blip r:embed="rId50" cstate="print"/>
                     <a:srcRect/>
                     <a:stretch>
                       <a:fillRect/>
@@ -13402,7 +13897,7 @@
                     </pic:cNvPicPr>
                   </pic:nvPicPr>
                   <pic:blipFill>
-                    <a:blip r:embed="rId45" cstate="print"/>
+                    <a:blip r:embed="rId51" cstate="print"/>
                     <a:srcRect/>
                     <a:stretch>
                       <a:fillRect/>
@@ -13435,7 +13930,7 @@
       <w:pPr>
         <w:pStyle w:val="Caption"/>
       </w:pPr>
-      <w:bookmarkStart w:id="77" w:name="_Ref223837856"/>
+      <w:bookmarkStart w:id="79" w:name="_Ref223837856"/>
       <w:r>
         <w:t xml:space="preserve">Figure </w:t>
       </w:r>
@@ -13444,10 +13939,10 @@
           <w:rPr>
             <w:noProof/>
           </w:rPr>
-          <w:t>13</w:t>
+          <w:t>14</w:t>
         </w:r>
       </w:fldSimple>
-      <w:bookmarkEnd w:id="77"/>
+      <w:bookmarkEnd w:id="79"/>
       <w:r>
         <w:t xml:space="preserve"> - Show Summary link</w:t>
       </w:r>
@@ -13479,7 +13974,7 @@
                     </pic:cNvPicPr>
                   </pic:nvPicPr>
                   <pic:blipFill>
-                    <a:blip r:embed="rId46" cstate="print"/>
+                    <a:blip r:embed="rId52" cstate="print"/>
                     <a:srcRect/>
                     <a:stretch>
                       <a:fillRect/>
@@ -13512,7 +14007,7 @@
       <w:pPr>
         <w:pStyle w:val="Caption"/>
       </w:pPr>
-      <w:bookmarkStart w:id="78" w:name="_Ref223609716"/>
+      <w:bookmarkStart w:id="80" w:name="_Ref223609716"/>
       <w:r>
         <w:t xml:space="preserve">Figure </w:t>
       </w:r>
@@ -13521,10 +14016,10 @@
           <w:rPr>
             <w:noProof/>
           </w:rPr>
-          <w:t>14</w:t>
+          <w:t>15</w:t>
         </w:r>
       </w:fldSimple>
-      <w:bookmarkEnd w:id="78"/>
+      <w:bookmarkEnd w:id="80"/>
       <w:r>
         <w:t xml:space="preserve"> – Consolidated view of Attendance Types, Extended Attributes, and Locations</w:t>
       </w:r>
@@ -13608,7 +14103,7 @@
                     </pic:cNvPicPr>
                   </pic:nvPicPr>
                   <pic:blipFill>
-                    <a:blip r:embed="rId47" cstate="print"/>
+                    <a:blip r:embed="rId53" cstate="print"/>
                     <a:srcRect/>
                     <a:stretch>
                       <a:fillRect/>
@@ -13649,7 +14144,7 @@
           <w:rPr>
             <w:noProof/>
           </w:rPr>
-          <w:t>15</w:t>
+          <w:t>16</w:t>
         </w:r>
       </w:fldSimple>
       <w:r>
@@ -13741,7 +14236,7 @@
                     </pic:cNvPicPr>
                   </pic:nvPicPr>
                   <pic:blipFill>
-                    <a:blip r:embed="rId48" cstate="print"/>
+                    <a:blip r:embed="rId54" cstate="print"/>
                     <a:srcRect/>
                     <a:stretch>
                       <a:fillRect/>
@@ -13774,7 +14269,7 @@
       <w:pPr>
         <w:pStyle w:val="Caption"/>
       </w:pPr>
-      <w:bookmarkStart w:id="79" w:name="_Ref223538280"/>
+      <w:bookmarkStart w:id="81" w:name="_Ref223538280"/>
       <w:r>
         <w:t xml:space="preserve">Figure </w:t>
       </w:r>
@@ -13783,10 +14278,10 @@
           <w:rPr>
             <w:noProof/>
           </w:rPr>
-          <w:t>16</w:t>
+          <w:t>17</w:t>
         </w:r>
       </w:fldSimple>
-      <w:bookmarkEnd w:id="79"/>
+      <w:bookmarkEnd w:id="81"/>
       <w:r>
         <w:t xml:space="preserve"> - Attendance Occurrence page with the Move Attendance module</w:t>
       </w:r>
@@ -13821,7 +14316,7 @@
                     </pic:cNvPicPr>
                   </pic:nvPicPr>
                   <pic:blipFill>
-                    <a:blip r:embed="rId49" cstate="print"/>
+                    <a:blip r:embed="rId55" cstate="print"/>
                     <a:srcRect/>
                     <a:stretch>
                       <a:fillRect/>
@@ -13923,7 +14418,7 @@
                     </pic:cNvPicPr>
                   </pic:nvPicPr>
                   <pic:blipFill>
-                    <a:blip r:embed="rId50" cstate="print"/>
+                    <a:blip r:embed="rId56" cstate="print"/>
                     <a:srcRect/>
                     <a:stretch>
                       <a:fillRect/>
@@ -13964,7 +14459,7 @@
           <w:rPr>
             <w:noProof/>
           </w:rPr>
-          <w:t>17</w:t>
+          <w:t>18</w:t>
         </w:r>
       </w:fldSimple>
       <w:r>
@@ -13984,22 +14479,22 @@
       <w:pPr>
         <w:pStyle w:val="Heading1"/>
       </w:pPr>
-      <w:bookmarkStart w:id="80" w:name="_Toc284835928"/>
+      <w:bookmarkStart w:id="82" w:name="_Toc290285156"/>
       <w:r>
         <w:lastRenderedPageBreak/>
         <w:t>Appendix</w:t>
       </w:r>
-      <w:bookmarkEnd w:id="80"/>
+      <w:bookmarkEnd w:id="82"/>
     </w:p>
     <w:p>
       <w:pPr>
         <w:pStyle w:val="Heading2"/>
       </w:pPr>
-      <w:bookmarkStart w:id="81" w:name="_Toc284835929"/>
+      <w:bookmarkStart w:id="83" w:name="_Toc290285157"/>
       <w:r>
         <w:t>Arena Dependencies</w:t>
       </w:r>
-      <w:bookmarkEnd w:id="81"/>
+      <w:bookmarkEnd w:id="83"/>
     </w:p>
     <w:p>
       <w:r>
@@ -14031,7 +14526,7 @@
       <w:pPr>
         <w:pStyle w:val="Heading2"/>
       </w:pPr>
-      <w:bookmarkStart w:id="82" w:name="_Toc284835930"/>
+      <w:bookmarkStart w:id="84" w:name="_Toc290285158"/>
       <w:r>
         <w:t xml:space="preserve">Defining New Custom </w:t>
       </w:r>
@@ -14043,7 +14538,7 @@
       <w:r>
         <w:t xml:space="preserve"> Providers</w:t>
       </w:r>
-      <w:bookmarkEnd w:id="82"/>
+      <w:bookmarkEnd w:id="84"/>
     </w:p>
     <w:p/>
     <w:p>
@@ -14114,11 +14609,11 @@
       <w:pPr>
         <w:pStyle w:val="Heading2"/>
       </w:pPr>
-      <w:bookmarkStart w:id="83" w:name="_Toc284835931"/>
+      <w:bookmarkStart w:id="85" w:name="_Toc290285159"/>
       <w:r>
         <w:t>Defining New Custom Security Code Provider</w:t>
       </w:r>
-      <w:bookmarkEnd w:id="83"/>
+      <w:bookmarkEnd w:id="85"/>
     </w:p>
     <w:p/>
     <w:p>
@@ -14176,11 +14671,11 @@
       <w:pPr>
         <w:pStyle w:val="Heading2"/>
       </w:pPr>
-      <w:bookmarkStart w:id="84" w:name="_Toc284835932"/>
+      <w:bookmarkStart w:id="86" w:name="_Toc290285160"/>
       <w:r>
         <w:t>Logging</w:t>
       </w:r>
-      <w:bookmarkEnd w:id="84"/>
+      <w:bookmarkEnd w:id="86"/>
     </w:p>
     <w:p>
       <w:r>
@@ -14243,11 +14738,11 @@
       <w:pPr>
         <w:pStyle w:val="Heading2"/>
       </w:pPr>
-      <w:bookmarkStart w:id="85" w:name="_Toc284835933"/>
+      <w:bookmarkStart w:id="87" w:name="_Toc290285161"/>
       <w:r>
         <w:t>Reference</w:t>
       </w:r>
-      <w:bookmarkEnd w:id="85"/>
+      <w:bookmarkEnd w:id="87"/>
     </w:p>
     <w:p>
       <w:r>
@@ -14267,9 +14762,9 @@
     <w:p/>
     <w:p/>
     <w:sectPr>
-      <w:headerReference w:type="default" r:id="rId51"/>
-      <w:footerReference w:type="even" r:id="rId52"/>
-      <w:footerReference w:type="default" r:id="rId53"/>
+      <w:headerReference w:type="default" r:id="rId57"/>
+      <w:footerReference w:type="even" r:id="rId58"/>
+      <w:footerReference w:type="default" r:id="rId59"/>
       <w:pgSz w:w="12240" w:h="15840" w:code="1"/>
       <w:pgMar w:top="1296" w:right="1728" w:bottom="1296" w:left="1728" w:header="720" w:footer="720" w:gutter="0"/>
       <w:cols w:space="720"/>
@@ -14510,7 +15005,7 @@
                     <w:sz w:val="24"/>
                     <w:szCs w:val="24"/>
                   </w:rPr>
-                  <w:t>31</w:t>
+                  <w:t>3</w:t>
                 </w:r>
                 <w:r>
                   <w:rPr>
@@ -14607,17 +15102,17 @@
         <v:path o:extrusionok="f" gradientshapeok="t" o:connecttype="rect"/>
         <o:lock v:ext="edit" aspectratio="t"/>
       </v:shapetype>
-      <v:shape id="_x0000_i1192" type="#_x0000_t75" style="width:3in;height:3in" o:bullet="t"/>
+      <v:shape id="_x0000_i1120" type="#_x0000_t75" style="width:3in;height:3in" o:bullet="t"/>
     </w:pict>
   </w:numPicBullet>
   <w:numPicBullet w:numPicBulletId="1">
     <w:pict>
-      <v:shape id="_x0000_i1193" type="#_x0000_t75" style="width:3in;height:3in" o:bullet="t"/>
+      <v:shape id="_x0000_i1121" type="#_x0000_t75" style="width:3in;height:3in" o:bullet="t"/>
     </w:pict>
   </w:numPicBullet>
   <w:numPicBullet w:numPicBulletId="2">
     <w:pict>
-      <v:shape id="_x0000_i1194" type="#_x0000_t75" style="width:3in;height:3in" o:bullet="t"/>
+      <v:shape id="_x0000_i1122" type="#_x0000_t75" style="width:3in;height:3in" o:bullet="t"/>
     </w:pict>
   </w:numPicBullet>
   <w:abstractNum w:abstractNumId="0">
@@ -19908,9 +20403,9 @@
       <w:szCs w:val="22"/>
     </w:rPr>
   </w:style>
-  <w:style w:type="character" w:customStyle="1" w:styleId="EmailStyle521">
-    <w:name w:val="EmailStyle52"/>
-    <w:aliases w:val="EmailStyle52"/>
+  <w:style w:type="character" w:customStyle="1" w:styleId="EmailStyle52">
+    <w:name w:val="EmailStyle521"/>
+    <w:aliases w:val="EmailStyle521"/>
     <w:basedOn w:val="DefaultParagraphFont"/>
     <w:semiHidden/>
     <w:personal/>
@@ -20622,7 +21117,7 @@
 </file>
 
 <file path=customXml/itemProps1.xml><?xml version="1.0" encoding="utf-8"?>
-<ds:datastoreItem xmlns:ds="http://schemas.openxmlformats.org/officeDocument/2006/customXml" ds:itemID="{5CC63B74-B92A-476B-B384-034CAC7EDCA4}">
+<ds:datastoreItem xmlns:ds="http://schemas.openxmlformats.org/officeDocument/2006/customXml" ds:itemID="{E87E8452-D514-46AC-9EFD-2B154B1C1D2F}">
   <ds:schemaRefs>
     <ds:schemaRef ds:uri="http://schemas.openxmlformats.org/officeDocument/2006/bibliography"/>
   </ds:schemaRefs>

</xml_diff>

<commit_message>
v1.3.0.2 Added note on Room/Load Balancing.
</commit_message>
<xml_diff>
--- a/Arena/UserControls/Custom/Cccev/Checkin/misc/Central_Checkin_Wizard_Admin_Guide.docx
+++ b/Arena/UserControls/Custom/Cccev/Checkin/misc/Central_Checkin_Wizard_Admin_Guide.docx
@@ -143,7 +143,7 @@
         <w:rPr>
           <w:color w:val="C0C0C0"/>
         </w:rPr>
-        <w:t>.1</w:t>
+        <w:t>.2</w:t>
       </w:r>
       <w:r>
         <w:rPr>
@@ -157,7 +157,7 @@
             <w:noProof/>
             <w:color w:val="C0C0C0"/>
           </w:rPr>
-          <w:t>88</w:t>
+          <w:t>89</w:t>
         </w:r>
       </w:fldSimple>
       <w:r>
@@ -1014,6 +1014,48 @@
           <w:p>
             <w:r>
               <w:t>Adding details on recommended printer setup and guidelines.</w:t>
+            </w:r>
+          </w:p>
+        </w:tc>
+      </w:tr>
+      <w:tr>
+        <w:tc>
+          <w:tcPr>
+            <w:tcW w:w="1098" w:type="dxa"/>
+          </w:tcPr>
+          <w:p>
+            <w:r>
+              <w:t>1.3.0.2</w:t>
+            </w:r>
+          </w:p>
+        </w:tc>
+        <w:tc>
+          <w:tcPr>
+            <w:tcW w:w="1440" w:type="dxa"/>
+          </w:tcPr>
+          <w:p>
+            <w:r>
+              <w:t>5/26/2011</w:t>
+            </w:r>
+          </w:p>
+        </w:tc>
+        <w:tc>
+          <w:tcPr>
+            <w:tcW w:w="2034" w:type="dxa"/>
+          </w:tcPr>
+          <w:p>
+            <w:r>
+              <w:t>Nick Airdo</w:t>
+            </w:r>
+          </w:p>
+        </w:tc>
+        <w:tc>
+          <w:tcPr>
+            <w:tcW w:w="4788" w:type="dxa"/>
+          </w:tcPr>
+          <w:p>
+            <w:r>
+              <w:t>Adding info on how to room balance.</w:t>
             </w:r>
           </w:p>
         </w:tc>
@@ -5420,7 +5462,7 @@
     <w:p/>
     <w:p>
       <w:r>
-        <w:t>Specify whether or not the class is for special needs children, optionally choose one or more ability levels, and specify a last name range if desired.  As of v1.2.0, if you check the Room Balancing checkbox, each location specified for the Attendance Type will be used to automatically keep the class size balanced.</w:t>
+        <w:t>Specify whether or not the class is for special needs children, optionally choose one or more ability levels, and specify a last name range if desired.</w:t>
       </w:r>
     </w:p>
     <w:p>
@@ -5505,6 +5547,33 @@
       </w:r>
     </w:p>
     <w:p/>
+    <w:p/>
+    <w:p>
+      <w:pPr>
+        <w:pStyle w:val="NoteBox"/>
+      </w:pPr>
+      <w:r>
+        <w:t xml:space="preserve">Note: If you check the </w:t>
+      </w:r>
+      <w:r>
+        <w:rPr>
+          <w:b/>
+        </w:rPr>
+        <w:t>Room Balancing</w:t>
+      </w:r>
+      <w:r>
+        <w:t xml:space="preserve"> checkbox </w:t>
+      </w:r>
+      <w:r>
+        <w:rPr>
+          <w:i/>
+        </w:rPr>
+        <w:t>and</w:t>
+      </w:r>
+      <w:r>
+        <w:t xml:space="preserve"> you have multiple locations specified for the Attendance Type, a person will be checked into the location with the smallest number of people currently checked-in.</w:t>
+      </w:r>
+    </w:p>
     <w:p/>
     <w:p>
       <w:r>
@@ -6849,7 +6918,7 @@
       </w:r>
       <w:r>
         <w:pict>
-          <v:shape id="_x0000_i1027" type="#_x0000_t75" style="width:368.55pt;height:3in">
+          <v:shape id="_x0000_i1028" type="#_x0000_t75" style="width:368.45pt;height:3in">
             <v:imagedata croptop="-65520f" cropbottom="65520f"/>
           </v:shape>
         </w:pict>
@@ -7291,7 +7360,7 @@
       </w:r>
       <w:r>
         <w:pict>
-          <v:shape id="_x0000_i1028" type="#_x0000_t75" style="width:368.55pt;height:200.55pt">
+          <v:shape id="_x0000_i1029" type="#_x0000_t75" style="width:368.45pt;height:200.75pt">
             <v:imagedata croptop="-65520f" cropbottom="65520f"/>
           </v:shape>
         </w:pict>
@@ -7443,9 +7512,9 @@
                     </w:r>
                     <w:smartTag w:uri="urn:schemas-microsoft-com:office:smarttags" w:element="date">
                       <w:smartTagPr>
+                        <w:attr w:name="Month" w:val="6"/>
+                        <w:attr w:name="Day" w:val="30"/>
                         <w:attr w:name="Year" w:val="2004"/>
-                        <w:attr w:name="Day" w:val="30"/>
-                        <w:attr w:name="Month" w:val="6"/>
                       </w:smartTagPr>
                       <w:r>
                         <w:rPr>
@@ -7788,7 +7857,7 @@
       </w:r>
       <w:r>
         <w:pict>
-          <v:shape id="_x0000_i1029" type="#_x0000_t75" style="width:504.85pt;height:225.45pt">
+          <v:shape id="_x0000_i1030" type="#_x0000_t75" style="width:504.85pt;height:225.3pt">
             <v:imagedata croptop="-65520f" cropbottom="65520f"/>
           </v:shape>
         </w:pict>
@@ -8383,7 +8452,7 @@
                         <w:szCs w:val="52"/>
                       </w:rPr>
                       <w:pict>
-                        <v:shape id="_x0000_i1032" type="#_x0000_t75" style="width:58.3pt;height:51.45pt">
+                        <v:shape id="_x0000_i1032" type="#_x0000_t75" style="width:58.45pt;height:51.65pt">
                           <v:imagedata r:id="rId33" o:title=""/>
                         </v:shape>
                       </w:pict>
@@ -8420,7 +8489,7 @@
                         <w:szCs w:val="52"/>
                       </w:rPr>
                       <w:pict>
-                        <v:shape id="_x0000_i1033" type="#_x0000_t75" style="width:49.7pt;height:49.7pt">
+                        <v:shape id="_x0000_i1033" type="#_x0000_t75" style="width:50pt;height:50pt">
                           <v:imagedata r:id="rId34" o:title=""/>
                         </v:shape>
                       </w:pict>
@@ -12885,11 +12954,7 @@
       </w:pPr>
       <w:r>
         <w:rPr>
-          <w:b/>
-          <w:bCs/>
-          <w:noProof/>
-          <w:sz w:val="16"/>
-          <w:szCs w:val="20"/>
+          <w:noProof/>
         </w:rPr>
       </w:r>
       <w:r>
@@ -15102,17 +15167,17 @@
         <v:path o:extrusionok="f" gradientshapeok="t" o:connecttype="rect"/>
         <o:lock v:ext="edit" aspectratio="t"/>
       </v:shapetype>
-      <v:shape id="_x0000_i1120" type="#_x0000_t75" style="width:3in;height:3in" o:bullet="t"/>
+      <v:shape id="_x0000_i1029" type="#_x0000_t75" style="width:3in;height:3in" o:bullet="t"/>
     </w:pict>
   </w:numPicBullet>
   <w:numPicBullet w:numPicBulletId="1">
     <w:pict>
-      <v:shape id="_x0000_i1121" type="#_x0000_t75" style="width:3in;height:3in" o:bullet="t"/>
+      <v:shape id="_x0000_i1030" type="#_x0000_t75" style="width:3in;height:3in" o:bullet="t"/>
     </w:pict>
   </w:numPicBullet>
   <w:numPicBullet w:numPicBulletId="2">
     <w:pict>
-      <v:shape id="_x0000_i1122" type="#_x0000_t75" style="width:3in;height:3in" o:bullet="t"/>
+      <v:shape id="_x0000_i1031" type="#_x0000_t75" style="width:3in;height:3in" o:bullet="t"/>
     </w:pict>
   </w:numPicBullet>
   <w:abstractNum w:abstractNumId="0">
@@ -20403,9 +20468,9 @@
       <w:szCs w:val="22"/>
     </w:rPr>
   </w:style>
-  <w:style w:type="character" w:customStyle="1" w:styleId="EmailStyle52">
-    <w:name w:val="EmailStyle521"/>
-    <w:aliases w:val="EmailStyle521"/>
+  <w:style w:type="character" w:customStyle="1" w:styleId="EmailStyle521">
+    <w:name w:val="EmailStyle52"/>
+    <w:aliases w:val="EmailStyle52"/>
     <w:basedOn w:val="DefaultParagraphFont"/>
     <w:semiHidden/>
     <w:personal/>
@@ -21117,7 +21182,7 @@
 </file>
 
 <file path=customXml/itemProps1.xml><?xml version="1.0" encoding="utf-8"?>
-<ds:datastoreItem xmlns:ds="http://schemas.openxmlformats.org/officeDocument/2006/customXml" ds:itemID="{E87E8452-D514-46AC-9EFD-2B154B1C1D2F}">
+<ds:datastoreItem xmlns:ds="http://schemas.openxmlformats.org/officeDocument/2006/customXml" ds:itemID="{0EF659F4-E7F1-41F4-8EF4-6C895041D176}">
   <ds:schemaRefs>
     <ds:schemaRef ds:uri="http://schemas.openxmlformats.org/officeDocument/2006/bibliography"/>
   </ds:schemaRefs>

</xml_diff>

<commit_message>
Includes Joel's Preface and Warning section.
</commit_message>
<xml_diff>
--- a/Arena/UserControls/Custom/Cccev/Checkin/misc/Central_Checkin_Wizard_Admin_Guide.docx
+++ b/Arena/UserControls/Custom/Cccev/Checkin/misc/Central_Checkin_Wizard_Admin_Guide.docx
@@ -157,7 +157,7 @@
             <w:noProof/>
             <w:color w:val="C0C0C0"/>
           </w:rPr>
-          <w:t>89</w:t>
+          <w:t>91</w:t>
         </w:r>
       </w:fldSimple>
       <w:r>
@@ -215,7 +215,7 @@
           <w:noProof/>
           <w:color w:val="C0C0C0"/>
         </w:rPr>
-        <w:t>4/11/2011</w:t>
+        <w:t>7/5/2011</w:t>
       </w:r>
       <w:r>
         <w:rPr>
@@ -1060,6 +1060,54 @@
           </w:p>
         </w:tc>
       </w:tr>
+      <w:tr>
+        <w:tc>
+          <w:tcPr>
+            <w:tcW w:w="1098" w:type="dxa"/>
+          </w:tcPr>
+          <w:p>
+            <w:r>
+              <w:t>1.3.0.3</w:t>
+            </w:r>
+          </w:p>
+        </w:tc>
+        <w:tc>
+          <w:tcPr>
+            <w:tcW w:w="1440" w:type="dxa"/>
+          </w:tcPr>
+          <w:p>
+            <w:r>
+              <w:t>7/5/2011</w:t>
+            </w:r>
+          </w:p>
+        </w:tc>
+        <w:tc>
+          <w:tcPr>
+            <w:tcW w:w="2034" w:type="dxa"/>
+          </w:tcPr>
+          <w:p>
+            <w:r>
+              <w:t>Nick, Joel, Daniel</w:t>
+            </w:r>
+          </w:p>
+        </w:tc>
+        <w:tc>
+          <w:tcPr>
+            <w:tcW w:w="4788" w:type="dxa"/>
+          </w:tcPr>
+          <w:p>
+            <w:r>
+              <w:t xml:space="preserve">Adding warning </w:t>
+            </w:r>
+            <w:r>
+              <w:t>preface</w:t>
+            </w:r>
+            <w:r>
+              <w:t xml:space="preserve"> and tweaking some of the verbiage in various sections.</w:t>
+            </w:r>
+          </w:p>
+        </w:tc>
+      </w:tr>
     </w:tbl>
     <w:p/>
     <w:p>
@@ -1147,7 +1195,7 @@
         <w:rPr>
           <w:noProof/>
         </w:rPr>
-        <w:instrText xml:space="preserve"> PAGEREF _Toc290285131 \h </w:instrText>
+        <w:instrText xml:space="preserve"> PAGEREF _Toc297625105 \h </w:instrText>
       </w:r>
       <w:r>
         <w:rPr>
@@ -1193,7 +1241,7 @@
         <w:rPr>
           <w:noProof/>
         </w:rPr>
-        <w:t>Introduction</w:t>
+        <w:t>Preface and Warning</w:t>
       </w:r>
       <w:r>
         <w:rPr>
@@ -1211,7 +1259,7 @@
         <w:rPr>
           <w:noProof/>
         </w:rPr>
-        <w:instrText xml:space="preserve"> PAGEREF _Toc290285132 \h </w:instrText>
+        <w:instrText xml:space="preserve"> PAGEREF _Toc297625106 \h </w:instrText>
       </w:r>
       <w:r>
         <w:rPr>
@@ -1257,6 +1305,70 @@
         <w:rPr>
           <w:noProof/>
         </w:rPr>
+        <w:t>Introduction</w:t>
+      </w:r>
+      <w:r>
+        <w:rPr>
+          <w:noProof/>
+        </w:rPr>
+        <w:tab/>
+      </w:r>
+      <w:r>
+        <w:rPr>
+          <w:noProof/>
+        </w:rPr>
+        <w:fldChar w:fldCharType="begin"/>
+      </w:r>
+      <w:r>
+        <w:rPr>
+          <w:noProof/>
+        </w:rPr>
+        <w:instrText xml:space="preserve"> PAGEREF _Toc297625107 \h </w:instrText>
+      </w:r>
+      <w:r>
+        <w:rPr>
+          <w:noProof/>
+        </w:rPr>
+      </w:r>
+      <w:r>
+        <w:rPr>
+          <w:noProof/>
+        </w:rPr>
+        <w:fldChar w:fldCharType="separate"/>
+      </w:r>
+      <w:r>
+        <w:rPr>
+          <w:noProof/>
+        </w:rPr>
+        <w:t>7</w:t>
+      </w:r>
+      <w:r>
+        <w:rPr>
+          <w:noProof/>
+        </w:rPr>
+        <w:fldChar w:fldCharType="end"/>
+      </w:r>
+    </w:p>
+    <w:p>
+      <w:pPr>
+        <w:pStyle w:val="TOC1"/>
+        <w:tabs>
+          <w:tab w:val="right" w:leader="dot" w:pos="8774"/>
+        </w:tabs>
+        <w:rPr>
+          <w:rFonts w:asciiTheme="minorHAnsi" w:eastAsiaTheme="minorEastAsia" w:hAnsiTheme="minorHAnsi" w:cstheme="minorBidi"/>
+          <w:b w:val="0"/>
+          <w:bCs w:val="0"/>
+          <w:caps w:val="0"/>
+          <w:noProof/>
+          <w:sz w:val="22"/>
+          <w:szCs w:val="22"/>
+        </w:rPr>
+      </w:pPr>
+      <w:r>
+        <w:rPr>
+          <w:noProof/>
+        </w:rPr>
         <w:t>Check-In Wizard Overview</w:t>
       </w:r>
       <w:r>
@@ -1275,7 +1387,7 @@
         <w:rPr>
           <w:noProof/>
         </w:rPr>
-        <w:instrText xml:space="preserve"> PAGEREF _Toc290285133 \h </w:instrText>
+        <w:instrText xml:space="preserve"> PAGEREF _Toc297625108 \h </w:instrText>
       </w:r>
       <w:r>
         <w:rPr>
@@ -1292,7 +1404,7 @@
         <w:rPr>
           <w:noProof/>
         </w:rPr>
-        <w:t>6</w:t>
+        <w:t>8</w:t>
       </w:r>
       <w:r>
         <w:rPr>
@@ -1336,7 +1448,7 @@
         <w:rPr>
           <w:noProof/>
         </w:rPr>
-        <w:instrText xml:space="preserve"> PAGEREF _Toc290285134 \h </w:instrText>
+        <w:instrText xml:space="preserve"> PAGEREF _Toc297625109 \h </w:instrText>
       </w:r>
       <w:r>
         <w:rPr>
@@ -1353,7 +1465,7 @@
         <w:rPr>
           <w:noProof/>
         </w:rPr>
-        <w:t>6</w:t>
+        <w:t>8</w:t>
       </w:r>
       <w:r>
         <w:rPr>
@@ -1397,7 +1509,7 @@
         <w:rPr>
           <w:noProof/>
         </w:rPr>
-        <w:instrText xml:space="preserve"> PAGEREF _Toc290285135 \h </w:instrText>
+        <w:instrText xml:space="preserve"> PAGEREF _Toc297625110 \h </w:instrText>
       </w:r>
       <w:r>
         <w:rPr>
@@ -1414,7 +1526,7 @@
         <w:rPr>
           <w:noProof/>
         </w:rPr>
-        <w:t>7</w:t>
+        <w:t>9</w:t>
       </w:r>
       <w:r>
         <w:rPr>
@@ -1461,7 +1573,7 @@
         <w:rPr>
           <w:noProof/>
         </w:rPr>
-        <w:instrText xml:space="preserve"> PAGEREF _Toc290285136 \h </w:instrText>
+        <w:instrText xml:space="preserve"> PAGEREF _Toc297625111 \h </w:instrText>
       </w:r>
       <w:r>
         <w:rPr>
@@ -1478,7 +1590,7 @@
         <w:rPr>
           <w:noProof/>
         </w:rPr>
-        <w:t>10</w:t>
+        <w:t>12</w:t>
       </w:r>
       <w:r>
         <w:rPr>
@@ -1522,7 +1634,7 @@
         <w:rPr>
           <w:noProof/>
         </w:rPr>
-        <w:instrText xml:space="preserve"> PAGEREF _Toc290285137 \h </w:instrText>
+        <w:instrText xml:space="preserve"> PAGEREF _Toc297625112 \h </w:instrText>
       </w:r>
       <w:r>
         <w:rPr>
@@ -1539,7 +1651,7 @@
         <w:rPr>
           <w:noProof/>
         </w:rPr>
-        <w:t>10</w:t>
+        <w:t>12</w:t>
       </w:r>
       <w:r>
         <w:rPr>
@@ -1583,7 +1695,7 @@
         <w:rPr>
           <w:noProof/>
         </w:rPr>
-        <w:instrText xml:space="preserve"> PAGEREF _Toc290285138 \h </w:instrText>
+        <w:instrText xml:space="preserve"> PAGEREF _Toc297625113 \h </w:instrText>
       </w:r>
       <w:r>
         <w:rPr>
@@ -1600,7 +1712,7 @@
         <w:rPr>
           <w:noProof/>
         </w:rPr>
-        <w:t>12</w:t>
+        <w:t>14</w:t>
       </w:r>
       <w:r>
         <w:rPr>
@@ -1644,7 +1756,7 @@
         <w:rPr>
           <w:noProof/>
         </w:rPr>
-        <w:instrText xml:space="preserve"> PAGEREF _Toc290285139 \h </w:instrText>
+        <w:instrText xml:space="preserve"> PAGEREF _Toc297625114 \h </w:instrText>
       </w:r>
       <w:r>
         <w:rPr>
@@ -1661,7 +1773,7 @@
         <w:rPr>
           <w:noProof/>
         </w:rPr>
-        <w:t>13</w:t>
+        <w:t>15</w:t>
       </w:r>
       <w:r>
         <w:rPr>
@@ -1705,7 +1817,7 @@
         <w:rPr>
           <w:noProof/>
         </w:rPr>
-        <w:instrText xml:space="preserve"> PAGEREF _Toc290285140 \h </w:instrText>
+        <w:instrText xml:space="preserve"> PAGEREF _Toc297625115 \h </w:instrText>
       </w:r>
       <w:r>
         <w:rPr>
@@ -1722,7 +1834,7 @@
         <w:rPr>
           <w:noProof/>
         </w:rPr>
-        <w:t>14</w:t>
+        <w:t>16</w:t>
       </w:r>
       <w:r>
         <w:rPr>
@@ -1766,7 +1878,7 @@
         <w:rPr>
           <w:noProof/>
         </w:rPr>
-        <w:instrText xml:space="preserve"> PAGEREF _Toc290285141 \h </w:instrText>
+        <w:instrText xml:space="preserve"> PAGEREF _Toc297625116 \h </w:instrText>
       </w:r>
       <w:r>
         <w:rPr>
@@ -1783,7 +1895,7 @@
         <w:rPr>
           <w:noProof/>
         </w:rPr>
-        <w:t>16</w:t>
+        <w:t>18</w:t>
       </w:r>
       <w:r>
         <w:rPr>
@@ -1830,7 +1942,7 @@
         <w:rPr>
           <w:noProof/>
         </w:rPr>
-        <w:instrText xml:space="preserve"> PAGEREF _Toc290285142 \h </w:instrText>
+        <w:instrText xml:space="preserve"> PAGEREF _Toc297625117 \h </w:instrText>
       </w:r>
       <w:r>
         <w:rPr>
@@ -1847,7 +1959,7 @@
         <w:rPr>
           <w:noProof/>
         </w:rPr>
-        <w:t>18</w:t>
+        <w:t>20</w:t>
       </w:r>
       <w:r>
         <w:rPr>
@@ -1891,7 +2003,7 @@
         <w:rPr>
           <w:noProof/>
         </w:rPr>
-        <w:instrText xml:space="preserve"> PAGEREF _Toc290285143 \h </w:instrText>
+        <w:instrText xml:space="preserve"> PAGEREF _Toc297625118 \h </w:instrText>
       </w:r>
       <w:r>
         <w:rPr>
@@ -1908,7 +2020,7 @@
         <w:rPr>
           <w:noProof/>
         </w:rPr>
-        <w:t>18</w:t>
+        <w:t>20</w:t>
       </w:r>
       <w:r>
         <w:rPr>
@@ -1952,7 +2064,7 @@
         <w:rPr>
           <w:noProof/>
         </w:rPr>
-        <w:instrText xml:space="preserve"> PAGEREF _Toc290285144 \h </w:instrText>
+        <w:instrText xml:space="preserve"> PAGEREF _Toc297625119 \h </w:instrText>
       </w:r>
       <w:r>
         <w:rPr>
@@ -1969,7 +2081,7 @@
         <w:rPr>
           <w:noProof/>
         </w:rPr>
-        <w:t>18</w:t>
+        <w:t>20</w:t>
       </w:r>
       <w:r>
         <w:rPr>
@@ -2013,7 +2125,7 @@
         <w:rPr>
           <w:noProof/>
         </w:rPr>
-        <w:instrText xml:space="preserve"> PAGEREF _Toc290285145 \h </w:instrText>
+        <w:instrText xml:space="preserve"> PAGEREF _Toc297625120 \h </w:instrText>
       </w:r>
       <w:r>
         <w:rPr>
@@ -2030,7 +2142,7 @@
         <w:rPr>
           <w:noProof/>
         </w:rPr>
-        <w:t>19</w:t>
+        <w:t>20</w:t>
       </w:r>
       <w:r>
         <w:rPr>
@@ -2074,7 +2186,7 @@
         <w:rPr>
           <w:noProof/>
         </w:rPr>
-        <w:instrText xml:space="preserve"> PAGEREF _Toc290285146 \h </w:instrText>
+        <w:instrText xml:space="preserve"> PAGEREF _Toc297625121 \h </w:instrText>
       </w:r>
       <w:r>
         <w:rPr>
@@ -2091,7 +2203,7 @@
         <w:rPr>
           <w:noProof/>
         </w:rPr>
-        <w:t>21</w:t>
+        <w:t>23</w:t>
       </w:r>
       <w:r>
         <w:rPr>
@@ -2135,7 +2247,7 @@
         <w:rPr>
           <w:noProof/>
         </w:rPr>
-        <w:instrText xml:space="preserve"> PAGEREF _Toc290285147 \h </w:instrText>
+        <w:instrText xml:space="preserve"> PAGEREF _Toc297625122 \h </w:instrText>
       </w:r>
       <w:r>
         <w:rPr>
@@ -2152,7 +2264,7 @@
         <w:rPr>
           <w:noProof/>
         </w:rPr>
-        <w:t>23</w:t>
+        <w:t>25</w:t>
       </w:r>
       <w:r>
         <w:rPr>
@@ -2196,7 +2308,7 @@
         <w:rPr>
           <w:noProof/>
         </w:rPr>
-        <w:instrText xml:space="preserve"> PAGEREF _Toc290285148 \h </w:instrText>
+        <w:instrText xml:space="preserve"> PAGEREF _Toc297625123 \h </w:instrText>
       </w:r>
       <w:r>
         <w:rPr>
@@ -2213,7 +2325,7 @@
         <w:rPr>
           <w:noProof/>
         </w:rPr>
-        <w:t>23</w:t>
+        <w:t>25</w:t>
       </w:r>
       <w:r>
         <w:rPr>
@@ -2257,7 +2369,7 @@
         <w:rPr>
           <w:noProof/>
         </w:rPr>
-        <w:instrText xml:space="preserve"> PAGEREF _Toc290285149 \h </w:instrText>
+        <w:instrText xml:space="preserve"> PAGEREF _Toc297625124 \h </w:instrText>
       </w:r>
       <w:r>
         <w:rPr>
@@ -2274,7 +2386,7 @@
         <w:rPr>
           <w:noProof/>
         </w:rPr>
-        <w:t>25</w:t>
+        <w:t>27</w:t>
       </w:r>
       <w:r>
         <w:rPr>
@@ -2318,7 +2430,7 @@
         <w:rPr>
           <w:noProof/>
         </w:rPr>
-        <w:instrText xml:space="preserve"> PAGEREF _Toc290285150 \h </w:instrText>
+        <w:instrText xml:space="preserve"> PAGEREF _Toc297625125 \h </w:instrText>
       </w:r>
       <w:r>
         <w:rPr>
@@ -2335,7 +2447,7 @@
         <w:rPr>
           <w:noProof/>
         </w:rPr>
-        <w:t>26</w:t>
+        <w:t>28</w:t>
       </w:r>
       <w:r>
         <w:rPr>
@@ -2379,7 +2491,7 @@
         <w:rPr>
           <w:noProof/>
         </w:rPr>
-        <w:instrText xml:space="preserve"> PAGEREF _Toc290285151 \h </w:instrText>
+        <w:instrText xml:space="preserve"> PAGEREF _Toc297625126 \h </w:instrText>
       </w:r>
       <w:r>
         <w:rPr>
@@ -2396,7 +2508,7 @@
         <w:rPr>
           <w:noProof/>
         </w:rPr>
-        <w:t>26</w:t>
+        <w:t>28</w:t>
       </w:r>
       <w:r>
         <w:rPr>
@@ -2440,7 +2552,7 @@
         <w:rPr>
           <w:noProof/>
         </w:rPr>
-        <w:instrText xml:space="preserve"> PAGEREF _Toc290285152 \h </w:instrText>
+        <w:instrText xml:space="preserve"> PAGEREF _Toc297625127 \h </w:instrText>
       </w:r>
       <w:r>
         <w:rPr>
@@ -2457,7 +2569,7 @@
         <w:rPr>
           <w:noProof/>
         </w:rPr>
-        <w:t>27</w:t>
+        <w:t>29</w:t>
       </w:r>
       <w:r>
         <w:rPr>
@@ -2504,7 +2616,7 @@
         <w:rPr>
           <w:noProof/>
         </w:rPr>
-        <w:instrText xml:space="preserve"> PAGEREF _Toc290285153 \h </w:instrText>
+        <w:instrText xml:space="preserve"> PAGEREF _Toc297625128 \h </w:instrText>
       </w:r>
       <w:r>
         <w:rPr>
@@ -2521,7 +2633,7 @@
         <w:rPr>
           <w:noProof/>
         </w:rPr>
-        <w:t>28</w:t>
+        <w:t>30</w:t>
       </w:r>
       <w:r>
         <w:rPr>
@@ -2565,7 +2677,7 @@
         <w:rPr>
           <w:noProof/>
         </w:rPr>
-        <w:instrText xml:space="preserve"> PAGEREF _Toc290285154 \h </w:instrText>
+        <w:instrText xml:space="preserve"> PAGEREF _Toc297625129 \h </w:instrText>
       </w:r>
       <w:r>
         <w:rPr>
@@ -2582,7 +2694,7 @@
         <w:rPr>
           <w:noProof/>
         </w:rPr>
-        <w:t>28</w:t>
+        <w:t>30</w:t>
       </w:r>
       <w:r>
         <w:rPr>
@@ -2626,7 +2738,7 @@
         <w:rPr>
           <w:noProof/>
         </w:rPr>
-        <w:instrText xml:space="preserve"> PAGEREF _Toc290285155 \h </w:instrText>
+        <w:instrText xml:space="preserve"> PAGEREF _Toc297625130 \h </w:instrText>
       </w:r>
       <w:r>
         <w:rPr>
@@ -2643,7 +2755,7 @@
         <w:rPr>
           <w:noProof/>
         </w:rPr>
-        <w:t>29</w:t>
+        <w:t>31</w:t>
       </w:r>
       <w:r>
         <w:rPr>
@@ -2690,7 +2802,7 @@
         <w:rPr>
           <w:noProof/>
         </w:rPr>
-        <w:instrText xml:space="preserve"> PAGEREF _Toc290285156 \h </w:instrText>
+        <w:instrText xml:space="preserve"> PAGEREF _Toc297625131 \h </w:instrText>
       </w:r>
       <w:r>
         <w:rPr>
@@ -2707,7 +2819,7 @@
         <w:rPr>
           <w:noProof/>
         </w:rPr>
-        <w:t>34</w:t>
+        <w:t>36</w:t>
       </w:r>
       <w:r>
         <w:rPr>
@@ -2751,7 +2863,7 @@
         <w:rPr>
           <w:noProof/>
         </w:rPr>
-        <w:instrText xml:space="preserve"> PAGEREF _Toc290285157 \h </w:instrText>
+        <w:instrText xml:space="preserve"> PAGEREF _Toc297625132 \h </w:instrText>
       </w:r>
       <w:r>
         <w:rPr>
@@ -2768,7 +2880,7 @@
         <w:rPr>
           <w:noProof/>
         </w:rPr>
-        <w:t>34</w:t>
+        <w:t>36</w:t>
       </w:r>
       <w:r>
         <w:rPr>
@@ -2812,7 +2924,7 @@
         <w:rPr>
           <w:noProof/>
         </w:rPr>
-        <w:instrText xml:space="preserve"> PAGEREF _Toc290285158 \h </w:instrText>
+        <w:instrText xml:space="preserve"> PAGEREF _Toc297625133 \h </w:instrText>
       </w:r>
       <w:r>
         <w:rPr>
@@ -2829,7 +2941,7 @@
         <w:rPr>
           <w:noProof/>
         </w:rPr>
-        <w:t>34</w:t>
+        <w:t>36</w:t>
       </w:r>
       <w:r>
         <w:rPr>
@@ -2873,7 +2985,7 @@
         <w:rPr>
           <w:noProof/>
         </w:rPr>
-        <w:instrText xml:space="preserve"> PAGEREF _Toc290285159 \h </w:instrText>
+        <w:instrText xml:space="preserve"> PAGEREF _Toc297625134 \h </w:instrText>
       </w:r>
       <w:r>
         <w:rPr>
@@ -2890,7 +3002,7 @@
         <w:rPr>
           <w:noProof/>
         </w:rPr>
-        <w:t>34</w:t>
+        <w:t>36</w:t>
       </w:r>
       <w:r>
         <w:rPr>
@@ -2934,7 +3046,7 @@
         <w:rPr>
           <w:noProof/>
         </w:rPr>
-        <w:instrText xml:space="preserve"> PAGEREF _Toc290285160 \h </w:instrText>
+        <w:instrText xml:space="preserve"> PAGEREF _Toc297625135 \h </w:instrText>
       </w:r>
       <w:r>
         <w:rPr>
@@ -2951,7 +3063,7 @@
         <w:rPr>
           <w:noProof/>
         </w:rPr>
-        <w:t>34</w:t>
+        <w:t>36</w:t>
       </w:r>
       <w:r>
         <w:rPr>
@@ -2995,7 +3107,7 @@
         <w:rPr>
           <w:noProof/>
         </w:rPr>
-        <w:instrText xml:space="preserve"> PAGEREF _Toc290285161 \h </w:instrText>
+        <w:instrText xml:space="preserve"> PAGEREF _Toc297625136 \h </w:instrText>
       </w:r>
       <w:r>
         <w:rPr>
@@ -3012,7 +3124,7 @@
         <w:rPr>
           <w:noProof/>
         </w:rPr>
-        <w:t>34</w:t>
+        <w:t>36</w:t>
       </w:r>
       <w:r>
         <w:rPr>
@@ -3048,7 +3160,7 @@
           <w:bCs/>
         </w:rPr>
       </w:pPr>
-      <w:bookmarkStart w:id="0" w:name="_Toc290285131"/>
+      <w:bookmarkStart w:id="0" w:name="_Toc297625105"/>
       <w:r>
         <w:rPr>
           <w:rStyle w:val="Style14ptBold"/>
@@ -3554,7 +3666,7 @@
         <w:rPr>
           <w:sz w:val="18"/>
         </w:rPr>
-        <w:t>Added support for Attendance Type "Membership Required for Check-In".         Attendance Types linked to Tags which have 'membership required' will now         only match if the person is a member of the tag.</w:t>
+        <w:t>Added support for Attendance Type "Membership Required for Check-In".         Attendance Types linked to Tags which have 'membership required' will now only match if the person is a member of the tag.</w:t>
       </w:r>
     </w:p>
     <w:p>
@@ -3731,12 +3843,243 @@
       <w:pPr>
         <w:pStyle w:val="Heading1"/>
       </w:pPr>
-      <w:bookmarkStart w:id="1" w:name="_Toc290285132"/>
+      <w:bookmarkStart w:id="1" w:name="_Toc297625106"/>
+      <w:r>
+        <w:lastRenderedPageBreak/>
+        <w:t>Preface and Warning</w:t>
+      </w:r>
+      <w:bookmarkEnd w:id="1"/>
+    </w:p>
+    <w:p>
+      <w:pPr>
+        <w:rPr>
+          <w:b/>
+        </w:rPr>
+      </w:pPr>
+    </w:p>
+    <w:p>
+      <w:pPr>
+        <w:rPr>
+          <w:b/>
+        </w:rPr>
+      </w:pPr>
+      <w:r>
+        <w:rPr>
+          <w:b/>
+        </w:rPr>
+        <w:t>If you are considering using CCCEV/HDC check-in, please read this document first.</w:t>
+      </w:r>
+    </w:p>
+    <w:p>
+      <w:pPr>
+        <w:rPr>
+          <w:b/>
+        </w:rPr>
+      </w:pPr>
+    </w:p>
+    <w:p>
+      <w:r>
+        <w:t xml:space="preserve">With its initial release in early 2009 CCCEV check-in set the standard for what web-based platform agnostic check-in could look like. With its focus on lightning fast check-in and compatibility with all platforms, it quickly became the #1 alternative check-in </w:t>
+      </w:r>
+      <w:proofErr w:type="gramStart"/>
+      <w:r>
+        <w:t>solution</w:t>
+      </w:r>
+      <w:proofErr w:type="gramEnd"/>
+      <w:r>
+        <w:t xml:space="preserve"> for Arena. HDC chimed in with some changes of their own, and also added a web based family registration and check-in management suite to completely remove the need for a windows app to run check-in (these items are a separate download, </w:t>
+      </w:r>
+      <w:proofErr w:type="spellStart"/>
+      <w:r>
+        <w:t>dont</w:t>
+      </w:r>
+      <w:proofErr w:type="spellEnd"/>
+      <w:r>
+        <w:t>' miss them!).</w:t>
+      </w:r>
+    </w:p>
+    <w:p/>
+    <w:p>
+      <w:proofErr w:type="gramStart"/>
+      <w:r>
+        <w:t xml:space="preserve">When the </w:t>
+      </w:r>
+      <w:proofErr w:type="spellStart"/>
+      <w:r>
+        <w:t>iPad</w:t>
+      </w:r>
+      <w:proofErr w:type="spellEnd"/>
+      <w:r>
+        <w:t xml:space="preserve"> was released in 2010 only some minor </w:t>
+      </w:r>
+      <w:proofErr w:type="spellStart"/>
+      <w:r>
+        <w:t>css</w:t>
+      </w:r>
+      <w:proofErr w:type="spellEnd"/>
+      <w:r>
+        <w:t xml:space="preserve"> changes were required to make CCCEV/HDC check-in work on the </w:t>
+      </w:r>
+      <w:proofErr w:type="spellStart"/>
+      <w:r>
+        <w:t>iPad</w:t>
+      </w:r>
+      <w:proofErr w:type="spellEnd"/>
+      <w:r>
+        <w:t>.</w:t>
+      </w:r>
+      <w:proofErr w:type="gramEnd"/>
+      <w:r>
+        <w:t xml:space="preserve"> It didn't take a math major to see that a $500 </w:t>
+      </w:r>
+      <w:proofErr w:type="spellStart"/>
+      <w:r>
+        <w:t>ipad</w:t>
+      </w:r>
+      <w:proofErr w:type="spellEnd"/>
+      <w:r>
+        <w:t xml:space="preserve"> was a lot cheaper than a full kiosk, and every bit as capable. This has increased the demand for CCCEV/HDC check-in astronomically. </w:t>
+      </w:r>
+    </w:p>
+    <w:p/>
+    <w:p>
+      <w:pPr>
+        <w:rPr>
+          <w:b/>
+        </w:rPr>
+      </w:pPr>
+      <w:r>
+        <w:rPr>
+          <w:b/>
+        </w:rPr>
+        <w:t>Please consider each of these points before moving forward:</w:t>
+      </w:r>
+    </w:p>
+    <w:p/>
+    <w:p>
+      <w:r>
+        <w:t xml:space="preserve">(1) Successful implementations of the CCCEV/HDC </w:t>
+      </w:r>
+      <w:proofErr w:type="spellStart"/>
+      <w:r>
+        <w:t>checkin</w:t>
+      </w:r>
+      <w:proofErr w:type="spellEnd"/>
+      <w:r>
+        <w:t xml:space="preserve"> are typically done after a church has gone live with Arena because you need experience configuring modules to understand how </w:t>
+      </w:r>
+      <w:proofErr w:type="spellStart"/>
+      <w:r>
+        <w:t>checkin</w:t>
+      </w:r>
+      <w:proofErr w:type="spellEnd"/>
+      <w:r>
+        <w:t xml:space="preserve"> plugs into Arena and you need experience configuring the Arena structure to know how to configure the </w:t>
+      </w:r>
+      <w:proofErr w:type="spellStart"/>
+      <w:r>
+        <w:t>checkin</w:t>
+      </w:r>
+      <w:proofErr w:type="spellEnd"/>
+      <w:r>
+        <w:t xml:space="preserve"> module. Despite knowing this, if you still want to implement the CCCEV/HDC </w:t>
+      </w:r>
+      <w:proofErr w:type="spellStart"/>
+      <w:r>
+        <w:t>checkin</w:t>
+      </w:r>
+      <w:proofErr w:type="spellEnd"/>
+      <w:r>
+        <w:t xml:space="preserve"> before go live, you will need a longer implementation timeline than you expect. And the smaller amount of experience you have configuring the Arena structure, the more technical skills you will need (see #3 below).</w:t>
+      </w:r>
+    </w:p>
+    <w:p/>
+    <w:p>
+      <w:r>
+        <w:t xml:space="preserve">(2) We love helping other churches, but if we help you too much we won't be able to keep developing cool stuff for the churches that write our paychecks. If our churches stop writing our paychecks, our children (and cats) will starve. Because of this, we have tried to package as much of this as possible into a very thorough installation guide and (soon) a collection of how-to videos in order to answer the "what can this do" and "how do I install it" questions. </w:t>
+      </w:r>
+    </w:p>
+    <w:p/>
+    <w:p>
+      <w:r>
+        <w:t xml:space="preserve">(3) Some churches have successfully setup our check-in before their go-live date, but if you are going to try to do that, you need to be sure you have certain concepts down such as: installing modules in arena, building pages, assigning </w:t>
+      </w:r>
+      <w:proofErr w:type="spellStart"/>
+      <w:r>
+        <w:t>css</w:t>
+      </w:r>
+      <w:proofErr w:type="spellEnd"/>
+      <w:r>
+        <w:t xml:space="preserve"> and templates to pages, editing lookups, and using SQL </w:t>
+      </w:r>
+      <w:proofErr w:type="spellStart"/>
+      <w:r>
+        <w:t>Mangement</w:t>
+      </w:r>
+      <w:proofErr w:type="spellEnd"/>
+      <w:r>
+        <w:t xml:space="preserve"> Studio. You don't have to be an expert in those things, but you probably don't want to learn about them by trying to install our check-in either...</w:t>
+      </w:r>
+    </w:p>
+    <w:p/>
+    <w:p>
+      <w:r>
+        <w:t xml:space="preserve">(4) If you look at our check-in and it mostly does what you want it to do but you need some changes, we welcome new developer churches to the project at any time. The source code is freely available, and there is a patch review process setup to submit potential changes etc. The place to start is on </w:t>
+      </w:r>
+      <w:hyperlink r:id="rId14" w:history="1">
+        <w:r>
+          <w:rPr>
+            <w:rStyle w:val="Hyperlink"/>
+          </w:rPr>
+          <w:t>redmine.refreshcache.com</w:t>
+        </w:r>
+      </w:hyperlink>
+      <w:r>
+        <w:t xml:space="preserve"> and look at the project forum. Introduce yourself there and we'll help you join the effort to make check-in even better. </w:t>
+      </w:r>
+    </w:p>
+    <w:p/>
+    <w:p>
+      <w:r>
+        <w:t xml:space="preserve">We love the church, we think our check-in is awesome, and we hope you use it in your church. Please don't misunderstand the intention of this document. We want you to </w:t>
+      </w:r>
+      <w:r>
+        <w:lastRenderedPageBreak/>
+        <w:t xml:space="preserve">use what we have created, and we want to help you, but like the cartographer's warning: "here </w:t>
+      </w:r>
+      <w:proofErr w:type="gramStart"/>
+      <w:r>
+        <w:t>be</w:t>
+      </w:r>
+      <w:proofErr w:type="gramEnd"/>
+      <w:r>
+        <w:t xml:space="preserve"> dragons!" This is probably not the first custom module you should try to install. Also, if you decide to move forward and have read the documentation and watched the videos and still need some help understanding everything, we are happy to help. You can </w:t>
+      </w:r>
+      <w:hyperlink r:id="rId15" w:history="1">
+        <w:r>
+          <w:rPr>
+            <w:rStyle w:val="Hyperlink"/>
+          </w:rPr>
+          <w:t>post a note to the forum</w:t>
+        </w:r>
+      </w:hyperlink>
+      <w:r>
+        <w:t xml:space="preserve">, </w:t>
+      </w:r>
+      <w:r>
+        <w:t>email us, call us, or find us on IRC at irc://chat.freenode.net/#ArenaChMS.</w:t>
+      </w:r>
+    </w:p>
+    <w:p>
+      <w:pPr>
+        <w:pStyle w:val="Heading1"/>
+      </w:pPr>
+      <w:bookmarkStart w:id="2" w:name="_Toc297625107"/>
       <w:r>
         <w:lastRenderedPageBreak/>
         <w:t>Introduction</w:t>
       </w:r>
-      <w:bookmarkEnd w:id="1"/>
+      <w:bookmarkEnd w:id="2"/>
     </w:p>
     <w:p>
       <w:r>
@@ -3849,16 +4192,16 @@
               <o:lock v:ext="edit" text="t"/>
             </v:shape>
             <v:shape id="_x0000_s1232" type="#_x0000_t75" style="position:absolute;left:8632;top:7327;width:1333;height:1330">
-              <v:imagedata r:id="rId14" o:title=""/>
+              <v:imagedata r:id="rId16" o:title=""/>
             </v:shape>
             <v:shape id="_x0000_s1233" type="#_x0000_t75" style="position:absolute;left:1972;top:7336;width:1321;height:1321">
-              <v:imagedata r:id="rId15" o:title=""/>
+              <v:imagedata r:id="rId17" o:title=""/>
             </v:shape>
             <v:shape id="_x0000_s1234" type="#_x0000_t75" style="position:absolute;left:4303;top:7281;width:1438;height:1440">
-              <v:imagedata r:id="rId16" o:title=""/>
+              <v:imagedata r:id="rId18" o:title=""/>
             </v:shape>
             <v:shape id="_x0000_s1235" type="#_x0000_t75" style="position:absolute;left:6438;top:7336;width:1386;height:1385">
-              <v:imagedata r:id="rId17" o:title=""/>
+              <v:imagedata r:id="rId19" o:title=""/>
             </v:shape>
             <v:shapetype id="_x0000_t202" coordsize="21600,21600" o:spt="202" path="m,l,21600r21600,l21600,xe">
               <v:stroke joinstyle="miter"/>
@@ -3916,7 +4259,7 @@
             </v:shape>
             <v:group id="_x0000_s1243" style="position:absolute;left:6225;top:10060;width:1718;height:1586" coordorigin="6242,9576" coordsize="1718,1586">
               <v:shape id="_x0000_s1244" type="#_x0000_t75" style="position:absolute;left:6637;top:9576;width:961;height:961">
-                <v:imagedata r:id="rId18" o:title="preferences"/>
+                <v:imagedata r:id="rId20" o:title="preferences"/>
               </v:shape>
               <v:shape id="_x0000_s1245" type="#_x0000_t202" style="position:absolute;left:6242;top:10537;width:1718;height:625" filled="f" stroked="f">
                 <v:textbox>
@@ -3934,7 +4277,7 @@
               </v:shape>
             </v:group>
             <v:shape id="_x0000_s1304" type="#_x0000_t75" style="position:absolute;left:3344;top:10081;width:1010;height:1010">
-              <v:imagedata r:id="rId19" o:title="printer_network"/>
+              <v:imagedata r:id="rId21" o:title="printer_network"/>
             </v:shape>
             <v:shape id="_x0000_s1305" type="#_x0000_t202" style="position:absolute;left:3293;top:11140;width:1301;height:468" filled="f" stroked="f">
               <v:textbox>
@@ -3981,26 +4324,32 @@
       <w:pPr>
         <w:pStyle w:val="Heading1"/>
       </w:pPr>
-      <w:bookmarkStart w:id="2" w:name="_Toc290285133"/>
+      <w:bookmarkStart w:id="3" w:name="_Toc297625108"/>
       <w:r>
         <w:lastRenderedPageBreak/>
         <w:t>Check-In Wizard Overview</w:t>
       </w:r>
-      <w:bookmarkEnd w:id="2"/>
+      <w:bookmarkEnd w:id="3"/>
     </w:p>
     <w:p>
       <w:pPr>
         <w:pStyle w:val="Heading2"/>
       </w:pPr>
-      <w:bookmarkStart w:id="3" w:name="_Toc290285134"/>
+      <w:bookmarkStart w:id="4" w:name="_Toc297625109"/>
       <w:r>
         <w:t>How It Works</w:t>
       </w:r>
-      <w:bookmarkEnd w:id="3"/>
-    </w:p>
-    <w:p>
-      <w:r>
-        <w:t>As long as the check-in start time has begun, the Check-In Wizard matches children to a particular classroom (a.k.a. an Occurrence of an Attendance Type) based on the following:</w:t>
+      <w:bookmarkEnd w:id="4"/>
+    </w:p>
+    <w:p>
+      <w:r>
+        <w:t xml:space="preserve">As long as the check-in start time has begun, the Check-In Wizard </w:t>
+      </w:r>
+      <w:r>
+        <w:t xml:space="preserve">automatically </w:t>
+      </w:r>
+      <w:r>
+        <w:t>matches children to a particular classroom (a.k.a. an Occurrence of an Attendance Type) based on the following:</w:t>
       </w:r>
     </w:p>
     <w:p/>
@@ -4086,15 +4435,28 @@
       <w:r>
         <w:fldChar w:fldCharType="separate"/>
       </w:r>
-      <w:r>
-        <w:t xml:space="preserve">   Figure </w:t>
-      </w:r>
-      <w:r>
-        <w:rPr>
-          <w:noProof/>
-        </w:rPr>
-        <w:t>1</w:t>
-      </w:r>
+      <w:ins w:id="5" w:author="Nick Airdo" w:date="2011-07-05T10:47:00Z">
+        <w:r>
+          <w:t xml:space="preserve">   Figure </w:t>
+        </w:r>
+        <w:r>
+          <w:rPr>
+            <w:noProof/>
+          </w:rPr>
+          <w:t>1</w:t>
+        </w:r>
+      </w:ins>
+      <w:del w:id="6" w:author="Nick Airdo" w:date="2011-07-05T10:47:00Z">
+        <w:r>
+          <w:delText xml:space="preserve"> Figure </w:delText>
+        </w:r>
+        <w:r>
+          <w:rPr>
+            <w:noProof/>
+          </w:rPr>
+          <w:delText>1</w:delText>
+        </w:r>
+      </w:del>
       <w:r>
         <w:fldChar w:fldCharType="end"/>
       </w:r>
@@ -4222,7 +4584,7 @@
                     </pic:cNvPicPr>
                   </pic:nvPicPr>
                   <pic:blipFill>
-                    <a:blip r:embed="rId20" cstate="print"/>
+                    <a:blip r:embed="rId22" cstate="print"/>
                     <a:srcRect/>
                     <a:stretch>
                       <a:fillRect/>
@@ -4256,7 +4618,7 @@
         <w:pStyle w:val="Caption"/>
         <w:ind w:left="720"/>
       </w:pPr>
-      <w:bookmarkStart w:id="4" w:name="_Ref222052260"/>
+      <w:bookmarkStart w:id="7" w:name="_Ref222052260"/>
       <w:r>
         <w:t xml:space="preserve">   Figure </w:t>
       </w:r>
@@ -4268,7 +4630,7 @@
           <w:t>1</w:t>
         </w:r>
       </w:fldSimple>
-      <w:bookmarkEnd w:id="4"/>
+      <w:bookmarkEnd w:id="7"/>
       <w:r>
         <w:t>- Attendance Types with Extended Attributes listed below.</w:t>
       </w:r>
@@ -4279,12 +4641,12 @@
         <w:pStyle w:val="Heading2"/>
         <w:pageBreakBefore/>
       </w:pPr>
-      <w:bookmarkStart w:id="5" w:name="_Toc290285135"/>
+      <w:bookmarkStart w:id="8" w:name="_Toc297625110"/>
       <w:r>
         <w:lastRenderedPageBreak/>
         <w:t>What Check-in Looks Like</w:t>
       </w:r>
-      <w:bookmarkEnd w:id="5"/>
+      <w:bookmarkEnd w:id="8"/>
     </w:p>
     <w:p>
       <w:r>
@@ -4375,7 +4737,7 @@
                           <pic:cNvPicPr/>
                         </pic:nvPicPr>
                         <pic:blipFill>
-                          <a:blip r:embed="rId21" cstate="print"/>
+                          <a:blip r:embed="rId23" cstate="print"/>
                           <a:stretch>
                             <a:fillRect/>
                           </a:stretch>
@@ -4458,149 +4820,6 @@
                       <pic:pic xmlns:pic="http://schemas.openxmlformats.org/drawingml/2006/picture">
                         <pic:nvPicPr>
                           <pic:cNvPr id="0" name="guide_init_scan_now.jpg"/>
-                          <pic:cNvPicPr/>
-                        </pic:nvPicPr>
-                        <pic:blipFill>
-                          <a:blip r:embed="rId22" cstate="print"/>
-                          <a:stretch>
-                            <a:fillRect/>
-                          </a:stretch>
-                        </pic:blipFill>
-                        <pic:spPr>
-                          <a:xfrm>
-                            <a:off x="0" y="0"/>
-                            <a:ext cx="3061586" cy="2295144"/>
-                          </a:xfrm>
-                          <a:prstGeom prst="rect">
-                            <a:avLst/>
-                          </a:prstGeom>
-                        </pic:spPr>
-                      </pic:pic>
-                    </a:graphicData>
-                  </a:graphic>
-                </wp:inline>
-              </w:drawing>
-            </w:r>
-            <w:r>
-              <w:br/>
-            </w:r>
-          </w:p>
-        </w:tc>
-      </w:tr>
-      <w:tr>
-        <w:trPr>
-          <w:jc w:val="center"/>
-        </w:trPr>
-        <w:tc>
-          <w:tcPr>
-            <w:tcW w:w="0" w:type="auto"/>
-          </w:tcPr>
-          <w:p>
-            <w:r>
-              <w:rPr>
-                <w:b/>
-              </w:rPr>
-              <w:t>Step 2</w:t>
-            </w:r>
-            <w:r>
-              <w:t xml:space="preserve"> – if searching by phone</w:t>
-            </w:r>
-          </w:p>
-        </w:tc>
-        <w:tc>
-          <w:tcPr>
-            <w:tcW w:w="0" w:type="auto"/>
-          </w:tcPr>
-          <w:p>
-            <w:r>
-              <w:rPr>
-                <w:noProof/>
-              </w:rPr>
-              <w:drawing>
-                <wp:inline distT="0" distB="0" distL="0" distR="0">
-                  <wp:extent cx="3061586" cy="2295144"/>
-                  <wp:effectExtent l="19050" t="0" r="5464" b="0"/>
-                  <wp:docPr id="25" name="Picture 3" descr="guide_family_search.jpg"/>
-                  <wp:cNvGraphicFramePr>
-                    <a:graphicFrameLocks xmlns:a="http://schemas.openxmlformats.org/drawingml/2006/main" noChangeAspect="1"/>
-                  </wp:cNvGraphicFramePr>
-                  <a:graphic xmlns:a="http://schemas.openxmlformats.org/drawingml/2006/main">
-                    <a:graphicData uri="http://schemas.openxmlformats.org/drawingml/2006/picture">
-                      <pic:pic xmlns:pic="http://schemas.openxmlformats.org/drawingml/2006/picture">
-                        <pic:nvPicPr>
-                          <pic:cNvPr id="0" name="guide_family_search.jpg"/>
-                          <pic:cNvPicPr/>
-                        </pic:nvPicPr>
-                        <pic:blipFill>
-                          <a:blip r:embed="rId23" cstate="print"/>
-                          <a:stretch>
-                            <a:fillRect/>
-                          </a:stretch>
-                        </pic:blipFill>
-                        <pic:spPr>
-                          <a:xfrm>
-                            <a:off x="0" y="0"/>
-                            <a:ext cx="3061586" cy="2295144"/>
-                          </a:xfrm>
-                          <a:prstGeom prst="rect">
-                            <a:avLst/>
-                          </a:prstGeom>
-                        </pic:spPr>
-                      </pic:pic>
-                    </a:graphicData>
-                  </a:graphic>
-                </wp:inline>
-              </w:drawing>
-            </w:r>
-            <w:r>
-              <w:br/>
-            </w:r>
-          </w:p>
-        </w:tc>
-      </w:tr>
-      <w:tr>
-        <w:trPr>
-          <w:jc w:val="center"/>
-        </w:trPr>
-        <w:tc>
-          <w:tcPr>
-            <w:tcW w:w="0" w:type="auto"/>
-          </w:tcPr>
-          <w:p>
-            <w:r>
-              <w:rPr>
-                <w:b/>
-              </w:rPr>
-              <w:lastRenderedPageBreak/>
-              <w:t>Step 3</w:t>
-            </w:r>
-            <w:r>
-              <w:t xml:space="preserve"> –only shown if the family has more than one child</w:t>
-            </w:r>
-          </w:p>
-        </w:tc>
-        <w:tc>
-          <w:tcPr>
-            <w:tcW w:w="0" w:type="auto"/>
-          </w:tcPr>
-          <w:p>
-            <w:r>
-              <w:rPr>
-                <w:noProof/>
-              </w:rPr>
-              <w:drawing>
-                <wp:inline distT="0" distB="0" distL="0" distR="0">
-                  <wp:extent cx="3061586" cy="2295144"/>
-                  <wp:effectExtent l="19050" t="0" r="5464" b="0"/>
-                  <wp:docPr id="26" name="Picture 4" descr="guide_select_family_member.jpg"/>
-                  <wp:cNvGraphicFramePr>
-                    <a:graphicFrameLocks xmlns:a="http://schemas.openxmlformats.org/drawingml/2006/main" noChangeAspect="1"/>
-                  </wp:cNvGraphicFramePr>
-                  <a:graphic xmlns:a="http://schemas.openxmlformats.org/drawingml/2006/main">
-                    <a:graphicData uri="http://schemas.openxmlformats.org/drawingml/2006/picture">
-                      <pic:pic xmlns:pic="http://schemas.openxmlformats.org/drawingml/2006/picture">
-                        <pic:nvPicPr>
-                          <pic:cNvPr id="0" name="guide_select_family_member.jpg"/>
                           <pic:cNvPicPr/>
                         </pic:nvPicPr>
                         <pic:blipFill>
@@ -4643,41 +4862,10 @@
               <w:rPr>
                 <w:b/>
               </w:rPr>
-              <w:t>Step 4</w:t>
-            </w:r>
-            <w:r>
-              <w:t xml:space="preserve"> – Only shown if enabled and the child is not already at the maximum ability level or not past the ability level age.  The parent can </w:t>
-            </w:r>
-            <w:proofErr w:type="gramStart"/>
-            <w:r>
-              <w:t>set/</w:t>
-            </w:r>
-            <w:proofErr w:type="spellStart"/>
-            <w:r>
-              <w:t>recort</w:t>
-            </w:r>
-            <w:proofErr w:type="spellEnd"/>
-            <w:proofErr w:type="gramEnd"/>
-            <w:r>
-              <w:t xml:space="preserve"> the child’s ability level.  Ability levels lesser than the child’s current level are not shown.  See the “</w:t>
-            </w:r>
-            <w:r>
-              <w:fldChar w:fldCharType="begin"/>
-            </w:r>
-            <w:r>
-              <w:instrText xml:space="preserve"> REF _Ref284332748 \h </w:instrText>
-            </w:r>
-            <w:r>
-              <w:fldChar w:fldCharType="separate"/>
-            </w:r>
-            <w:r>
-              <w:t>Configuring the Ability Level Lookup Type</w:t>
-            </w:r>
-            <w:r>
-              <w:fldChar w:fldCharType="end"/>
-            </w:r>
-            <w:r>
-              <w:t>” section for information about how this works.</w:t>
+              <w:t>Step 2</w:t>
+            </w:r>
+            <w:r>
+              <w:t xml:space="preserve"> – if searching by phone</w:t>
             </w:r>
           </w:p>
         </w:tc>
@@ -4694,7 +4882,7 @@
                 <wp:inline distT="0" distB="0" distL="0" distR="0">
                   <wp:extent cx="3061586" cy="2295144"/>
                   <wp:effectExtent l="19050" t="0" r="5464" b="0"/>
-                  <wp:docPr id="28" name="Picture 6" descr="guide_select_ability.jpg"/>
+                  <wp:docPr id="25" name="Picture 3" descr="guide_family_search.jpg"/>
                   <wp:cNvGraphicFramePr>
                     <a:graphicFrameLocks xmlns:a="http://schemas.openxmlformats.org/drawingml/2006/main" noChangeAspect="1"/>
                   </wp:cNvGraphicFramePr>
@@ -4702,7 +4890,7 @@
                     <a:graphicData uri="http://schemas.openxmlformats.org/drawingml/2006/picture">
                       <pic:pic xmlns:pic="http://schemas.openxmlformats.org/drawingml/2006/picture">
                         <pic:nvPicPr>
-                          <pic:cNvPr id="0" name="guide_select_ability.jpg"/>
+                          <pic:cNvPr id="0" name="guide_family_search.jpg"/>
                           <pic:cNvPicPr/>
                         </pic:nvPicPr>
                         <pic:blipFill>
@@ -4745,10 +4933,11 @@
               <w:rPr>
                 <w:b/>
               </w:rPr>
-              <w:t>Step 5</w:t>
-            </w:r>
-            <w:r>
-              <w:t xml:space="preserve"> –only shown if there are multiple services (attendance type occurrences) in the system</w:t>
+              <w:lastRenderedPageBreak/>
+              <w:t>Step 3</w:t>
+            </w:r>
+            <w:r>
+              <w:t xml:space="preserve"> –only shown if the family has more than one child</w:t>
             </w:r>
           </w:p>
         </w:tc>
@@ -4765,7 +4954,7 @@
                 <wp:inline distT="0" distB="0" distL="0" distR="0">
                   <wp:extent cx="3061586" cy="2295144"/>
                   <wp:effectExtent l="19050" t="0" r="5464" b="0"/>
-                  <wp:docPr id="29" name="Picture 7" descr="guide_select_service.jpg"/>
+                  <wp:docPr id="26" name="Picture 4" descr="guide_select_family_member.jpg"/>
                   <wp:cNvGraphicFramePr>
                     <a:graphicFrameLocks xmlns:a="http://schemas.openxmlformats.org/drawingml/2006/main" noChangeAspect="1"/>
                   </wp:cNvGraphicFramePr>
@@ -4773,7 +4962,7 @@
                     <a:graphicData uri="http://schemas.openxmlformats.org/drawingml/2006/picture">
                       <pic:pic xmlns:pic="http://schemas.openxmlformats.org/drawingml/2006/picture">
                         <pic:nvPicPr>
-                          <pic:cNvPr id="0" name="guide_select_service.jpg"/>
+                          <pic:cNvPr id="0" name="guide_select_family_member.jpg"/>
                           <pic:cNvPicPr/>
                         </pic:nvPicPr>
                         <pic:blipFill>
@@ -4812,71 +5001,38 @@
             <w:tcW w:w="0" w:type="auto"/>
           </w:tcPr>
           <w:p>
-            <w:pPr>
+            <w:r>
               <w:rPr>
                 <w:b/>
               </w:rPr>
-            </w:pPr>
-            <w:r>
-              <w:rPr>
-                <w:b/>
-              </w:rPr>
-              <w:lastRenderedPageBreak/>
-              <w:t>Step 6</w:t>
-            </w:r>
-            <w:r>
-              <w:rPr>
-                <w:b/>
-              </w:rPr>
-              <w:t xml:space="preserve"> –</w:t>
-            </w:r>
-            <w:r>
-              <w:t xml:space="preserve"> T</w:t>
-            </w:r>
-            <w:r>
-              <w:t xml:space="preserve">he </w:t>
-            </w:r>
-            <w:r>
-              <w:t xml:space="preserve">confirmation screen provides </w:t>
-            </w:r>
-            <w:r>
-              <w:t xml:space="preserve">an overview of who is being checked in, when and where. If somebody cannot be checked in then </w:t>
-            </w:r>
-            <w:r>
-              <w:t>“</w:t>
-            </w:r>
-            <w:r>
-              <w:t>Unavailable</w:t>
-            </w:r>
-            <w:r>
-              <w:t>”</w:t>
-            </w:r>
-            <w:r>
-              <w:t xml:space="preserve"> will be displayed</w:t>
-            </w:r>
-            <w:r>
-              <w:t xml:space="preserve"> (along with a configurable message) </w:t>
-            </w:r>
-            <w:r>
-              <w:t xml:space="preserve">instead of a room name. They also have a chance to press Cancel </w:t>
-            </w:r>
-            <w:r>
-              <w:rPr>
-                <w:i/>
-              </w:rPr>
-              <w:t>to make changes to their selection</w:t>
-            </w:r>
-            <w:r>
-              <w:rPr>
-                <w:i/>
-              </w:rPr>
-              <w:t>s</w:t>
-            </w:r>
-            <w:r>
-              <w:t xml:space="preserve"> if necessary</w:t>
-            </w:r>
-            <w:r>
-              <w:t>.</w:t>
+              <w:t>Step 4</w:t>
+            </w:r>
+            <w:r>
+              <w:t xml:space="preserve"> – Only shown if enabled and the child is not already at the maximum ability level or not past the ability level age.  The parent can set/</w:t>
+            </w:r>
+            <w:r>
+              <w:t>record</w:t>
+            </w:r>
+            <w:r>
+              <w:t xml:space="preserve"> the child’s ability level.  Ability levels lesser than the child’s current level are not shown.  See the “</w:t>
+            </w:r>
+            <w:r>
+              <w:fldChar w:fldCharType="begin"/>
+            </w:r>
+            <w:r>
+              <w:instrText xml:space="preserve"> REF _Ref284332748 \h </w:instrText>
+            </w:r>
+            <w:r>
+              <w:fldChar w:fldCharType="separate"/>
+            </w:r>
+            <w:r>
+              <w:t>Configuring the Ability Level Lookup Type</w:t>
+            </w:r>
+            <w:r>
+              <w:fldChar w:fldCharType="end"/>
+            </w:r>
+            <w:r>
+              <w:t>” section for information about how this works.</w:t>
             </w:r>
           </w:p>
         </w:tc>
@@ -4893,7 +5049,7 @@
                 <wp:inline distT="0" distB="0" distL="0" distR="0">
                   <wp:extent cx="3061586" cy="2295144"/>
                   <wp:effectExtent l="19050" t="0" r="5464" b="0"/>
-                  <wp:docPr id="30" name="Picture 8" descr="guide_confirm.jpg"/>
+                  <wp:docPr id="28" name="Picture 6" descr="guide_select_ability.jpg"/>
                   <wp:cNvGraphicFramePr>
                     <a:graphicFrameLocks xmlns:a="http://schemas.openxmlformats.org/drawingml/2006/main" noChangeAspect="1"/>
                   </wp:cNvGraphicFramePr>
@@ -4901,7 +5057,7 @@
                     <a:graphicData uri="http://schemas.openxmlformats.org/drawingml/2006/picture">
                       <pic:pic xmlns:pic="http://schemas.openxmlformats.org/drawingml/2006/picture">
                         <pic:nvPicPr>
-                          <pic:cNvPr id="0" name="guide_confirm.jpg"/>
+                          <pic:cNvPr id="0" name="guide_select_ability.jpg"/>
                           <pic:cNvPicPr/>
                         </pic:nvPicPr>
                         <pic:blipFill>
@@ -4940,42 +5096,14 @@
             <w:tcW w:w="0" w:type="auto"/>
           </w:tcPr>
           <w:p>
-            <w:pPr>
+            <w:r>
               <w:rPr>
                 <w:b/>
               </w:rPr>
-            </w:pPr>
-            <w:r>
-              <w:rPr>
-                <w:b/>
-              </w:rPr>
-              <w:t>Step 7</w:t>
-            </w:r>
-            <w:r>
-              <w:rPr>
-                <w:b/>
-              </w:rPr>
-              <w:t xml:space="preserve"> </w:t>
-            </w:r>
-            <w:r>
-              <w:rPr>
-                <w:b/>
-              </w:rPr>
-              <w:t xml:space="preserve">– </w:t>
-            </w:r>
-            <w:r>
-              <w:rPr>
-                <w:rStyle w:val="Strong"/>
-                <w:b w:val="0"/>
-              </w:rPr>
-              <w:t>This final status screen will display any errors that may have occurred during check-in or printing of the labels</w:t>
-            </w:r>
-            <w:r>
-              <w:rPr>
-                <w:rStyle w:val="Strong"/>
-                <w:b w:val="0"/>
-              </w:rPr>
-              <w:t>.  After a configured amount of time, this screen will automatically return back to the starting page.</w:t>
+              <w:t>Step 5</w:t>
+            </w:r>
+            <w:r>
+              <w:t xml:space="preserve"> –only shown if there are multiple services (attendance type occurrences) in the system</w:t>
             </w:r>
           </w:p>
         </w:tc>
@@ -4992,7 +5120,7 @@
                 <wp:inline distT="0" distB="0" distL="0" distR="0">
                   <wp:extent cx="3061586" cy="2295144"/>
                   <wp:effectExtent l="19050" t="0" r="5464" b="0"/>
-                  <wp:docPr id="31" name="Picture 9" descr="guide_results.jpg"/>
+                  <wp:docPr id="29" name="Picture 7" descr="guide_select_service.jpg"/>
                   <wp:cNvGraphicFramePr>
                     <a:graphicFrameLocks xmlns:a="http://schemas.openxmlformats.org/drawingml/2006/main" noChangeAspect="1"/>
                   </wp:cNvGraphicFramePr>
@@ -5000,7 +5128,7 @@
                     <a:graphicData uri="http://schemas.openxmlformats.org/drawingml/2006/picture">
                       <pic:pic xmlns:pic="http://schemas.openxmlformats.org/drawingml/2006/picture">
                         <pic:nvPicPr>
-                          <pic:cNvPr id="0" name="guide_results.jpg"/>
+                          <pic:cNvPr id="0" name="guide_select_service.jpg"/>
                           <pic:cNvPicPr/>
                         </pic:nvPicPr>
                         <pic:blipFill>
@@ -5030,6 +5158,233 @@
           </w:p>
         </w:tc>
       </w:tr>
+      <w:tr>
+        <w:trPr>
+          <w:jc w:val="center"/>
+        </w:trPr>
+        <w:tc>
+          <w:tcPr>
+            <w:tcW w:w="0" w:type="auto"/>
+          </w:tcPr>
+          <w:p>
+            <w:pPr>
+              <w:rPr>
+                <w:b/>
+              </w:rPr>
+            </w:pPr>
+            <w:r>
+              <w:rPr>
+                <w:b/>
+              </w:rPr>
+              <w:lastRenderedPageBreak/>
+              <w:t>Step 6</w:t>
+            </w:r>
+            <w:r>
+              <w:rPr>
+                <w:b/>
+              </w:rPr>
+              <w:t xml:space="preserve"> –</w:t>
+            </w:r>
+            <w:r>
+              <w:t xml:space="preserve"> T</w:t>
+            </w:r>
+            <w:r>
+              <w:t xml:space="preserve">he </w:t>
+            </w:r>
+            <w:r>
+              <w:t xml:space="preserve">confirmation screen provides </w:t>
+            </w:r>
+            <w:r>
+              <w:t xml:space="preserve">an overview of who is being checked in, when and where. If somebody cannot be checked in then </w:t>
+            </w:r>
+            <w:r>
+              <w:t>“</w:t>
+            </w:r>
+            <w:r>
+              <w:t>Unavailable</w:t>
+            </w:r>
+            <w:r>
+              <w:t>”</w:t>
+            </w:r>
+            <w:r>
+              <w:t xml:space="preserve"> will be displayed</w:t>
+            </w:r>
+            <w:r>
+              <w:t xml:space="preserve"> (along with a configurable message) </w:t>
+            </w:r>
+            <w:r>
+              <w:t xml:space="preserve">instead of a room name. They also have a chance to press Cancel </w:t>
+            </w:r>
+            <w:r>
+              <w:rPr>
+                <w:i/>
+              </w:rPr>
+              <w:t>to make changes to their selection</w:t>
+            </w:r>
+            <w:r>
+              <w:rPr>
+                <w:i/>
+              </w:rPr>
+              <w:t>s</w:t>
+            </w:r>
+            <w:r>
+              <w:t xml:space="preserve"> if necessary</w:t>
+            </w:r>
+            <w:r>
+              <w:t>.</w:t>
+            </w:r>
+          </w:p>
+        </w:tc>
+        <w:tc>
+          <w:tcPr>
+            <w:tcW w:w="0" w:type="auto"/>
+          </w:tcPr>
+          <w:p>
+            <w:r>
+              <w:rPr>
+                <w:noProof/>
+              </w:rPr>
+              <w:drawing>
+                <wp:inline distT="0" distB="0" distL="0" distR="0">
+                  <wp:extent cx="3061586" cy="2295144"/>
+                  <wp:effectExtent l="19050" t="0" r="5464" b="0"/>
+                  <wp:docPr id="30" name="Picture 8" descr="guide_confirm.jpg"/>
+                  <wp:cNvGraphicFramePr>
+                    <a:graphicFrameLocks xmlns:a="http://schemas.openxmlformats.org/drawingml/2006/main" noChangeAspect="1"/>
+                  </wp:cNvGraphicFramePr>
+                  <a:graphic xmlns:a="http://schemas.openxmlformats.org/drawingml/2006/main">
+                    <a:graphicData uri="http://schemas.openxmlformats.org/drawingml/2006/picture">
+                      <pic:pic xmlns:pic="http://schemas.openxmlformats.org/drawingml/2006/picture">
+                        <pic:nvPicPr>
+                          <pic:cNvPr id="0" name="guide_confirm.jpg"/>
+                          <pic:cNvPicPr/>
+                        </pic:nvPicPr>
+                        <pic:blipFill>
+                          <a:blip r:embed="rId29" cstate="print"/>
+                          <a:stretch>
+                            <a:fillRect/>
+                          </a:stretch>
+                        </pic:blipFill>
+                        <pic:spPr>
+                          <a:xfrm>
+                            <a:off x="0" y="0"/>
+                            <a:ext cx="3061586" cy="2295144"/>
+                          </a:xfrm>
+                          <a:prstGeom prst="rect">
+                            <a:avLst/>
+                          </a:prstGeom>
+                        </pic:spPr>
+                      </pic:pic>
+                    </a:graphicData>
+                  </a:graphic>
+                </wp:inline>
+              </w:drawing>
+            </w:r>
+            <w:r>
+              <w:br/>
+            </w:r>
+          </w:p>
+        </w:tc>
+      </w:tr>
+      <w:tr>
+        <w:trPr>
+          <w:jc w:val="center"/>
+        </w:trPr>
+        <w:tc>
+          <w:tcPr>
+            <w:tcW w:w="0" w:type="auto"/>
+          </w:tcPr>
+          <w:p>
+            <w:pPr>
+              <w:rPr>
+                <w:b/>
+              </w:rPr>
+            </w:pPr>
+            <w:r>
+              <w:rPr>
+                <w:b/>
+              </w:rPr>
+              <w:t>Step 7</w:t>
+            </w:r>
+            <w:r>
+              <w:rPr>
+                <w:b/>
+              </w:rPr>
+              <w:t xml:space="preserve"> </w:t>
+            </w:r>
+            <w:r>
+              <w:rPr>
+                <w:b/>
+              </w:rPr>
+              <w:t xml:space="preserve">– </w:t>
+            </w:r>
+            <w:r>
+              <w:rPr>
+                <w:rStyle w:val="Strong"/>
+                <w:b w:val="0"/>
+              </w:rPr>
+              <w:t>This final status screen will display any errors that may have occurred during check-in or printing of the labels</w:t>
+            </w:r>
+            <w:r>
+              <w:rPr>
+                <w:rStyle w:val="Strong"/>
+                <w:b w:val="0"/>
+              </w:rPr>
+              <w:t>.  After a configured amount of time, this screen will automatically return back to the starting page.</w:t>
+            </w:r>
+          </w:p>
+        </w:tc>
+        <w:tc>
+          <w:tcPr>
+            <w:tcW w:w="0" w:type="auto"/>
+          </w:tcPr>
+          <w:p>
+            <w:r>
+              <w:rPr>
+                <w:noProof/>
+              </w:rPr>
+              <w:drawing>
+                <wp:inline distT="0" distB="0" distL="0" distR="0">
+                  <wp:extent cx="3061586" cy="2295144"/>
+                  <wp:effectExtent l="19050" t="0" r="5464" b="0"/>
+                  <wp:docPr id="31" name="Picture 9" descr="guide_results.jpg"/>
+                  <wp:cNvGraphicFramePr>
+                    <a:graphicFrameLocks xmlns:a="http://schemas.openxmlformats.org/drawingml/2006/main" noChangeAspect="1"/>
+                  </wp:cNvGraphicFramePr>
+                  <a:graphic xmlns:a="http://schemas.openxmlformats.org/drawingml/2006/main">
+                    <a:graphicData uri="http://schemas.openxmlformats.org/drawingml/2006/picture">
+                      <pic:pic xmlns:pic="http://schemas.openxmlformats.org/drawingml/2006/picture">
+                        <pic:nvPicPr>
+                          <pic:cNvPr id="0" name="guide_results.jpg"/>
+                          <pic:cNvPicPr/>
+                        </pic:nvPicPr>
+                        <pic:blipFill>
+                          <a:blip r:embed="rId30" cstate="print"/>
+                          <a:stretch>
+                            <a:fillRect/>
+                          </a:stretch>
+                        </pic:blipFill>
+                        <pic:spPr>
+                          <a:xfrm>
+                            <a:off x="0" y="0"/>
+                            <a:ext cx="3061586" cy="2295144"/>
+                          </a:xfrm>
+                          <a:prstGeom prst="rect">
+                            <a:avLst/>
+                          </a:prstGeom>
+                        </pic:spPr>
+                      </pic:pic>
+                    </a:graphicData>
+                  </a:graphic>
+                </wp:inline>
+              </w:drawing>
+            </w:r>
+            <w:r>
+              <w:br/>
+            </w:r>
+          </w:p>
+        </w:tc>
+      </w:tr>
     </w:tbl>
     <w:p/>
     <w:p>
@@ -5077,22 +5432,22 @@
       <w:pPr>
         <w:pStyle w:val="Heading1"/>
       </w:pPr>
-      <w:bookmarkStart w:id="6" w:name="_Toc290285136"/>
+      <w:bookmarkStart w:id="9" w:name="_Toc297625111"/>
       <w:r>
         <w:lastRenderedPageBreak/>
         <w:t>Managing the Check-in System</w:t>
       </w:r>
-      <w:bookmarkEnd w:id="6"/>
+      <w:bookmarkEnd w:id="9"/>
     </w:p>
     <w:p>
       <w:pPr>
         <w:pStyle w:val="Heading2"/>
       </w:pPr>
-      <w:bookmarkStart w:id="7" w:name="_Toc290285137"/>
+      <w:bookmarkStart w:id="10" w:name="_Toc297625112"/>
       <w:r>
         <w:t>Setting Up a New “Class”</w:t>
       </w:r>
-      <w:bookmarkEnd w:id="7"/>
+      <w:bookmarkEnd w:id="10"/>
     </w:p>
     <w:p>
       <w:r>
@@ -5163,7 +5518,7 @@
                     </pic:cNvPicPr>
                   </pic:nvPicPr>
                   <pic:blipFill>
-                    <a:blip r:embed="rId29" cstate="print">
+                    <a:blip r:embed="rId31" cstate="print">
                       <a:lum bright="5000"/>
                     </a:blip>
                     <a:stretch>
@@ -5197,7 +5552,7 @@
       <w:pPr>
         <w:pStyle w:val="Caption"/>
       </w:pPr>
-      <w:bookmarkStart w:id="8" w:name="_Ref223525129"/>
+      <w:bookmarkStart w:id="11" w:name="_Ref223525129"/>
       <w:r>
         <w:t xml:space="preserve">Figure </w:t>
       </w:r>
@@ -5209,7 +5564,7 @@
           <w:t>2</w:t>
         </w:r>
       </w:fldSimple>
-      <w:bookmarkEnd w:id="8"/>
+      <w:bookmarkEnd w:id="11"/>
       <w:r>
         <w:t xml:space="preserve"> – standard Arena Attendance Type</w:t>
       </w:r>
@@ -5217,7 +5572,10 @@
     <w:p/>
     <w:p>
       <w:r>
-        <w:t xml:space="preserve">As of v1.1.0 if you want to limit a particular Attendance Type to only people who are “registered” you can use the </w:t>
+        <w:t>I</w:t>
+      </w:r>
+      <w:r>
+        <w:t xml:space="preserve">f you want to limit a particular Attendance Type to only people who are “registered” you can use the </w:t>
       </w:r>
       <w:r>
         <w:rPr>
@@ -5304,12 +5662,6 @@
       </w:r>
       <w:r>
         <w:t xml:space="preserve">.  </w:t>
-      </w:r>
-      <w:r>
-        <w:t>If this class will not use any special filt</w:t>
-      </w:r>
-      <w:r>
-        <w:t>ering this step may be skipped.</w:t>
       </w:r>
     </w:p>
     <w:p>
@@ -5408,7 +5760,7 @@
                     </pic:cNvPicPr>
                   </pic:nvPicPr>
                   <pic:blipFill>
-                    <a:blip r:embed="rId30" cstate="print"/>
+                    <a:blip r:embed="rId32" cstate="print"/>
                     <a:srcRect/>
                     <a:stretch>
                       <a:fillRect/>
@@ -5441,7 +5793,7 @@
       <w:pPr>
         <w:pStyle w:val="Caption"/>
       </w:pPr>
-      <w:bookmarkStart w:id="9" w:name="_Ref223527835"/>
+      <w:bookmarkStart w:id="12" w:name="_Ref223527835"/>
       <w:r>
         <w:t xml:space="preserve">Figure </w:t>
       </w:r>
@@ -5453,7 +5805,7 @@
           <w:t>3</w:t>
         </w:r>
       </w:fldSimple>
-      <w:bookmarkEnd w:id="9"/>
+      <w:bookmarkEnd w:id="12"/>
       <w:r>
         <w:t xml:space="preserve"> – new, custom Extended Attribute List</w:t>
       </w:r>
@@ -5496,7 +5848,7 @@
                     </pic:cNvPicPr>
                   </pic:nvPicPr>
                   <pic:blipFill>
-                    <a:blip r:embed="rId31" cstate="print"/>
+                    <a:blip r:embed="rId33" cstate="print"/>
                     <a:srcRect/>
                     <a:stretch>
                       <a:fillRect/>
@@ -5529,7 +5881,7 @@
       <w:pPr>
         <w:pStyle w:val="Caption"/>
       </w:pPr>
-      <w:bookmarkStart w:id="10" w:name="_Ref222894104"/>
+      <w:bookmarkStart w:id="13" w:name="_Ref222894104"/>
       <w:r>
         <w:t xml:space="preserve">Figure </w:t>
       </w:r>
@@ -5541,7 +5893,7 @@
           <w:t>4</w:t>
         </w:r>
       </w:fldSimple>
-      <w:bookmarkEnd w:id="10"/>
+      <w:bookmarkEnd w:id="13"/>
       <w:r>
         <w:t xml:space="preserve"> - Extended Attributes for an existing Attendance Type</w:t>
       </w:r>
@@ -5592,12 +5944,12 @@
         <w:pStyle w:val="Heading2"/>
         <w:pageBreakBefore/>
       </w:pPr>
-      <w:bookmarkStart w:id="11" w:name="_Toc290285138"/>
+      <w:bookmarkStart w:id="14" w:name="_Toc297625113"/>
       <w:r>
         <w:lastRenderedPageBreak/>
         <w:t>Realistic Classroom Setup</w:t>
       </w:r>
-      <w:bookmarkEnd w:id="11"/>
+      <w:bookmarkEnd w:id="14"/>
     </w:p>
     <w:p>
       <w:r>
@@ -5646,7 +5998,7 @@
                     </pic:cNvPicPr>
                   </pic:nvPicPr>
                   <pic:blipFill>
-                    <a:blip r:embed="rId32" cstate="print"/>
+                    <a:blip r:embed="rId34" cstate="print"/>
                     <a:srcRect/>
                     <a:stretch>
                       <a:fillRect/>
@@ -5757,12 +6109,12 @@
         <w:pStyle w:val="Heading2"/>
         <w:pageBreakBefore/>
       </w:pPr>
-      <w:bookmarkStart w:id="12" w:name="_Toc290285139"/>
+      <w:bookmarkStart w:id="15" w:name="_Toc297625114"/>
       <w:r>
         <w:lastRenderedPageBreak/>
         <w:t>Check-in For Multiple, Upcoming (Future) Services</w:t>
       </w:r>
-      <w:bookmarkEnd w:id="12"/>
+      <w:bookmarkEnd w:id="15"/>
     </w:p>
     <w:p>
       <w:r>
@@ -5818,12 +6170,22 @@
       <w:r>
         <w:fldChar w:fldCharType="separate"/>
       </w:r>
-      <w:r>
-        <w:rPr>
-          <w:noProof/>
-        </w:rPr>
-        <w:t>27</w:t>
-      </w:r>
+      <w:ins w:id="16" w:author="Nick Airdo" w:date="2011-07-05T10:47:00Z">
+        <w:r>
+          <w:rPr>
+            <w:noProof/>
+          </w:rPr>
+          <w:t>30</w:t>
+        </w:r>
+      </w:ins>
+      <w:del w:id="17" w:author="Nick Airdo" w:date="2011-07-05T10:47:00Z">
+        <w:r>
+          <w:rPr>
+            <w:noProof/>
+          </w:rPr>
+          <w:delText>27</w:delText>
+        </w:r>
+      </w:del>
       <w:r>
         <w:fldChar w:fldCharType="end"/>
       </w:r>
@@ -5869,12 +6231,12 @@
         <w:pStyle w:val="Heading2"/>
         <w:pageBreakBefore/>
       </w:pPr>
-      <w:bookmarkStart w:id="13" w:name="_Toc290285140"/>
+      <w:bookmarkStart w:id="18" w:name="_Toc297625115"/>
       <w:r>
         <w:lastRenderedPageBreak/>
         <w:t>Standard Check-in Labels</w:t>
       </w:r>
-      <w:bookmarkEnd w:id="13"/>
+      <w:bookmarkEnd w:id="18"/>
     </w:p>
     <w:p>
       <w:r>
@@ -5910,19 +6272,35 @@
         <w:fldChar w:fldCharType="separate"/>
       </w:r>
       <w:proofErr w:type="gramStart"/>
-      <w:r>
-        <w:rPr>
-          <w:b/>
-        </w:rPr>
-        <w:t>Reporting</w:t>
-      </w:r>
-      <w:proofErr w:type="gramEnd"/>
-      <w:r>
-        <w:rPr>
-          <w:b/>
-        </w:rPr>
-        <w:t xml:space="preserve"> Services Attendance Label</w:t>
-      </w:r>
+      <w:ins w:id="19" w:author="Nick Airdo" w:date="2011-07-05T10:47:00Z">
+        <w:r>
+          <w:rPr>
+            <w:b/>
+            <w:rPrChange w:id="20" w:author="Nick Airdo" w:date="2011-07-05T10:47:00Z">
+              <w:rPr/>
+            </w:rPrChange>
+          </w:rPr>
+          <w:t>Reporting</w:t>
+        </w:r>
+        <w:proofErr w:type="gramEnd"/>
+        <w:r>
+          <w:rPr>
+            <w:b/>
+            <w:rPrChange w:id="21" w:author="Nick Airdo" w:date="2011-07-05T10:47:00Z">
+              <w:rPr/>
+            </w:rPrChange>
+          </w:rPr>
+          <w:t xml:space="preserve"> Services Attendance Label</w:t>
+        </w:r>
+      </w:ins>
+      <w:del w:id="22" w:author="Nick Airdo" w:date="2011-07-05T10:47:00Z">
+        <w:r>
+          <w:rPr>
+            <w:b/>
+          </w:rPr>
+          <w:delText>Reporting Services Attendance Label</w:delText>
+        </w:r>
+      </w:del>
       <w:r>
         <w:rPr>
           <w:b/>
@@ -5972,7 +6350,13 @@
         <w:t xml:space="preserve"> Developer Guide</w:t>
       </w:r>
       <w:r>
-        <w:t xml:space="preserve"> for additional details on creating new providers.</w:t>
+        <w:t xml:space="preserve"> for additional details on creating new </w:t>
+      </w:r>
+      <w:r>
+        <w:t xml:space="preserve">print label </w:t>
+      </w:r>
+      <w:r>
+        <w:t>providers.</w:t>
       </w:r>
     </w:p>
     <w:p>
@@ -6035,12 +6419,22 @@
       <w:r>
         <w:fldChar w:fldCharType="separate"/>
       </w:r>
-      <w:r>
-        <w:rPr>
-          <w:noProof/>
-        </w:rPr>
-        <w:t>21</w:t>
-      </w:r>
+      <w:ins w:id="23" w:author="Nick Airdo" w:date="2011-07-05T10:47:00Z">
+        <w:r>
+          <w:rPr>
+            <w:noProof/>
+          </w:rPr>
+          <w:t>23</w:t>
+        </w:r>
+      </w:ins>
+      <w:del w:id="24" w:author="Nick Airdo" w:date="2011-07-05T10:47:00Z">
+        <w:r>
+          <w:rPr>
+            <w:noProof/>
+          </w:rPr>
+          <w:delText>21</w:delText>
+        </w:r>
+      </w:del>
       <w:r>
         <w:fldChar w:fldCharType="end"/>
       </w:r>
@@ -6056,13 +6450,13 @@
         </w:tabs>
         <w:ind w:left="720" w:hanging="720"/>
       </w:pPr>
-      <w:bookmarkStart w:id="14" w:name="_Toc147823424"/>
-      <w:bookmarkStart w:id="15" w:name="_Ref230490948"/>
+      <w:bookmarkStart w:id="25" w:name="_Toc147823424"/>
+      <w:bookmarkStart w:id="26" w:name="_Ref230490948"/>
       <w:r>
         <w:t>Default Attendance Label</w:t>
       </w:r>
-      <w:bookmarkEnd w:id="14"/>
-      <w:bookmarkEnd w:id="15"/>
+      <w:bookmarkEnd w:id="25"/>
+      <w:bookmarkEnd w:id="26"/>
     </w:p>
     <w:p>
       <w:r>
@@ -6918,7 +7312,7 @@
       </w:r>
       <w:r>
         <w:pict>
-          <v:shape id="_x0000_i1028" type="#_x0000_t75" style="width:368.45pt;height:3in">
+          <v:shape id="_x0000_i1028" type="#_x0000_t75" style="width:368.4pt;height:3in">
             <v:imagedata croptop="-65520f" cropbottom="65520f"/>
           </v:shape>
         </w:pict>
@@ -7360,7 +7754,7 @@
       </w:r>
       <w:r>
         <w:pict>
-          <v:shape id="_x0000_i1029" type="#_x0000_t75" style="width:368.45pt;height:200.75pt">
+          <v:shape id="_x0000_i1029" type="#_x0000_t75" style="width:368.4pt;height:200.1pt">
             <v:imagedata croptop="-65520f" cropbottom="65520f"/>
           </v:shape>
         </w:pict>
@@ -7374,11 +7768,11 @@
         </w:tabs>
         <w:ind w:left="720" w:hanging="720"/>
       </w:pPr>
-      <w:bookmarkStart w:id="16" w:name="_Toc147823425"/>
+      <w:bookmarkStart w:id="27" w:name="_Toc147823425"/>
       <w:r>
         <w:t>Claim Card</w:t>
       </w:r>
-      <w:bookmarkEnd w:id="16"/>
+      <w:bookmarkEnd w:id="27"/>
     </w:p>
     <w:p>
       <w:r>
@@ -7857,7 +8251,7 @@
       </w:r>
       <w:r>
         <w:pict>
-          <v:shape id="_x0000_i1030" type="#_x0000_t75" style="width:504.85pt;height:225.3pt">
+          <v:shape id="_x0000_i1030" type="#_x0000_t75" style="width:504.95pt;height:225.35pt">
             <v:imagedata croptop="-65520f" cropbottom="65520f"/>
           </v:shape>
         </w:pict>
@@ -7871,12 +8265,12 @@
         </w:tabs>
         <w:ind w:left="720" w:hanging="720"/>
       </w:pPr>
-      <w:bookmarkStart w:id="17" w:name="_Toc147823426"/>
+      <w:bookmarkStart w:id="28" w:name="_Toc147823426"/>
       <w:r>
         <w:lastRenderedPageBreak/>
         <w:t>Nametag</w:t>
       </w:r>
-      <w:bookmarkEnd w:id="17"/>
+      <w:bookmarkEnd w:id="28"/>
     </w:p>
     <w:p>
       <w:pPr>
@@ -8452,8 +8846,8 @@
                         <w:szCs w:val="52"/>
                       </w:rPr>
                       <w:pict>
-                        <v:shape id="_x0000_i1032" type="#_x0000_t75" style="width:58.45pt;height:51.65pt">
-                          <v:imagedata r:id="rId33" o:title=""/>
+                        <v:shape id="_x0000_i1032" type="#_x0000_t75" style="width:57.95pt;height:51.45pt">
+                          <v:imagedata r:id="rId35" o:title=""/>
                         </v:shape>
                       </w:pict>
                     </w:r>
@@ -8489,8 +8883,8 @@
                         <w:szCs w:val="52"/>
                       </w:rPr>
                       <w:pict>
-                        <v:shape id="_x0000_i1033" type="#_x0000_t75" style="width:50pt;height:50pt">
-                          <v:imagedata r:id="rId34" o:title=""/>
+                        <v:shape id="_x0000_i1033" type="#_x0000_t75" style="width:49.55pt;height:49.55pt">
+                          <v:imagedata r:id="rId36" o:title=""/>
                         </v:shape>
                       </w:pict>
                     </w:r>
@@ -8596,54 +8990,43 @@
       <w:pPr>
         <w:pStyle w:val="Heading2"/>
       </w:pPr>
-      <w:bookmarkStart w:id="18" w:name="_Toc77479642"/>
-      <w:bookmarkStart w:id="19" w:name="_Toc79908272"/>
-      <w:bookmarkStart w:id="20" w:name="_Toc80413665"/>
-      <w:bookmarkStart w:id="21" w:name="_Toc87849512"/>
-      <w:bookmarkStart w:id="22" w:name="_Toc116271284"/>
-      <w:bookmarkStart w:id="23" w:name="_Toc77479643"/>
-      <w:bookmarkStart w:id="24" w:name="_Toc79908273"/>
-      <w:bookmarkStart w:id="25" w:name="_Toc80413666"/>
-      <w:bookmarkStart w:id="26" w:name="_Toc87849513"/>
-      <w:bookmarkStart w:id="27" w:name="_Toc116271285"/>
-      <w:bookmarkStart w:id="28" w:name="_Toc77479646"/>
-      <w:bookmarkStart w:id="29" w:name="_Toc79908276"/>
-      <w:bookmarkStart w:id="30" w:name="_Toc80413669"/>
-      <w:bookmarkStart w:id="31" w:name="_Toc87849516"/>
-      <w:bookmarkStart w:id="32" w:name="_Toc116271288"/>
-      <w:bookmarkStart w:id="33" w:name="_Toc77479647"/>
-      <w:bookmarkStart w:id="34" w:name="_Toc79908277"/>
-      <w:bookmarkStart w:id="35" w:name="_Toc80413670"/>
-      <w:bookmarkStart w:id="36" w:name="_Toc87849517"/>
-      <w:bookmarkStart w:id="37" w:name="_Toc116271289"/>
-      <w:bookmarkStart w:id="38" w:name="_Toc77479648"/>
-      <w:bookmarkStart w:id="39" w:name="_Toc79908278"/>
-      <w:bookmarkStart w:id="40" w:name="_Toc80413671"/>
-      <w:bookmarkStart w:id="41" w:name="_Toc87849518"/>
-      <w:bookmarkStart w:id="42" w:name="_Toc116271290"/>
-      <w:bookmarkStart w:id="43" w:name="_Toc77479649"/>
-      <w:bookmarkStart w:id="44" w:name="_Toc79908279"/>
-      <w:bookmarkStart w:id="45" w:name="_Toc80413672"/>
-      <w:bookmarkStart w:id="46" w:name="_Toc87849519"/>
-      <w:bookmarkStart w:id="47" w:name="_Toc116271291"/>
-      <w:bookmarkStart w:id="48" w:name="_Toc77479650"/>
-      <w:bookmarkStart w:id="49" w:name="_Toc79908280"/>
-      <w:bookmarkStart w:id="50" w:name="_Toc80413673"/>
-      <w:bookmarkStart w:id="51" w:name="_Toc87849520"/>
-      <w:bookmarkStart w:id="52" w:name="_Toc116271292"/>
-      <w:bookmarkStart w:id="53" w:name="_Ref284835655"/>
-      <w:bookmarkStart w:id="54" w:name="_Toc290285141"/>
-      <w:bookmarkEnd w:id="18"/>
-      <w:bookmarkEnd w:id="19"/>
-      <w:bookmarkEnd w:id="20"/>
-      <w:bookmarkEnd w:id="21"/>
-      <w:bookmarkEnd w:id="22"/>
-      <w:bookmarkEnd w:id="23"/>
-      <w:bookmarkEnd w:id="24"/>
-      <w:bookmarkEnd w:id="25"/>
-      <w:bookmarkEnd w:id="26"/>
-      <w:bookmarkEnd w:id="27"/>
-      <w:bookmarkEnd w:id="28"/>
+      <w:bookmarkStart w:id="29" w:name="_Toc77479642"/>
+      <w:bookmarkStart w:id="30" w:name="_Toc79908272"/>
+      <w:bookmarkStart w:id="31" w:name="_Toc80413665"/>
+      <w:bookmarkStart w:id="32" w:name="_Toc87849512"/>
+      <w:bookmarkStart w:id="33" w:name="_Toc116271284"/>
+      <w:bookmarkStart w:id="34" w:name="_Toc77479643"/>
+      <w:bookmarkStart w:id="35" w:name="_Toc79908273"/>
+      <w:bookmarkStart w:id="36" w:name="_Toc80413666"/>
+      <w:bookmarkStart w:id="37" w:name="_Toc87849513"/>
+      <w:bookmarkStart w:id="38" w:name="_Toc116271285"/>
+      <w:bookmarkStart w:id="39" w:name="_Toc77479646"/>
+      <w:bookmarkStart w:id="40" w:name="_Toc79908276"/>
+      <w:bookmarkStart w:id="41" w:name="_Toc80413669"/>
+      <w:bookmarkStart w:id="42" w:name="_Toc87849516"/>
+      <w:bookmarkStart w:id="43" w:name="_Toc116271288"/>
+      <w:bookmarkStart w:id="44" w:name="_Toc77479647"/>
+      <w:bookmarkStart w:id="45" w:name="_Toc79908277"/>
+      <w:bookmarkStart w:id="46" w:name="_Toc80413670"/>
+      <w:bookmarkStart w:id="47" w:name="_Toc87849517"/>
+      <w:bookmarkStart w:id="48" w:name="_Toc116271289"/>
+      <w:bookmarkStart w:id="49" w:name="_Toc77479648"/>
+      <w:bookmarkStart w:id="50" w:name="_Toc79908278"/>
+      <w:bookmarkStart w:id="51" w:name="_Toc80413671"/>
+      <w:bookmarkStart w:id="52" w:name="_Toc87849518"/>
+      <w:bookmarkStart w:id="53" w:name="_Toc116271290"/>
+      <w:bookmarkStart w:id="54" w:name="_Toc77479649"/>
+      <w:bookmarkStart w:id="55" w:name="_Toc79908279"/>
+      <w:bookmarkStart w:id="56" w:name="_Toc80413672"/>
+      <w:bookmarkStart w:id="57" w:name="_Toc87849519"/>
+      <w:bookmarkStart w:id="58" w:name="_Toc116271291"/>
+      <w:bookmarkStart w:id="59" w:name="_Toc77479650"/>
+      <w:bookmarkStart w:id="60" w:name="_Toc79908280"/>
+      <w:bookmarkStart w:id="61" w:name="_Toc80413673"/>
+      <w:bookmarkStart w:id="62" w:name="_Toc87849520"/>
+      <w:bookmarkStart w:id="63" w:name="_Toc116271292"/>
+      <w:bookmarkStart w:id="64" w:name="_Ref284835655"/>
+      <w:bookmarkStart w:id="65" w:name="_Toc297625116"/>
       <w:bookmarkEnd w:id="29"/>
       <w:bookmarkEnd w:id="30"/>
       <w:bookmarkEnd w:id="31"/>
@@ -8668,11 +9051,22 @@
       <w:bookmarkEnd w:id="50"/>
       <w:bookmarkEnd w:id="51"/>
       <w:bookmarkEnd w:id="52"/>
-      <w:r>
-        <w:t>Reporting Services Attendance Label</w:t>
-      </w:r>
       <w:bookmarkEnd w:id="53"/>
       <w:bookmarkEnd w:id="54"/>
+      <w:bookmarkEnd w:id="55"/>
+      <w:bookmarkEnd w:id="56"/>
+      <w:bookmarkEnd w:id="57"/>
+      <w:bookmarkEnd w:id="58"/>
+      <w:bookmarkEnd w:id="59"/>
+      <w:bookmarkEnd w:id="60"/>
+      <w:bookmarkEnd w:id="61"/>
+      <w:bookmarkEnd w:id="62"/>
+      <w:bookmarkEnd w:id="63"/>
+      <w:r>
+        <w:t>Reporting Services Attendance Label</w:t>
+      </w:r>
+      <w:bookmarkEnd w:id="64"/>
+      <w:bookmarkEnd w:id="65"/>
     </w:p>
     <w:p>
       <w:r>
@@ -8755,7 +9149,7 @@
                     </pic:cNvPicPr>
                   </pic:nvPicPr>
                   <pic:blipFill>
-                    <a:blip r:embed="rId35" cstate="print"/>
+                    <a:blip r:embed="rId37" cstate="print"/>
                     <a:srcRect/>
                     <a:stretch>
                       <a:fillRect/>
@@ -8826,7 +9220,7 @@
                     </pic:cNvPicPr>
                   </pic:nvPicPr>
                   <pic:blipFill>
-                    <a:blip r:embed="rId36" cstate="print"/>
+                    <a:blip r:embed="rId38" cstate="print"/>
                     <a:srcRect/>
                     <a:stretch>
                       <a:fillRect/>
@@ -8933,181 +9327,6 @@
                       <pic:pic xmlns:pic="http://schemas.openxmlformats.org/drawingml/2006/picture">
                         <pic:nvPicPr>
                           <pic:cNvPr id="0" name="Picture 17"/>
-                          <pic:cNvPicPr>
-                            <a:picLocks noChangeAspect="1" noChangeArrowheads="1"/>
-                          </pic:cNvPicPr>
-                        </pic:nvPicPr>
-                        <pic:blipFill>
-                          <a:blip r:embed="rId37" cstate="print"/>
-                          <a:srcRect/>
-                          <a:stretch>
-                            <a:fillRect/>
-                          </a:stretch>
-                        </pic:blipFill>
-                        <pic:spPr bwMode="auto">
-                          <a:xfrm>
-                            <a:off x="0" y="0"/>
-                            <a:ext cx="2059940" cy="1828800"/>
-                          </a:xfrm>
-                          <a:prstGeom prst="rect">
-                            <a:avLst/>
-                          </a:prstGeom>
-                          <a:noFill/>
-                          <a:ln w="9525">
-                            <a:noFill/>
-                            <a:miter lim="800000"/>
-                            <a:headEnd/>
-                            <a:tailEnd/>
-                          </a:ln>
-                          <a:effectLst>
-                            <a:outerShdw blurRad="63500" sx="102000" sy="102000" algn="ctr" rotWithShape="0">
-                              <a:prstClr val="black">
-                                <a:alpha val="20000"/>
-                              </a:prstClr>
-                            </a:outerShdw>
-                          </a:effectLst>
-                        </pic:spPr>
-                      </pic:pic>
-                    </a:graphicData>
-                  </a:graphic>
-                </wp:inline>
-              </w:drawing>
-            </w:r>
-          </w:p>
-          <w:p>
-            <w:pPr>
-              <w:pStyle w:val="Caption"/>
-            </w:pPr>
-            <w:r>
-              <w:t xml:space="preserve">Figure </w:t>
-            </w:r>
-            <w:fldSimple w:instr=" SEQ Figure \* ARABIC ">
-              <w:r>
-                <w:rPr>
-                  <w:noProof/>
-                </w:rPr>
-                <w:t>7</w:t>
-              </w:r>
-            </w:fldSimple>
-            <w:r>
-              <w:t xml:space="preserve"> - ChildNamtag.rdl</w:t>
-            </w:r>
-          </w:p>
-          <w:p/>
-        </w:tc>
-        <w:tc>
-          <w:tcPr>
-            <w:tcW w:w="4500" w:type="dxa"/>
-          </w:tcPr>
-          <w:p>
-            <w:pPr>
-              <w:keepNext/>
-            </w:pPr>
-            <w:r>
-              <w:rPr>
-                <w:noProof/>
-              </w:rPr>
-              <w:drawing>
-                <wp:inline distT="0" distB="0" distL="0" distR="0">
-                  <wp:extent cx="2059940" cy="1828800"/>
-                  <wp:effectExtent l="57150" t="57150" r="73660" b="38100"/>
-                  <wp:docPr id="39" name="Picture 20"/>
-                  <wp:cNvGraphicFramePr>
-                    <a:graphicFrameLocks xmlns:a="http://schemas.openxmlformats.org/drawingml/2006/main" noChangeAspect="1"/>
-                  </wp:cNvGraphicFramePr>
-                  <a:graphic xmlns:a="http://schemas.openxmlformats.org/drawingml/2006/main">
-                    <a:graphicData uri="http://schemas.openxmlformats.org/drawingml/2006/picture">
-                      <pic:pic xmlns:pic="http://schemas.openxmlformats.org/drawingml/2006/picture">
-                        <pic:nvPicPr>
-                          <pic:cNvPr id="0" name="Picture 20"/>
-                          <pic:cNvPicPr>
-                            <a:picLocks noChangeAspect="1" noChangeArrowheads="1"/>
-                          </pic:cNvPicPr>
-                        </pic:nvPicPr>
-                        <pic:blipFill>
-                          <a:blip r:embed="rId38" cstate="print"/>
-                          <a:srcRect/>
-                          <a:stretch>
-                            <a:fillRect/>
-                          </a:stretch>
-                        </pic:blipFill>
-                        <pic:spPr bwMode="auto">
-                          <a:xfrm>
-                            <a:off x="0" y="0"/>
-                            <a:ext cx="2059940" cy="1828800"/>
-                          </a:xfrm>
-                          <a:prstGeom prst="rect">
-                            <a:avLst/>
-                          </a:prstGeom>
-                          <a:noFill/>
-                          <a:ln w="9525">
-                            <a:noFill/>
-                            <a:miter lim="800000"/>
-                            <a:headEnd/>
-                            <a:tailEnd/>
-                          </a:ln>
-                          <a:effectLst>
-                            <a:outerShdw blurRad="63500" sx="102000" sy="102000" algn="ctr" rotWithShape="0">
-                              <a:prstClr val="black">
-                                <a:alpha val="20000"/>
-                              </a:prstClr>
-                            </a:outerShdw>
-                          </a:effectLst>
-                        </pic:spPr>
-                      </pic:pic>
-                    </a:graphicData>
-                  </a:graphic>
-                </wp:inline>
-              </w:drawing>
-            </w:r>
-          </w:p>
-          <w:p>
-            <w:pPr>
-              <w:pStyle w:val="Caption"/>
-            </w:pPr>
-            <w:r>
-              <w:t xml:space="preserve">Figure </w:t>
-            </w:r>
-            <w:fldSimple w:instr=" SEQ Figure \* ARABIC ">
-              <w:r>
-                <w:rPr>
-                  <w:noProof/>
-                </w:rPr>
-                <w:t>8</w:t>
-              </w:r>
-            </w:fldSimple>
-            <w:r>
-              <w:t xml:space="preserve"> - Roster.rdl</w:t>
-            </w:r>
-          </w:p>
-        </w:tc>
-      </w:tr>
-      <w:tr>
-        <w:tc>
-          <w:tcPr>
-            <w:tcW w:w="4500" w:type="dxa"/>
-          </w:tcPr>
-          <w:p>
-            <w:pPr>
-              <w:keepNext/>
-            </w:pPr>
-            <w:r>
-              <w:rPr>
-                <w:noProof/>
-              </w:rPr>
-              <w:drawing>
-                <wp:inline distT="0" distB="0" distL="0" distR="0">
-                  <wp:extent cx="2059940" cy="1828800"/>
-                  <wp:effectExtent l="57150" t="57150" r="73660" b="38100"/>
-                  <wp:docPr id="40" name="Picture 23"/>
-                  <wp:cNvGraphicFramePr>
-                    <a:graphicFrameLocks xmlns:a="http://schemas.openxmlformats.org/drawingml/2006/main" noChangeAspect="1"/>
-                  </wp:cNvGraphicFramePr>
-                  <a:graphic xmlns:a="http://schemas.openxmlformats.org/drawingml/2006/main">
-                    <a:graphicData uri="http://schemas.openxmlformats.org/drawingml/2006/picture">
-                      <pic:pic xmlns:pic="http://schemas.openxmlformats.org/drawingml/2006/picture">
-                        <pic:nvPicPr>
-                          <pic:cNvPr id="0" name="Picture 23"/>
                           <pic:cNvPicPr>
                             <a:picLocks noChangeAspect="1" noChangeArrowheads="1"/>
                           </pic:cNvPicPr>
@@ -9161,13 +9380,14 @@
                 <w:rPr>
                   <w:noProof/>
                 </w:rPr>
-                <w:t>9</w:t>
+                <w:t>7</w:t>
               </w:r>
             </w:fldSimple>
             <w:r>
-              <w:t xml:space="preserve"> - ClaimTicket.rdl</w:t>
+              <w:t xml:space="preserve"> - ChildNamtag.rdl</w:t>
             </w:r>
           </w:p>
+          <w:p/>
         </w:tc>
         <w:tc>
           <w:tcPr>
@@ -9185,7 +9405,7 @@
                 <wp:inline distT="0" distB="0" distL="0" distR="0">
                   <wp:extent cx="2059940" cy="1828800"/>
                   <wp:effectExtent l="57150" t="57150" r="73660" b="38100"/>
-                  <wp:docPr id="41" name="Picture 26"/>
+                  <wp:docPr id="39" name="Picture 20"/>
                   <wp:cNvGraphicFramePr>
                     <a:graphicFrameLocks xmlns:a="http://schemas.openxmlformats.org/drawingml/2006/main" noChangeAspect="1"/>
                   </wp:cNvGraphicFramePr>
@@ -9193,7 +9413,7 @@
                     <a:graphicData uri="http://schemas.openxmlformats.org/drawingml/2006/picture">
                       <pic:pic xmlns:pic="http://schemas.openxmlformats.org/drawingml/2006/picture">
                         <pic:nvPicPr>
-                          <pic:cNvPr id="0" name="Picture 26"/>
+                          <pic:cNvPr id="0" name="Picture 20"/>
                           <pic:cNvPicPr>
                             <a:picLocks noChangeAspect="1" noChangeArrowheads="1"/>
                           </pic:cNvPicPr>
@@ -9247,6 +9467,180 @@
                 <w:rPr>
                   <w:noProof/>
                 </w:rPr>
+                <w:t>8</w:t>
+              </w:r>
+            </w:fldSimple>
+            <w:r>
+              <w:t xml:space="preserve"> - Roster.rdl</w:t>
+            </w:r>
+          </w:p>
+        </w:tc>
+      </w:tr>
+      <w:tr>
+        <w:tc>
+          <w:tcPr>
+            <w:tcW w:w="4500" w:type="dxa"/>
+          </w:tcPr>
+          <w:p>
+            <w:pPr>
+              <w:keepNext/>
+            </w:pPr>
+            <w:r>
+              <w:rPr>
+                <w:noProof/>
+              </w:rPr>
+              <w:drawing>
+                <wp:inline distT="0" distB="0" distL="0" distR="0">
+                  <wp:extent cx="2059940" cy="1828800"/>
+                  <wp:effectExtent l="57150" t="57150" r="73660" b="38100"/>
+                  <wp:docPr id="40" name="Picture 23"/>
+                  <wp:cNvGraphicFramePr>
+                    <a:graphicFrameLocks xmlns:a="http://schemas.openxmlformats.org/drawingml/2006/main" noChangeAspect="1"/>
+                  </wp:cNvGraphicFramePr>
+                  <a:graphic xmlns:a="http://schemas.openxmlformats.org/drawingml/2006/main">
+                    <a:graphicData uri="http://schemas.openxmlformats.org/drawingml/2006/picture">
+                      <pic:pic xmlns:pic="http://schemas.openxmlformats.org/drawingml/2006/picture">
+                        <pic:nvPicPr>
+                          <pic:cNvPr id="0" name="Picture 23"/>
+                          <pic:cNvPicPr>
+                            <a:picLocks noChangeAspect="1" noChangeArrowheads="1"/>
+                          </pic:cNvPicPr>
+                        </pic:nvPicPr>
+                        <pic:blipFill>
+                          <a:blip r:embed="rId41" cstate="print"/>
+                          <a:srcRect/>
+                          <a:stretch>
+                            <a:fillRect/>
+                          </a:stretch>
+                        </pic:blipFill>
+                        <pic:spPr bwMode="auto">
+                          <a:xfrm>
+                            <a:off x="0" y="0"/>
+                            <a:ext cx="2059940" cy="1828800"/>
+                          </a:xfrm>
+                          <a:prstGeom prst="rect">
+                            <a:avLst/>
+                          </a:prstGeom>
+                          <a:noFill/>
+                          <a:ln w="9525">
+                            <a:noFill/>
+                            <a:miter lim="800000"/>
+                            <a:headEnd/>
+                            <a:tailEnd/>
+                          </a:ln>
+                          <a:effectLst>
+                            <a:outerShdw blurRad="63500" sx="102000" sy="102000" algn="ctr" rotWithShape="0">
+                              <a:prstClr val="black">
+                                <a:alpha val="20000"/>
+                              </a:prstClr>
+                            </a:outerShdw>
+                          </a:effectLst>
+                        </pic:spPr>
+                      </pic:pic>
+                    </a:graphicData>
+                  </a:graphic>
+                </wp:inline>
+              </w:drawing>
+            </w:r>
+          </w:p>
+          <w:p>
+            <w:pPr>
+              <w:pStyle w:val="Caption"/>
+            </w:pPr>
+            <w:r>
+              <w:t xml:space="preserve">Figure </w:t>
+            </w:r>
+            <w:fldSimple w:instr=" SEQ Figure \* ARABIC ">
+              <w:r>
+                <w:rPr>
+                  <w:noProof/>
+                </w:rPr>
+                <w:t>9</w:t>
+              </w:r>
+            </w:fldSimple>
+            <w:r>
+              <w:t xml:space="preserve"> - ClaimTicket.rdl</w:t>
+            </w:r>
+          </w:p>
+        </w:tc>
+        <w:tc>
+          <w:tcPr>
+            <w:tcW w:w="4500" w:type="dxa"/>
+          </w:tcPr>
+          <w:p>
+            <w:pPr>
+              <w:keepNext/>
+            </w:pPr>
+            <w:r>
+              <w:rPr>
+                <w:noProof/>
+              </w:rPr>
+              <w:drawing>
+                <wp:inline distT="0" distB="0" distL="0" distR="0">
+                  <wp:extent cx="2059940" cy="1828800"/>
+                  <wp:effectExtent l="57150" t="57150" r="73660" b="38100"/>
+                  <wp:docPr id="41" name="Picture 26"/>
+                  <wp:cNvGraphicFramePr>
+                    <a:graphicFrameLocks xmlns:a="http://schemas.openxmlformats.org/drawingml/2006/main" noChangeAspect="1"/>
+                  </wp:cNvGraphicFramePr>
+                  <a:graphic xmlns:a="http://schemas.openxmlformats.org/drawingml/2006/main">
+                    <a:graphicData uri="http://schemas.openxmlformats.org/drawingml/2006/picture">
+                      <pic:pic xmlns:pic="http://schemas.openxmlformats.org/drawingml/2006/picture">
+                        <pic:nvPicPr>
+                          <pic:cNvPr id="0" name="Picture 26"/>
+                          <pic:cNvPicPr>
+                            <a:picLocks noChangeAspect="1" noChangeArrowheads="1"/>
+                          </pic:cNvPicPr>
+                        </pic:nvPicPr>
+                        <pic:blipFill>
+                          <a:blip r:embed="rId42" cstate="print"/>
+                          <a:srcRect/>
+                          <a:stretch>
+                            <a:fillRect/>
+                          </a:stretch>
+                        </pic:blipFill>
+                        <pic:spPr bwMode="auto">
+                          <a:xfrm>
+                            <a:off x="0" y="0"/>
+                            <a:ext cx="2059940" cy="1828800"/>
+                          </a:xfrm>
+                          <a:prstGeom prst="rect">
+                            <a:avLst/>
+                          </a:prstGeom>
+                          <a:noFill/>
+                          <a:ln w="9525">
+                            <a:noFill/>
+                            <a:miter lim="800000"/>
+                            <a:headEnd/>
+                            <a:tailEnd/>
+                          </a:ln>
+                          <a:effectLst>
+                            <a:outerShdw blurRad="63500" sx="102000" sy="102000" algn="ctr" rotWithShape="0">
+                              <a:prstClr val="black">
+                                <a:alpha val="20000"/>
+                              </a:prstClr>
+                            </a:outerShdw>
+                          </a:effectLst>
+                        </pic:spPr>
+                      </pic:pic>
+                    </a:graphicData>
+                  </a:graphic>
+                </wp:inline>
+              </w:drawing>
+            </w:r>
+          </w:p>
+          <w:p>
+            <w:pPr>
+              <w:pStyle w:val="Caption"/>
+            </w:pPr>
+            <w:r>
+              <w:t xml:space="preserve">Figure </w:t>
+            </w:r>
+            <w:fldSimple w:instr=" SEQ Figure \* ARABIC ">
+              <w:r>
+                <w:rPr>
+                  <w:noProof/>
+                </w:rPr>
                 <w:t>10</w:t>
               </w:r>
             </w:fldSimple>
@@ -9262,12 +9656,12 @@
       <w:pPr>
         <w:pStyle w:val="Heading1"/>
       </w:pPr>
-      <w:bookmarkStart w:id="55" w:name="_Toc290285142"/>
+      <w:bookmarkStart w:id="66" w:name="_Toc297625117"/>
       <w:r>
         <w:lastRenderedPageBreak/>
         <w:t>Installation &amp; First Time Setup</w:t>
       </w:r>
-      <w:bookmarkEnd w:id="55"/>
+      <w:bookmarkEnd w:id="66"/>
     </w:p>
     <w:p>
       <w:r>
@@ -9278,11 +9672,11 @@
       <w:pPr>
         <w:pStyle w:val="Heading2"/>
       </w:pPr>
-      <w:bookmarkStart w:id="56" w:name="_Toc290285143"/>
+      <w:bookmarkStart w:id="67" w:name="_Toc297625118"/>
       <w:r>
         <w:t>Pre Module Installation Steps</w:t>
       </w:r>
-      <w:bookmarkEnd w:id="56"/>
+      <w:bookmarkEnd w:id="67"/>
     </w:p>
     <w:p>
       <w:r>
@@ -9386,11 +9780,11 @@
       <w:pPr>
         <w:pStyle w:val="Heading2"/>
       </w:pPr>
-      <w:bookmarkStart w:id="57" w:name="_Toc290285144"/>
+      <w:bookmarkStart w:id="68" w:name="_Toc297625119"/>
       <w:r>
         <w:t>Check-In Wizard Module Installation Steps</w:t>
       </w:r>
-      <w:bookmarkEnd w:id="57"/>
+      <w:bookmarkEnd w:id="68"/>
     </w:p>
     <w:p>
       <w:pPr>
@@ -9418,31 +9812,19 @@
         </w:numPr>
       </w:pPr>
       <w:r>
-        <w:t>Add the ~/</w:t>
-      </w:r>
-      <w:proofErr w:type="spellStart"/>
-      <w:r>
-        <w:t>UserControls</w:t>
-      </w:r>
-      <w:proofErr w:type="spellEnd"/>
-      <w:r>
-        <w:t>/Custom/</w:t>
-      </w:r>
-      <w:proofErr w:type="spellStart"/>
-      <w:r>
-        <w:t>Cccev</w:t>
-      </w:r>
-      <w:proofErr w:type="spellEnd"/>
-      <w:r>
-        <w:t>/</w:t>
-      </w:r>
-      <w:proofErr w:type="spellStart"/>
-      <w:r>
-        <w:t>Checkin</w:t>
-      </w:r>
-      <w:proofErr w:type="spellEnd"/>
-      <w:r>
-        <w:t>/misc/BlankTemplate.ascx template (installed during the previous step) to your Template list under Administration.  You can call it “Check-in Wizard Blank Template”</w:t>
+        <w:t xml:space="preserve">Next, change the Check-In Wizard page to use </w:t>
+      </w:r>
+      <w:r>
+        <w:t xml:space="preserve">the </w:t>
+      </w:r>
+      <w:r>
+        <w:t>new blank template</w:t>
+      </w:r>
+      <w:r>
+        <w:t xml:space="preserve"> that was installed called “Check-in Wizard Blank Template”</w:t>
+      </w:r>
+      <w:r>
+        <w:t>.</w:t>
       </w:r>
     </w:p>
     <w:p>
@@ -9459,7 +9841,15 @@
         </w:numPr>
       </w:pPr>
       <w:r>
-        <w:t>Next, change the Check-In Wizard page to use that new blank template.</w:t>
+        <w:t xml:space="preserve">Make a note of this </w:t>
+      </w:r>
+      <w:proofErr w:type="spellStart"/>
+      <w:r>
+        <w:t>pageID</w:t>
+      </w:r>
+      <w:proofErr w:type="spellEnd"/>
+      <w:r>
+        <w:t xml:space="preserve"> as you will point your kiosks to this page later.</w:t>
       </w:r>
     </w:p>
     <w:p>
@@ -9476,15 +9866,16 @@
         </w:numPr>
       </w:pPr>
       <w:r>
-        <w:t xml:space="preserve">Make a note of this </w:t>
-      </w:r>
-      <w:proofErr w:type="spellStart"/>
-      <w:r>
-        <w:t>pageID</w:t>
-      </w:r>
-      <w:proofErr w:type="spellEnd"/>
-      <w:r>
-        <w:t xml:space="preserve"> as you will point your kiosks to this page later.</w:t>
+        <w:t xml:space="preserve">This is a not a redundant step: import the CheckInWizard_Page.xml modules under your Arena </w:t>
+      </w:r>
+      <w:r>
+        <w:rPr>
+          <w:b/>
+        </w:rPr>
+        <w:t>Modules</w:t>
+      </w:r>
+      <w:r>
+        <w:t xml:space="preserve"> area. Doing this will define additional modules that were not automatically defined during step 1.</w:t>
       </w:r>
     </w:p>
     <w:p>
@@ -9501,16 +9892,68 @@
         </w:numPr>
       </w:pPr>
       <w:r>
-        <w:t xml:space="preserve">This is a not a redundant step: import the CheckInWizard_Page.xml modules under your Arena </w:t>
-      </w:r>
-      <w:r>
-        <w:rPr>
-          <w:b/>
-        </w:rPr>
-        <w:t>Modules</w:t>
-      </w:r>
-      <w:r>
-        <w:t xml:space="preserve"> area. Doing this will define additional modules that were not automatically defined during step 1.</w:t>
+        <w:t xml:space="preserve">(Optional) Setup the modules discussed in the section called </w:t>
+      </w:r>
+      <w:fldSimple w:instr=" REF _Ref246139745 \h  \* MERGEFORMAT ">
+        <w:ins w:id="69" w:author="Nick Airdo" w:date="2011-07-05T10:47:00Z">
+          <w:r>
+            <w:rPr>
+              <w:i/>
+              <w:rPrChange w:id="70" w:author="Nick Airdo" w:date="2011-07-05T10:47:00Z">
+                <w:rPr/>
+              </w:rPrChange>
+            </w:rPr>
+            <w:t>Other Custom Administrative Modules</w:t>
+          </w:r>
+        </w:ins>
+        <w:del w:id="71" w:author="Nick Airdo" w:date="2011-07-05T10:47:00Z">
+          <w:r>
+            <w:rPr>
+              <w:i/>
+            </w:rPr>
+            <w:delText>Other Custom Administrative Modules</w:delText>
+          </w:r>
+        </w:del>
+      </w:fldSimple>
+      <w:r>
+        <w:rPr>
+          <w:i/>
+        </w:rPr>
+        <w:t xml:space="preserve"> </w:t>
+      </w:r>
+      <w:r>
+        <w:t xml:space="preserve">(pg </w:t>
+      </w:r>
+      <w:r>
+        <w:fldChar w:fldCharType="begin"/>
+      </w:r>
+      <w:r>
+        <w:instrText xml:space="preserve"> PAGEREF _Ref246139745 \h </w:instrText>
+      </w:r>
+      <w:r>
+        <w:fldChar w:fldCharType="separate"/>
+      </w:r>
+      <w:ins w:id="72" w:author="Nick Airdo" w:date="2011-07-05T10:47:00Z">
+        <w:r>
+          <w:rPr>
+            <w:noProof/>
+          </w:rPr>
+          <w:t>31</w:t>
+        </w:r>
+      </w:ins>
+      <w:del w:id="73" w:author="Nick Airdo" w:date="2011-07-05T10:47:00Z">
+        <w:r>
+          <w:rPr>
+            <w:noProof/>
+          </w:rPr>
+          <w:delText>28</w:delText>
+        </w:r>
+      </w:del>
+      <w:r>
+        <w:fldChar w:fldCharType="end"/>
+      </w:r>
+      <w:r>
+        <w:t>).</w:t>
       </w:r>
     </w:p>
     <w:p>
@@ -9527,61 +9970,6 @@
         </w:numPr>
       </w:pPr>
       <w:r>
-        <w:t xml:space="preserve">(Optional) Setup the modules discussed in the section called </w:t>
-      </w:r>
-      <w:fldSimple w:instr=" REF _Ref246139745 \h  \* MERGEFORMAT ">
-        <w:r>
-          <w:rPr>
-            <w:i/>
-          </w:rPr>
-          <w:t>Other Custom Administrative Modules</w:t>
-        </w:r>
-      </w:fldSimple>
-      <w:r>
-        <w:rPr>
-          <w:i/>
-        </w:rPr>
-        <w:t xml:space="preserve"> </w:t>
-      </w:r>
-      <w:r>
-        <w:t xml:space="preserve">(pg </w:t>
-      </w:r>
-      <w:r>
-        <w:fldChar w:fldCharType="begin"/>
-      </w:r>
-      <w:r>
-        <w:instrText xml:space="preserve"> PAGEREF _Ref246139745 \h </w:instrText>
-      </w:r>
-      <w:r>
-        <w:fldChar w:fldCharType="separate"/>
-      </w:r>
-      <w:r>
-        <w:rPr>
-          <w:noProof/>
-        </w:rPr>
-        <w:t>28</w:t>
-      </w:r>
-      <w:r>
-        <w:fldChar w:fldCharType="end"/>
-      </w:r>
-      <w:r>
-        <w:t>).</w:t>
-      </w:r>
-    </w:p>
-    <w:p>
-      <w:pPr>
-        <w:pStyle w:val="ListParagraph"/>
-      </w:pPr>
-    </w:p>
-    <w:p>
-      <w:pPr>
-        <w:pStyle w:val="ListParagraph"/>
-        <w:numPr>
-          <w:ilvl w:val="0"/>
-          <w:numId w:val="39"/>
-        </w:numPr>
-      </w:pPr>
-      <w:r>
         <w:t>Setup the Check-In Wizard module settings as needed.  These settings are described below.</w:t>
       </w:r>
     </w:p>
@@ -9589,16 +9977,15 @@
       <w:pPr>
         <w:pStyle w:val="Heading2"/>
       </w:pPr>
-      <w:bookmarkStart w:id="58" w:name="_Ref286871139"/>
-      <w:bookmarkStart w:id="59" w:name="_Ref286871297"/>
-      <w:bookmarkStart w:id="60" w:name="_Toc290285145"/>
-      <w:r>
-        <w:lastRenderedPageBreak/>
+      <w:bookmarkStart w:id="74" w:name="_Ref286871139"/>
+      <w:bookmarkStart w:id="75" w:name="_Ref286871297"/>
+      <w:bookmarkStart w:id="76" w:name="_Toc297625120"/>
+      <w:r>
         <w:t>Module Settings</w:t>
       </w:r>
-      <w:bookmarkEnd w:id="58"/>
-      <w:bookmarkEnd w:id="59"/>
-      <w:bookmarkEnd w:id="60"/>
+      <w:bookmarkEnd w:id="74"/>
+      <w:bookmarkEnd w:id="75"/>
+      <w:bookmarkEnd w:id="76"/>
     </w:p>
     <w:p>
       <w:r>
@@ -9644,6 +10031,7 @@
                 <w:sz w:val="18"/>
                 <w:szCs w:val="20"/>
               </w:rPr>
+              <w:lastRenderedPageBreak/>
               <w:t>Setting</w:t>
             </w:r>
           </w:p>
@@ -10521,7 +10909,6 @@
                 <w:sz w:val="18"/>
                 <w:szCs w:val="20"/>
               </w:rPr>
-              <w:lastRenderedPageBreak/>
               <w:t>Max Ability Level Age</w:t>
             </w:r>
           </w:p>
@@ -10761,6 +11148,7 @@
                 <w:sz w:val="18"/>
                 <w:szCs w:val="20"/>
               </w:rPr>
+              <w:lastRenderedPageBreak/>
               <w:t>Minimum Phone Number Length</w:t>
             </w:r>
           </w:p>
@@ -11288,14 +11676,14 @@
         <w:pStyle w:val="Heading2"/>
         <w:pageBreakBefore/>
       </w:pPr>
-      <w:bookmarkStart w:id="61" w:name="_Ref223608605"/>
-      <w:bookmarkStart w:id="62" w:name="_Toc290285146"/>
+      <w:bookmarkStart w:id="77" w:name="_Ref223608605"/>
+      <w:bookmarkStart w:id="78" w:name="_Toc297625121"/>
       <w:r>
         <w:lastRenderedPageBreak/>
         <w:t>Organization Settings</w:t>
       </w:r>
-      <w:bookmarkEnd w:id="61"/>
-      <w:bookmarkEnd w:id="62"/>
+      <w:bookmarkEnd w:id="77"/>
+      <w:bookmarkEnd w:id="78"/>
     </w:p>
     <w:p>
       <w:r>
@@ -11567,7 +11955,7 @@
       <w:pPr>
         <w:pStyle w:val="Heading3"/>
       </w:pPr>
-      <w:bookmarkStart w:id="63" w:name="_Ref223608618"/>
+      <w:bookmarkStart w:id="79" w:name="_Ref223608618"/>
       <w:proofErr w:type="spellStart"/>
       <w:r>
         <w:t>Cccev</w:t>
@@ -11576,9 +11964,21 @@
       <w:r>
         <w:t xml:space="preserve"> Check-in Labels</w:t>
       </w:r>
-      <w:bookmarkEnd w:id="63"/>
-    </w:p>
-    <w:p>
+      <w:bookmarkEnd w:id="79"/>
+    </w:p>
+    <w:p>
+      <w:r>
+        <w:rPr>
+          <w:i/>
+        </w:rPr>
+        <w:t>If you are using the Reporting Services print label provider you can skip this section.</w:t>
+      </w:r>
+      <w:r>
+        <w:rPr>
+          <w:i/>
+        </w:rPr>
+        <w:t xml:space="preserve"> </w:t>
+      </w:r>
       <w:r>
         <w:t xml:space="preserve">These settings control some of the properties of the standard check-in labels which are used by the default supplied </w:t>
       </w:r>
@@ -11601,6 +12001,9 @@
       <w:proofErr w:type="spellEnd"/>
       <w:r>
         <w:t>.</w:t>
+      </w:r>
+      <w:r>
+        <w:t xml:space="preserve">  </w:t>
       </w:r>
     </w:p>
     <w:p/>
@@ -12246,14 +12649,14 @@
         <w:pStyle w:val="Heading2"/>
         <w:pageBreakBefore/>
       </w:pPr>
-      <w:bookmarkStart w:id="64" w:name="_Ref284332748"/>
-      <w:bookmarkStart w:id="65" w:name="_Toc290285147"/>
+      <w:bookmarkStart w:id="80" w:name="_Ref284332748"/>
+      <w:bookmarkStart w:id="81" w:name="_Toc297625122"/>
       <w:r>
         <w:lastRenderedPageBreak/>
         <w:t>Configuring the Ability Level Lookup Type</w:t>
       </w:r>
-      <w:bookmarkEnd w:id="64"/>
-      <w:bookmarkEnd w:id="65"/>
+      <w:bookmarkEnd w:id="80"/>
+      <w:bookmarkEnd w:id="81"/>
     </w:p>
     <w:p>
       <w:r>
@@ -12516,7 +12919,13 @@
         <w:t>Require Attendee Abilities</w:t>
       </w:r>
       <w:r>
-        <w:t xml:space="preserve">” module setting the check-in system will examine the ability level of each child who was selected for check-in and prompt the parent to set the child’s current ability level (until the child has the max level or the child’s age is greater than the “Max Ability Level Age” module setting).  It does this by listing all ability levels which are </w:t>
+        <w:t>” module setting</w:t>
+      </w:r>
+      <w:r>
+        <w:t>,</w:t>
+      </w:r>
+      <w:r>
+        <w:t xml:space="preserve"> the check-in system will examine the ability level of each child who was selected for check-in and prompt the parent to set the child’s current ability level (until the child has the max level or the child’s age is greater than the “Max Ability Level Age” module setting).  It does this by listing all ability levels which are </w:t>
       </w:r>
       <w:r>
         <w:rPr>
@@ -12538,16 +12947,16 @@
       <w:pPr>
         <w:pStyle w:val="Heading2"/>
       </w:pPr>
-      <w:bookmarkStart w:id="66" w:name="_Ref223521183"/>
-      <w:bookmarkStart w:id="67" w:name="_Toc290285148"/>
+      <w:bookmarkStart w:id="82" w:name="_Ref223521183"/>
+      <w:bookmarkStart w:id="83" w:name="_Toc297625123"/>
       <w:r>
         <w:t>Person Attributes: Ability Level, Special Needs</w:t>
       </w:r>
-      <w:bookmarkEnd w:id="66"/>
+      <w:bookmarkEnd w:id="82"/>
       <w:r>
         <w:t>, Self Check-Out</w:t>
       </w:r>
-      <w:bookmarkEnd w:id="67"/>
+      <w:bookmarkEnd w:id="83"/>
     </w:p>
     <w:p>
       <w:r>
@@ -12805,7 +13214,7 @@
                     </pic:cNvPicPr>
                   </pic:nvPicPr>
                   <pic:blipFill>
-                    <a:blip r:embed="rId41" cstate="print"/>
+                    <a:blip r:embed="rId43" cstate="print"/>
                     <a:srcRect/>
                     <a:stretch>
                       <a:fillRect/>
@@ -12858,16 +13267,22 @@
         <w:pStyle w:val="Heading2"/>
         <w:pageBreakBefore/>
       </w:pPr>
-      <w:bookmarkStart w:id="68" w:name="_Toc290285149"/>
+      <w:bookmarkStart w:id="84" w:name="_Toc297625124"/>
       <w:r>
         <w:lastRenderedPageBreak/>
         <w:t>Printer Setup (Recommended)</w:t>
       </w:r>
-      <w:bookmarkEnd w:id="68"/>
-    </w:p>
-    <w:p>
-      <w:r>
-        <w:t xml:space="preserve">We recommend the following printer configuration.  Although you </w:t>
+      <w:bookmarkEnd w:id="84"/>
+    </w:p>
+    <w:p>
+      <w:r>
+        <w:t xml:space="preserve">We </w:t>
+      </w:r>
+      <w:r>
+        <w:t xml:space="preserve">strongly </w:t>
+      </w:r>
+      <w:r>
+        <w:t xml:space="preserve">recommend the following printer configuration.  Although you </w:t>
       </w:r>
       <w:r>
         <w:rPr>
@@ -12908,9 +13323,18 @@
         <w:t>bad experiences</w:t>
       </w:r>
       <w:r>
-        <w:t xml:space="preserve"> with the Zebra wireless printers so, if you want to connect them to your network wirelessly </w:t>
-      </w:r>
-      <w:hyperlink r:id="rId42" w:anchor="12617" w:history="1">
+        <w:t xml:space="preserve"> with the Zebra </w:t>
+      </w:r>
+      <w:r>
+        <w:rPr>
+          <w:i/>
+        </w:rPr>
+        <w:t>wireless</w:t>
+      </w:r>
+      <w:r>
+        <w:t xml:space="preserve"> printers so, if you want to connect them to your network wirelessly </w:t>
+      </w:r>
+      <w:hyperlink r:id="rId44" w:anchor="12617" w:history="1">
         <w:r>
           <w:rPr>
             <w:rStyle w:val="Hyperlink"/>
@@ -12941,7 +13365,19 @@
         <w:rPr>
           <w:b/>
         </w:rPr>
-        <w:t>locally on the Arena server</w:t>
+        <w:t xml:space="preserve">locally on the Arena </w:t>
+      </w:r>
+      <w:r>
+        <w:rPr>
+          <w:b/>
+        </w:rPr>
+        <w:t xml:space="preserve">(IIS) </w:t>
+      </w:r>
+      <w:r>
+        <w:rPr>
+          <w:b/>
+        </w:rPr>
+        <w:t>server</w:t>
       </w:r>
       <w:r>
         <w:t xml:space="preserve"> such that the Arena server then directs the print jobs to the remote printer’s print server. </w:t>
@@ -12989,48 +13425,30 @@
                   </w:p>
                   <w:p>
                     <w:r>
-                      <w:t>Printer A</w:t>
-                    </w:r>
-                    <w:r>
-                      <w:t>,</w:t>
-                    </w:r>
-                    <w:r>
-                      <w:t xml:space="preserve"> 10.0.0.1</w:t>
+                      <w:t>Printer A, 10.0.0.1</w:t>
                     </w:r>
                   </w:p>
                   <w:p>
                     <w:r>
-                      <w:t>Printer B</w:t>
-                    </w:r>
-                    <w:r>
-                      <w:t>,</w:t>
-                    </w:r>
-                    <w:r>
-                      <w:t xml:space="preserve"> 10.0.0.2</w:t>
+                      <w:t>Printer B, 10.0.0.2</w:t>
                     </w:r>
                   </w:p>
                   <w:p>
                     <w:r>
-                      <w:t>Printer C</w:t>
-                    </w:r>
-                    <w:r>
-                      <w:t>,</w:t>
-                    </w:r>
-                    <w:r>
-                      <w:t xml:space="preserve"> 10.0.0.3</w:t>
+                      <w:t>Printer C, 10.0.0.3</w:t>
                     </w:r>
                   </w:p>
                 </w:txbxContent>
               </v:textbox>
             </v:shape>
             <v:shape id="_x0000_s1317" type="#_x0000_t75" style="position:absolute;left:8147;top:7802;width:1011;height:1011">
-              <v:imagedata r:id="rId43" o:title="printer_network"/>
+              <v:imagedata r:id="rId45" o:title="printer_network"/>
             </v:shape>
             <v:shape id="_x0000_s1319" type="#_x0000_t75" style="position:absolute;left:7309;top:9540;width:1011;height:1011">
-              <v:imagedata r:id="rId43" o:title="printer_network"/>
+              <v:imagedata r:id="rId45" o:title="printer_network"/>
             </v:shape>
             <v:shape id="_x0000_s1320" type="#_x0000_t75" style="position:absolute;left:8997;top:9536;width:1011;height:1011">
-              <v:imagedata r:id="rId43" o:title="printer_network"/>
+              <v:imagedata r:id="rId45" o:title="printer_network"/>
             </v:shape>
             <v:shape id="_x0000_s1322" type="#_x0000_t202" style="position:absolute;left:7806;top:8813;width:1693;height:727" filled="f" fillcolor="#dbe5f1 [660]" stroked="f" strokecolor="#8db3e2 [1311]">
               <v:textbox>
@@ -13104,10 +13522,10 @@
               </v:textbox>
             </v:shape>
             <v:shape id="_x0000_s1325" type="#_x0000_t75" style="position:absolute;left:1964;top:8059;width:2191;height:2191">
-              <v:imagedata r:id="rId44" o:title=""/>
+              <v:imagedata r:id="rId46" o:title=""/>
             </v:shape>
             <v:shape id="_x0000_s1315" type="#_x0000_t75" style="position:absolute;left:2908;top:8905;width:942;height:874" o:regroupid="1">
-              <v:imagedata r:id="rId45" o:title=""/>
+              <v:imagedata r:id="rId47" o:title=""/>
             </v:shape>
             <w10:wrap type="none"/>
             <w10:anchorlock/>
@@ -13135,7 +13553,7 @@
       <w:r>
         <w:t xml:space="preserve">printer drivers from </w:t>
       </w:r>
-      <w:hyperlink r:id="rId46" w:history="1">
+      <w:hyperlink r:id="rId48" w:history="1">
         <w:r>
           <w:rPr>
             <w:rStyle w:val="Hyperlink"/>
@@ -13241,12 +13659,12 @@
         <w:pStyle w:val="Heading2"/>
         <w:pageBreakBefore/>
       </w:pPr>
-      <w:bookmarkStart w:id="69" w:name="_Toc290285150"/>
+      <w:bookmarkStart w:id="85" w:name="_Toc297625125"/>
       <w:r>
         <w:lastRenderedPageBreak/>
         <w:t>Locations Setup</w:t>
       </w:r>
-      <w:bookmarkEnd w:id="69"/>
+      <w:bookmarkEnd w:id="85"/>
     </w:p>
     <w:p>
       <w:r>
@@ -13317,7 +13735,7 @@
                     </pic:cNvPicPr>
                   </pic:nvPicPr>
                   <pic:blipFill>
-                    <a:blip r:embed="rId47" cstate="print"/>
+                    <a:blip r:embed="rId49" cstate="print"/>
                     <a:srcRect/>
                     <a:stretch>
                       <a:fillRect/>
@@ -13354,12 +13772,22 @@
         <w:t xml:space="preserve">Figure </w:t>
       </w:r>
       <w:fldSimple w:instr=" SEQ Figure \* ARABIC ">
-        <w:r>
-          <w:rPr>
-            <w:noProof/>
-          </w:rPr>
-          <w:t>13</w:t>
-        </w:r>
+        <w:ins w:id="86" w:author="Nick Airdo" w:date="2011-07-05T10:47:00Z">
+          <w:r>
+            <w:rPr>
+              <w:noProof/>
+            </w:rPr>
+            <w:t>12</w:t>
+          </w:r>
+        </w:ins>
+        <w:del w:id="87" w:author="Nick Airdo" w:date="2011-07-05T10:47:00Z">
+          <w:r>
+            <w:rPr>
+              <w:noProof/>
+            </w:rPr>
+            <w:delText>13</w:delText>
+          </w:r>
+        </w:del>
       </w:fldSimple>
       <w:r>
         <w:t xml:space="preserve"> - Location Details with local zebra printer</w:t>
@@ -13370,11 +13798,11 @@
       <w:pPr>
         <w:pStyle w:val="Heading2"/>
       </w:pPr>
-      <w:bookmarkStart w:id="70" w:name="_Toc290285151"/>
+      <w:bookmarkStart w:id="88" w:name="_Toc297625126"/>
       <w:r>
         <w:t>Kiosk Setup</w:t>
       </w:r>
-      <w:bookmarkEnd w:id="70"/>
+      <w:bookmarkEnd w:id="88"/>
     </w:p>
     <w:p>
       <w:r>
@@ -13435,7 +13863,7 @@
         </w:rPr>
         <w:t xml:space="preserve">C:\Program Files\Internet Explorer\iexplore.exe -k </w:t>
       </w:r>
-      <w:hyperlink r:id="rId48" w:history="1">
+      <w:hyperlink r:id="rId50" w:history="1">
         <w:r>
           <w:rPr>
             <w:rStyle w:val="Hyperlink"/>
@@ -13458,7 +13886,7 @@
       <w:pPr>
         <w:pStyle w:val="Heading2"/>
       </w:pPr>
-      <w:bookmarkStart w:id="71" w:name="_Toc290285152"/>
+      <w:bookmarkStart w:id="89" w:name="_Toc297625127"/>
       <w:r>
         <w:lastRenderedPageBreak/>
         <w:t xml:space="preserve">Installing </w:t>
@@ -13466,7 +13894,7 @@
       <w:r>
         <w:t>Custom Reporting Service Labels</w:t>
       </w:r>
-      <w:bookmarkEnd w:id="71"/>
+      <w:bookmarkEnd w:id="89"/>
       <w:r>
         <w:t xml:space="preserve"> </w:t>
       </w:r>
@@ -13550,7 +13978,7 @@
       <w:r>
         <w:t xml:space="preserve">. This can usually be accessed via </w:t>
       </w:r>
-      <w:hyperlink r:id="rId49" w:history="1">
+      <w:hyperlink r:id="rId51" w:history="1">
         <w:r>
           <w:rPr>
             <w:rStyle w:val="Hyperlink"/>
@@ -13651,12 +14079,12 @@
       <w:pPr>
         <w:pStyle w:val="Heading1"/>
       </w:pPr>
-      <w:bookmarkStart w:id="72" w:name="_Toc290285153"/>
+      <w:bookmarkStart w:id="90" w:name="_Toc297625128"/>
       <w:r>
         <w:lastRenderedPageBreak/>
         <w:t>Other Things to Consider</w:t>
       </w:r>
-      <w:bookmarkEnd w:id="72"/>
+      <w:bookmarkEnd w:id="90"/>
     </w:p>
     <w:p>
       <w:r>
@@ -13667,15 +14095,15 @@
       <w:pPr>
         <w:pStyle w:val="Heading2"/>
       </w:pPr>
-      <w:bookmarkStart w:id="73" w:name="_Ref230494491"/>
-      <w:bookmarkStart w:id="74" w:name="_Ref230494518"/>
-      <w:bookmarkStart w:id="75" w:name="_Toc290285154"/>
+      <w:bookmarkStart w:id="91" w:name="_Ref230494491"/>
+      <w:bookmarkStart w:id="92" w:name="_Ref230494518"/>
+      <w:bookmarkStart w:id="93" w:name="_Toc297625129"/>
       <w:r>
         <w:t>SQL Server Agent Jobs</w:t>
       </w:r>
-      <w:bookmarkEnd w:id="73"/>
-      <w:bookmarkEnd w:id="74"/>
-      <w:bookmarkEnd w:id="75"/>
+      <w:bookmarkEnd w:id="91"/>
+      <w:bookmarkEnd w:id="92"/>
+      <w:bookmarkEnd w:id="93"/>
     </w:p>
     <w:p>
       <w:pPr>
@@ -13780,14 +14208,14 @@
         <w:pStyle w:val="Heading2"/>
         <w:pageBreakBefore/>
       </w:pPr>
-      <w:bookmarkStart w:id="76" w:name="_Ref246139745"/>
-      <w:bookmarkStart w:id="77" w:name="_Toc290285155"/>
+      <w:bookmarkStart w:id="94" w:name="_Ref246139745"/>
+      <w:bookmarkStart w:id="95" w:name="_Toc297625130"/>
       <w:r>
         <w:lastRenderedPageBreak/>
         <w:t>Other Custom Administrative Modules</w:t>
       </w:r>
-      <w:bookmarkEnd w:id="76"/>
-      <w:bookmarkEnd w:id="77"/>
+      <w:bookmarkEnd w:id="94"/>
+      <w:bookmarkEnd w:id="95"/>
     </w:p>
     <w:p>
       <w:r>
@@ -13799,11 +14227,11 @@
       <w:pPr>
         <w:pStyle w:val="Heading3"/>
       </w:pPr>
-      <w:bookmarkStart w:id="78" w:name="_Ref277834817"/>
+      <w:bookmarkStart w:id="96" w:name="_Ref277834817"/>
       <w:r>
         <w:t>Kiosk Management Page</w:t>
       </w:r>
-      <w:bookmarkEnd w:id="78"/>
+      <w:bookmarkEnd w:id="96"/>
     </w:p>
     <w:p>
       <w:r>
@@ -13834,7 +14262,7 @@
                     </pic:cNvPicPr>
                   </pic:nvPicPr>
                   <pic:blipFill>
-                    <a:blip r:embed="rId50" cstate="print"/>
+                    <a:blip r:embed="rId52" cstate="print"/>
                     <a:srcRect/>
                     <a:stretch>
                       <a:fillRect/>
@@ -13962,7 +14390,7 @@
                     </pic:cNvPicPr>
                   </pic:nvPicPr>
                   <pic:blipFill>
-                    <a:blip r:embed="rId51" cstate="print"/>
+                    <a:blip r:embed="rId53" cstate="print"/>
                     <a:srcRect/>
                     <a:stretch>
                       <a:fillRect/>
@@ -13995,19 +14423,29 @@
       <w:pPr>
         <w:pStyle w:val="Caption"/>
       </w:pPr>
-      <w:bookmarkStart w:id="79" w:name="_Ref223837856"/>
+      <w:bookmarkStart w:id="97" w:name="_Ref223837856"/>
       <w:r>
         <w:t xml:space="preserve">Figure </w:t>
       </w:r>
       <w:fldSimple w:instr=" SEQ Figure \* ARABIC ">
-        <w:r>
-          <w:rPr>
-            <w:noProof/>
-          </w:rPr>
-          <w:t>14</w:t>
-        </w:r>
+        <w:ins w:id="98" w:author="Nick Airdo" w:date="2011-07-05T10:47:00Z">
+          <w:r>
+            <w:rPr>
+              <w:noProof/>
+            </w:rPr>
+            <w:t>13</w:t>
+          </w:r>
+        </w:ins>
+        <w:del w:id="99" w:author="Nick Airdo" w:date="2011-07-05T10:47:00Z">
+          <w:r>
+            <w:rPr>
+              <w:noProof/>
+            </w:rPr>
+            <w:delText>14</w:delText>
+          </w:r>
+        </w:del>
       </w:fldSimple>
-      <w:bookmarkEnd w:id="79"/>
+      <w:bookmarkEnd w:id="97"/>
       <w:r>
         <w:t xml:space="preserve"> - Show Summary link</w:t>
       </w:r>
@@ -14039,7 +14477,7 @@
                     </pic:cNvPicPr>
                   </pic:nvPicPr>
                   <pic:blipFill>
-                    <a:blip r:embed="rId52" cstate="print"/>
+                    <a:blip r:embed="rId54" cstate="print"/>
                     <a:srcRect/>
                     <a:stretch>
                       <a:fillRect/>
@@ -14072,19 +14510,29 @@
       <w:pPr>
         <w:pStyle w:val="Caption"/>
       </w:pPr>
-      <w:bookmarkStart w:id="80" w:name="_Ref223609716"/>
+      <w:bookmarkStart w:id="100" w:name="_Ref223609716"/>
       <w:r>
         <w:t xml:space="preserve">Figure </w:t>
       </w:r>
       <w:fldSimple w:instr=" SEQ Figure \* ARABIC ">
-        <w:r>
-          <w:rPr>
-            <w:noProof/>
-          </w:rPr>
-          <w:t>15</w:t>
-        </w:r>
+        <w:ins w:id="101" w:author="Nick Airdo" w:date="2011-07-05T10:47:00Z">
+          <w:r>
+            <w:rPr>
+              <w:noProof/>
+            </w:rPr>
+            <w:t>14</w:t>
+          </w:r>
+        </w:ins>
+        <w:del w:id="102" w:author="Nick Airdo" w:date="2011-07-05T10:47:00Z">
+          <w:r>
+            <w:rPr>
+              <w:noProof/>
+            </w:rPr>
+            <w:delText>15</w:delText>
+          </w:r>
+        </w:del>
       </w:fldSimple>
-      <w:bookmarkEnd w:id="80"/>
+      <w:bookmarkEnd w:id="100"/>
       <w:r>
         <w:t xml:space="preserve"> – Consolidated view of Attendance Types, Extended Attributes, and Locations</w:t>
       </w:r>
@@ -14168,7 +14616,7 @@
                     </pic:cNvPicPr>
                   </pic:nvPicPr>
                   <pic:blipFill>
-                    <a:blip r:embed="rId53" cstate="print"/>
+                    <a:blip r:embed="rId55" cstate="print"/>
                     <a:srcRect/>
                     <a:stretch>
                       <a:fillRect/>
@@ -14205,12 +14653,22 @@
         <w:t xml:space="preserve">Figure </w:t>
       </w:r>
       <w:fldSimple w:instr=" SEQ Figure \* ARABIC ">
-        <w:r>
-          <w:rPr>
-            <w:noProof/>
-          </w:rPr>
-          <w:t>16</w:t>
-        </w:r>
+        <w:ins w:id="103" w:author="Nick Airdo" w:date="2011-07-05T10:47:00Z">
+          <w:r>
+            <w:rPr>
+              <w:noProof/>
+            </w:rPr>
+            <w:t>15</w:t>
+          </w:r>
+        </w:ins>
+        <w:del w:id="104" w:author="Nick Airdo" w:date="2011-07-05T10:47:00Z">
+          <w:r>
+            <w:rPr>
+              <w:noProof/>
+            </w:rPr>
+            <w:delText>16</w:delText>
+          </w:r>
+        </w:del>
       </w:fldSimple>
       <w:r>
         <w:t xml:space="preserve"> - Occurrence Type Attribute List (Extended Attributes) Module</w:t>
@@ -14301,7 +14759,7 @@
                     </pic:cNvPicPr>
                   </pic:nvPicPr>
                   <pic:blipFill>
-                    <a:blip r:embed="rId54" cstate="print"/>
+                    <a:blip r:embed="rId56" cstate="print"/>
                     <a:srcRect/>
                     <a:stretch>
                       <a:fillRect/>
@@ -14334,19 +14792,29 @@
       <w:pPr>
         <w:pStyle w:val="Caption"/>
       </w:pPr>
-      <w:bookmarkStart w:id="81" w:name="_Ref223538280"/>
+      <w:bookmarkStart w:id="105" w:name="_Ref223538280"/>
       <w:r>
         <w:t xml:space="preserve">Figure </w:t>
       </w:r>
       <w:fldSimple w:instr=" SEQ Figure \* ARABIC ">
-        <w:r>
-          <w:rPr>
-            <w:noProof/>
-          </w:rPr>
-          <w:t>17</w:t>
-        </w:r>
+        <w:ins w:id="106" w:author="Nick Airdo" w:date="2011-07-05T10:47:00Z">
+          <w:r>
+            <w:rPr>
+              <w:noProof/>
+            </w:rPr>
+            <w:t>16</w:t>
+          </w:r>
+        </w:ins>
+        <w:del w:id="107" w:author="Nick Airdo" w:date="2011-07-05T10:47:00Z">
+          <w:r>
+            <w:rPr>
+              <w:noProof/>
+            </w:rPr>
+            <w:delText>17</w:delText>
+          </w:r>
+        </w:del>
       </w:fldSimple>
-      <w:bookmarkEnd w:id="81"/>
+      <w:bookmarkEnd w:id="105"/>
       <w:r>
         <w:t xml:space="preserve"> - Attendance Occurrence page with the Move Attendance module</w:t>
       </w:r>
@@ -14381,7 +14849,7 @@
                     </pic:cNvPicPr>
                   </pic:nvPicPr>
                   <pic:blipFill>
-                    <a:blip r:embed="rId55" cstate="print"/>
+                    <a:blip r:embed="rId57" cstate="print"/>
                     <a:srcRect/>
                     <a:stretch>
                       <a:fillRect/>
@@ -14483,7 +14951,7 @@
                     </pic:cNvPicPr>
                   </pic:nvPicPr>
                   <pic:blipFill>
-                    <a:blip r:embed="rId56" cstate="print"/>
+                    <a:blip r:embed="rId58" cstate="print"/>
                     <a:srcRect/>
                     <a:stretch>
                       <a:fillRect/>
@@ -14520,12 +14988,22 @@
         <w:t xml:space="preserve">Figure </w:t>
       </w:r>
       <w:fldSimple w:instr=" SEQ Figure \* ARABIC ">
-        <w:r>
-          <w:rPr>
-            <w:noProof/>
-          </w:rPr>
-          <w:t>18</w:t>
-        </w:r>
+        <w:ins w:id="108" w:author="Nick Airdo" w:date="2011-07-05T10:47:00Z">
+          <w:r>
+            <w:rPr>
+              <w:noProof/>
+            </w:rPr>
+            <w:t>17</w:t>
+          </w:r>
+        </w:ins>
+        <w:del w:id="109" w:author="Nick Airdo" w:date="2011-07-05T10:47:00Z">
+          <w:r>
+            <w:rPr>
+              <w:noProof/>
+            </w:rPr>
+            <w:delText>18</w:delText>
+          </w:r>
+        </w:del>
       </w:fldSimple>
       <w:r>
         <w:t xml:space="preserve"> - the Test Printer Labels module</w:t>
@@ -14544,22 +15022,22 @@
       <w:pPr>
         <w:pStyle w:val="Heading1"/>
       </w:pPr>
-      <w:bookmarkStart w:id="82" w:name="_Toc290285156"/>
+      <w:bookmarkStart w:id="110" w:name="_Toc297625131"/>
       <w:r>
         <w:lastRenderedPageBreak/>
         <w:t>Appendix</w:t>
       </w:r>
-      <w:bookmarkEnd w:id="82"/>
+      <w:bookmarkEnd w:id="110"/>
     </w:p>
     <w:p>
       <w:pPr>
         <w:pStyle w:val="Heading2"/>
       </w:pPr>
-      <w:bookmarkStart w:id="83" w:name="_Toc290285157"/>
+      <w:bookmarkStart w:id="111" w:name="_Toc297625132"/>
       <w:r>
         <w:t>Arena Dependencies</w:t>
       </w:r>
-      <w:bookmarkEnd w:id="83"/>
+      <w:bookmarkEnd w:id="111"/>
     </w:p>
     <w:p>
       <w:r>
@@ -14591,7 +15069,7 @@
       <w:pPr>
         <w:pStyle w:val="Heading2"/>
       </w:pPr>
-      <w:bookmarkStart w:id="84" w:name="_Toc290285158"/>
+      <w:bookmarkStart w:id="112" w:name="_Toc297625133"/>
       <w:r>
         <w:t xml:space="preserve">Defining New Custom </w:t>
       </w:r>
@@ -14603,7 +15081,7 @@
       <w:r>
         <w:t xml:space="preserve"> Providers</w:t>
       </w:r>
-      <w:bookmarkEnd w:id="84"/>
+      <w:bookmarkEnd w:id="112"/>
     </w:p>
     <w:p/>
     <w:p>
@@ -14674,11 +15152,11 @@
       <w:pPr>
         <w:pStyle w:val="Heading2"/>
       </w:pPr>
-      <w:bookmarkStart w:id="85" w:name="_Toc290285159"/>
+      <w:bookmarkStart w:id="113" w:name="_Toc297625134"/>
       <w:r>
         <w:t>Defining New Custom Security Code Provider</w:t>
       </w:r>
-      <w:bookmarkEnd w:id="85"/>
+      <w:bookmarkEnd w:id="113"/>
     </w:p>
     <w:p/>
     <w:p>
@@ -14736,11 +15214,11 @@
       <w:pPr>
         <w:pStyle w:val="Heading2"/>
       </w:pPr>
-      <w:bookmarkStart w:id="86" w:name="_Toc290285160"/>
+      <w:bookmarkStart w:id="114" w:name="_Toc297625135"/>
       <w:r>
         <w:t>Logging</w:t>
       </w:r>
-      <w:bookmarkEnd w:id="86"/>
+      <w:bookmarkEnd w:id="114"/>
     </w:p>
     <w:p>
       <w:r>
@@ -14803,11 +15281,11 @@
       <w:pPr>
         <w:pStyle w:val="Heading2"/>
       </w:pPr>
-      <w:bookmarkStart w:id="87" w:name="_Toc290285161"/>
+      <w:bookmarkStart w:id="115" w:name="_Toc297625136"/>
       <w:r>
         <w:t>Reference</w:t>
       </w:r>
-      <w:bookmarkEnd w:id="87"/>
+      <w:bookmarkEnd w:id="115"/>
     </w:p>
     <w:p>
       <w:r>
@@ -14827,9 +15305,9 @@
     <w:p/>
     <w:p/>
     <w:sectPr>
-      <w:headerReference w:type="default" r:id="rId57"/>
-      <w:footerReference w:type="even" r:id="rId58"/>
-      <w:footerReference w:type="default" r:id="rId59"/>
+      <w:headerReference w:type="default" r:id="rId59"/>
+      <w:footerReference w:type="even" r:id="rId60"/>
+      <w:footerReference w:type="default" r:id="rId61"/>
       <w:pgSz w:w="12240" w:h="15840" w:code="1"/>
       <w:pgMar w:top="1296" w:right="1728" w:bottom="1296" w:left="1728" w:header="720" w:footer="720" w:gutter="0"/>
       <w:cols w:space="720"/>
@@ -15070,7 +15548,7 @@
                     <w:sz w:val="24"/>
                     <w:szCs w:val="24"/>
                   </w:rPr>
-                  <w:t>3</w:t>
+                  <w:t>36</w:t>
                 </w:r>
                 <w:r>
                   <w:rPr>
@@ -21182,7 +21660,7 @@
 </file>
 
 <file path=customXml/itemProps1.xml><?xml version="1.0" encoding="utf-8"?>
-<ds:datastoreItem xmlns:ds="http://schemas.openxmlformats.org/officeDocument/2006/customXml" ds:itemID="{0EF659F4-E7F1-41F4-8EF4-6C895041D176}">
+<ds:datastoreItem xmlns:ds="http://schemas.openxmlformats.org/officeDocument/2006/customXml" ds:itemID="{26067F63-2630-41F4-8A86-32C6A30F8CCC}">
   <ds:schemaRefs>
     <ds:schemaRef ds:uri="http://schemas.openxmlformats.org/officeDocument/2006/bibliography"/>
   </ds:schemaRefs>

</xml_diff>

<commit_message>
Corrected version numbering to match 1.3.1
</commit_message>
<xml_diff>
--- a/Arena/UserControls/Custom/Cccev/Checkin/misc/Central_Checkin_Wizard_Admin_Guide.docx
+++ b/Arena/UserControls/Custom/Cccev/Checkin/misc/Central_Checkin_Wizard_Admin_Guide.docx
@@ -137,13 +137,13 @@
         <w:rPr>
           <w:color w:val="C0C0C0"/>
         </w:rPr>
-        <w:t>: 1.3.0</w:t>
+        <w:t>: 1.3.</w:t>
       </w:r>
       <w:r>
         <w:rPr>
           <w:color w:val="C0C0C0"/>
         </w:rPr>
-        <w:t>.2</w:t>
+        <w:t>1</w:t>
       </w:r>
       <w:r>
         <w:rPr>
@@ -157,7 +157,7 @@
             <w:noProof/>
             <w:color w:val="C0C0C0"/>
           </w:rPr>
-          <w:t>91</w:t>
+          <w:t>96</w:t>
         </w:r>
       </w:fldSimple>
       <w:r>
@@ -983,7 +983,7 @@
           </w:tcPr>
           <w:p>
             <w:r>
-              <w:t>1.3.0.1</w:t>
+              <w:t>1.3.1</w:t>
             </w:r>
           </w:p>
         </w:tc>
@@ -993,7 +993,7 @@
           </w:tcPr>
           <w:p>
             <w:r>
-              <w:t>4/11/2011</w:t>
+              <w:t>7/5/2011</w:t>
             </w:r>
           </w:p>
         </w:tc>
@@ -1003,7 +1003,10 @@
           </w:tcPr>
           <w:p>
             <w:r>
-              <w:t>Nick Airdo</w:t>
+              <w:t>Nick</w:t>
+            </w:r>
+            <w:r>
+              <w:t>, Joel, Daniel, Jason</w:t>
             </w:r>
           </w:p>
         </w:tc>
@@ -1015,95 +1018,8 @@
             <w:r>
               <w:t>Adding details on recommended printer setup and guidelines.</w:t>
             </w:r>
-          </w:p>
-        </w:tc>
-      </w:tr>
-      <w:tr>
-        <w:tc>
-          <w:tcPr>
-            <w:tcW w:w="1098" w:type="dxa"/>
-          </w:tcPr>
-          <w:p>
-            <w:r>
-              <w:t>1.3.0.2</w:t>
-            </w:r>
-          </w:p>
-        </w:tc>
-        <w:tc>
-          <w:tcPr>
-            <w:tcW w:w="1440" w:type="dxa"/>
-          </w:tcPr>
-          <w:p>
-            <w:r>
-              <w:t>5/26/2011</w:t>
-            </w:r>
-          </w:p>
-        </w:tc>
-        <w:tc>
-          <w:tcPr>
-            <w:tcW w:w="2034" w:type="dxa"/>
-          </w:tcPr>
-          <w:p>
-            <w:r>
-              <w:t>Nick Airdo</w:t>
-            </w:r>
-          </w:p>
-        </w:tc>
-        <w:tc>
-          <w:tcPr>
-            <w:tcW w:w="4788" w:type="dxa"/>
-          </w:tcPr>
-          <w:p>
-            <w:r>
-              <w:t>Adding info on how to room balance.</w:t>
-            </w:r>
-          </w:p>
-        </w:tc>
-      </w:tr>
-      <w:tr>
-        <w:tc>
-          <w:tcPr>
-            <w:tcW w:w="1098" w:type="dxa"/>
-          </w:tcPr>
-          <w:p>
-            <w:r>
-              <w:t>1.3.0.3</w:t>
-            </w:r>
-          </w:p>
-        </w:tc>
-        <w:tc>
-          <w:tcPr>
-            <w:tcW w:w="1440" w:type="dxa"/>
-          </w:tcPr>
-          <w:p>
-            <w:r>
-              <w:t>7/5/2011</w:t>
-            </w:r>
-          </w:p>
-        </w:tc>
-        <w:tc>
-          <w:tcPr>
-            <w:tcW w:w="2034" w:type="dxa"/>
-          </w:tcPr>
-          <w:p>
-            <w:r>
-              <w:t>Nick, Joel, Daniel</w:t>
-            </w:r>
-          </w:p>
-        </w:tc>
-        <w:tc>
-          <w:tcPr>
-            <w:tcW w:w="4788" w:type="dxa"/>
-          </w:tcPr>
-          <w:p>
-            <w:r>
-              <w:t xml:space="preserve">Adding warning </w:t>
-            </w:r>
-            <w:r>
-              <w:t>preface</w:t>
-            </w:r>
-            <w:r>
-              <w:t xml:space="preserve"> and tweaking some of the verbiage in various sections.</w:t>
+            <w:r>
+              <w:t xml:space="preserve"> Adding info on how to room balance. Adding warning preface and tweaking some of the verbiage in various sections.</w:t>
             </w:r>
           </w:p>
         </w:tc>
@@ -1195,7 +1111,7 @@
         <w:rPr>
           <w:noProof/>
         </w:rPr>
-        <w:instrText xml:space="preserve"> PAGEREF _Toc297625105 \h </w:instrText>
+        <w:instrText xml:space="preserve"> PAGEREF _Toc297628881 \h </w:instrText>
       </w:r>
       <w:r>
         <w:rPr>
@@ -1259,7 +1175,7 @@
         <w:rPr>
           <w:noProof/>
         </w:rPr>
-        <w:instrText xml:space="preserve"> PAGEREF _Toc297625106 \h </w:instrText>
+        <w:instrText xml:space="preserve"> PAGEREF _Toc297628882 \h </w:instrText>
       </w:r>
       <w:r>
         <w:rPr>
@@ -1323,7 +1239,7 @@
         <w:rPr>
           <w:noProof/>
         </w:rPr>
-        <w:instrText xml:space="preserve"> PAGEREF _Toc297625107 \h </w:instrText>
+        <w:instrText xml:space="preserve"> PAGEREF _Toc297628883 \h </w:instrText>
       </w:r>
       <w:r>
         <w:rPr>
@@ -1387,7 +1303,7 @@
         <w:rPr>
           <w:noProof/>
         </w:rPr>
-        <w:instrText xml:space="preserve"> PAGEREF _Toc297625108 \h </w:instrText>
+        <w:instrText xml:space="preserve"> PAGEREF _Toc297628884 \h </w:instrText>
       </w:r>
       <w:r>
         <w:rPr>
@@ -1448,7 +1364,7 @@
         <w:rPr>
           <w:noProof/>
         </w:rPr>
-        <w:instrText xml:space="preserve"> PAGEREF _Toc297625109 \h </w:instrText>
+        <w:instrText xml:space="preserve"> PAGEREF _Toc297628885 \h </w:instrText>
       </w:r>
       <w:r>
         <w:rPr>
@@ -1509,7 +1425,7 @@
         <w:rPr>
           <w:noProof/>
         </w:rPr>
-        <w:instrText xml:space="preserve"> PAGEREF _Toc297625110 \h </w:instrText>
+        <w:instrText xml:space="preserve"> PAGEREF _Toc297628886 \h </w:instrText>
       </w:r>
       <w:r>
         <w:rPr>
@@ -1573,7 +1489,7 @@
         <w:rPr>
           <w:noProof/>
         </w:rPr>
-        <w:instrText xml:space="preserve"> PAGEREF _Toc297625111 \h </w:instrText>
+        <w:instrText xml:space="preserve"> PAGEREF _Toc297628887 \h </w:instrText>
       </w:r>
       <w:r>
         <w:rPr>
@@ -1634,7 +1550,7 @@
         <w:rPr>
           <w:noProof/>
         </w:rPr>
-        <w:instrText xml:space="preserve"> PAGEREF _Toc297625112 \h </w:instrText>
+        <w:instrText xml:space="preserve"> PAGEREF _Toc297628888 \h </w:instrText>
       </w:r>
       <w:r>
         <w:rPr>
@@ -1695,7 +1611,7 @@
         <w:rPr>
           <w:noProof/>
         </w:rPr>
-        <w:instrText xml:space="preserve"> PAGEREF _Toc297625113 \h </w:instrText>
+        <w:instrText xml:space="preserve"> PAGEREF _Toc297628889 \h </w:instrText>
       </w:r>
       <w:r>
         <w:rPr>
@@ -1756,7 +1672,7 @@
         <w:rPr>
           <w:noProof/>
         </w:rPr>
-        <w:instrText xml:space="preserve"> PAGEREF _Toc297625114 \h </w:instrText>
+        <w:instrText xml:space="preserve"> PAGEREF _Toc297628890 \h </w:instrText>
       </w:r>
       <w:r>
         <w:rPr>
@@ -1817,7 +1733,7 @@
         <w:rPr>
           <w:noProof/>
         </w:rPr>
-        <w:instrText xml:space="preserve"> PAGEREF _Toc297625115 \h </w:instrText>
+        <w:instrText xml:space="preserve"> PAGEREF _Toc297628891 \h </w:instrText>
       </w:r>
       <w:r>
         <w:rPr>
@@ -1878,7 +1794,7 @@
         <w:rPr>
           <w:noProof/>
         </w:rPr>
-        <w:instrText xml:space="preserve"> PAGEREF _Toc297625116 \h </w:instrText>
+        <w:instrText xml:space="preserve"> PAGEREF _Toc297628892 \h </w:instrText>
       </w:r>
       <w:r>
         <w:rPr>
@@ -1942,7 +1858,7 @@
         <w:rPr>
           <w:noProof/>
         </w:rPr>
-        <w:instrText xml:space="preserve"> PAGEREF _Toc297625117 \h </w:instrText>
+        <w:instrText xml:space="preserve"> PAGEREF _Toc297628893 \h </w:instrText>
       </w:r>
       <w:r>
         <w:rPr>
@@ -2003,7 +1919,7 @@
         <w:rPr>
           <w:noProof/>
         </w:rPr>
-        <w:instrText xml:space="preserve"> PAGEREF _Toc297625118 \h </w:instrText>
+        <w:instrText xml:space="preserve"> PAGEREF _Toc297628894 \h </w:instrText>
       </w:r>
       <w:r>
         <w:rPr>
@@ -2064,7 +1980,7 @@
         <w:rPr>
           <w:noProof/>
         </w:rPr>
-        <w:instrText xml:space="preserve"> PAGEREF _Toc297625119 \h </w:instrText>
+        <w:instrText xml:space="preserve"> PAGEREF _Toc297628895 \h </w:instrText>
       </w:r>
       <w:r>
         <w:rPr>
@@ -2125,7 +2041,7 @@
         <w:rPr>
           <w:noProof/>
         </w:rPr>
-        <w:instrText xml:space="preserve"> PAGEREF _Toc297625120 \h </w:instrText>
+        <w:instrText xml:space="preserve"> PAGEREF _Toc297628896 \h </w:instrText>
       </w:r>
       <w:r>
         <w:rPr>
@@ -2186,7 +2102,7 @@
         <w:rPr>
           <w:noProof/>
         </w:rPr>
-        <w:instrText xml:space="preserve"> PAGEREF _Toc297625121 \h </w:instrText>
+        <w:instrText xml:space="preserve"> PAGEREF _Toc297628897 \h </w:instrText>
       </w:r>
       <w:r>
         <w:rPr>
@@ -2247,7 +2163,7 @@
         <w:rPr>
           <w:noProof/>
         </w:rPr>
-        <w:instrText xml:space="preserve"> PAGEREF _Toc297625122 \h </w:instrText>
+        <w:instrText xml:space="preserve"> PAGEREF _Toc297628898 \h </w:instrText>
       </w:r>
       <w:r>
         <w:rPr>
@@ -2308,7 +2224,7 @@
         <w:rPr>
           <w:noProof/>
         </w:rPr>
-        <w:instrText xml:space="preserve"> PAGEREF _Toc297625123 \h </w:instrText>
+        <w:instrText xml:space="preserve"> PAGEREF _Toc297628899 \h </w:instrText>
       </w:r>
       <w:r>
         <w:rPr>
@@ -2369,7 +2285,7 @@
         <w:rPr>
           <w:noProof/>
         </w:rPr>
-        <w:instrText xml:space="preserve"> PAGEREF _Toc297625124 \h </w:instrText>
+        <w:instrText xml:space="preserve"> PAGEREF _Toc297628900 \h </w:instrText>
       </w:r>
       <w:r>
         <w:rPr>
@@ -2430,7 +2346,7 @@
         <w:rPr>
           <w:noProof/>
         </w:rPr>
-        <w:instrText xml:space="preserve"> PAGEREF _Toc297625125 \h </w:instrText>
+        <w:instrText xml:space="preserve"> PAGEREF _Toc297628901 \h </w:instrText>
       </w:r>
       <w:r>
         <w:rPr>
@@ -2491,7 +2407,7 @@
         <w:rPr>
           <w:noProof/>
         </w:rPr>
-        <w:instrText xml:space="preserve"> PAGEREF _Toc297625126 \h </w:instrText>
+        <w:instrText xml:space="preserve"> PAGEREF _Toc297628902 \h </w:instrText>
       </w:r>
       <w:r>
         <w:rPr>
@@ -2552,7 +2468,7 @@
         <w:rPr>
           <w:noProof/>
         </w:rPr>
-        <w:instrText xml:space="preserve"> PAGEREF _Toc297625127 \h </w:instrText>
+        <w:instrText xml:space="preserve"> PAGEREF _Toc297628903 \h </w:instrText>
       </w:r>
       <w:r>
         <w:rPr>
@@ -2616,7 +2532,7 @@
         <w:rPr>
           <w:noProof/>
         </w:rPr>
-        <w:instrText xml:space="preserve"> PAGEREF _Toc297625128 \h </w:instrText>
+        <w:instrText xml:space="preserve"> PAGEREF _Toc297628904 \h </w:instrText>
       </w:r>
       <w:r>
         <w:rPr>
@@ -2677,7 +2593,7 @@
         <w:rPr>
           <w:noProof/>
         </w:rPr>
-        <w:instrText xml:space="preserve"> PAGEREF _Toc297625129 \h </w:instrText>
+        <w:instrText xml:space="preserve"> PAGEREF _Toc297628905 \h </w:instrText>
       </w:r>
       <w:r>
         <w:rPr>
@@ -2738,7 +2654,7 @@
         <w:rPr>
           <w:noProof/>
         </w:rPr>
-        <w:instrText xml:space="preserve"> PAGEREF _Toc297625130 \h </w:instrText>
+        <w:instrText xml:space="preserve"> PAGEREF _Toc297628906 \h </w:instrText>
       </w:r>
       <w:r>
         <w:rPr>
@@ -2802,7 +2718,7 @@
         <w:rPr>
           <w:noProof/>
         </w:rPr>
-        <w:instrText xml:space="preserve"> PAGEREF _Toc297625131 \h </w:instrText>
+        <w:instrText xml:space="preserve"> PAGEREF _Toc297628907 \h </w:instrText>
       </w:r>
       <w:r>
         <w:rPr>
@@ -2863,7 +2779,7 @@
         <w:rPr>
           <w:noProof/>
         </w:rPr>
-        <w:instrText xml:space="preserve"> PAGEREF _Toc297625132 \h </w:instrText>
+        <w:instrText xml:space="preserve"> PAGEREF _Toc297628908 \h </w:instrText>
       </w:r>
       <w:r>
         <w:rPr>
@@ -2924,7 +2840,7 @@
         <w:rPr>
           <w:noProof/>
         </w:rPr>
-        <w:instrText xml:space="preserve"> PAGEREF _Toc297625133 \h </w:instrText>
+        <w:instrText xml:space="preserve"> PAGEREF _Toc297628909 \h </w:instrText>
       </w:r>
       <w:r>
         <w:rPr>
@@ -2985,7 +2901,7 @@
         <w:rPr>
           <w:noProof/>
         </w:rPr>
-        <w:instrText xml:space="preserve"> PAGEREF _Toc297625134 \h </w:instrText>
+        <w:instrText xml:space="preserve"> PAGEREF _Toc297628910 \h </w:instrText>
       </w:r>
       <w:r>
         <w:rPr>
@@ -3046,7 +2962,7 @@
         <w:rPr>
           <w:noProof/>
         </w:rPr>
-        <w:instrText xml:space="preserve"> PAGEREF _Toc297625135 \h </w:instrText>
+        <w:instrText xml:space="preserve"> PAGEREF _Toc297628911 \h </w:instrText>
       </w:r>
       <w:r>
         <w:rPr>
@@ -3107,7 +3023,7 @@
         <w:rPr>
           <w:noProof/>
         </w:rPr>
-        <w:instrText xml:space="preserve"> PAGEREF _Toc297625136 \h </w:instrText>
+        <w:instrText xml:space="preserve"> PAGEREF _Toc297628912 \h </w:instrText>
       </w:r>
       <w:r>
         <w:rPr>
@@ -3160,7 +3076,7 @@
           <w:bCs/>
         </w:rPr>
       </w:pPr>
-      <w:bookmarkStart w:id="0" w:name="_Toc297625105"/>
+      <w:bookmarkStart w:id="0" w:name="_Toc297628881"/>
       <w:r>
         <w:rPr>
           <w:rStyle w:val="Style14ptBold"/>
@@ -3172,13 +3088,129 @@
       </w:r>
       <w:bookmarkEnd w:id="0"/>
     </w:p>
-    <w:p/>
     <w:p>
       <w:pPr>
         <w:rPr>
           <w:sz w:val="18"/>
         </w:rPr>
       </w:pPr>
+    </w:p>
+    <w:p>
+      <w:pPr>
+        <w:rPr>
+          <w:sz w:val="18"/>
+        </w:rPr>
+      </w:pPr>
+      <w:r>
+        <w:rPr>
+          <w:sz w:val="18"/>
+        </w:rPr>
+        <w:t>V1.3.1</w:t>
+      </w:r>
+    </w:p>
+    <w:p>
+      <w:pPr>
+        <w:pStyle w:val="ListParagraph"/>
+        <w:numPr>
+          <w:ilvl w:val="0"/>
+          <w:numId w:val="49"/>
+        </w:numPr>
+        <w:rPr>
+          <w:sz w:val="18"/>
+        </w:rPr>
+      </w:pPr>
+      <w:r>
+        <w:rPr>
+          <w:sz w:val="18"/>
+        </w:rPr>
+        <w:t xml:space="preserve">Cleaned up some </w:t>
+      </w:r>
+      <w:proofErr w:type="spellStart"/>
+      <w:r>
+        <w:rPr>
+          <w:sz w:val="18"/>
+        </w:rPr>
+        <w:t>Javascript</w:t>
+      </w:r>
+      <w:proofErr w:type="spellEnd"/>
+      <w:r>
+        <w:rPr>
+          <w:sz w:val="18"/>
+        </w:rPr>
+        <w:t xml:space="preserve"> code.</w:t>
+      </w:r>
+    </w:p>
+    <w:p>
+      <w:pPr>
+        <w:pStyle w:val="ListParagraph"/>
+        <w:numPr>
+          <w:ilvl w:val="0"/>
+          <w:numId w:val="49"/>
+        </w:numPr>
+        <w:rPr>
+          <w:sz w:val="18"/>
+        </w:rPr>
+      </w:pPr>
+      <w:r>
+        <w:rPr>
+          <w:sz w:val="18"/>
+        </w:rPr>
+        <w:t>Updated RS Print Provider to be more robust.</w:t>
+      </w:r>
+    </w:p>
+    <w:p>
+      <w:pPr>
+        <w:pStyle w:val="ListParagraph"/>
+        <w:numPr>
+          <w:ilvl w:val="0"/>
+          <w:numId w:val="49"/>
+        </w:numPr>
+        <w:rPr>
+          <w:sz w:val="18"/>
+        </w:rPr>
+      </w:pPr>
+      <w:r>
+        <w:rPr>
+          <w:sz w:val="18"/>
+        </w:rPr>
+        <w:t>Added Null Print Provider (this provider simply does not print any labels).</w:t>
+      </w:r>
+    </w:p>
+    <w:p>
+      <w:pPr>
+        <w:pStyle w:val="ListParagraph"/>
+        <w:numPr>
+          <w:ilvl w:val="0"/>
+          <w:numId w:val="49"/>
+        </w:numPr>
+        <w:rPr>
+          <w:sz w:val="18"/>
+        </w:rPr>
+      </w:pPr>
+      <w:r>
+        <w:rPr>
+          <w:sz w:val="18"/>
+        </w:rPr>
+        <w:t>Fixed SQL install scripts in 1.3.0 release.</w:t>
+      </w:r>
+    </w:p>
+    <w:p>
+      <w:pPr>
+        <w:pStyle w:val="ListParagraph"/>
+        <w:numPr>
+          <w:ilvl w:val="0"/>
+          <w:numId w:val="49"/>
+        </w:numPr>
+        <w:rPr>
+          <w:sz w:val="18"/>
+        </w:rPr>
+      </w:pPr>
+      <w:r>
+        <w:rPr>
+          <w:sz w:val="18"/>
+        </w:rPr>
+        <w:t>Check-in template is automatically created during install now.</w:t>
+      </w:r>
     </w:p>
     <w:p>
       <w:pPr>
@@ -3438,21 +3470,7 @@
         <w:rPr>
           <w:sz w:val="18"/>
         </w:rPr>
-        <w:t>Layout and style changes to support mobile/</w:t>
-      </w:r>
-      <w:proofErr w:type="spellStart"/>
-      <w:r>
-        <w:rPr>
-          <w:sz w:val="18"/>
-        </w:rPr>
-        <w:t>iPad</w:t>
-      </w:r>
-      <w:proofErr w:type="spellEnd"/>
-      <w:r>
-        <w:rPr>
-          <w:sz w:val="18"/>
-        </w:rPr>
-        <w:t xml:space="preserve"> devices and other style cleanup.</w:t>
+        <w:t>Layout and style changes to support mobile/iPad devices and other style cleanup.</w:t>
       </w:r>
     </w:p>
     <w:p>
@@ -3810,40 +3828,9 @@
     </w:p>
     <w:p>
       <w:pPr>
-        <w:rPr>
-          <w:sz w:val="18"/>
-        </w:rPr>
-      </w:pPr>
-      <w:r>
-        <w:rPr>
-          <w:sz w:val="18"/>
-        </w:rPr>
-        <w:t>v1.0.0</w:t>
-      </w:r>
-    </w:p>
-    <w:p>
-      <w:pPr>
-        <w:pStyle w:val="ListParagraph"/>
-        <w:numPr>
-          <w:ilvl w:val="0"/>
-          <w:numId w:val="44"/>
-        </w:numPr>
-        <w:rPr>
-          <w:sz w:val="18"/>
-        </w:rPr>
-      </w:pPr>
-      <w:r>
-        <w:rPr>
-          <w:sz w:val="18"/>
-        </w:rPr>
-        <w:t>Initial version - works with Arena 2008.3</w:t>
-      </w:r>
-    </w:p>
-    <w:p>
-      <w:pPr>
         <w:pStyle w:val="Heading1"/>
       </w:pPr>
-      <w:bookmarkStart w:id="1" w:name="_Toc297625106"/>
+      <w:bookmarkStart w:id="1" w:name="_Toc297628882"/>
       <w:r>
         <w:lastRenderedPageBreak/>
         <w:t>Preface and Warning</w:t>
@@ -3889,144 +3876,191 @@
       <w:r>
         <w:t xml:space="preserve"> for Arena. HDC chimed in with some changes of their own, and also added a web based family registration and check-in management suite to completely remove the need for a windows app to run check-in (these items are a separate download, </w:t>
       </w:r>
+      <w:r>
+        <w:t xml:space="preserve">don’t </w:t>
+      </w:r>
+      <w:r>
+        <w:t>miss them!).</w:t>
+      </w:r>
+    </w:p>
+    <w:p/>
+    <w:p>
+      <w:r>
+        <w:t xml:space="preserve">When the iPad was released in 2010 only some minor </w:t>
+      </w:r>
+      <w:r>
+        <w:t xml:space="preserve">CSS </w:t>
+      </w:r>
+      <w:r>
+        <w:t>changes were required to make CCCEV/HDC check-in work on the iPad. It didn't take a math major to see that a $500 i</w:t>
+      </w:r>
+      <w:r>
+        <w:t>P</w:t>
+      </w:r>
+      <w:r>
+        <w:t xml:space="preserve">ad was a lot cheaper than a full kiosk, and every bit as capable. This has increased the demand for CCCEV/HDC check-in astronomically. </w:t>
+      </w:r>
+    </w:p>
+    <w:p/>
+    <w:p>
+      <w:pPr>
+        <w:jc w:val="center"/>
+        <w:rPr>
+          <w:b/>
+        </w:rPr>
+      </w:pPr>
+      <w:r>
+        <w:rPr>
+          <w:b/>
+          <w:noProof/>
+        </w:rPr>
+        <w:drawing>
+          <wp:inline distT="0" distB="0" distL="0" distR="0">
+            <wp:extent cx="2688524" cy="2508249"/>
+            <wp:effectExtent l="19050" t="0" r="0" b="0"/>
+            <wp:docPr id="2" name="Picture 0" descr="HereBeDragons.png"/>
+            <wp:cNvGraphicFramePr>
+              <a:graphicFrameLocks xmlns:a="http://schemas.openxmlformats.org/drawingml/2006/main" noChangeAspect="1"/>
+            </wp:cNvGraphicFramePr>
+            <a:graphic xmlns:a="http://schemas.openxmlformats.org/drawingml/2006/main">
+              <a:graphicData uri="http://schemas.openxmlformats.org/drawingml/2006/picture">
+                <pic:pic xmlns:pic="http://schemas.openxmlformats.org/drawingml/2006/picture">
+                  <pic:nvPicPr>
+                    <pic:cNvPr id="0" name="HereBeDragons.png"/>
+                    <pic:cNvPicPr/>
+                  </pic:nvPicPr>
+                  <pic:blipFill>
+                    <a:blip r:embed="rId14" cstate="print">
+                      <a:duotone>
+                        <a:schemeClr val="accent1">
+                          <a:shade val="45000"/>
+                          <a:satMod val="135000"/>
+                        </a:schemeClr>
+                        <a:prstClr val="white"/>
+                      </a:duotone>
+                      <a:lum bright="30000" contrast="-30000"/>
+                    </a:blip>
+                    <a:stretch>
+                      <a:fillRect/>
+                    </a:stretch>
+                  </pic:blipFill>
+                  <pic:spPr>
+                    <a:xfrm>
+                      <a:off x="0" y="0"/>
+                      <a:ext cx="2690206" cy="2509818"/>
+                    </a:xfrm>
+                    <a:prstGeom prst="rect">
+                      <a:avLst/>
+                    </a:prstGeom>
+                  </pic:spPr>
+                </pic:pic>
+              </a:graphicData>
+            </a:graphic>
+          </wp:inline>
+        </w:drawing>
+      </w:r>
+    </w:p>
+    <w:p>
+      <w:pPr>
+        <w:jc w:val="center"/>
+        <w:rPr>
+          <w:b/>
+        </w:rPr>
+      </w:pPr>
+    </w:p>
+    <w:p>
+      <w:pPr>
+        <w:rPr>
+          <w:b/>
+        </w:rPr>
+      </w:pPr>
+      <w:r>
+        <w:rPr>
+          <w:b/>
+        </w:rPr>
+        <w:t>Please consider each of these points before moving forward:</w:t>
+      </w:r>
+    </w:p>
+    <w:p>
+      <w:pPr>
+        <w:jc w:val="center"/>
+        <w:rPr>
+          <w:b/>
+        </w:rPr>
+      </w:pPr>
+    </w:p>
+    <w:p/>
+    <w:p>
+      <w:r>
+        <w:t xml:space="preserve">(1) Successful implementations of the CCCEV/HDC </w:t>
+      </w:r>
       <w:proofErr w:type="spellStart"/>
       <w:r>
-        <w:t>dont</w:t>
+        <w:t>checkin</w:t>
       </w:r>
       <w:proofErr w:type="spellEnd"/>
       <w:r>
-        <w:t>' miss them!).</w:t>
+        <w:t xml:space="preserve"> are typically done after a church has gone live with Arena because you need experience configuring modules to understand how </w:t>
+      </w:r>
+      <w:proofErr w:type="spellStart"/>
+      <w:r>
+        <w:t>checkin</w:t>
+      </w:r>
+      <w:proofErr w:type="spellEnd"/>
+      <w:r>
+        <w:t xml:space="preserve"> plugs into Arena and you need experience configuring the Arena structure to know how to configure the </w:t>
+      </w:r>
+      <w:proofErr w:type="spellStart"/>
+      <w:r>
+        <w:t>checkin</w:t>
+      </w:r>
+      <w:proofErr w:type="spellEnd"/>
+      <w:r>
+        <w:t xml:space="preserve"> module. Despite knowing this, if you still want to implement the CCCEV/HDC </w:t>
+      </w:r>
+      <w:proofErr w:type="spellStart"/>
+      <w:r>
+        <w:t>checkin</w:t>
+      </w:r>
+      <w:proofErr w:type="spellEnd"/>
+      <w:r>
+        <w:t xml:space="preserve"> before go live, you will need a longer implementation timeline than you expect. And the smaller amount of experience you have configuring the Arena structure, the more technical skills you will need (see #3 below).</w:t>
       </w:r>
     </w:p>
     <w:p/>
     <w:p>
-      <w:proofErr w:type="gramStart"/>
-      <w:r>
-        <w:t xml:space="preserve">When the </w:t>
-      </w:r>
-      <w:proofErr w:type="spellStart"/>
-      <w:r>
-        <w:t>iPad</w:t>
-      </w:r>
-      <w:proofErr w:type="spellEnd"/>
-      <w:r>
-        <w:t xml:space="preserve"> was released in 2010 only some minor </w:t>
-      </w:r>
-      <w:proofErr w:type="spellStart"/>
-      <w:r>
-        <w:t>css</w:t>
-      </w:r>
-      <w:proofErr w:type="spellEnd"/>
-      <w:r>
-        <w:t xml:space="preserve"> changes were required to make CCCEV/HDC check-in work on the </w:t>
-      </w:r>
-      <w:proofErr w:type="spellStart"/>
-      <w:r>
-        <w:t>iPad</w:t>
-      </w:r>
-      <w:proofErr w:type="spellEnd"/>
-      <w:r>
-        <w:t>.</w:t>
-      </w:r>
-      <w:proofErr w:type="gramEnd"/>
-      <w:r>
-        <w:t xml:space="preserve"> It didn't take a math major to see that a $500 </w:t>
-      </w:r>
-      <w:proofErr w:type="spellStart"/>
-      <w:r>
-        <w:t>ipad</w:t>
-      </w:r>
-      <w:proofErr w:type="spellEnd"/>
-      <w:r>
-        <w:t xml:space="preserve"> was a lot cheaper than a full kiosk, and every bit as capable. This has increased the demand for CCCEV/HDC check-in astronomically. </w:t>
+      <w:r>
+        <w:t xml:space="preserve">(2) We love helping other churches, but if we help you too much we won't be able to keep developing cool stuff for the churches that write our paychecks. If our churches stop writing our paychecks, our children (and cats) will starve. Because of this, we have tried to package as much of this as possible into a very thorough installation </w:t>
+      </w:r>
+      <w:r>
+        <w:lastRenderedPageBreak/>
+        <w:t xml:space="preserve">guide and (soon) a collection of how-to videos in order to answer the "what can this do" and "how do I install it" questions. </w:t>
       </w:r>
     </w:p>
     <w:p/>
     <w:p>
-      <w:pPr>
-        <w:rPr>
-          <w:b/>
-        </w:rPr>
-      </w:pPr>
-      <w:r>
-        <w:rPr>
-          <w:b/>
-        </w:rPr>
-        <w:t>Please consider each of these points before moving forward:</w:t>
+      <w:r>
+        <w:t xml:space="preserve">(3) Some churches have successfully setup our check-in before their go-live date, but if you are going to try to do that, you need to be sure you have certain concepts down such as: installing modules in arena, building pages, assigning </w:t>
+      </w:r>
+      <w:r>
+        <w:t xml:space="preserve">CSS </w:t>
+      </w:r>
+      <w:r>
+        <w:t xml:space="preserve">and templates to pages, editing lookups, and using SQL </w:t>
+      </w:r>
+      <w:r>
+        <w:t>Management</w:t>
+      </w:r>
+      <w:r>
+        <w:t xml:space="preserve"> Studio. You don't have to be an expert in those things, but you probably don't want to learn about them by trying to install our check-in either...</w:t>
       </w:r>
     </w:p>
     <w:p/>
     <w:p>
       <w:r>
-        <w:t xml:space="preserve">(1) Successful implementations of the CCCEV/HDC </w:t>
-      </w:r>
-      <w:proofErr w:type="spellStart"/>
-      <w:r>
-        <w:t>checkin</w:t>
-      </w:r>
-      <w:proofErr w:type="spellEnd"/>
-      <w:r>
-        <w:t xml:space="preserve"> are typically done after a church has gone live with Arena because you need experience configuring modules to understand how </w:t>
-      </w:r>
-      <w:proofErr w:type="spellStart"/>
-      <w:r>
-        <w:t>checkin</w:t>
-      </w:r>
-      <w:proofErr w:type="spellEnd"/>
-      <w:r>
-        <w:t xml:space="preserve"> plugs into Arena and you need experience configuring the Arena structure to know how to configure the </w:t>
-      </w:r>
-      <w:proofErr w:type="spellStart"/>
-      <w:r>
-        <w:t>checkin</w:t>
-      </w:r>
-      <w:proofErr w:type="spellEnd"/>
-      <w:r>
-        <w:t xml:space="preserve"> module. Despite knowing this, if you still want to implement the CCCEV/HDC </w:t>
-      </w:r>
-      <w:proofErr w:type="spellStart"/>
-      <w:r>
-        <w:t>checkin</w:t>
-      </w:r>
-      <w:proofErr w:type="spellEnd"/>
-      <w:r>
-        <w:t xml:space="preserve"> before go live, you will need a longer implementation timeline than you expect. And the smaller amount of experience you have configuring the Arena structure, the more technical skills you will need (see #3 below).</w:t>
-      </w:r>
-    </w:p>
-    <w:p/>
-    <w:p>
-      <w:r>
-        <w:t xml:space="preserve">(2) We love helping other churches, but if we help you too much we won't be able to keep developing cool stuff for the churches that write our paychecks. If our churches stop writing our paychecks, our children (and cats) will starve. Because of this, we have tried to package as much of this as possible into a very thorough installation guide and (soon) a collection of how-to videos in order to answer the "what can this do" and "how do I install it" questions. </w:t>
-      </w:r>
-    </w:p>
-    <w:p/>
-    <w:p>
-      <w:r>
-        <w:t xml:space="preserve">(3) Some churches have successfully setup our check-in before their go-live date, but if you are going to try to do that, you need to be sure you have certain concepts down such as: installing modules in arena, building pages, assigning </w:t>
-      </w:r>
-      <w:proofErr w:type="spellStart"/>
-      <w:r>
-        <w:t>css</w:t>
-      </w:r>
-      <w:proofErr w:type="spellEnd"/>
-      <w:r>
-        <w:t xml:space="preserve"> and templates to pages, editing lookups, and using SQL </w:t>
-      </w:r>
-      <w:proofErr w:type="spellStart"/>
-      <w:r>
-        <w:t>Mangement</w:t>
-      </w:r>
-      <w:proofErr w:type="spellEnd"/>
-      <w:r>
-        <w:t xml:space="preserve"> Studio. You don't have to be an expert in those things, but you probably don't want to learn about them by trying to install our check-in either...</w:t>
-      </w:r>
-    </w:p>
-    <w:p/>
-    <w:p>
-      <w:r>
         <w:t xml:space="preserve">(4) If you look at our check-in and it mostly does what you want it to do but you need some changes, we welcome new developer churches to the project at any time. The source code is freely available, and there is a patch review process setup to submit potential changes etc. The place to start is on </w:t>
       </w:r>
-      <w:hyperlink r:id="rId14" w:history="1">
+      <w:hyperlink r:id="rId15" w:history="1">
         <w:r>
           <w:rPr>
             <w:rStyle w:val="Hyperlink"/>
@@ -4041,11 +4075,7 @@
     <w:p/>
     <w:p>
       <w:r>
-        <w:t xml:space="preserve">We love the church, we think our check-in is awesome, and we hope you use it in your church. Please don't misunderstand the intention of this document. We want you to </w:t>
-      </w:r>
-      <w:r>
-        <w:lastRenderedPageBreak/>
-        <w:t xml:space="preserve">use what we have created, and we want to help you, but like the cartographer's warning: "here </w:t>
+        <w:t xml:space="preserve">We love the church, we think our check-in is awesome, and we hope you use it in your church. Please don't misunderstand the intention of this document. We want you to use what we have created, and we want to help you, but like the cartographer's warning: "here </w:t>
       </w:r>
       <w:proofErr w:type="gramStart"/>
       <w:r>
@@ -4055,7 +4085,7 @@
       <w:r>
         <w:t xml:space="preserve"> dragons!" This is probably not the first custom module you should try to install. Also, if you decide to move forward and have read the documentation and watched the videos and still need some help understanding everything, we are happy to help. You can </w:t>
       </w:r>
-      <w:hyperlink r:id="rId15" w:history="1">
+      <w:hyperlink r:id="rId16" w:history="1">
         <w:r>
           <w:rPr>
             <w:rStyle w:val="Hyperlink"/>
@@ -4074,7 +4104,7 @@
       <w:pPr>
         <w:pStyle w:val="Heading1"/>
       </w:pPr>
-      <w:bookmarkStart w:id="2" w:name="_Toc297625107"/>
+      <w:bookmarkStart w:id="2" w:name="_Toc297628883"/>
       <w:r>
         <w:lastRenderedPageBreak/>
         <w:t>Introduction</w:t>
@@ -4192,16 +4222,16 @@
               <o:lock v:ext="edit" text="t"/>
             </v:shape>
             <v:shape id="_x0000_s1232" type="#_x0000_t75" style="position:absolute;left:8632;top:7327;width:1333;height:1330">
-              <v:imagedata r:id="rId16" o:title=""/>
+              <v:imagedata r:id="rId17" o:title=""/>
             </v:shape>
             <v:shape id="_x0000_s1233" type="#_x0000_t75" style="position:absolute;left:1972;top:7336;width:1321;height:1321">
-              <v:imagedata r:id="rId17" o:title=""/>
+              <v:imagedata r:id="rId18" o:title=""/>
             </v:shape>
             <v:shape id="_x0000_s1234" type="#_x0000_t75" style="position:absolute;left:4303;top:7281;width:1438;height:1440">
-              <v:imagedata r:id="rId18" o:title=""/>
+              <v:imagedata r:id="rId19" o:title=""/>
             </v:shape>
             <v:shape id="_x0000_s1235" type="#_x0000_t75" style="position:absolute;left:6438;top:7336;width:1386;height:1385">
-              <v:imagedata r:id="rId19" o:title=""/>
+              <v:imagedata r:id="rId20" o:title=""/>
             </v:shape>
             <v:shapetype id="_x0000_t202" coordsize="21600,21600" o:spt="202" path="m,l,21600r21600,l21600,xe">
               <v:stroke joinstyle="miter"/>
@@ -4259,7 +4289,7 @@
             </v:shape>
             <v:group id="_x0000_s1243" style="position:absolute;left:6225;top:10060;width:1718;height:1586" coordorigin="6242,9576" coordsize="1718,1586">
               <v:shape id="_x0000_s1244" type="#_x0000_t75" style="position:absolute;left:6637;top:9576;width:961;height:961">
-                <v:imagedata r:id="rId20" o:title="preferences"/>
+                <v:imagedata r:id="rId21" o:title="preferences"/>
               </v:shape>
               <v:shape id="_x0000_s1245" type="#_x0000_t202" style="position:absolute;left:6242;top:10537;width:1718;height:625" filled="f" stroked="f">
                 <v:textbox>
@@ -4277,7 +4307,7 @@
               </v:shape>
             </v:group>
             <v:shape id="_x0000_s1304" type="#_x0000_t75" style="position:absolute;left:3344;top:10081;width:1010;height:1010">
-              <v:imagedata r:id="rId21" o:title="printer_network"/>
+              <v:imagedata r:id="rId22" o:title="printer_network"/>
             </v:shape>
             <v:shape id="_x0000_s1305" type="#_x0000_t202" style="position:absolute;left:3293;top:11140;width:1301;height:468" filled="f" stroked="f">
               <v:textbox>
@@ -4324,7 +4354,7 @@
       <w:pPr>
         <w:pStyle w:val="Heading1"/>
       </w:pPr>
-      <w:bookmarkStart w:id="3" w:name="_Toc297625108"/>
+      <w:bookmarkStart w:id="3" w:name="_Toc297628884"/>
       <w:r>
         <w:lastRenderedPageBreak/>
         <w:t>Check-In Wizard Overview</w:t>
@@ -4335,7 +4365,7 @@
       <w:pPr>
         <w:pStyle w:val="Heading2"/>
       </w:pPr>
-      <w:bookmarkStart w:id="4" w:name="_Toc297625109"/>
+      <w:bookmarkStart w:id="4" w:name="_Toc297628885"/>
       <w:r>
         <w:t>How It Works</w:t>
       </w:r>
@@ -4435,28 +4465,15 @@
       <w:r>
         <w:fldChar w:fldCharType="separate"/>
       </w:r>
-      <w:ins w:id="5" w:author="Nick Airdo" w:date="2011-07-05T10:47:00Z">
-        <w:r>
-          <w:t xml:space="preserve">   Figure </w:t>
-        </w:r>
-        <w:r>
-          <w:rPr>
-            <w:noProof/>
-          </w:rPr>
-          <w:t>1</w:t>
-        </w:r>
-      </w:ins>
-      <w:del w:id="6" w:author="Nick Airdo" w:date="2011-07-05T10:47:00Z">
-        <w:r>
-          <w:delText xml:space="preserve"> Figure </w:delText>
-        </w:r>
-        <w:r>
-          <w:rPr>
-            <w:noProof/>
-          </w:rPr>
-          <w:delText>1</w:delText>
-        </w:r>
-      </w:del>
+      <w:r>
+        <w:t xml:space="preserve">   Figure </w:t>
+      </w:r>
+      <w:r>
+        <w:rPr>
+          <w:noProof/>
+        </w:rPr>
+        <w:t>1</w:t>
+      </w:r>
       <w:r>
         <w:fldChar w:fldCharType="end"/>
       </w:r>
@@ -4584,7 +4601,7 @@
                     </pic:cNvPicPr>
                   </pic:nvPicPr>
                   <pic:blipFill>
-                    <a:blip r:embed="rId22" cstate="print"/>
+                    <a:blip r:embed="rId23" cstate="print"/>
                     <a:srcRect/>
                     <a:stretch>
                       <a:fillRect/>
@@ -4618,7 +4635,7 @@
         <w:pStyle w:val="Caption"/>
         <w:ind w:left="720"/>
       </w:pPr>
-      <w:bookmarkStart w:id="7" w:name="_Ref222052260"/>
+      <w:bookmarkStart w:id="5" w:name="_Ref222052260"/>
       <w:r>
         <w:t xml:space="preserve">   Figure </w:t>
       </w:r>
@@ -4630,7 +4647,7 @@
           <w:t>1</w:t>
         </w:r>
       </w:fldSimple>
-      <w:bookmarkEnd w:id="7"/>
+      <w:bookmarkEnd w:id="5"/>
       <w:r>
         <w:t>- Attendance Types with Extended Attributes listed below.</w:t>
       </w:r>
@@ -4641,12 +4658,12 @@
         <w:pStyle w:val="Heading2"/>
         <w:pageBreakBefore/>
       </w:pPr>
-      <w:bookmarkStart w:id="8" w:name="_Toc297625110"/>
+      <w:bookmarkStart w:id="6" w:name="_Toc297628886"/>
       <w:r>
         <w:lastRenderedPageBreak/>
         <w:t>What Check-in Looks Like</w:t>
       </w:r>
-      <w:bookmarkEnd w:id="8"/>
+      <w:bookmarkEnd w:id="6"/>
     </w:p>
     <w:p>
       <w:r>
@@ -4737,7 +4754,7 @@
                           <pic:cNvPicPr/>
                         </pic:nvPicPr>
                         <pic:blipFill>
-                          <a:blip r:embed="rId23" cstate="print"/>
+                          <a:blip r:embed="rId24" cstate="print"/>
                           <a:stretch>
                             <a:fillRect/>
                           </a:stretch>
@@ -4820,77 +4837,6 @@
                       <pic:pic xmlns:pic="http://schemas.openxmlformats.org/drawingml/2006/picture">
                         <pic:nvPicPr>
                           <pic:cNvPr id="0" name="guide_init_scan_now.jpg"/>
-                          <pic:cNvPicPr/>
-                        </pic:nvPicPr>
-                        <pic:blipFill>
-                          <a:blip r:embed="rId24" cstate="print"/>
-                          <a:stretch>
-                            <a:fillRect/>
-                          </a:stretch>
-                        </pic:blipFill>
-                        <pic:spPr>
-                          <a:xfrm>
-                            <a:off x="0" y="0"/>
-                            <a:ext cx="3061586" cy="2295144"/>
-                          </a:xfrm>
-                          <a:prstGeom prst="rect">
-                            <a:avLst/>
-                          </a:prstGeom>
-                        </pic:spPr>
-                      </pic:pic>
-                    </a:graphicData>
-                  </a:graphic>
-                </wp:inline>
-              </w:drawing>
-            </w:r>
-            <w:r>
-              <w:br/>
-            </w:r>
-          </w:p>
-        </w:tc>
-      </w:tr>
-      <w:tr>
-        <w:trPr>
-          <w:jc w:val="center"/>
-        </w:trPr>
-        <w:tc>
-          <w:tcPr>
-            <w:tcW w:w="0" w:type="auto"/>
-          </w:tcPr>
-          <w:p>
-            <w:r>
-              <w:rPr>
-                <w:b/>
-              </w:rPr>
-              <w:t>Step 2</w:t>
-            </w:r>
-            <w:r>
-              <w:t xml:space="preserve"> – if searching by phone</w:t>
-            </w:r>
-          </w:p>
-        </w:tc>
-        <w:tc>
-          <w:tcPr>
-            <w:tcW w:w="0" w:type="auto"/>
-          </w:tcPr>
-          <w:p>
-            <w:r>
-              <w:rPr>
-                <w:noProof/>
-              </w:rPr>
-              <w:drawing>
-                <wp:inline distT="0" distB="0" distL="0" distR="0">
-                  <wp:extent cx="3061586" cy="2295144"/>
-                  <wp:effectExtent l="19050" t="0" r="5464" b="0"/>
-                  <wp:docPr id="25" name="Picture 3" descr="guide_family_search.jpg"/>
-                  <wp:cNvGraphicFramePr>
-                    <a:graphicFrameLocks xmlns:a="http://schemas.openxmlformats.org/drawingml/2006/main" noChangeAspect="1"/>
-                  </wp:cNvGraphicFramePr>
-                  <a:graphic xmlns:a="http://schemas.openxmlformats.org/drawingml/2006/main">
-                    <a:graphicData uri="http://schemas.openxmlformats.org/drawingml/2006/picture">
-                      <pic:pic xmlns:pic="http://schemas.openxmlformats.org/drawingml/2006/picture">
-                        <pic:nvPicPr>
-                          <pic:cNvPr id="0" name="guide_family_search.jpg"/>
                           <pic:cNvPicPr/>
                         </pic:nvPicPr>
                         <pic:blipFill>
@@ -4933,11 +4879,10 @@
               <w:rPr>
                 <w:b/>
               </w:rPr>
-              <w:lastRenderedPageBreak/>
-              <w:t>Step 3</w:t>
-            </w:r>
-            <w:r>
-              <w:t xml:space="preserve"> –only shown if the family has more than one child</w:t>
+              <w:t>Step 2</w:t>
+            </w:r>
+            <w:r>
+              <w:t xml:space="preserve"> – if searching by phone</w:t>
             </w:r>
           </w:p>
         </w:tc>
@@ -4954,7 +4899,7 @@
                 <wp:inline distT="0" distB="0" distL="0" distR="0">
                   <wp:extent cx="3061586" cy="2295144"/>
                   <wp:effectExtent l="19050" t="0" r="5464" b="0"/>
-                  <wp:docPr id="26" name="Picture 4" descr="guide_select_family_member.jpg"/>
+                  <wp:docPr id="25" name="Picture 3" descr="guide_family_search.jpg"/>
                   <wp:cNvGraphicFramePr>
                     <a:graphicFrameLocks xmlns:a="http://schemas.openxmlformats.org/drawingml/2006/main" noChangeAspect="1"/>
                   </wp:cNvGraphicFramePr>
@@ -4962,7 +4907,7 @@
                     <a:graphicData uri="http://schemas.openxmlformats.org/drawingml/2006/picture">
                       <pic:pic xmlns:pic="http://schemas.openxmlformats.org/drawingml/2006/picture">
                         <pic:nvPicPr>
-                          <pic:cNvPr id="0" name="guide_select_family_member.jpg"/>
+                          <pic:cNvPr id="0" name="guide_family_search.jpg"/>
                           <pic:cNvPicPr/>
                         </pic:nvPicPr>
                         <pic:blipFill>
@@ -5005,34 +4950,11 @@
               <w:rPr>
                 <w:b/>
               </w:rPr>
-              <w:t>Step 4</w:t>
-            </w:r>
-            <w:r>
-              <w:t xml:space="preserve"> – Only shown if enabled and the child is not already at the maximum ability level or not past the ability level age.  The parent can set/</w:t>
-            </w:r>
-            <w:r>
-              <w:t>record</w:t>
-            </w:r>
-            <w:r>
-              <w:t xml:space="preserve"> the child’s ability level.  Ability levels lesser than the child’s current level are not shown.  See the “</w:t>
-            </w:r>
-            <w:r>
-              <w:fldChar w:fldCharType="begin"/>
-            </w:r>
-            <w:r>
-              <w:instrText xml:space="preserve"> REF _Ref284332748 \h </w:instrText>
-            </w:r>
-            <w:r>
-              <w:fldChar w:fldCharType="separate"/>
-            </w:r>
-            <w:r>
-              <w:t>Configuring the Ability Level Lookup Type</w:t>
-            </w:r>
-            <w:r>
-              <w:fldChar w:fldCharType="end"/>
-            </w:r>
-            <w:r>
-              <w:t>” section for information about how this works.</w:t>
+              <w:lastRenderedPageBreak/>
+              <w:t>Step 3</w:t>
+            </w:r>
+            <w:r>
+              <w:t xml:space="preserve"> –only shown if the family has more than one child</w:t>
             </w:r>
           </w:p>
         </w:tc>
@@ -5049,7 +4971,7 @@
                 <wp:inline distT="0" distB="0" distL="0" distR="0">
                   <wp:extent cx="3061586" cy="2295144"/>
                   <wp:effectExtent l="19050" t="0" r="5464" b="0"/>
-                  <wp:docPr id="28" name="Picture 6" descr="guide_select_ability.jpg"/>
+                  <wp:docPr id="26" name="Picture 4" descr="guide_select_family_member.jpg"/>
                   <wp:cNvGraphicFramePr>
                     <a:graphicFrameLocks xmlns:a="http://schemas.openxmlformats.org/drawingml/2006/main" noChangeAspect="1"/>
                   </wp:cNvGraphicFramePr>
@@ -5057,7 +4979,7 @@
                     <a:graphicData uri="http://schemas.openxmlformats.org/drawingml/2006/picture">
                       <pic:pic xmlns:pic="http://schemas.openxmlformats.org/drawingml/2006/picture">
                         <pic:nvPicPr>
-                          <pic:cNvPr id="0" name="guide_select_ability.jpg"/>
+                          <pic:cNvPr id="0" name="guide_select_family_member.jpg"/>
                           <pic:cNvPicPr/>
                         </pic:nvPicPr>
                         <pic:blipFill>
@@ -5100,10 +5022,34 @@
               <w:rPr>
                 <w:b/>
               </w:rPr>
-              <w:t>Step 5</w:t>
-            </w:r>
-            <w:r>
-              <w:t xml:space="preserve"> –only shown if there are multiple services (attendance type occurrences) in the system</w:t>
+              <w:t>Step 4</w:t>
+            </w:r>
+            <w:r>
+              <w:t xml:space="preserve"> – Only shown if enabled and the child is not already at the maximum ability level or not past the ability level age.  The parent can set/</w:t>
+            </w:r>
+            <w:r>
+              <w:t>record</w:t>
+            </w:r>
+            <w:r>
+              <w:t xml:space="preserve"> the child’s ability level.  Ability levels lesser than the child’s current level are not shown.  See the “</w:t>
+            </w:r>
+            <w:r>
+              <w:fldChar w:fldCharType="begin"/>
+            </w:r>
+            <w:r>
+              <w:instrText xml:space="preserve"> REF _Ref284332748 \h </w:instrText>
+            </w:r>
+            <w:r>
+              <w:fldChar w:fldCharType="separate"/>
+            </w:r>
+            <w:r>
+              <w:t>Configuring the Ability Level Lookup Type</w:t>
+            </w:r>
+            <w:r>
+              <w:fldChar w:fldCharType="end"/>
+            </w:r>
+            <w:r>
+              <w:t>” section for information about how this works.</w:t>
             </w:r>
           </w:p>
         </w:tc>
@@ -5120,7 +5066,7 @@
                 <wp:inline distT="0" distB="0" distL="0" distR="0">
                   <wp:extent cx="3061586" cy="2295144"/>
                   <wp:effectExtent l="19050" t="0" r="5464" b="0"/>
-                  <wp:docPr id="29" name="Picture 7" descr="guide_select_service.jpg"/>
+                  <wp:docPr id="28" name="Picture 6" descr="guide_select_ability.jpg"/>
                   <wp:cNvGraphicFramePr>
                     <a:graphicFrameLocks xmlns:a="http://schemas.openxmlformats.org/drawingml/2006/main" noChangeAspect="1"/>
                   </wp:cNvGraphicFramePr>
@@ -5128,7 +5074,7 @@
                     <a:graphicData uri="http://schemas.openxmlformats.org/drawingml/2006/picture">
                       <pic:pic xmlns:pic="http://schemas.openxmlformats.org/drawingml/2006/picture">
                         <pic:nvPicPr>
-                          <pic:cNvPr id="0" name="guide_select_service.jpg"/>
+                          <pic:cNvPr id="0" name="guide_select_ability.jpg"/>
                           <pic:cNvPicPr/>
                         </pic:nvPicPr>
                         <pic:blipFill>
@@ -5167,71 +5113,14 @@
             <w:tcW w:w="0" w:type="auto"/>
           </w:tcPr>
           <w:p>
-            <w:pPr>
+            <w:r>
               <w:rPr>
                 <w:b/>
               </w:rPr>
-            </w:pPr>
-            <w:r>
-              <w:rPr>
-                <w:b/>
-              </w:rPr>
-              <w:lastRenderedPageBreak/>
-              <w:t>Step 6</w:t>
-            </w:r>
-            <w:r>
-              <w:rPr>
-                <w:b/>
-              </w:rPr>
-              <w:t xml:space="preserve"> –</w:t>
-            </w:r>
-            <w:r>
-              <w:t xml:space="preserve"> T</w:t>
-            </w:r>
-            <w:r>
-              <w:t xml:space="preserve">he </w:t>
-            </w:r>
-            <w:r>
-              <w:t xml:space="preserve">confirmation screen provides </w:t>
-            </w:r>
-            <w:r>
-              <w:t xml:space="preserve">an overview of who is being checked in, when and where. If somebody cannot be checked in then </w:t>
-            </w:r>
-            <w:r>
-              <w:t>“</w:t>
-            </w:r>
-            <w:r>
-              <w:t>Unavailable</w:t>
-            </w:r>
-            <w:r>
-              <w:t>”</w:t>
-            </w:r>
-            <w:r>
-              <w:t xml:space="preserve"> will be displayed</w:t>
-            </w:r>
-            <w:r>
-              <w:t xml:space="preserve"> (along with a configurable message) </w:t>
-            </w:r>
-            <w:r>
-              <w:t xml:space="preserve">instead of a room name. They also have a chance to press Cancel </w:t>
-            </w:r>
-            <w:r>
-              <w:rPr>
-                <w:i/>
-              </w:rPr>
-              <w:t>to make changes to their selection</w:t>
-            </w:r>
-            <w:r>
-              <w:rPr>
-                <w:i/>
-              </w:rPr>
-              <w:t>s</w:t>
-            </w:r>
-            <w:r>
-              <w:t xml:space="preserve"> if necessary</w:t>
-            </w:r>
-            <w:r>
-              <w:t>.</w:t>
+              <w:t>Step 5</w:t>
+            </w:r>
+            <w:r>
+              <w:t xml:space="preserve"> –only shown if there are multiple services (attendance type occurrences) in the system</w:t>
             </w:r>
           </w:p>
         </w:tc>
@@ -5248,7 +5137,7 @@
                 <wp:inline distT="0" distB="0" distL="0" distR="0">
                   <wp:extent cx="3061586" cy="2295144"/>
                   <wp:effectExtent l="19050" t="0" r="5464" b="0"/>
-                  <wp:docPr id="30" name="Picture 8" descr="guide_confirm.jpg"/>
+                  <wp:docPr id="29" name="Picture 7" descr="guide_select_service.jpg"/>
                   <wp:cNvGraphicFramePr>
                     <a:graphicFrameLocks xmlns:a="http://schemas.openxmlformats.org/drawingml/2006/main" noChangeAspect="1"/>
                   </wp:cNvGraphicFramePr>
@@ -5256,7 +5145,7 @@
                     <a:graphicData uri="http://schemas.openxmlformats.org/drawingml/2006/picture">
                       <pic:pic xmlns:pic="http://schemas.openxmlformats.org/drawingml/2006/picture">
                         <pic:nvPicPr>
-                          <pic:cNvPr id="0" name="guide_confirm.jpg"/>
+                          <pic:cNvPr id="0" name="guide_select_service.jpg"/>
                           <pic:cNvPicPr/>
                         </pic:nvPicPr>
                         <pic:blipFill>
@@ -5304,33 +5193,62 @@
               <w:rPr>
                 <w:b/>
               </w:rPr>
-              <w:t>Step 7</w:t>
+              <w:lastRenderedPageBreak/>
+              <w:t>Step 6</w:t>
             </w:r>
             <w:r>
               <w:rPr>
                 <w:b/>
               </w:rPr>
-              <w:t xml:space="preserve"> </w:t>
-            </w:r>
-            <w:r>
-              <w:rPr>
-                <w:b/>
-              </w:rPr>
-              <w:t xml:space="preserve">– </w:t>
-            </w:r>
-            <w:r>
-              <w:rPr>
-                <w:rStyle w:val="Strong"/>
-                <w:b w:val="0"/>
-              </w:rPr>
-              <w:t>This final status screen will display any errors that may have occurred during check-in or printing of the labels</w:t>
-            </w:r>
-            <w:r>
-              <w:rPr>
-                <w:rStyle w:val="Strong"/>
-                <w:b w:val="0"/>
-              </w:rPr>
-              <w:t>.  After a configured amount of time, this screen will automatically return back to the starting page.</w:t>
+              <w:t xml:space="preserve"> –</w:t>
+            </w:r>
+            <w:r>
+              <w:t xml:space="preserve"> T</w:t>
+            </w:r>
+            <w:r>
+              <w:t xml:space="preserve">he </w:t>
+            </w:r>
+            <w:r>
+              <w:t xml:space="preserve">confirmation screen provides </w:t>
+            </w:r>
+            <w:r>
+              <w:t xml:space="preserve">an overview of who is being checked in, when and where. If somebody cannot be checked in then </w:t>
+            </w:r>
+            <w:r>
+              <w:t>“</w:t>
+            </w:r>
+            <w:r>
+              <w:t>Unavailable</w:t>
+            </w:r>
+            <w:r>
+              <w:t>”</w:t>
+            </w:r>
+            <w:r>
+              <w:t xml:space="preserve"> will be displayed</w:t>
+            </w:r>
+            <w:r>
+              <w:t xml:space="preserve"> (along with a configurable message) </w:t>
+            </w:r>
+            <w:r>
+              <w:t xml:space="preserve">instead of a room name. They also have a chance to press Cancel </w:t>
+            </w:r>
+            <w:r>
+              <w:rPr>
+                <w:i/>
+              </w:rPr>
+              <w:t>to make changes to their selection</w:t>
+            </w:r>
+            <w:r>
+              <w:rPr>
+                <w:i/>
+              </w:rPr>
+              <w:t>s</w:t>
+            </w:r>
+            <w:r>
+              <w:t xml:space="preserve"> if necessary</w:t>
+            </w:r>
+            <w:r>
+              <w:t>.</w:t>
             </w:r>
           </w:p>
         </w:tc>
@@ -5347,7 +5265,7 @@
                 <wp:inline distT="0" distB="0" distL="0" distR="0">
                   <wp:extent cx="3061586" cy="2295144"/>
                   <wp:effectExtent l="19050" t="0" r="5464" b="0"/>
-                  <wp:docPr id="31" name="Picture 9" descr="guide_results.jpg"/>
+                  <wp:docPr id="30" name="Picture 8" descr="guide_confirm.jpg"/>
                   <wp:cNvGraphicFramePr>
                     <a:graphicFrameLocks xmlns:a="http://schemas.openxmlformats.org/drawingml/2006/main" noChangeAspect="1"/>
                   </wp:cNvGraphicFramePr>
@@ -5355,7 +5273,7 @@
                     <a:graphicData uri="http://schemas.openxmlformats.org/drawingml/2006/picture">
                       <pic:pic xmlns:pic="http://schemas.openxmlformats.org/drawingml/2006/picture">
                         <pic:nvPicPr>
-                          <pic:cNvPr id="0" name="guide_results.jpg"/>
+                          <pic:cNvPr id="0" name="guide_confirm.jpg"/>
                           <pic:cNvPicPr/>
                         </pic:nvPicPr>
                         <pic:blipFill>
@@ -5385,6 +5303,105 @@
           </w:p>
         </w:tc>
       </w:tr>
+      <w:tr>
+        <w:trPr>
+          <w:jc w:val="center"/>
+        </w:trPr>
+        <w:tc>
+          <w:tcPr>
+            <w:tcW w:w="0" w:type="auto"/>
+          </w:tcPr>
+          <w:p>
+            <w:pPr>
+              <w:rPr>
+                <w:b/>
+              </w:rPr>
+            </w:pPr>
+            <w:r>
+              <w:rPr>
+                <w:b/>
+              </w:rPr>
+              <w:t>Step 7</w:t>
+            </w:r>
+            <w:r>
+              <w:rPr>
+                <w:b/>
+              </w:rPr>
+              <w:t xml:space="preserve"> </w:t>
+            </w:r>
+            <w:r>
+              <w:rPr>
+                <w:b/>
+              </w:rPr>
+              <w:t xml:space="preserve">– </w:t>
+            </w:r>
+            <w:r>
+              <w:rPr>
+                <w:rStyle w:val="Strong"/>
+                <w:b w:val="0"/>
+              </w:rPr>
+              <w:t>This final status screen will display any errors that may have occurred during check-in or printing of the labels</w:t>
+            </w:r>
+            <w:r>
+              <w:rPr>
+                <w:rStyle w:val="Strong"/>
+                <w:b w:val="0"/>
+              </w:rPr>
+              <w:t>.  After a configured amount of time, this screen will automatically return back to the starting page.</w:t>
+            </w:r>
+          </w:p>
+        </w:tc>
+        <w:tc>
+          <w:tcPr>
+            <w:tcW w:w="0" w:type="auto"/>
+          </w:tcPr>
+          <w:p>
+            <w:r>
+              <w:rPr>
+                <w:noProof/>
+              </w:rPr>
+              <w:drawing>
+                <wp:inline distT="0" distB="0" distL="0" distR="0">
+                  <wp:extent cx="3061586" cy="2295144"/>
+                  <wp:effectExtent l="19050" t="0" r="5464" b="0"/>
+                  <wp:docPr id="31" name="Picture 9" descr="guide_results.jpg"/>
+                  <wp:cNvGraphicFramePr>
+                    <a:graphicFrameLocks xmlns:a="http://schemas.openxmlformats.org/drawingml/2006/main" noChangeAspect="1"/>
+                  </wp:cNvGraphicFramePr>
+                  <a:graphic xmlns:a="http://schemas.openxmlformats.org/drawingml/2006/main">
+                    <a:graphicData uri="http://schemas.openxmlformats.org/drawingml/2006/picture">
+                      <pic:pic xmlns:pic="http://schemas.openxmlformats.org/drawingml/2006/picture">
+                        <pic:nvPicPr>
+                          <pic:cNvPr id="0" name="guide_results.jpg"/>
+                          <pic:cNvPicPr/>
+                        </pic:nvPicPr>
+                        <pic:blipFill>
+                          <a:blip r:embed="rId31" cstate="print"/>
+                          <a:stretch>
+                            <a:fillRect/>
+                          </a:stretch>
+                        </pic:blipFill>
+                        <pic:spPr>
+                          <a:xfrm>
+                            <a:off x="0" y="0"/>
+                            <a:ext cx="3061586" cy="2295144"/>
+                          </a:xfrm>
+                          <a:prstGeom prst="rect">
+                            <a:avLst/>
+                          </a:prstGeom>
+                        </pic:spPr>
+                      </pic:pic>
+                    </a:graphicData>
+                  </a:graphic>
+                </wp:inline>
+              </w:drawing>
+            </w:r>
+            <w:r>
+              <w:br/>
+            </w:r>
+          </w:p>
+        </w:tc>
+      </w:tr>
     </w:tbl>
     <w:p/>
     <w:p>
@@ -5432,22 +5449,22 @@
       <w:pPr>
         <w:pStyle w:val="Heading1"/>
       </w:pPr>
-      <w:bookmarkStart w:id="9" w:name="_Toc297625111"/>
+      <w:bookmarkStart w:id="7" w:name="_Toc297628887"/>
       <w:r>
         <w:lastRenderedPageBreak/>
         <w:t>Managing the Check-in System</w:t>
       </w:r>
-      <w:bookmarkEnd w:id="9"/>
+      <w:bookmarkEnd w:id="7"/>
     </w:p>
     <w:p>
       <w:pPr>
         <w:pStyle w:val="Heading2"/>
       </w:pPr>
-      <w:bookmarkStart w:id="10" w:name="_Toc297625112"/>
+      <w:bookmarkStart w:id="8" w:name="_Toc297628888"/>
       <w:r>
         <w:t>Setting Up a New “Class”</w:t>
       </w:r>
-      <w:bookmarkEnd w:id="10"/>
+      <w:bookmarkEnd w:id="8"/>
     </w:p>
     <w:p>
       <w:r>
@@ -5518,7 +5535,7 @@
                     </pic:cNvPicPr>
                   </pic:nvPicPr>
                   <pic:blipFill>
-                    <a:blip r:embed="rId31" cstate="print">
+                    <a:blip r:embed="rId32" cstate="print">
                       <a:lum bright="5000"/>
                     </a:blip>
                     <a:stretch>
@@ -5552,7 +5569,7 @@
       <w:pPr>
         <w:pStyle w:val="Caption"/>
       </w:pPr>
-      <w:bookmarkStart w:id="11" w:name="_Ref223525129"/>
+      <w:bookmarkStart w:id="9" w:name="_Ref223525129"/>
       <w:r>
         <w:t xml:space="preserve">Figure </w:t>
       </w:r>
@@ -5564,7 +5581,7 @@
           <w:t>2</w:t>
         </w:r>
       </w:fldSimple>
-      <w:bookmarkEnd w:id="11"/>
+      <w:bookmarkEnd w:id="9"/>
       <w:r>
         <w:t xml:space="preserve"> – standard Arena Attendance Type</w:t>
       </w:r>
@@ -5760,7 +5777,7 @@
                     </pic:cNvPicPr>
                   </pic:nvPicPr>
                   <pic:blipFill>
-                    <a:blip r:embed="rId32" cstate="print"/>
+                    <a:blip r:embed="rId33" cstate="print"/>
                     <a:srcRect/>
                     <a:stretch>
                       <a:fillRect/>
@@ -5793,7 +5810,7 @@
       <w:pPr>
         <w:pStyle w:val="Caption"/>
       </w:pPr>
-      <w:bookmarkStart w:id="12" w:name="_Ref223527835"/>
+      <w:bookmarkStart w:id="10" w:name="_Ref223527835"/>
       <w:r>
         <w:t xml:space="preserve">Figure </w:t>
       </w:r>
@@ -5805,7 +5822,7 @@
           <w:t>3</w:t>
         </w:r>
       </w:fldSimple>
-      <w:bookmarkEnd w:id="12"/>
+      <w:bookmarkEnd w:id="10"/>
       <w:r>
         <w:t xml:space="preserve"> – new, custom Extended Attribute List</w:t>
       </w:r>
@@ -5848,7 +5865,7 @@
                     </pic:cNvPicPr>
                   </pic:nvPicPr>
                   <pic:blipFill>
-                    <a:blip r:embed="rId33" cstate="print"/>
+                    <a:blip r:embed="rId34" cstate="print"/>
                     <a:srcRect/>
                     <a:stretch>
                       <a:fillRect/>
@@ -5881,7 +5898,7 @@
       <w:pPr>
         <w:pStyle w:val="Caption"/>
       </w:pPr>
-      <w:bookmarkStart w:id="13" w:name="_Ref222894104"/>
+      <w:bookmarkStart w:id="11" w:name="_Ref222894104"/>
       <w:r>
         <w:t xml:space="preserve">Figure </w:t>
       </w:r>
@@ -5893,7 +5910,7 @@
           <w:t>4</w:t>
         </w:r>
       </w:fldSimple>
-      <w:bookmarkEnd w:id="13"/>
+      <w:bookmarkEnd w:id="11"/>
       <w:r>
         <w:t xml:space="preserve"> - Extended Attributes for an existing Attendance Type</w:t>
       </w:r>
@@ -5944,12 +5961,12 @@
         <w:pStyle w:val="Heading2"/>
         <w:pageBreakBefore/>
       </w:pPr>
-      <w:bookmarkStart w:id="14" w:name="_Toc297625113"/>
+      <w:bookmarkStart w:id="12" w:name="_Toc297628889"/>
       <w:r>
         <w:lastRenderedPageBreak/>
         <w:t>Realistic Classroom Setup</w:t>
       </w:r>
-      <w:bookmarkEnd w:id="14"/>
+      <w:bookmarkEnd w:id="12"/>
     </w:p>
     <w:p>
       <w:r>
@@ -5998,7 +6015,7 @@
                     </pic:cNvPicPr>
                   </pic:nvPicPr>
                   <pic:blipFill>
-                    <a:blip r:embed="rId34" cstate="print"/>
+                    <a:blip r:embed="rId35" cstate="print"/>
                     <a:srcRect/>
                     <a:stretch>
                       <a:fillRect/>
@@ -6109,12 +6126,12 @@
         <w:pStyle w:val="Heading2"/>
         <w:pageBreakBefore/>
       </w:pPr>
-      <w:bookmarkStart w:id="15" w:name="_Toc297625114"/>
+      <w:bookmarkStart w:id="13" w:name="_Toc297628890"/>
       <w:r>
         <w:lastRenderedPageBreak/>
         <w:t>Check-in For Multiple, Upcoming (Future) Services</w:t>
       </w:r>
-      <w:bookmarkEnd w:id="15"/>
+      <w:bookmarkEnd w:id="13"/>
     </w:p>
     <w:p>
       <w:r>
@@ -6170,22 +6187,12 @@
       <w:r>
         <w:fldChar w:fldCharType="separate"/>
       </w:r>
-      <w:ins w:id="16" w:author="Nick Airdo" w:date="2011-07-05T10:47:00Z">
-        <w:r>
-          <w:rPr>
-            <w:noProof/>
-          </w:rPr>
-          <w:t>30</w:t>
-        </w:r>
-      </w:ins>
-      <w:del w:id="17" w:author="Nick Airdo" w:date="2011-07-05T10:47:00Z">
-        <w:r>
-          <w:rPr>
-            <w:noProof/>
-          </w:rPr>
-          <w:delText>27</w:delText>
-        </w:r>
-      </w:del>
+      <w:r>
+        <w:rPr>
+          <w:noProof/>
+        </w:rPr>
+        <w:t>30</w:t>
+      </w:r>
       <w:r>
         <w:fldChar w:fldCharType="end"/>
       </w:r>
@@ -6231,12 +6238,12 @@
         <w:pStyle w:val="Heading2"/>
         <w:pageBreakBefore/>
       </w:pPr>
-      <w:bookmarkStart w:id="18" w:name="_Toc297625115"/>
+      <w:bookmarkStart w:id="14" w:name="_Toc297628891"/>
       <w:r>
         <w:lastRenderedPageBreak/>
         <w:t>Standard Check-in Labels</w:t>
       </w:r>
-      <w:bookmarkEnd w:id="18"/>
+      <w:bookmarkEnd w:id="14"/>
     </w:p>
     <w:p>
       <w:r>
@@ -6272,35 +6279,19 @@
         <w:fldChar w:fldCharType="separate"/>
       </w:r>
       <w:proofErr w:type="gramStart"/>
-      <w:ins w:id="19" w:author="Nick Airdo" w:date="2011-07-05T10:47:00Z">
-        <w:r>
-          <w:rPr>
-            <w:b/>
-            <w:rPrChange w:id="20" w:author="Nick Airdo" w:date="2011-07-05T10:47:00Z">
-              <w:rPr/>
-            </w:rPrChange>
-          </w:rPr>
-          <w:t>Reporting</w:t>
-        </w:r>
-        <w:proofErr w:type="gramEnd"/>
-        <w:r>
-          <w:rPr>
-            <w:b/>
-            <w:rPrChange w:id="21" w:author="Nick Airdo" w:date="2011-07-05T10:47:00Z">
-              <w:rPr/>
-            </w:rPrChange>
-          </w:rPr>
-          <w:t xml:space="preserve"> Services Attendance Label</w:t>
-        </w:r>
-      </w:ins>
-      <w:del w:id="22" w:author="Nick Airdo" w:date="2011-07-05T10:47:00Z">
-        <w:r>
-          <w:rPr>
-            <w:b/>
-          </w:rPr>
-          <w:delText>Reporting Services Attendance Label</w:delText>
-        </w:r>
-      </w:del>
+      <w:r>
+        <w:rPr>
+          <w:b/>
+        </w:rPr>
+        <w:t>Reporting</w:t>
+      </w:r>
+      <w:proofErr w:type="gramEnd"/>
+      <w:r>
+        <w:rPr>
+          <w:b/>
+        </w:rPr>
+        <w:t xml:space="preserve"> Services Attendance Label</w:t>
+      </w:r>
       <w:r>
         <w:rPr>
           <w:b/>
@@ -6419,22 +6410,12 @@
       <w:r>
         <w:fldChar w:fldCharType="separate"/>
       </w:r>
-      <w:ins w:id="23" w:author="Nick Airdo" w:date="2011-07-05T10:47:00Z">
-        <w:r>
-          <w:rPr>
-            <w:noProof/>
-          </w:rPr>
-          <w:t>23</w:t>
-        </w:r>
-      </w:ins>
-      <w:del w:id="24" w:author="Nick Airdo" w:date="2011-07-05T10:47:00Z">
-        <w:r>
-          <w:rPr>
-            <w:noProof/>
-          </w:rPr>
-          <w:delText>21</w:delText>
-        </w:r>
-      </w:del>
+      <w:r>
+        <w:rPr>
+          <w:noProof/>
+        </w:rPr>
+        <w:t>23</w:t>
+      </w:r>
       <w:r>
         <w:fldChar w:fldCharType="end"/>
       </w:r>
@@ -6450,13 +6431,13 @@
         </w:tabs>
         <w:ind w:left="720" w:hanging="720"/>
       </w:pPr>
-      <w:bookmarkStart w:id="25" w:name="_Toc147823424"/>
-      <w:bookmarkStart w:id="26" w:name="_Ref230490948"/>
+      <w:bookmarkStart w:id="15" w:name="_Toc147823424"/>
+      <w:bookmarkStart w:id="16" w:name="_Ref230490948"/>
       <w:r>
         <w:t>Default Attendance Label</w:t>
       </w:r>
-      <w:bookmarkEnd w:id="25"/>
-      <w:bookmarkEnd w:id="26"/>
+      <w:bookmarkEnd w:id="15"/>
+      <w:bookmarkEnd w:id="16"/>
     </w:p>
     <w:p>
       <w:r>
@@ -7768,11 +7749,11 @@
         </w:tabs>
         <w:ind w:left="720" w:hanging="720"/>
       </w:pPr>
-      <w:bookmarkStart w:id="27" w:name="_Toc147823425"/>
+      <w:bookmarkStart w:id="17" w:name="_Toc147823425"/>
       <w:r>
         <w:t>Claim Card</w:t>
       </w:r>
-      <w:bookmarkEnd w:id="27"/>
+      <w:bookmarkEnd w:id="17"/>
     </w:p>
     <w:p>
       <w:r>
@@ -7906,9 +7887,9 @@
                     </w:r>
                     <w:smartTag w:uri="urn:schemas-microsoft-com:office:smarttags" w:element="date">
                       <w:smartTagPr>
+                        <w:attr w:name="Year" w:val="2004"/>
+                        <w:attr w:name="Day" w:val="30"/>
                         <w:attr w:name="Month" w:val="6"/>
-                        <w:attr w:name="Day" w:val="30"/>
-                        <w:attr w:name="Year" w:val="2004"/>
                       </w:smartTagPr>
                       <w:r>
                         <w:rPr>
@@ -8265,12 +8246,12 @@
         </w:tabs>
         <w:ind w:left="720" w:hanging="720"/>
       </w:pPr>
-      <w:bookmarkStart w:id="28" w:name="_Toc147823426"/>
+      <w:bookmarkStart w:id="18" w:name="_Toc147823426"/>
       <w:r>
         <w:lastRenderedPageBreak/>
         <w:t>Nametag</w:t>
       </w:r>
-      <w:bookmarkEnd w:id="28"/>
+      <w:bookmarkEnd w:id="18"/>
     </w:p>
     <w:p>
       <w:pPr>
@@ -8847,7 +8828,7 @@
                       </w:rPr>
                       <w:pict>
                         <v:shape id="_x0000_i1032" type="#_x0000_t75" style="width:57.95pt;height:51.45pt">
-                          <v:imagedata r:id="rId35" o:title=""/>
+                          <v:imagedata r:id="rId36" o:title=""/>
                         </v:shape>
                       </w:pict>
                     </w:r>
@@ -8884,7 +8865,7 @@
                       </w:rPr>
                       <w:pict>
                         <v:shape id="_x0000_i1033" type="#_x0000_t75" style="width:49.55pt;height:49.55pt">
-                          <v:imagedata r:id="rId36" o:title=""/>
+                          <v:imagedata r:id="rId37" o:title=""/>
                         </v:shape>
                       </w:pict>
                     </w:r>
@@ -8990,43 +8971,53 @@
       <w:pPr>
         <w:pStyle w:val="Heading2"/>
       </w:pPr>
-      <w:bookmarkStart w:id="29" w:name="_Toc77479642"/>
-      <w:bookmarkStart w:id="30" w:name="_Toc79908272"/>
-      <w:bookmarkStart w:id="31" w:name="_Toc80413665"/>
-      <w:bookmarkStart w:id="32" w:name="_Toc87849512"/>
-      <w:bookmarkStart w:id="33" w:name="_Toc116271284"/>
-      <w:bookmarkStart w:id="34" w:name="_Toc77479643"/>
-      <w:bookmarkStart w:id="35" w:name="_Toc79908273"/>
-      <w:bookmarkStart w:id="36" w:name="_Toc80413666"/>
-      <w:bookmarkStart w:id="37" w:name="_Toc87849513"/>
-      <w:bookmarkStart w:id="38" w:name="_Toc116271285"/>
-      <w:bookmarkStart w:id="39" w:name="_Toc77479646"/>
-      <w:bookmarkStart w:id="40" w:name="_Toc79908276"/>
-      <w:bookmarkStart w:id="41" w:name="_Toc80413669"/>
-      <w:bookmarkStart w:id="42" w:name="_Toc87849516"/>
-      <w:bookmarkStart w:id="43" w:name="_Toc116271288"/>
-      <w:bookmarkStart w:id="44" w:name="_Toc77479647"/>
-      <w:bookmarkStart w:id="45" w:name="_Toc79908277"/>
-      <w:bookmarkStart w:id="46" w:name="_Toc80413670"/>
-      <w:bookmarkStart w:id="47" w:name="_Toc87849517"/>
-      <w:bookmarkStart w:id="48" w:name="_Toc116271289"/>
-      <w:bookmarkStart w:id="49" w:name="_Toc77479648"/>
-      <w:bookmarkStart w:id="50" w:name="_Toc79908278"/>
-      <w:bookmarkStart w:id="51" w:name="_Toc80413671"/>
-      <w:bookmarkStart w:id="52" w:name="_Toc87849518"/>
-      <w:bookmarkStart w:id="53" w:name="_Toc116271290"/>
-      <w:bookmarkStart w:id="54" w:name="_Toc77479649"/>
-      <w:bookmarkStart w:id="55" w:name="_Toc79908279"/>
-      <w:bookmarkStart w:id="56" w:name="_Toc80413672"/>
-      <w:bookmarkStart w:id="57" w:name="_Toc87849519"/>
-      <w:bookmarkStart w:id="58" w:name="_Toc116271291"/>
-      <w:bookmarkStart w:id="59" w:name="_Toc77479650"/>
-      <w:bookmarkStart w:id="60" w:name="_Toc79908280"/>
-      <w:bookmarkStart w:id="61" w:name="_Toc80413673"/>
-      <w:bookmarkStart w:id="62" w:name="_Toc87849520"/>
-      <w:bookmarkStart w:id="63" w:name="_Toc116271292"/>
-      <w:bookmarkStart w:id="64" w:name="_Ref284835655"/>
-      <w:bookmarkStart w:id="65" w:name="_Toc297625116"/>
+      <w:bookmarkStart w:id="19" w:name="_Toc77479642"/>
+      <w:bookmarkStart w:id="20" w:name="_Toc79908272"/>
+      <w:bookmarkStart w:id="21" w:name="_Toc80413665"/>
+      <w:bookmarkStart w:id="22" w:name="_Toc87849512"/>
+      <w:bookmarkStart w:id="23" w:name="_Toc116271284"/>
+      <w:bookmarkStart w:id="24" w:name="_Toc77479643"/>
+      <w:bookmarkStart w:id="25" w:name="_Toc79908273"/>
+      <w:bookmarkStart w:id="26" w:name="_Toc80413666"/>
+      <w:bookmarkStart w:id="27" w:name="_Toc87849513"/>
+      <w:bookmarkStart w:id="28" w:name="_Toc116271285"/>
+      <w:bookmarkStart w:id="29" w:name="_Toc77479646"/>
+      <w:bookmarkStart w:id="30" w:name="_Toc79908276"/>
+      <w:bookmarkStart w:id="31" w:name="_Toc80413669"/>
+      <w:bookmarkStart w:id="32" w:name="_Toc87849516"/>
+      <w:bookmarkStart w:id="33" w:name="_Toc116271288"/>
+      <w:bookmarkStart w:id="34" w:name="_Toc77479647"/>
+      <w:bookmarkStart w:id="35" w:name="_Toc79908277"/>
+      <w:bookmarkStart w:id="36" w:name="_Toc80413670"/>
+      <w:bookmarkStart w:id="37" w:name="_Toc87849517"/>
+      <w:bookmarkStart w:id="38" w:name="_Toc116271289"/>
+      <w:bookmarkStart w:id="39" w:name="_Toc77479648"/>
+      <w:bookmarkStart w:id="40" w:name="_Toc79908278"/>
+      <w:bookmarkStart w:id="41" w:name="_Toc80413671"/>
+      <w:bookmarkStart w:id="42" w:name="_Toc87849518"/>
+      <w:bookmarkStart w:id="43" w:name="_Toc116271290"/>
+      <w:bookmarkStart w:id="44" w:name="_Toc77479649"/>
+      <w:bookmarkStart w:id="45" w:name="_Toc79908279"/>
+      <w:bookmarkStart w:id="46" w:name="_Toc80413672"/>
+      <w:bookmarkStart w:id="47" w:name="_Toc87849519"/>
+      <w:bookmarkStart w:id="48" w:name="_Toc116271291"/>
+      <w:bookmarkStart w:id="49" w:name="_Toc77479650"/>
+      <w:bookmarkStart w:id="50" w:name="_Toc79908280"/>
+      <w:bookmarkStart w:id="51" w:name="_Toc80413673"/>
+      <w:bookmarkStart w:id="52" w:name="_Toc87849520"/>
+      <w:bookmarkStart w:id="53" w:name="_Toc116271292"/>
+      <w:bookmarkStart w:id="54" w:name="_Ref284835655"/>
+      <w:bookmarkStart w:id="55" w:name="_Toc297628892"/>
+      <w:bookmarkEnd w:id="19"/>
+      <w:bookmarkEnd w:id="20"/>
+      <w:bookmarkEnd w:id="21"/>
+      <w:bookmarkEnd w:id="22"/>
+      <w:bookmarkEnd w:id="23"/>
+      <w:bookmarkEnd w:id="24"/>
+      <w:bookmarkEnd w:id="25"/>
+      <w:bookmarkEnd w:id="26"/>
+      <w:bookmarkEnd w:id="27"/>
+      <w:bookmarkEnd w:id="28"/>
       <w:bookmarkEnd w:id="29"/>
       <w:bookmarkEnd w:id="30"/>
       <w:bookmarkEnd w:id="31"/>
@@ -9052,21 +9043,11 @@
       <w:bookmarkEnd w:id="51"/>
       <w:bookmarkEnd w:id="52"/>
       <w:bookmarkEnd w:id="53"/>
+      <w:r>
+        <w:t>Reporting Services Attendance Label</w:t>
+      </w:r>
       <w:bookmarkEnd w:id="54"/>
       <w:bookmarkEnd w:id="55"/>
-      <w:bookmarkEnd w:id="56"/>
-      <w:bookmarkEnd w:id="57"/>
-      <w:bookmarkEnd w:id="58"/>
-      <w:bookmarkEnd w:id="59"/>
-      <w:bookmarkEnd w:id="60"/>
-      <w:bookmarkEnd w:id="61"/>
-      <w:bookmarkEnd w:id="62"/>
-      <w:bookmarkEnd w:id="63"/>
-      <w:r>
-        <w:t>Reporting Services Attendance Label</w:t>
-      </w:r>
-      <w:bookmarkEnd w:id="64"/>
-      <w:bookmarkEnd w:id="65"/>
     </w:p>
     <w:p>
       <w:r>
@@ -9149,7 +9130,7 @@
                     </pic:cNvPicPr>
                   </pic:nvPicPr>
                   <pic:blipFill>
-                    <a:blip r:embed="rId37" cstate="print"/>
+                    <a:blip r:embed="rId38" cstate="print"/>
                     <a:srcRect/>
                     <a:stretch>
                       <a:fillRect/>
@@ -9220,7 +9201,7 @@
                     </pic:cNvPicPr>
                   </pic:nvPicPr>
                   <pic:blipFill>
-                    <a:blip r:embed="rId38" cstate="print"/>
+                    <a:blip r:embed="rId39" cstate="print"/>
                     <a:srcRect/>
                     <a:stretch>
                       <a:fillRect/>
@@ -9327,93 +9308,6 @@
                       <pic:pic xmlns:pic="http://schemas.openxmlformats.org/drawingml/2006/picture">
                         <pic:nvPicPr>
                           <pic:cNvPr id="0" name="Picture 17"/>
-                          <pic:cNvPicPr>
-                            <a:picLocks noChangeAspect="1" noChangeArrowheads="1"/>
-                          </pic:cNvPicPr>
-                        </pic:nvPicPr>
-                        <pic:blipFill>
-                          <a:blip r:embed="rId39" cstate="print"/>
-                          <a:srcRect/>
-                          <a:stretch>
-                            <a:fillRect/>
-                          </a:stretch>
-                        </pic:blipFill>
-                        <pic:spPr bwMode="auto">
-                          <a:xfrm>
-                            <a:off x="0" y="0"/>
-                            <a:ext cx="2059940" cy="1828800"/>
-                          </a:xfrm>
-                          <a:prstGeom prst="rect">
-                            <a:avLst/>
-                          </a:prstGeom>
-                          <a:noFill/>
-                          <a:ln w="9525">
-                            <a:noFill/>
-                            <a:miter lim="800000"/>
-                            <a:headEnd/>
-                            <a:tailEnd/>
-                          </a:ln>
-                          <a:effectLst>
-                            <a:outerShdw blurRad="63500" sx="102000" sy="102000" algn="ctr" rotWithShape="0">
-                              <a:prstClr val="black">
-                                <a:alpha val="20000"/>
-                              </a:prstClr>
-                            </a:outerShdw>
-                          </a:effectLst>
-                        </pic:spPr>
-                      </pic:pic>
-                    </a:graphicData>
-                  </a:graphic>
-                </wp:inline>
-              </w:drawing>
-            </w:r>
-          </w:p>
-          <w:p>
-            <w:pPr>
-              <w:pStyle w:val="Caption"/>
-            </w:pPr>
-            <w:r>
-              <w:t xml:space="preserve">Figure </w:t>
-            </w:r>
-            <w:fldSimple w:instr=" SEQ Figure \* ARABIC ">
-              <w:r>
-                <w:rPr>
-                  <w:noProof/>
-                </w:rPr>
-                <w:t>7</w:t>
-              </w:r>
-            </w:fldSimple>
-            <w:r>
-              <w:t xml:space="preserve"> - ChildNamtag.rdl</w:t>
-            </w:r>
-          </w:p>
-          <w:p/>
-        </w:tc>
-        <w:tc>
-          <w:tcPr>
-            <w:tcW w:w="4500" w:type="dxa"/>
-          </w:tcPr>
-          <w:p>
-            <w:pPr>
-              <w:keepNext/>
-            </w:pPr>
-            <w:r>
-              <w:rPr>
-                <w:noProof/>
-              </w:rPr>
-              <w:drawing>
-                <wp:inline distT="0" distB="0" distL="0" distR="0">
-                  <wp:extent cx="2059940" cy="1828800"/>
-                  <wp:effectExtent l="57150" t="57150" r="73660" b="38100"/>
-                  <wp:docPr id="39" name="Picture 20"/>
-                  <wp:cNvGraphicFramePr>
-                    <a:graphicFrameLocks xmlns:a="http://schemas.openxmlformats.org/drawingml/2006/main" noChangeAspect="1"/>
-                  </wp:cNvGraphicFramePr>
-                  <a:graphic xmlns:a="http://schemas.openxmlformats.org/drawingml/2006/main">
-                    <a:graphicData uri="http://schemas.openxmlformats.org/drawingml/2006/picture">
-                      <pic:pic xmlns:pic="http://schemas.openxmlformats.org/drawingml/2006/picture">
-                        <pic:nvPicPr>
-                          <pic:cNvPr id="0" name="Picture 20"/>
                           <pic:cNvPicPr>
                             <a:picLocks noChangeAspect="1" noChangeArrowheads="1"/>
                           </pic:cNvPicPr>
@@ -9467,16 +9361,15 @@
                 <w:rPr>
                   <w:noProof/>
                 </w:rPr>
-                <w:t>8</w:t>
+                <w:t>7</w:t>
               </w:r>
             </w:fldSimple>
             <w:r>
-              <w:t xml:space="preserve"> - Roster.rdl</w:t>
+              <w:t xml:space="preserve"> - ChildNamtag.rdl</w:t>
             </w:r>
           </w:p>
+          <w:p/>
         </w:tc>
-      </w:tr>
-      <w:tr>
         <w:tc>
           <w:tcPr>
             <w:tcW w:w="4500" w:type="dxa"/>
@@ -9493,7 +9386,7 @@
                 <wp:inline distT="0" distB="0" distL="0" distR="0">
                   <wp:extent cx="2059940" cy="1828800"/>
                   <wp:effectExtent l="57150" t="57150" r="73660" b="38100"/>
-                  <wp:docPr id="40" name="Picture 23"/>
+                  <wp:docPr id="39" name="Picture 20"/>
                   <wp:cNvGraphicFramePr>
                     <a:graphicFrameLocks xmlns:a="http://schemas.openxmlformats.org/drawingml/2006/main" noChangeAspect="1"/>
                   </wp:cNvGraphicFramePr>
@@ -9501,7 +9394,7 @@
                     <a:graphicData uri="http://schemas.openxmlformats.org/drawingml/2006/picture">
                       <pic:pic xmlns:pic="http://schemas.openxmlformats.org/drawingml/2006/picture">
                         <pic:nvPicPr>
-                          <pic:cNvPr id="0" name="Picture 23"/>
+                          <pic:cNvPr id="0" name="Picture 20"/>
                           <pic:cNvPicPr>
                             <a:picLocks noChangeAspect="1" noChangeArrowheads="1"/>
                           </pic:cNvPicPr>
@@ -9555,14 +9448,16 @@
                 <w:rPr>
                   <w:noProof/>
                 </w:rPr>
-                <w:t>9</w:t>
+                <w:t>8</w:t>
               </w:r>
             </w:fldSimple>
             <w:r>
-              <w:t xml:space="preserve"> - ClaimTicket.rdl</w:t>
+              <w:t xml:space="preserve"> - Roster.rdl</w:t>
             </w:r>
           </w:p>
         </w:tc>
+      </w:tr>
+      <w:tr>
         <w:tc>
           <w:tcPr>
             <w:tcW w:w="4500" w:type="dxa"/>
@@ -9579,7 +9474,7 @@
                 <wp:inline distT="0" distB="0" distL="0" distR="0">
                   <wp:extent cx="2059940" cy="1828800"/>
                   <wp:effectExtent l="57150" t="57150" r="73660" b="38100"/>
-                  <wp:docPr id="41" name="Picture 26"/>
+                  <wp:docPr id="40" name="Picture 23"/>
                   <wp:cNvGraphicFramePr>
                     <a:graphicFrameLocks xmlns:a="http://schemas.openxmlformats.org/drawingml/2006/main" noChangeAspect="1"/>
                   </wp:cNvGraphicFramePr>
@@ -9587,7 +9482,7 @@
                     <a:graphicData uri="http://schemas.openxmlformats.org/drawingml/2006/picture">
                       <pic:pic xmlns:pic="http://schemas.openxmlformats.org/drawingml/2006/picture">
                         <pic:nvPicPr>
-                          <pic:cNvPr id="0" name="Picture 26"/>
+                          <pic:cNvPr id="0" name="Picture 23"/>
                           <pic:cNvPicPr>
                             <a:picLocks noChangeAspect="1" noChangeArrowheads="1"/>
                           </pic:cNvPicPr>
@@ -9641,6 +9536,92 @@
                 <w:rPr>
                   <w:noProof/>
                 </w:rPr>
+                <w:t>9</w:t>
+              </w:r>
+            </w:fldSimple>
+            <w:r>
+              <w:t xml:space="preserve"> - ClaimTicket.rdl</w:t>
+            </w:r>
+          </w:p>
+        </w:tc>
+        <w:tc>
+          <w:tcPr>
+            <w:tcW w:w="4500" w:type="dxa"/>
+          </w:tcPr>
+          <w:p>
+            <w:pPr>
+              <w:keepNext/>
+            </w:pPr>
+            <w:r>
+              <w:rPr>
+                <w:noProof/>
+              </w:rPr>
+              <w:drawing>
+                <wp:inline distT="0" distB="0" distL="0" distR="0">
+                  <wp:extent cx="2059940" cy="1828800"/>
+                  <wp:effectExtent l="57150" t="57150" r="73660" b="38100"/>
+                  <wp:docPr id="41" name="Picture 26"/>
+                  <wp:cNvGraphicFramePr>
+                    <a:graphicFrameLocks xmlns:a="http://schemas.openxmlformats.org/drawingml/2006/main" noChangeAspect="1"/>
+                  </wp:cNvGraphicFramePr>
+                  <a:graphic xmlns:a="http://schemas.openxmlformats.org/drawingml/2006/main">
+                    <a:graphicData uri="http://schemas.openxmlformats.org/drawingml/2006/picture">
+                      <pic:pic xmlns:pic="http://schemas.openxmlformats.org/drawingml/2006/picture">
+                        <pic:nvPicPr>
+                          <pic:cNvPr id="0" name="Picture 26"/>
+                          <pic:cNvPicPr>
+                            <a:picLocks noChangeAspect="1" noChangeArrowheads="1"/>
+                          </pic:cNvPicPr>
+                        </pic:nvPicPr>
+                        <pic:blipFill>
+                          <a:blip r:embed="rId43" cstate="print"/>
+                          <a:srcRect/>
+                          <a:stretch>
+                            <a:fillRect/>
+                          </a:stretch>
+                        </pic:blipFill>
+                        <pic:spPr bwMode="auto">
+                          <a:xfrm>
+                            <a:off x="0" y="0"/>
+                            <a:ext cx="2059940" cy="1828800"/>
+                          </a:xfrm>
+                          <a:prstGeom prst="rect">
+                            <a:avLst/>
+                          </a:prstGeom>
+                          <a:noFill/>
+                          <a:ln w="9525">
+                            <a:noFill/>
+                            <a:miter lim="800000"/>
+                            <a:headEnd/>
+                            <a:tailEnd/>
+                          </a:ln>
+                          <a:effectLst>
+                            <a:outerShdw blurRad="63500" sx="102000" sy="102000" algn="ctr" rotWithShape="0">
+                              <a:prstClr val="black">
+                                <a:alpha val="20000"/>
+                              </a:prstClr>
+                            </a:outerShdw>
+                          </a:effectLst>
+                        </pic:spPr>
+                      </pic:pic>
+                    </a:graphicData>
+                  </a:graphic>
+                </wp:inline>
+              </w:drawing>
+            </w:r>
+          </w:p>
+          <w:p>
+            <w:pPr>
+              <w:pStyle w:val="Caption"/>
+            </w:pPr>
+            <w:r>
+              <w:t xml:space="preserve">Figure </w:t>
+            </w:r>
+            <w:fldSimple w:instr=" SEQ Figure \* ARABIC ">
+              <w:r>
+                <w:rPr>
+                  <w:noProof/>
+                </w:rPr>
                 <w:t>10</w:t>
               </w:r>
             </w:fldSimple>
@@ -9656,12 +9637,12 @@
       <w:pPr>
         <w:pStyle w:val="Heading1"/>
       </w:pPr>
-      <w:bookmarkStart w:id="66" w:name="_Toc297625117"/>
+      <w:bookmarkStart w:id="56" w:name="_Toc297628893"/>
       <w:r>
         <w:lastRenderedPageBreak/>
         <w:t>Installation &amp; First Time Setup</w:t>
       </w:r>
-      <w:bookmarkEnd w:id="66"/>
+      <w:bookmarkEnd w:id="56"/>
     </w:p>
     <w:p>
       <w:r>
@@ -9672,11 +9653,11 @@
       <w:pPr>
         <w:pStyle w:val="Heading2"/>
       </w:pPr>
-      <w:bookmarkStart w:id="67" w:name="_Toc297625118"/>
+      <w:bookmarkStart w:id="57" w:name="_Toc297628894"/>
       <w:r>
         <w:t>Pre Module Installation Steps</w:t>
       </w:r>
-      <w:bookmarkEnd w:id="67"/>
+      <w:bookmarkEnd w:id="57"/>
     </w:p>
     <w:p>
       <w:r>
@@ -9780,11 +9761,11 @@
       <w:pPr>
         <w:pStyle w:val="Heading2"/>
       </w:pPr>
-      <w:bookmarkStart w:id="68" w:name="_Toc297625119"/>
+      <w:bookmarkStart w:id="58" w:name="_Toc297628895"/>
       <w:r>
         <w:t>Check-In Wizard Module Installation Steps</w:t>
       </w:r>
-      <w:bookmarkEnd w:id="68"/>
+      <w:bookmarkEnd w:id="58"/>
     </w:p>
     <w:p>
       <w:pPr>
@@ -9895,60 +9876,37 @@
         <w:t xml:space="preserve">(Optional) Setup the modules discussed in the section called </w:t>
       </w:r>
       <w:fldSimple w:instr=" REF _Ref246139745 \h  \* MERGEFORMAT ">
-        <w:ins w:id="69" w:author="Nick Airdo" w:date="2011-07-05T10:47:00Z">
-          <w:r>
-            <w:rPr>
-              <w:i/>
-              <w:rPrChange w:id="70" w:author="Nick Airdo" w:date="2011-07-05T10:47:00Z">
-                <w:rPr/>
-              </w:rPrChange>
-            </w:rPr>
-            <w:t>Other Custom Administrative Modules</w:t>
-          </w:r>
-        </w:ins>
-        <w:del w:id="71" w:author="Nick Airdo" w:date="2011-07-05T10:47:00Z">
-          <w:r>
-            <w:rPr>
-              <w:i/>
-            </w:rPr>
-            <w:delText>Other Custom Administrative Modules</w:delText>
-          </w:r>
-        </w:del>
-      </w:fldSimple>
-      <w:r>
-        <w:rPr>
-          <w:i/>
-        </w:rPr>
-        <w:t xml:space="preserve"> </w:t>
-      </w:r>
-      <w:r>
-        <w:t xml:space="preserve">(pg </w:t>
-      </w:r>
-      <w:r>
-        <w:fldChar w:fldCharType="begin"/>
-      </w:r>
-      <w:r>
-        <w:instrText xml:space="preserve"> PAGEREF _Ref246139745 \h </w:instrText>
-      </w:r>
-      <w:r>
-        <w:fldChar w:fldCharType="separate"/>
-      </w:r>
-      <w:ins w:id="72" w:author="Nick Airdo" w:date="2011-07-05T10:47:00Z">
         <w:r>
           <w:rPr>
-            <w:noProof/>
+            <w:i/>
           </w:rPr>
-          <w:t>31</w:t>
+          <w:t>Other Custom Administrative Modules</w:t>
         </w:r>
-      </w:ins>
-      <w:del w:id="73" w:author="Nick Airdo" w:date="2011-07-05T10:47:00Z">
-        <w:r>
-          <w:rPr>
-            <w:noProof/>
-          </w:rPr>
-          <w:delText>28</w:delText>
-        </w:r>
-      </w:del>
+      </w:fldSimple>
+      <w:r>
+        <w:rPr>
+          <w:i/>
+        </w:rPr>
+        <w:t xml:space="preserve"> </w:t>
+      </w:r>
+      <w:r>
+        <w:t xml:space="preserve">(pg </w:t>
+      </w:r>
+      <w:r>
+        <w:fldChar w:fldCharType="begin"/>
+      </w:r>
+      <w:r>
+        <w:instrText xml:space="preserve"> PAGEREF _Ref246139745 \h </w:instrText>
+      </w:r>
+      <w:r>
+        <w:fldChar w:fldCharType="separate"/>
+      </w:r>
+      <w:r>
+        <w:rPr>
+          <w:noProof/>
+        </w:rPr>
+        <w:t>31</w:t>
+      </w:r>
       <w:r>
         <w:fldChar w:fldCharType="end"/>
       </w:r>
@@ -9977,15 +9935,15 @@
       <w:pPr>
         <w:pStyle w:val="Heading2"/>
       </w:pPr>
-      <w:bookmarkStart w:id="74" w:name="_Ref286871139"/>
-      <w:bookmarkStart w:id="75" w:name="_Ref286871297"/>
-      <w:bookmarkStart w:id="76" w:name="_Toc297625120"/>
+      <w:bookmarkStart w:id="59" w:name="_Ref286871139"/>
+      <w:bookmarkStart w:id="60" w:name="_Ref286871297"/>
+      <w:bookmarkStart w:id="61" w:name="_Toc297628896"/>
       <w:r>
         <w:t>Module Settings</w:t>
       </w:r>
-      <w:bookmarkEnd w:id="74"/>
-      <w:bookmarkEnd w:id="75"/>
-      <w:bookmarkEnd w:id="76"/>
+      <w:bookmarkEnd w:id="59"/>
+      <w:bookmarkEnd w:id="60"/>
+      <w:bookmarkEnd w:id="61"/>
     </w:p>
     <w:p>
       <w:r>
@@ -11676,14 +11634,14 @@
         <w:pStyle w:val="Heading2"/>
         <w:pageBreakBefore/>
       </w:pPr>
-      <w:bookmarkStart w:id="77" w:name="_Ref223608605"/>
-      <w:bookmarkStart w:id="78" w:name="_Toc297625121"/>
+      <w:bookmarkStart w:id="62" w:name="_Ref223608605"/>
+      <w:bookmarkStart w:id="63" w:name="_Toc297628897"/>
       <w:r>
         <w:lastRenderedPageBreak/>
         <w:t>Organization Settings</w:t>
       </w:r>
-      <w:bookmarkEnd w:id="77"/>
-      <w:bookmarkEnd w:id="78"/>
+      <w:bookmarkEnd w:id="62"/>
+      <w:bookmarkEnd w:id="63"/>
     </w:p>
     <w:p>
       <w:r>
@@ -11955,7 +11913,7 @@
       <w:pPr>
         <w:pStyle w:val="Heading3"/>
       </w:pPr>
-      <w:bookmarkStart w:id="79" w:name="_Ref223608618"/>
+      <w:bookmarkStart w:id="64" w:name="_Ref223608618"/>
       <w:proofErr w:type="spellStart"/>
       <w:r>
         <w:t>Cccev</w:t>
@@ -11964,7 +11922,7 @@
       <w:r>
         <w:t xml:space="preserve"> Check-in Labels</w:t>
       </w:r>
-      <w:bookmarkEnd w:id="79"/>
+      <w:bookmarkEnd w:id="64"/>
     </w:p>
     <w:p>
       <w:r>
@@ -12649,14 +12607,14 @@
         <w:pStyle w:val="Heading2"/>
         <w:pageBreakBefore/>
       </w:pPr>
-      <w:bookmarkStart w:id="80" w:name="_Ref284332748"/>
-      <w:bookmarkStart w:id="81" w:name="_Toc297625122"/>
+      <w:bookmarkStart w:id="65" w:name="_Ref284332748"/>
+      <w:bookmarkStart w:id="66" w:name="_Toc297628898"/>
       <w:r>
         <w:lastRenderedPageBreak/>
         <w:t>Configuring the Ability Level Lookup Type</w:t>
       </w:r>
-      <w:bookmarkEnd w:id="80"/>
-      <w:bookmarkEnd w:id="81"/>
+      <w:bookmarkEnd w:id="65"/>
+      <w:bookmarkEnd w:id="66"/>
     </w:p>
     <w:p>
       <w:r>
@@ -12947,16 +12905,16 @@
       <w:pPr>
         <w:pStyle w:val="Heading2"/>
       </w:pPr>
-      <w:bookmarkStart w:id="82" w:name="_Ref223521183"/>
-      <w:bookmarkStart w:id="83" w:name="_Toc297625123"/>
+      <w:bookmarkStart w:id="67" w:name="_Ref223521183"/>
+      <w:bookmarkStart w:id="68" w:name="_Toc297628899"/>
       <w:r>
         <w:t>Person Attributes: Ability Level, Special Needs</w:t>
       </w:r>
-      <w:bookmarkEnd w:id="82"/>
+      <w:bookmarkEnd w:id="67"/>
       <w:r>
         <w:t>, Self Check-Out</w:t>
       </w:r>
-      <w:bookmarkEnd w:id="83"/>
+      <w:bookmarkEnd w:id="68"/>
     </w:p>
     <w:p>
       <w:r>
@@ -13214,7 +13172,7 @@
                     </pic:cNvPicPr>
                   </pic:nvPicPr>
                   <pic:blipFill>
-                    <a:blip r:embed="rId43" cstate="print"/>
+                    <a:blip r:embed="rId44" cstate="print"/>
                     <a:srcRect/>
                     <a:stretch>
                       <a:fillRect/>
@@ -13267,12 +13225,12 @@
         <w:pStyle w:val="Heading2"/>
         <w:pageBreakBefore/>
       </w:pPr>
-      <w:bookmarkStart w:id="84" w:name="_Toc297625124"/>
+      <w:bookmarkStart w:id="69" w:name="_Toc297628900"/>
       <w:r>
         <w:lastRenderedPageBreak/>
         <w:t>Printer Setup (Recommended)</w:t>
       </w:r>
-      <w:bookmarkEnd w:id="84"/>
+      <w:bookmarkEnd w:id="69"/>
     </w:p>
     <w:p>
       <w:r>
@@ -13334,7 +13292,7 @@
       <w:r>
         <w:t xml:space="preserve"> printers so, if you want to connect them to your network wirelessly </w:t>
       </w:r>
-      <w:hyperlink r:id="rId44" w:anchor="12617" w:history="1">
+      <w:hyperlink r:id="rId45" w:anchor="12617" w:history="1">
         <w:r>
           <w:rPr>
             <w:rStyle w:val="Hyperlink"/>
@@ -13442,13 +13400,13 @@
               </v:textbox>
             </v:shape>
             <v:shape id="_x0000_s1317" type="#_x0000_t75" style="position:absolute;left:8147;top:7802;width:1011;height:1011">
-              <v:imagedata r:id="rId45" o:title="printer_network"/>
+              <v:imagedata r:id="rId46" o:title="printer_network"/>
             </v:shape>
             <v:shape id="_x0000_s1319" type="#_x0000_t75" style="position:absolute;left:7309;top:9540;width:1011;height:1011">
-              <v:imagedata r:id="rId45" o:title="printer_network"/>
+              <v:imagedata r:id="rId46" o:title="printer_network"/>
             </v:shape>
             <v:shape id="_x0000_s1320" type="#_x0000_t75" style="position:absolute;left:8997;top:9536;width:1011;height:1011">
-              <v:imagedata r:id="rId45" o:title="printer_network"/>
+              <v:imagedata r:id="rId46" o:title="printer_network"/>
             </v:shape>
             <v:shape id="_x0000_s1322" type="#_x0000_t202" style="position:absolute;left:7806;top:8813;width:1693;height:727" filled="f" fillcolor="#dbe5f1 [660]" stroked="f" strokecolor="#8db3e2 [1311]">
               <v:textbox>
@@ -13522,10 +13480,10 @@
               </v:textbox>
             </v:shape>
             <v:shape id="_x0000_s1325" type="#_x0000_t75" style="position:absolute;left:1964;top:8059;width:2191;height:2191">
-              <v:imagedata r:id="rId46" o:title=""/>
+              <v:imagedata r:id="rId47" o:title=""/>
             </v:shape>
             <v:shape id="_x0000_s1315" type="#_x0000_t75" style="position:absolute;left:2908;top:8905;width:942;height:874" o:regroupid="1">
-              <v:imagedata r:id="rId47" o:title=""/>
+              <v:imagedata r:id="rId48" o:title=""/>
             </v:shape>
             <w10:wrap type="none"/>
             <w10:anchorlock/>
@@ -13553,7 +13511,7 @@
       <w:r>
         <w:t xml:space="preserve">printer drivers from </w:t>
       </w:r>
-      <w:hyperlink r:id="rId48" w:history="1">
+      <w:hyperlink r:id="rId49" w:history="1">
         <w:r>
           <w:rPr>
             <w:rStyle w:val="Hyperlink"/>
@@ -13659,12 +13617,12 @@
         <w:pStyle w:val="Heading2"/>
         <w:pageBreakBefore/>
       </w:pPr>
-      <w:bookmarkStart w:id="85" w:name="_Toc297625125"/>
+      <w:bookmarkStart w:id="70" w:name="_Toc297628901"/>
       <w:r>
         <w:lastRenderedPageBreak/>
         <w:t>Locations Setup</w:t>
       </w:r>
-      <w:bookmarkEnd w:id="85"/>
+      <w:bookmarkEnd w:id="70"/>
     </w:p>
     <w:p>
       <w:r>
@@ -13735,7 +13693,7 @@
                     </pic:cNvPicPr>
                   </pic:nvPicPr>
                   <pic:blipFill>
-                    <a:blip r:embed="rId49" cstate="print"/>
+                    <a:blip r:embed="rId50" cstate="print"/>
                     <a:srcRect/>
                     <a:stretch>
                       <a:fillRect/>
@@ -13772,22 +13730,12 @@
         <w:t xml:space="preserve">Figure </w:t>
       </w:r>
       <w:fldSimple w:instr=" SEQ Figure \* ARABIC ">
-        <w:ins w:id="86" w:author="Nick Airdo" w:date="2011-07-05T10:47:00Z">
-          <w:r>
-            <w:rPr>
-              <w:noProof/>
-            </w:rPr>
-            <w:t>12</w:t>
-          </w:r>
-        </w:ins>
-        <w:del w:id="87" w:author="Nick Airdo" w:date="2011-07-05T10:47:00Z">
-          <w:r>
-            <w:rPr>
-              <w:noProof/>
-            </w:rPr>
-            <w:delText>13</w:delText>
-          </w:r>
-        </w:del>
+        <w:r>
+          <w:rPr>
+            <w:noProof/>
+          </w:rPr>
+          <w:t>12</w:t>
+        </w:r>
       </w:fldSimple>
       <w:r>
         <w:t xml:space="preserve"> - Location Details with local zebra printer</w:t>
@@ -13798,11 +13746,11 @@
       <w:pPr>
         <w:pStyle w:val="Heading2"/>
       </w:pPr>
-      <w:bookmarkStart w:id="88" w:name="_Toc297625126"/>
+      <w:bookmarkStart w:id="71" w:name="_Toc297628902"/>
       <w:r>
         <w:t>Kiosk Setup</w:t>
       </w:r>
-      <w:bookmarkEnd w:id="88"/>
+      <w:bookmarkEnd w:id="71"/>
     </w:p>
     <w:p>
       <w:r>
@@ -13863,7 +13811,7 @@
         </w:rPr>
         <w:t xml:space="preserve">C:\Program Files\Internet Explorer\iexplore.exe -k </w:t>
       </w:r>
-      <w:hyperlink r:id="rId50" w:history="1">
+      <w:hyperlink r:id="rId51" w:history="1">
         <w:r>
           <w:rPr>
             <w:rStyle w:val="Hyperlink"/>
@@ -13886,7 +13834,7 @@
       <w:pPr>
         <w:pStyle w:val="Heading2"/>
       </w:pPr>
-      <w:bookmarkStart w:id="89" w:name="_Toc297625127"/>
+      <w:bookmarkStart w:id="72" w:name="_Toc297628903"/>
       <w:r>
         <w:lastRenderedPageBreak/>
         <w:t xml:space="preserve">Installing </w:t>
@@ -13894,7 +13842,7 @@
       <w:r>
         <w:t>Custom Reporting Service Labels</w:t>
       </w:r>
-      <w:bookmarkEnd w:id="89"/>
+      <w:bookmarkEnd w:id="72"/>
       <w:r>
         <w:t xml:space="preserve"> </w:t>
       </w:r>
@@ -13978,7 +13926,7 @@
       <w:r>
         <w:t xml:space="preserve">. This can usually be accessed via </w:t>
       </w:r>
-      <w:hyperlink r:id="rId51" w:history="1">
+      <w:hyperlink r:id="rId52" w:history="1">
         <w:r>
           <w:rPr>
             <w:rStyle w:val="Hyperlink"/>
@@ -14079,12 +14027,12 @@
       <w:pPr>
         <w:pStyle w:val="Heading1"/>
       </w:pPr>
-      <w:bookmarkStart w:id="90" w:name="_Toc297625128"/>
+      <w:bookmarkStart w:id="73" w:name="_Toc297628904"/>
       <w:r>
         <w:lastRenderedPageBreak/>
         <w:t>Other Things to Consider</w:t>
       </w:r>
-      <w:bookmarkEnd w:id="90"/>
+      <w:bookmarkEnd w:id="73"/>
     </w:p>
     <w:p>
       <w:r>
@@ -14095,15 +14043,15 @@
       <w:pPr>
         <w:pStyle w:val="Heading2"/>
       </w:pPr>
-      <w:bookmarkStart w:id="91" w:name="_Ref230494491"/>
-      <w:bookmarkStart w:id="92" w:name="_Ref230494518"/>
-      <w:bookmarkStart w:id="93" w:name="_Toc297625129"/>
+      <w:bookmarkStart w:id="74" w:name="_Ref230494491"/>
+      <w:bookmarkStart w:id="75" w:name="_Ref230494518"/>
+      <w:bookmarkStart w:id="76" w:name="_Toc297628905"/>
       <w:r>
         <w:t>SQL Server Agent Jobs</w:t>
       </w:r>
-      <w:bookmarkEnd w:id="91"/>
-      <w:bookmarkEnd w:id="92"/>
-      <w:bookmarkEnd w:id="93"/>
+      <w:bookmarkEnd w:id="74"/>
+      <w:bookmarkEnd w:id="75"/>
+      <w:bookmarkEnd w:id="76"/>
     </w:p>
     <w:p>
       <w:pPr>
@@ -14208,14 +14156,14 @@
         <w:pStyle w:val="Heading2"/>
         <w:pageBreakBefore/>
       </w:pPr>
-      <w:bookmarkStart w:id="94" w:name="_Ref246139745"/>
-      <w:bookmarkStart w:id="95" w:name="_Toc297625130"/>
+      <w:bookmarkStart w:id="77" w:name="_Ref246139745"/>
+      <w:bookmarkStart w:id="78" w:name="_Toc297628906"/>
       <w:r>
         <w:lastRenderedPageBreak/>
         <w:t>Other Custom Administrative Modules</w:t>
       </w:r>
-      <w:bookmarkEnd w:id="94"/>
-      <w:bookmarkEnd w:id="95"/>
+      <w:bookmarkEnd w:id="77"/>
+      <w:bookmarkEnd w:id="78"/>
     </w:p>
     <w:p>
       <w:r>
@@ -14227,11 +14175,11 @@
       <w:pPr>
         <w:pStyle w:val="Heading3"/>
       </w:pPr>
-      <w:bookmarkStart w:id="96" w:name="_Ref277834817"/>
+      <w:bookmarkStart w:id="79" w:name="_Ref277834817"/>
       <w:r>
         <w:t>Kiosk Management Page</w:t>
       </w:r>
-      <w:bookmarkEnd w:id="96"/>
+      <w:bookmarkEnd w:id="79"/>
     </w:p>
     <w:p>
       <w:r>
@@ -14262,7 +14210,7 @@
                     </pic:cNvPicPr>
                   </pic:nvPicPr>
                   <pic:blipFill>
-                    <a:blip r:embed="rId52" cstate="print"/>
+                    <a:blip r:embed="rId53" cstate="print"/>
                     <a:srcRect/>
                     <a:stretch>
                       <a:fillRect/>
@@ -14390,7 +14338,7 @@
                     </pic:cNvPicPr>
                   </pic:nvPicPr>
                   <pic:blipFill>
-                    <a:blip r:embed="rId53" cstate="print"/>
+                    <a:blip r:embed="rId54" cstate="print"/>
                     <a:srcRect/>
                     <a:stretch>
                       <a:fillRect/>
@@ -14423,29 +14371,19 @@
       <w:pPr>
         <w:pStyle w:val="Caption"/>
       </w:pPr>
-      <w:bookmarkStart w:id="97" w:name="_Ref223837856"/>
+      <w:bookmarkStart w:id="80" w:name="_Ref223837856"/>
       <w:r>
         <w:t xml:space="preserve">Figure </w:t>
       </w:r>
       <w:fldSimple w:instr=" SEQ Figure \* ARABIC ">
-        <w:ins w:id="98" w:author="Nick Airdo" w:date="2011-07-05T10:47:00Z">
-          <w:r>
-            <w:rPr>
-              <w:noProof/>
-            </w:rPr>
-            <w:t>13</w:t>
-          </w:r>
-        </w:ins>
-        <w:del w:id="99" w:author="Nick Airdo" w:date="2011-07-05T10:47:00Z">
-          <w:r>
-            <w:rPr>
-              <w:noProof/>
-            </w:rPr>
-            <w:delText>14</w:delText>
-          </w:r>
-        </w:del>
+        <w:r>
+          <w:rPr>
+            <w:noProof/>
+          </w:rPr>
+          <w:t>13</w:t>
+        </w:r>
       </w:fldSimple>
-      <w:bookmarkEnd w:id="97"/>
+      <w:bookmarkEnd w:id="80"/>
       <w:r>
         <w:t xml:space="preserve"> - Show Summary link</w:t>
       </w:r>
@@ -14477,7 +14415,7 @@
                     </pic:cNvPicPr>
                   </pic:nvPicPr>
                   <pic:blipFill>
-                    <a:blip r:embed="rId54" cstate="print"/>
+                    <a:blip r:embed="rId55" cstate="print"/>
                     <a:srcRect/>
                     <a:stretch>
                       <a:fillRect/>
@@ -14510,29 +14448,19 @@
       <w:pPr>
         <w:pStyle w:val="Caption"/>
       </w:pPr>
-      <w:bookmarkStart w:id="100" w:name="_Ref223609716"/>
+      <w:bookmarkStart w:id="81" w:name="_Ref223609716"/>
       <w:r>
         <w:t xml:space="preserve">Figure </w:t>
       </w:r>
       <w:fldSimple w:instr=" SEQ Figure \* ARABIC ">
-        <w:ins w:id="101" w:author="Nick Airdo" w:date="2011-07-05T10:47:00Z">
-          <w:r>
-            <w:rPr>
-              <w:noProof/>
-            </w:rPr>
-            <w:t>14</w:t>
-          </w:r>
-        </w:ins>
-        <w:del w:id="102" w:author="Nick Airdo" w:date="2011-07-05T10:47:00Z">
-          <w:r>
-            <w:rPr>
-              <w:noProof/>
-            </w:rPr>
-            <w:delText>15</w:delText>
-          </w:r>
-        </w:del>
+        <w:r>
+          <w:rPr>
+            <w:noProof/>
+          </w:rPr>
+          <w:t>14</w:t>
+        </w:r>
       </w:fldSimple>
-      <w:bookmarkEnd w:id="100"/>
+      <w:bookmarkEnd w:id="81"/>
       <w:r>
         <w:t xml:space="preserve"> – Consolidated view of Attendance Types, Extended Attributes, and Locations</w:t>
       </w:r>
@@ -14616,7 +14544,7 @@
                     </pic:cNvPicPr>
                   </pic:nvPicPr>
                   <pic:blipFill>
-                    <a:blip r:embed="rId55" cstate="print"/>
+                    <a:blip r:embed="rId56" cstate="print"/>
                     <a:srcRect/>
                     <a:stretch>
                       <a:fillRect/>
@@ -14653,22 +14581,12 @@
         <w:t xml:space="preserve">Figure </w:t>
       </w:r>
       <w:fldSimple w:instr=" SEQ Figure \* ARABIC ">
-        <w:ins w:id="103" w:author="Nick Airdo" w:date="2011-07-05T10:47:00Z">
-          <w:r>
-            <w:rPr>
-              <w:noProof/>
-            </w:rPr>
-            <w:t>15</w:t>
-          </w:r>
-        </w:ins>
-        <w:del w:id="104" w:author="Nick Airdo" w:date="2011-07-05T10:47:00Z">
-          <w:r>
-            <w:rPr>
-              <w:noProof/>
-            </w:rPr>
-            <w:delText>16</w:delText>
-          </w:r>
-        </w:del>
+        <w:r>
+          <w:rPr>
+            <w:noProof/>
+          </w:rPr>
+          <w:t>15</w:t>
+        </w:r>
       </w:fldSimple>
       <w:r>
         <w:t xml:space="preserve"> - Occurrence Type Attribute List (Extended Attributes) Module</w:t>
@@ -14759,7 +14677,7 @@
                     </pic:cNvPicPr>
                   </pic:nvPicPr>
                   <pic:blipFill>
-                    <a:blip r:embed="rId56" cstate="print"/>
+                    <a:blip r:embed="rId57" cstate="print"/>
                     <a:srcRect/>
                     <a:stretch>
                       <a:fillRect/>
@@ -14792,29 +14710,19 @@
       <w:pPr>
         <w:pStyle w:val="Caption"/>
       </w:pPr>
-      <w:bookmarkStart w:id="105" w:name="_Ref223538280"/>
+      <w:bookmarkStart w:id="82" w:name="_Ref223538280"/>
       <w:r>
         <w:t xml:space="preserve">Figure </w:t>
       </w:r>
       <w:fldSimple w:instr=" SEQ Figure \* ARABIC ">
-        <w:ins w:id="106" w:author="Nick Airdo" w:date="2011-07-05T10:47:00Z">
-          <w:r>
-            <w:rPr>
-              <w:noProof/>
-            </w:rPr>
-            <w:t>16</w:t>
-          </w:r>
-        </w:ins>
-        <w:del w:id="107" w:author="Nick Airdo" w:date="2011-07-05T10:47:00Z">
-          <w:r>
-            <w:rPr>
-              <w:noProof/>
-            </w:rPr>
-            <w:delText>17</w:delText>
-          </w:r>
-        </w:del>
+        <w:r>
+          <w:rPr>
+            <w:noProof/>
+          </w:rPr>
+          <w:t>16</w:t>
+        </w:r>
       </w:fldSimple>
-      <w:bookmarkEnd w:id="105"/>
+      <w:bookmarkEnd w:id="82"/>
       <w:r>
         <w:t xml:space="preserve"> - Attendance Occurrence page with the Move Attendance module</w:t>
       </w:r>
@@ -14849,7 +14757,7 @@
                     </pic:cNvPicPr>
                   </pic:nvPicPr>
                   <pic:blipFill>
-                    <a:blip r:embed="rId57" cstate="print"/>
+                    <a:blip r:embed="rId58" cstate="print"/>
                     <a:srcRect/>
                     <a:stretch>
                       <a:fillRect/>
@@ -14951,7 +14859,7 @@
                     </pic:cNvPicPr>
                   </pic:nvPicPr>
                   <pic:blipFill>
-                    <a:blip r:embed="rId58" cstate="print"/>
+                    <a:blip r:embed="rId59" cstate="print"/>
                     <a:srcRect/>
                     <a:stretch>
                       <a:fillRect/>
@@ -14988,22 +14896,12 @@
         <w:t xml:space="preserve">Figure </w:t>
       </w:r>
       <w:fldSimple w:instr=" SEQ Figure \* ARABIC ">
-        <w:ins w:id="108" w:author="Nick Airdo" w:date="2011-07-05T10:47:00Z">
-          <w:r>
-            <w:rPr>
-              <w:noProof/>
-            </w:rPr>
-            <w:t>17</w:t>
-          </w:r>
-        </w:ins>
-        <w:del w:id="109" w:author="Nick Airdo" w:date="2011-07-05T10:47:00Z">
-          <w:r>
-            <w:rPr>
-              <w:noProof/>
-            </w:rPr>
-            <w:delText>18</w:delText>
-          </w:r>
-        </w:del>
+        <w:r>
+          <w:rPr>
+            <w:noProof/>
+          </w:rPr>
+          <w:t>17</w:t>
+        </w:r>
       </w:fldSimple>
       <w:r>
         <w:t xml:space="preserve"> - the Test Printer Labels module</w:t>
@@ -15022,22 +14920,22 @@
       <w:pPr>
         <w:pStyle w:val="Heading1"/>
       </w:pPr>
-      <w:bookmarkStart w:id="110" w:name="_Toc297625131"/>
+      <w:bookmarkStart w:id="83" w:name="_Toc297628907"/>
       <w:r>
         <w:lastRenderedPageBreak/>
         <w:t>Appendix</w:t>
       </w:r>
-      <w:bookmarkEnd w:id="110"/>
+      <w:bookmarkEnd w:id="83"/>
     </w:p>
     <w:p>
       <w:pPr>
         <w:pStyle w:val="Heading2"/>
       </w:pPr>
-      <w:bookmarkStart w:id="111" w:name="_Toc297625132"/>
+      <w:bookmarkStart w:id="84" w:name="_Toc297628908"/>
       <w:r>
         <w:t>Arena Dependencies</w:t>
       </w:r>
-      <w:bookmarkEnd w:id="111"/>
+      <w:bookmarkEnd w:id="84"/>
     </w:p>
     <w:p>
       <w:r>
@@ -15069,7 +14967,7 @@
       <w:pPr>
         <w:pStyle w:val="Heading2"/>
       </w:pPr>
-      <w:bookmarkStart w:id="112" w:name="_Toc297625133"/>
+      <w:bookmarkStart w:id="85" w:name="_Toc297628909"/>
       <w:r>
         <w:t xml:space="preserve">Defining New Custom </w:t>
       </w:r>
@@ -15081,7 +14979,7 @@
       <w:r>
         <w:t xml:space="preserve"> Providers</w:t>
       </w:r>
-      <w:bookmarkEnd w:id="112"/>
+      <w:bookmarkEnd w:id="85"/>
     </w:p>
     <w:p/>
     <w:p>
@@ -15152,11 +15050,11 @@
       <w:pPr>
         <w:pStyle w:val="Heading2"/>
       </w:pPr>
-      <w:bookmarkStart w:id="113" w:name="_Toc297625134"/>
+      <w:bookmarkStart w:id="86" w:name="_Toc297628910"/>
       <w:r>
         <w:t>Defining New Custom Security Code Provider</w:t>
       </w:r>
-      <w:bookmarkEnd w:id="113"/>
+      <w:bookmarkEnd w:id="86"/>
     </w:p>
     <w:p/>
     <w:p>
@@ -15214,11 +15112,11 @@
       <w:pPr>
         <w:pStyle w:val="Heading2"/>
       </w:pPr>
-      <w:bookmarkStart w:id="114" w:name="_Toc297625135"/>
+      <w:bookmarkStart w:id="87" w:name="_Toc297628911"/>
       <w:r>
         <w:t>Logging</w:t>
       </w:r>
-      <w:bookmarkEnd w:id="114"/>
+      <w:bookmarkEnd w:id="87"/>
     </w:p>
     <w:p>
       <w:r>
@@ -15281,11 +15179,11 @@
       <w:pPr>
         <w:pStyle w:val="Heading2"/>
       </w:pPr>
-      <w:bookmarkStart w:id="115" w:name="_Toc297625136"/>
+      <w:bookmarkStart w:id="88" w:name="_Toc297628912"/>
       <w:r>
         <w:t>Reference</w:t>
       </w:r>
-      <w:bookmarkEnd w:id="115"/>
+      <w:bookmarkEnd w:id="88"/>
     </w:p>
     <w:p>
       <w:r>
@@ -15305,9 +15203,9 @@
     <w:p/>
     <w:p/>
     <w:sectPr>
-      <w:headerReference w:type="default" r:id="rId59"/>
-      <w:footerReference w:type="even" r:id="rId60"/>
-      <w:footerReference w:type="default" r:id="rId61"/>
+      <w:headerReference w:type="default" r:id="rId60"/>
+      <w:footerReference w:type="even" r:id="rId61"/>
+      <w:footerReference w:type="default" r:id="rId62"/>
       <w:pgSz w:w="12240" w:h="15840" w:code="1"/>
       <w:pgMar w:top="1296" w:right="1728" w:bottom="1296" w:left="1728" w:header="720" w:footer="720" w:gutter="0"/>
       <w:cols w:space="720"/>
@@ -15396,7 +15294,31 @@
         <w:color w:val="8C8C8C"/>
         <w:sz w:val="18"/>
       </w:rPr>
-      <w:t>Check-in Wizard v1.3.0 for Arena v2010.1</w:t>
+      <w:t>Check-in Wizard v1.3.</w:t>
+    </w:r>
+    <w:r>
+      <w:rPr>
+        <w:iCs/>
+        <w:color w:val="8C8C8C"/>
+        <w:sz w:val="18"/>
+      </w:rPr>
+      <w:t>1</w:t>
+    </w:r>
+    <w:r>
+      <w:rPr>
+        <w:iCs/>
+        <w:color w:val="8C8C8C"/>
+        <w:sz w:val="18"/>
+      </w:rPr>
+      <w:t xml:space="preserve"> </w:t>
+    </w:r>
+    <w:r>
+      <w:rPr>
+        <w:iCs/>
+        <w:color w:val="8C8C8C"/>
+        <w:sz w:val="18"/>
+      </w:rPr>
+      <w:t>for Arena v2010.1</w:t>
     </w:r>
   </w:p>
   <w:p>
@@ -15548,7 +15470,7 @@
                     <w:sz w:val="24"/>
                     <w:szCs w:val="24"/>
                   </w:rPr>
-                  <w:t>36</w:t>
+                  <w:t>2</w:t>
                 </w:r>
                 <w:r>
                   <w:rPr>
@@ -15645,17 +15567,17 @@
         <v:path o:extrusionok="f" gradientshapeok="t" o:connecttype="rect"/>
         <o:lock v:ext="edit" aspectratio="t"/>
       </v:shapetype>
-      <v:shape id="_x0000_i1029" type="#_x0000_t75" style="width:3in;height:3in" o:bullet="t"/>
+      <v:shape id="_x0000_i1048" type="#_x0000_t75" style="width:3in;height:3in" o:bullet="t"/>
     </w:pict>
   </w:numPicBullet>
   <w:numPicBullet w:numPicBulletId="1">
     <w:pict>
-      <v:shape id="_x0000_i1030" type="#_x0000_t75" style="width:3in;height:3in" o:bullet="t"/>
+      <v:shape id="_x0000_i1049" type="#_x0000_t75" style="width:3in;height:3in" o:bullet="t"/>
     </w:pict>
   </w:numPicBullet>
   <w:numPicBullet w:numPicBulletId="2">
     <w:pict>
-      <v:shape id="_x0000_i1031" type="#_x0000_t75" style="width:3in;height:3in" o:bullet="t"/>
+      <v:shape id="_x0000_i1050" type="#_x0000_t75" style="width:3in;height:3in" o:bullet="t"/>
     </w:pict>
   </w:numPicBullet>
   <w:abstractNum w:abstractNumId="0">
@@ -19672,6 +19594,119 @@
     </w:lvl>
   </w:abstractNum>
   <w:abstractNum w:abstractNumId="44">
+    <w:nsid w:val="7D6C6CA3"/>
+    <w:multiLevelType w:val="hybridMultilevel"/>
+    <w:tmpl w:val="EA60F8D6"/>
+    <w:lvl w:ilvl="0" w:tplc="04090001">
+      <w:start w:val="1"/>
+      <w:numFmt w:val="bullet"/>
+      <w:lvlText w:val=""/>
+      <w:lvlJc w:val="left"/>
+      <w:pPr>
+        <w:ind w:left="720" w:hanging="360"/>
+      </w:pPr>
+      <w:rPr>
+        <w:rFonts w:ascii="Symbol" w:hAnsi="Symbol" w:hint="default"/>
+      </w:rPr>
+    </w:lvl>
+    <w:lvl w:ilvl="1" w:tplc="04090003" w:tentative="1">
+      <w:start w:val="1"/>
+      <w:numFmt w:val="bullet"/>
+      <w:lvlText w:val="o"/>
+      <w:lvlJc w:val="left"/>
+      <w:pPr>
+        <w:ind w:left="1440" w:hanging="360"/>
+      </w:pPr>
+      <w:rPr>
+        <w:rFonts w:ascii="Courier New" w:hAnsi="Courier New" w:cs="Courier New" w:hint="default"/>
+      </w:rPr>
+    </w:lvl>
+    <w:lvl w:ilvl="2" w:tplc="04090005" w:tentative="1">
+      <w:start w:val="1"/>
+      <w:numFmt w:val="bullet"/>
+      <w:lvlText w:val=""/>
+      <w:lvlJc w:val="left"/>
+      <w:pPr>
+        <w:ind w:left="2160" w:hanging="360"/>
+      </w:pPr>
+      <w:rPr>
+        <w:rFonts w:ascii="Wingdings" w:hAnsi="Wingdings" w:hint="default"/>
+      </w:rPr>
+    </w:lvl>
+    <w:lvl w:ilvl="3" w:tplc="04090001" w:tentative="1">
+      <w:start w:val="1"/>
+      <w:numFmt w:val="bullet"/>
+      <w:lvlText w:val=""/>
+      <w:lvlJc w:val="left"/>
+      <w:pPr>
+        <w:ind w:left="2880" w:hanging="360"/>
+      </w:pPr>
+      <w:rPr>
+        <w:rFonts w:ascii="Symbol" w:hAnsi="Symbol" w:hint="default"/>
+      </w:rPr>
+    </w:lvl>
+    <w:lvl w:ilvl="4" w:tplc="04090003" w:tentative="1">
+      <w:start w:val="1"/>
+      <w:numFmt w:val="bullet"/>
+      <w:lvlText w:val="o"/>
+      <w:lvlJc w:val="left"/>
+      <w:pPr>
+        <w:ind w:left="3600" w:hanging="360"/>
+      </w:pPr>
+      <w:rPr>
+        <w:rFonts w:ascii="Courier New" w:hAnsi="Courier New" w:cs="Courier New" w:hint="default"/>
+      </w:rPr>
+    </w:lvl>
+    <w:lvl w:ilvl="5" w:tplc="04090005" w:tentative="1">
+      <w:start w:val="1"/>
+      <w:numFmt w:val="bullet"/>
+      <w:lvlText w:val=""/>
+      <w:lvlJc w:val="left"/>
+      <w:pPr>
+        <w:ind w:left="4320" w:hanging="360"/>
+      </w:pPr>
+      <w:rPr>
+        <w:rFonts w:ascii="Wingdings" w:hAnsi="Wingdings" w:hint="default"/>
+      </w:rPr>
+    </w:lvl>
+    <w:lvl w:ilvl="6" w:tplc="04090001" w:tentative="1">
+      <w:start w:val="1"/>
+      <w:numFmt w:val="bullet"/>
+      <w:lvlText w:val=""/>
+      <w:lvlJc w:val="left"/>
+      <w:pPr>
+        <w:ind w:left="5040" w:hanging="360"/>
+      </w:pPr>
+      <w:rPr>
+        <w:rFonts w:ascii="Symbol" w:hAnsi="Symbol" w:hint="default"/>
+      </w:rPr>
+    </w:lvl>
+    <w:lvl w:ilvl="7" w:tplc="04090003" w:tentative="1">
+      <w:start w:val="1"/>
+      <w:numFmt w:val="bullet"/>
+      <w:lvlText w:val="o"/>
+      <w:lvlJc w:val="left"/>
+      <w:pPr>
+        <w:ind w:left="5760" w:hanging="360"/>
+      </w:pPr>
+      <w:rPr>
+        <w:rFonts w:ascii="Courier New" w:hAnsi="Courier New" w:cs="Courier New" w:hint="default"/>
+      </w:rPr>
+    </w:lvl>
+    <w:lvl w:ilvl="8" w:tplc="04090005" w:tentative="1">
+      <w:start w:val="1"/>
+      <w:numFmt w:val="bullet"/>
+      <w:lvlText w:val=""/>
+      <w:lvlJc w:val="left"/>
+      <w:pPr>
+        <w:ind w:left="6480" w:hanging="360"/>
+      </w:pPr>
+      <w:rPr>
+        <w:rFonts w:ascii="Wingdings" w:hAnsi="Wingdings" w:hint="default"/>
+      </w:rPr>
+    </w:lvl>
+  </w:abstractNum>
+  <w:abstractNum w:abstractNumId="45">
     <w:nsid w:val="7EFC69BE"/>
     <w:multiLevelType w:val="hybridMultilevel"/>
     <w:tmpl w:val="C80E70F8"/>
@@ -19848,7 +19883,7 @@
     <w:abstractNumId w:val="24"/>
   </w:num>
   <w:num w:numId="13">
-    <w:abstractNumId w:val="44"/>
+    <w:abstractNumId w:val="45"/>
   </w:num>
   <w:num w:numId="14">
     <w:abstractNumId w:val="2"/>
@@ -19990,6 +20025,9 @@
   </w:num>
   <w:num w:numId="48">
     <w:abstractNumId w:val="37"/>
+  </w:num>
+  <w:num w:numId="49">
+    <w:abstractNumId w:val="44"/>
   </w:num>
   <w:numIdMacAtCleanup w:val="13"/>
 </w:numbering>
@@ -20946,9 +20984,9 @@
       <w:szCs w:val="22"/>
     </w:rPr>
   </w:style>
-  <w:style w:type="character" w:customStyle="1" w:styleId="EmailStyle521">
-    <w:name w:val="EmailStyle52"/>
-    <w:aliases w:val="EmailStyle52"/>
+  <w:style w:type="character" w:customStyle="1" w:styleId="EmailStyle52">
+    <w:name w:val="EmailStyle521"/>
+    <w:aliases w:val="EmailStyle521"/>
     <w:basedOn w:val="DefaultParagraphFont"/>
     <w:semiHidden/>
     <w:personal/>
@@ -21660,7 +21698,7 @@
 </file>
 
 <file path=customXml/itemProps1.xml><?xml version="1.0" encoding="utf-8"?>
-<ds:datastoreItem xmlns:ds="http://schemas.openxmlformats.org/officeDocument/2006/customXml" ds:itemID="{26067F63-2630-41F4-8A86-32C6A30F8CCC}">
+<ds:datastoreItem xmlns:ds="http://schemas.openxmlformats.org/officeDocument/2006/customXml" ds:itemID="{2E0FD4F8-BD17-4A00-993D-C73ADC586B07}">
   <ds:schemaRefs>
     <ds:schemaRef ds:uri="http://schemas.openxmlformats.org/officeDocument/2006/bibliography"/>
   </ds:schemaRefs>

</xml_diff>

<commit_message>
This version shows change tracking... the next one will have them all accepted.
</commit_message>
<xml_diff>
--- a/Arena/UserControls/Custom/Cccev/Checkin/misc/Central_Checkin_Wizard_Admin_Guide.docx
+++ b/Arena/UserControls/Custom/Cccev/Checkin/misc/Central_Checkin_Wizard_Admin_Guide.docx
@@ -137,86 +137,157 @@
         <w:rPr>
           <w:color w:val="C0C0C0"/>
         </w:rPr>
-        <w:t>: 1.3.</w:t>
-      </w:r>
+        <w:t>: 1</w:t>
+      </w:r>
+      <w:proofErr w:type="gramStart"/>
       <w:r>
         <w:rPr>
           <w:color w:val="C0C0C0"/>
         </w:rPr>
-        <w:t>1</w:t>
-      </w:r>
+        <w:t>.</w:t>
+      </w:r>
+      <w:proofErr w:type="gramEnd"/>
+      <w:del w:id="0" w:author="Nick Airdo" w:date="2011-10-28T08:26:00Z">
+        <w:r>
+          <w:rPr>
+            <w:color w:val="C0C0C0"/>
+          </w:rPr>
+          <w:delText>3</w:delText>
+        </w:r>
+      </w:del>
+      <w:ins w:id="1" w:author="Nick Airdo" w:date="2011-10-28T08:26:00Z">
+        <w:r>
+          <w:rPr>
+            <w:color w:val="C0C0C0"/>
+          </w:rPr>
+          <w:t>4</w:t>
+        </w:r>
+      </w:ins>
       <w:r>
         <w:rPr>
           <w:color w:val="C0C0C0"/>
         </w:rPr>
-        <w:t xml:space="preserve"> (rev </w:t>
+        <w:t>.</w:t>
+      </w:r>
+      <w:del w:id="2" w:author="Nick Airdo" w:date="2011-10-28T08:26:00Z">
+        <w:r>
+          <w:rPr>
+            <w:color w:val="C0C0C0"/>
+          </w:rPr>
+          <w:delText>1</w:delText>
+        </w:r>
+        <w:r>
+          <w:rPr>
+            <w:color w:val="C0C0C0"/>
+          </w:rPr>
+          <w:delText xml:space="preserve"> </w:delText>
+        </w:r>
+      </w:del>
+      <w:ins w:id="3" w:author="Nick Airdo" w:date="2011-10-28T08:26:00Z">
+        <w:r>
+          <w:rPr>
+            <w:color w:val="C0C0C0"/>
+          </w:rPr>
+          <w:t xml:space="preserve">0 </w:t>
+        </w:r>
+      </w:ins>
+      <w:r>
+        <w:rPr>
+          <w:color w:val="C0C0C0"/>
+        </w:rPr>
+        <w:t xml:space="preserve">(rev </w:t>
       </w:r>
       <w:fldSimple w:instr=" REVNUM   \* MERGEFORMAT ">
+        <w:ins w:id="4" w:author="Nick Airdo" w:date="2011-10-28T14:55:00Z">
+          <w:r>
+            <w:rPr>
+              <w:noProof/>
+              <w:color w:val="C0C0C0"/>
+              <w:rPrChange w:id="5" w:author="Nick Airdo" w:date="2011-10-28T14:55:00Z">
+                <w:rPr/>
+              </w:rPrChange>
+            </w:rPr>
+            <w:t>106</w:t>
+          </w:r>
+        </w:ins>
+        <w:del w:id="6" w:author="Nick Airdo" w:date="2011-10-28T14:55:00Z">
+          <w:r>
+            <w:rPr>
+              <w:noProof/>
+              <w:color w:val="C0C0C0"/>
+            </w:rPr>
+            <w:delText>96</w:delText>
+          </w:r>
+        </w:del>
+      </w:fldSimple>
+      <w:r>
+        <w:rPr>
+          <w:color w:val="C0C0C0"/>
+        </w:rPr>
+        <w:t>)</w:t>
+      </w:r>
+    </w:p>
+    <w:p>
+      <w:pPr>
+        <w:pStyle w:val="StyleCentered"/>
+        <w:rPr>
+          <w:color w:val="C0C0C0"/>
+        </w:rPr>
+      </w:pPr>
+      <w:r>
+        <w:rPr>
+          <w:color w:val="C0C0C0"/>
+        </w:rPr>
+        <w:t>Last</w:t>
+      </w:r>
+      <w:r>
+        <w:rPr>
+          <w:color w:val="C0C0C0"/>
+        </w:rPr>
+        <w:t xml:space="preserve"> updated</w:t>
+      </w:r>
+      <w:r>
+        <w:rPr>
+          <w:color w:val="C0C0C0"/>
+        </w:rPr>
+        <w:t xml:space="preserve">: </w:t>
+      </w:r>
+      <w:r>
+        <w:rPr>
+          <w:color w:val="C0C0C0"/>
+        </w:rPr>
+        <w:fldChar w:fldCharType="begin"/>
+      </w:r>
+      <w:r>
+        <w:rPr>
+          <w:color w:val="C0C0C0"/>
+        </w:rPr>
+        <w:instrText xml:space="preserve"> SAVEDATE  \@ "M/d/yyyy"  \* MERGEFORMAT </w:instrText>
+      </w:r>
+      <w:r>
+        <w:rPr>
+          <w:color w:val="C0C0C0"/>
+        </w:rPr>
+        <w:fldChar w:fldCharType="separate"/>
+      </w:r>
+      <w:ins w:id="7" w:author="Nick Airdo" w:date="2011-10-28T08:44:00Z">
         <w:r>
           <w:rPr>
             <w:noProof/>
             <w:color w:val="C0C0C0"/>
           </w:rPr>
-          <w:t>96</w:t>
+          <w:t>10/28/2011</w:t>
         </w:r>
-      </w:fldSimple>
-      <w:r>
-        <w:rPr>
-          <w:color w:val="C0C0C0"/>
-        </w:rPr>
-        <w:t>)</w:t>
-      </w:r>
-    </w:p>
-    <w:p>
-      <w:pPr>
-        <w:pStyle w:val="StyleCentered"/>
-        <w:rPr>
-          <w:color w:val="C0C0C0"/>
-        </w:rPr>
-      </w:pPr>
-      <w:r>
-        <w:rPr>
-          <w:color w:val="C0C0C0"/>
-        </w:rPr>
-        <w:t>Last</w:t>
-      </w:r>
-      <w:r>
-        <w:rPr>
-          <w:color w:val="C0C0C0"/>
-        </w:rPr>
-        <w:t xml:space="preserve"> updated</w:t>
-      </w:r>
-      <w:r>
-        <w:rPr>
-          <w:color w:val="C0C0C0"/>
-        </w:rPr>
-        <w:t xml:space="preserve">: </w:t>
-      </w:r>
-      <w:r>
-        <w:rPr>
-          <w:color w:val="C0C0C0"/>
-        </w:rPr>
-        <w:fldChar w:fldCharType="begin"/>
-      </w:r>
-      <w:r>
-        <w:rPr>
-          <w:color w:val="C0C0C0"/>
-        </w:rPr>
-        <w:instrText xml:space="preserve"> SAVEDATE  \@ "M/d/yyyy"  \* MERGEFORMAT </w:instrText>
-      </w:r>
-      <w:r>
-        <w:rPr>
-          <w:color w:val="C0C0C0"/>
-        </w:rPr>
-        <w:fldChar w:fldCharType="separate"/>
-      </w:r>
-      <w:r>
-        <w:rPr>
-          <w:noProof/>
-          <w:color w:val="C0C0C0"/>
-        </w:rPr>
-        <w:t>7/5/2011</w:t>
-      </w:r>
+      </w:ins>
+      <w:del w:id="8" w:author="Nick Airdo" w:date="2011-10-28T08:44:00Z">
+        <w:r>
+          <w:rPr>
+            <w:noProof/>
+            <w:color w:val="C0C0C0"/>
+          </w:rPr>
+          <w:delText>7/5/2011</w:delText>
+        </w:r>
+      </w:del>
       <w:r>
         <w:rPr>
           <w:color w:val="C0C0C0"/>
@@ -1024,6 +1095,79 @@
           </w:p>
         </w:tc>
       </w:tr>
+      <w:tr>
+        <w:trPr>
+          <w:ins w:id="9" w:author="Nick Airdo" w:date="2011-10-28T08:27:00Z"/>
+        </w:trPr>
+        <w:tc>
+          <w:tcPr>
+            <w:tcW w:w="1098" w:type="dxa"/>
+          </w:tcPr>
+          <w:p>
+            <w:pPr>
+              <w:rPr>
+                <w:ins w:id="10" w:author="Nick Airdo" w:date="2011-10-28T08:27:00Z"/>
+              </w:rPr>
+            </w:pPr>
+            <w:ins w:id="11" w:author="Nick Airdo" w:date="2011-10-28T08:27:00Z">
+              <w:r>
+                <w:t>1.4.0</w:t>
+              </w:r>
+            </w:ins>
+          </w:p>
+        </w:tc>
+        <w:tc>
+          <w:tcPr>
+            <w:tcW w:w="1440" w:type="dxa"/>
+          </w:tcPr>
+          <w:p>
+            <w:pPr>
+              <w:rPr>
+                <w:ins w:id="12" w:author="Nick Airdo" w:date="2011-10-28T08:27:00Z"/>
+              </w:rPr>
+            </w:pPr>
+            <w:ins w:id="13" w:author="Nick Airdo" w:date="2011-10-28T08:27:00Z">
+              <w:r>
+                <w:t>10/28/2011</w:t>
+              </w:r>
+            </w:ins>
+          </w:p>
+        </w:tc>
+        <w:tc>
+          <w:tcPr>
+            <w:tcW w:w="2034" w:type="dxa"/>
+          </w:tcPr>
+          <w:p>
+            <w:pPr>
+              <w:rPr>
+                <w:ins w:id="14" w:author="Nick Airdo" w:date="2011-10-28T08:27:00Z"/>
+              </w:rPr>
+            </w:pPr>
+            <w:ins w:id="15" w:author="Nick Airdo" w:date="2011-10-28T08:27:00Z">
+              <w:r>
+                <w:t>Nick, Daniel</w:t>
+              </w:r>
+            </w:ins>
+          </w:p>
+        </w:tc>
+        <w:tc>
+          <w:tcPr>
+            <w:tcW w:w="4788" w:type="dxa"/>
+          </w:tcPr>
+          <w:p>
+            <w:pPr>
+              <w:rPr>
+                <w:ins w:id="16" w:author="Nick Airdo" w:date="2011-10-28T08:27:00Z"/>
+              </w:rPr>
+            </w:pPr>
+            <w:ins w:id="17" w:author="Nick Airdo" w:date="2011-10-28T08:27:00Z">
+              <w:r>
+                <w:t>Adding details for new Restriction module settings.</w:t>
+              </w:r>
+            </w:ins>
+          </w:p>
+        </w:tc>
+      </w:tr>
     </w:tbl>
     <w:p/>
     <w:p>
@@ -3076,7 +3220,7 @@
           <w:bCs/>
         </w:rPr>
       </w:pPr>
-      <w:bookmarkStart w:id="0" w:name="_Toc297628881"/>
+      <w:bookmarkStart w:id="18" w:name="_Toc297628881"/>
       <w:r>
         <w:rPr>
           <w:rStyle w:val="Style14ptBold"/>
@@ -3086,27 +3230,23 @@
         <w:lastRenderedPageBreak/>
         <w:t>Release Notes</w:t>
       </w:r>
-      <w:bookmarkEnd w:id="0"/>
-    </w:p>
-    <w:p>
-      <w:pPr>
-        <w:rPr>
+      <w:bookmarkEnd w:id="18"/>
+    </w:p>
+    <w:p>
+      <w:pPr>
+        <w:rPr>
+          <w:ins w:id="19" w:author="Nick Airdo" w:date="2011-10-28T08:28:00Z"/>
           <w:sz w:val="18"/>
         </w:rPr>
       </w:pPr>
-    </w:p>
-    <w:p>
-      <w:pPr>
-        <w:rPr>
-          <w:sz w:val="18"/>
-        </w:rPr>
-      </w:pPr>
-      <w:r>
-        <w:rPr>
-          <w:sz w:val="18"/>
-        </w:rPr>
-        <w:t>V1.3.1</w:t>
-      </w:r>
+      <w:ins w:id="20" w:author="Nick Airdo" w:date="2011-10-28T08:28:00Z">
+        <w:r>
+          <w:rPr>
+            <w:sz w:val="18"/>
+          </w:rPr>
+          <w:t>V1.4.0</w:t>
+        </w:r>
+      </w:ins>
     </w:p>
     <w:p>
       <w:pPr>
@@ -3116,29 +3256,213 @@
           <w:numId w:val="49"/>
         </w:numPr>
         <w:rPr>
+          <w:ins w:id="21" w:author="Nick Airdo" w:date="2011-10-28T14:40:00Z"/>
           <w:sz w:val="18"/>
         </w:rPr>
-      </w:pPr>
-      <w:r>
-        <w:rPr>
-          <w:sz w:val="18"/>
-        </w:rPr>
-        <w:t xml:space="preserve">Cleaned up some </w:t>
-      </w:r>
-      <w:proofErr w:type="spellStart"/>
-      <w:r>
-        <w:rPr>
-          <w:sz w:val="18"/>
-        </w:rPr>
-        <w:t>Javascript</w:t>
-      </w:r>
-      <w:proofErr w:type="spellEnd"/>
-      <w:r>
-        <w:rPr>
-          <w:sz w:val="18"/>
-        </w:rPr>
-        <w:t xml:space="preserve"> code.</w:t>
-      </w:r>
+        <w:pPrChange w:id="22" w:author="Nick Airdo" w:date="2011-10-28T08:28:00Z">
+          <w:pPr/>
+        </w:pPrChange>
+      </w:pPr>
+      <w:ins w:id="23" w:author="Nick Airdo" w:date="2011-10-28T08:28:00Z">
+        <w:r>
+          <w:rPr>
+            <w:sz w:val="18"/>
+          </w:rPr>
+          <w:t xml:space="preserve">Added feature to </w:t>
+        </w:r>
+      </w:ins>
+      <w:ins w:id="24" w:author="Nick Airdo" w:date="2011-10-28T08:29:00Z">
+        <w:r>
+          <w:rPr>
+            <w:sz w:val="18"/>
+          </w:rPr>
+          <w:t>enable/disable</w:t>
+        </w:r>
+      </w:ins>
+      <w:ins w:id="25" w:author="Nick Airdo" w:date="2011-10-28T08:28:00Z">
+        <w:r>
+          <w:rPr>
+            <w:sz w:val="18"/>
+          </w:rPr>
+          <w:t xml:space="preserve"> min/max age</w:t>
+        </w:r>
+      </w:ins>
+      <w:ins w:id="26" w:author="Nick Airdo" w:date="2011-10-28T08:37:00Z">
+        <w:r>
+          <w:rPr>
+            <w:sz w:val="18"/>
+          </w:rPr>
+          <w:t xml:space="preserve"> &amp; </w:t>
+        </w:r>
+      </w:ins>
+      <w:ins w:id="27" w:author="Nick Airdo" w:date="2011-10-28T08:28:00Z">
+        <w:r>
+          <w:rPr>
+            <w:sz w:val="18"/>
+          </w:rPr>
+          <w:t>grade restrictions via module settings</w:t>
+        </w:r>
+        <w:r>
+          <w:rPr>
+            <w:sz w:val="18"/>
+          </w:rPr>
+          <w:t>.</w:t>
+        </w:r>
+      </w:ins>
+      <w:ins w:id="28" w:author="Nick Airdo" w:date="2011-10-28T08:45:00Z">
+        <w:r>
+          <w:rPr>
+            <w:sz w:val="18"/>
+          </w:rPr>
+          <w:t xml:space="preserve">  </w:t>
+        </w:r>
+      </w:ins>
+      <w:ins w:id="29" w:author="Nick Airdo" w:date="2011-10-28T08:46:00Z">
+        <w:r>
+          <w:rPr>
+            <w:sz w:val="18"/>
+          </w:rPr>
+          <w:t>For backwards compatibility</w:t>
+        </w:r>
+      </w:ins>
+      <w:ins w:id="30" w:author="Nick Airdo" w:date="2011-10-28T14:53:00Z">
+        <w:r>
+          <w:rPr>
+            <w:sz w:val="18"/>
+          </w:rPr>
+          <w:t>,</w:t>
+        </w:r>
+      </w:ins>
+      <w:ins w:id="31" w:author="Nick Airdo" w:date="2011-10-28T08:46:00Z">
+        <w:r>
+          <w:rPr>
+            <w:sz w:val="18"/>
+          </w:rPr>
+          <w:t xml:space="preserve"> this setting is enabled by default, but </w:t>
+        </w:r>
+      </w:ins>
+      <w:ins w:id="32" w:author="Nick Airdo" w:date="2011-10-28T14:54:00Z">
+        <w:r>
+          <w:rPr>
+            <w:b/>
+            <w:sz w:val="18"/>
+            <w:rPrChange w:id="33" w:author="Nick Airdo" w:date="2011-10-28T14:54:00Z">
+              <w:rPr>
+                <w:sz w:val="18"/>
+              </w:rPr>
+            </w:rPrChange>
+          </w:rPr>
+          <w:t xml:space="preserve">we </w:t>
+        </w:r>
+      </w:ins>
+      <w:ins w:id="34" w:author="Nick Airdo" w:date="2011-10-28T08:46:00Z">
+        <w:r>
+          <w:rPr>
+            <w:b/>
+            <w:sz w:val="18"/>
+            <w:rPrChange w:id="35" w:author="Nick Airdo" w:date="2011-10-28T14:54:00Z">
+              <w:rPr>
+                <w:sz w:val="18"/>
+              </w:rPr>
+            </w:rPrChange>
+          </w:rPr>
+          <w:t>recommend you change it to false</w:t>
+        </w:r>
+      </w:ins>
+      <w:ins w:id="36" w:author="Nick Airdo" w:date="2011-10-28T08:47:00Z">
+        <w:r>
+          <w:rPr>
+            <w:sz w:val="18"/>
+          </w:rPr>
+          <w:t xml:space="preserve"> to allow the </w:t>
+        </w:r>
+        <w:r>
+          <w:rPr>
+            <w:sz w:val="18"/>
+          </w:rPr>
+          <w:t>‘</w:t>
+        </w:r>
+        <w:r>
+          <w:rPr>
+            <w:sz w:val="18"/>
+          </w:rPr>
+          <w:t>active</w:t>
+        </w:r>
+        <w:r>
+          <w:rPr>
+            <w:sz w:val="18"/>
+          </w:rPr>
+          <w:t>’</w:t>
+        </w:r>
+        <w:r>
+          <w:rPr>
+            <w:sz w:val="18"/>
+          </w:rPr>
+          <w:t xml:space="preserve"> </w:t>
+        </w:r>
+      </w:ins>
+      <w:ins w:id="37" w:author="Nick Airdo" w:date="2011-10-28T14:41:00Z">
+        <w:r>
+          <w:rPr>
+            <w:sz w:val="18"/>
+          </w:rPr>
+          <w:t>classes (</w:t>
+        </w:r>
+      </w:ins>
+      <w:ins w:id="38" w:author="Nick Airdo" w:date="2011-10-28T08:47:00Z">
+        <w:r>
+          <w:rPr>
+            <w:sz w:val="18"/>
+          </w:rPr>
+          <w:t>Attendance Types</w:t>
+        </w:r>
+      </w:ins>
+      <w:ins w:id="39" w:author="Nick Airdo" w:date="2011-10-28T14:41:00Z">
+        <w:r>
+          <w:rPr>
+            <w:sz w:val="18"/>
+          </w:rPr>
+          <w:t>)</w:t>
+        </w:r>
+      </w:ins>
+      <w:ins w:id="40" w:author="Nick Airdo" w:date="2011-10-28T08:47:00Z">
+        <w:r>
+          <w:rPr>
+            <w:sz w:val="18"/>
+          </w:rPr>
+          <w:t xml:space="preserve"> to co</w:t>
+        </w:r>
+        <w:r>
+          <w:rPr>
+            <w:sz w:val="18"/>
+          </w:rPr>
+          <w:t>ntrol who is allowed to check</w:t>
+        </w:r>
+      </w:ins>
+      <w:ins w:id="41" w:author="Nick Airdo" w:date="2011-10-28T14:54:00Z">
+        <w:r>
+          <w:rPr>
+            <w:sz w:val="18"/>
+          </w:rPr>
+          <w:t>-</w:t>
+        </w:r>
+      </w:ins>
+      <w:ins w:id="42" w:author="Nick Airdo" w:date="2011-10-28T08:47:00Z">
+        <w:r>
+          <w:rPr>
+            <w:sz w:val="18"/>
+          </w:rPr>
+          <w:t>in</w:t>
+        </w:r>
+      </w:ins>
+      <w:ins w:id="43" w:author="Nick Airdo" w:date="2011-10-28T14:54:00Z">
+        <w:r>
+          <w:rPr>
+            <w:sz w:val="18"/>
+          </w:rPr>
+          <w:t xml:space="preserve"> (next item).</w:t>
+        </w:r>
+      </w:ins>
     </w:p>
     <w:p>
       <w:pPr>
@@ -3148,15 +3472,157 @@
           <w:numId w:val="49"/>
         </w:numPr>
         <w:rPr>
+          <w:ins w:id="44" w:author="Nick Airdo" w:date="2011-10-28T14:37:00Z"/>
           <w:sz w:val="18"/>
         </w:rPr>
-      </w:pPr>
-      <w:r>
-        <w:rPr>
-          <w:sz w:val="18"/>
-        </w:rPr>
-        <w:t>Updated RS Print Provider to be more robust.</w:t>
-      </w:r>
+        <w:pPrChange w:id="45" w:author="Nick Airdo" w:date="2011-10-28T08:28:00Z">
+          <w:pPr/>
+        </w:pPrChange>
+      </w:pPr>
+      <w:ins w:id="46" w:author="Nick Airdo" w:date="2011-10-28T14:43:00Z">
+        <w:r>
+          <w:rPr>
+            <w:sz w:val="18"/>
+          </w:rPr>
+          <w:t>When the above restrictions are disabled, a</w:t>
+        </w:r>
+      </w:ins>
+      <w:ins w:id="47" w:author="Nick Airdo" w:date="2011-10-28T14:40:00Z">
+        <w:r>
+          <w:rPr>
+            <w:sz w:val="18"/>
+          </w:rPr>
+          <w:t xml:space="preserve">dded support to show all family members who are eligible for checking in </w:t>
+        </w:r>
+      </w:ins>
+      <w:ins w:id="48" w:author="Nick Airdo" w:date="2011-10-28T14:41:00Z">
+        <w:r>
+          <w:rPr>
+            <w:sz w:val="18"/>
+          </w:rPr>
+          <w:t xml:space="preserve">even if they do not have a grade or </w:t>
+        </w:r>
+      </w:ins>
+      <w:ins w:id="49" w:author="Nick Airdo" w:date="2011-10-28T14:54:00Z">
+        <w:r>
+          <w:rPr>
+            <w:sz w:val="18"/>
+          </w:rPr>
+          <w:t>birth date</w:t>
+        </w:r>
+      </w:ins>
+      <w:ins w:id="50" w:author="Nick Airdo" w:date="2011-10-28T14:41:00Z">
+        <w:r>
+          <w:rPr>
+            <w:sz w:val="18"/>
+          </w:rPr>
+          <w:t xml:space="preserve"> on their record</w:t>
+        </w:r>
+      </w:ins>
+      <w:ins w:id="51" w:author="Nick Airdo" w:date="2011-10-28T14:44:00Z">
+        <w:r>
+          <w:rPr>
+            <w:sz w:val="18"/>
+          </w:rPr>
+          <w:t xml:space="preserve"> </w:t>
+        </w:r>
+        <w:r>
+          <w:rPr>
+            <w:sz w:val="18"/>
+          </w:rPr>
+          <w:t>–</w:t>
+        </w:r>
+        <w:r>
+          <w:rPr>
+            <w:sz w:val="18"/>
+          </w:rPr>
+          <w:t xml:space="preserve"> </w:t>
+        </w:r>
+        <w:r>
+          <w:rPr>
+            <w:sz w:val="18"/>
+          </w:rPr>
+          <w:t>based on the currently active classes (Attendance Types)</w:t>
+        </w:r>
+        <w:r>
+          <w:rPr>
+            <w:sz w:val="18"/>
+          </w:rPr>
+          <w:t xml:space="preserve">.  In other words, you would need at least one </w:t>
+        </w:r>
+      </w:ins>
+      <w:ins w:id="52" w:author="Nick Airdo" w:date="2011-10-28T14:45:00Z">
+        <w:r>
+          <w:rPr>
+            <w:sz w:val="18"/>
+          </w:rPr>
+          <w:t xml:space="preserve">active </w:t>
+        </w:r>
+      </w:ins>
+      <w:ins w:id="53" w:author="Nick Airdo" w:date="2011-10-28T14:44:00Z">
+        <w:r>
+          <w:rPr>
+            <w:sz w:val="18"/>
+          </w:rPr>
+          <w:t xml:space="preserve">class that did not </w:t>
+        </w:r>
+      </w:ins>
+      <w:ins w:id="54" w:author="Nick Airdo" w:date="2011-10-28T14:45:00Z">
+        <w:r>
+          <w:rPr>
+            <w:sz w:val="18"/>
+          </w:rPr>
+          <w:t>have</w:t>
+        </w:r>
+      </w:ins>
+      <w:ins w:id="55" w:author="Nick Airdo" w:date="2011-10-28T14:44:00Z">
+        <w:r>
+          <w:rPr>
+            <w:sz w:val="18"/>
+          </w:rPr>
+          <w:t xml:space="preserve"> grade </w:t>
+        </w:r>
+      </w:ins>
+      <w:ins w:id="56" w:author="Nick Airdo" w:date="2011-10-28T14:45:00Z">
+        <w:r>
+          <w:rPr>
+            <w:sz w:val="18"/>
+          </w:rPr>
+          <w:t>and</w:t>
+        </w:r>
+      </w:ins>
+      <w:ins w:id="57" w:author="Nick Airdo" w:date="2011-10-28T14:44:00Z">
+        <w:r>
+          <w:rPr>
+            <w:sz w:val="18"/>
+          </w:rPr>
+          <w:t xml:space="preserve"> age restrictions</w:t>
+        </w:r>
+      </w:ins>
+      <w:ins w:id="58" w:author="Nick Airdo" w:date="2011-10-28T14:45:00Z">
+        <w:r>
+          <w:rPr>
+            <w:sz w:val="18"/>
+          </w:rPr>
+          <w:t xml:space="preserve"> for someone without a </w:t>
+        </w:r>
+      </w:ins>
+      <w:ins w:id="59" w:author="Nick Airdo" w:date="2011-10-28T14:54:00Z">
+        <w:r>
+          <w:rPr>
+            <w:sz w:val="18"/>
+          </w:rPr>
+          <w:t>birth date</w:t>
+        </w:r>
+      </w:ins>
+      <w:ins w:id="60" w:author="Nick Airdo" w:date="2011-10-28T14:45:00Z">
+        <w:r>
+          <w:rPr>
+            <w:sz w:val="18"/>
+          </w:rPr>
+          <w:t xml:space="preserve"> to check-in.</w:t>
+        </w:r>
+      </w:ins>
     </w:p>
     <w:p>
       <w:pPr>
@@ -3166,15 +3632,121 @@
           <w:numId w:val="49"/>
         </w:numPr>
         <w:rPr>
+          <w:ins w:id="61" w:author="Nick Airdo" w:date="2011-10-28T14:38:00Z"/>
           <w:sz w:val="18"/>
         </w:rPr>
-      </w:pPr>
-      <w:r>
-        <w:rPr>
-          <w:sz w:val="18"/>
-        </w:rPr>
-        <w:t>Added Null Print Provider (this provider simply does not print any labels).</w:t>
-      </w:r>
+        <w:pPrChange w:id="62" w:author="Nick Airdo" w:date="2011-10-28T08:28:00Z">
+          <w:pPr/>
+        </w:pPrChange>
+      </w:pPr>
+      <w:ins w:id="63" w:author="Nick Airdo" w:date="2011-10-28T14:37:00Z">
+        <w:r>
+          <w:rPr>
+            <w:sz w:val="18"/>
+          </w:rPr>
+          <w:t xml:space="preserve">Added </w:t>
+        </w:r>
+      </w:ins>
+      <w:ins w:id="64" w:author="Nick Airdo" w:date="2011-10-28T14:38:00Z">
+        <w:r>
+          <w:rPr>
+            <w:sz w:val="18"/>
+          </w:rPr>
+          <w:t>support for</w:t>
+        </w:r>
+      </w:ins>
+      <w:ins w:id="65" w:author="Nick Airdo" w:date="2011-10-28T14:37:00Z">
+        <w:r>
+          <w:rPr>
+            <w:sz w:val="18"/>
+          </w:rPr>
+          <w:t xml:space="preserve"> Arena</w:t>
+        </w:r>
+        <w:r>
+          <w:rPr>
+            <w:sz w:val="18"/>
+          </w:rPr>
+          <w:t>’</w:t>
+        </w:r>
+        <w:r>
+          <w:rPr>
+            <w:sz w:val="18"/>
+          </w:rPr>
+          <w:t xml:space="preserve">s min/max </w:t>
+        </w:r>
+        <w:proofErr w:type="spellStart"/>
+        <w:r>
+          <w:rPr>
+            <w:sz w:val="18"/>
+          </w:rPr>
+          <w:t>BirthDate</w:t>
+        </w:r>
+        <w:proofErr w:type="spellEnd"/>
+        <w:r>
+          <w:rPr>
+            <w:sz w:val="18"/>
+          </w:rPr>
+          <w:t xml:space="preserve"> feature</w:t>
+        </w:r>
+      </w:ins>
+      <w:ins w:id="66" w:author="Nick Airdo" w:date="2011-10-28T14:46:00Z">
+        <w:r>
+          <w:rPr>
+            <w:sz w:val="18"/>
+          </w:rPr>
+          <w:t xml:space="preserve"> (</w:t>
+        </w:r>
+        <w:r>
+          <w:rPr>
+            <w:sz w:val="18"/>
+          </w:rPr>
+          <w:fldChar w:fldCharType="begin"/>
+        </w:r>
+        <w:r>
+          <w:rPr>
+            <w:sz w:val="18"/>
+          </w:rPr>
+          <w:instrText xml:space="preserve"> HYPERLINK "http://redmine.refreshcache.com/issues/378" </w:instrText>
+        </w:r>
+        <w:r>
+          <w:rPr>
+            <w:sz w:val="18"/>
+          </w:rPr>
+        </w:r>
+        <w:r>
+          <w:rPr>
+            <w:sz w:val="18"/>
+          </w:rPr>
+          <w:fldChar w:fldCharType="separate"/>
+        </w:r>
+        <w:r>
+          <w:rPr>
+            <w:rStyle w:val="Hyperlink"/>
+            <w:sz w:val="18"/>
+          </w:rPr>
+          <w:t>#378</w:t>
+        </w:r>
+        <w:r>
+          <w:rPr>
+            <w:sz w:val="18"/>
+          </w:rPr>
+          <w:fldChar w:fldCharType="end"/>
+        </w:r>
+        <w:r>
+          <w:rPr>
+            <w:sz w:val="18"/>
+          </w:rPr>
+          <w:t>)</w:t>
+        </w:r>
+      </w:ins>
+      <w:ins w:id="67" w:author="Nick Airdo" w:date="2011-10-28T14:38:00Z">
+        <w:r>
+          <w:rPr>
+            <w:sz w:val="18"/>
+          </w:rPr>
+          <w:t>.</w:t>
+        </w:r>
+      </w:ins>
     </w:p>
     <w:p>
       <w:pPr>
@@ -3184,15 +3756,107 @@
           <w:numId w:val="49"/>
         </w:numPr>
         <w:rPr>
+          <w:ins w:id="68" w:author="Nick Airdo" w:date="2011-10-28T14:39:00Z"/>
           <w:sz w:val="18"/>
         </w:rPr>
-      </w:pPr>
-      <w:r>
-        <w:rPr>
-          <w:sz w:val="18"/>
-        </w:rPr>
-        <w:t>Fixed SQL install scripts in 1.3.0 release.</w:t>
-      </w:r>
+        <w:pPrChange w:id="69" w:author="Nick Airdo" w:date="2011-10-28T08:28:00Z">
+          <w:pPr/>
+        </w:pPrChange>
+      </w:pPr>
+      <w:ins w:id="70" w:author="Nick Airdo" w:date="2011-10-28T14:38:00Z">
+        <w:r>
+          <w:rPr>
+            <w:sz w:val="18"/>
+          </w:rPr>
+          <w:t>Fixed bug</w:t>
+        </w:r>
+      </w:ins>
+      <w:ins w:id="71" w:author="Nick Airdo" w:date="2011-10-28T14:39:00Z">
+        <w:r>
+          <w:rPr>
+            <w:sz w:val="18"/>
+          </w:rPr>
+          <w:t xml:space="preserve"> </w:t>
+        </w:r>
+      </w:ins>
+      <w:ins w:id="72" w:author="Nick Airdo" w:date="2011-10-28T14:47:00Z">
+        <w:r>
+          <w:rPr>
+            <w:sz w:val="18"/>
+          </w:rPr>
+          <w:fldChar w:fldCharType="begin"/>
+        </w:r>
+        <w:r>
+          <w:rPr>
+            <w:sz w:val="18"/>
+          </w:rPr>
+          <w:instrText xml:space="preserve"> HYPERLINK "http://redmine.refreshcache.com/issues/377" </w:instrText>
+        </w:r>
+        <w:r>
+          <w:rPr>
+            <w:sz w:val="18"/>
+          </w:rPr>
+        </w:r>
+        <w:r>
+          <w:rPr>
+            <w:sz w:val="18"/>
+          </w:rPr>
+          <w:fldChar w:fldCharType="separate"/>
+        </w:r>
+        <w:r>
+          <w:rPr>
+            <w:rStyle w:val="Hyperlink"/>
+            <w:sz w:val="18"/>
+          </w:rPr>
+          <w:t>#377</w:t>
+        </w:r>
+        <w:r>
+          <w:rPr>
+            <w:sz w:val="18"/>
+          </w:rPr>
+          <w:fldChar w:fldCharType="end"/>
+        </w:r>
+      </w:ins>
+      <w:ins w:id="73" w:author="Nick Airdo" w:date="2011-10-28T14:46:00Z">
+        <w:r>
+          <w:rPr>
+            <w:sz w:val="18"/>
+          </w:rPr>
+          <w:t>:</w:t>
+        </w:r>
+      </w:ins>
+      <w:ins w:id="74" w:author="Nick Airdo" w:date="2011-10-28T14:38:00Z">
+        <w:r>
+          <w:rPr>
+            <w:sz w:val="18"/>
+          </w:rPr>
+          <w:t xml:space="preserve"> labels not print</w:t>
+        </w:r>
+      </w:ins>
+      <w:ins w:id="75" w:author="Nick Airdo" w:date="2011-10-28T14:46:00Z">
+        <w:r>
+          <w:rPr>
+            <w:sz w:val="18"/>
+          </w:rPr>
+          <w:t>ing</w:t>
+        </w:r>
+      </w:ins>
+      <w:ins w:id="76" w:author="Nick Airdo" w:date="2011-10-28T14:38:00Z">
+        <w:r>
+          <w:rPr>
+            <w:sz w:val="18"/>
+          </w:rPr>
+          <w:t xml:space="preserve"> if </w:t>
+        </w:r>
+      </w:ins>
+      <w:ins w:id="77" w:author="Nick Airdo" w:date="2011-10-28T14:39:00Z">
+        <w:r>
+          <w:rPr>
+            <w:sz w:val="18"/>
+          </w:rPr>
+          <w:t>unable to check into second service/class.</w:t>
+        </w:r>
+      </w:ins>
     </w:p>
     <w:p>
       <w:pPr>
@@ -3202,6 +3866,315 @@
           <w:numId w:val="49"/>
         </w:numPr>
         <w:rPr>
+          <w:ins w:id="78" w:author="Nick Airdo" w:date="2011-10-28T14:51:00Z"/>
+          <w:sz w:val="18"/>
+        </w:rPr>
+        <w:pPrChange w:id="79" w:author="Nick Airdo" w:date="2011-10-28T08:28:00Z">
+          <w:pPr/>
+        </w:pPrChange>
+      </w:pPr>
+      <w:ins w:id="80" w:author="Nick Airdo" w:date="2011-10-28T14:49:00Z">
+        <w:r>
+          <w:rPr>
+            <w:sz w:val="18"/>
+          </w:rPr>
+          <w:t xml:space="preserve">Show network fail indicator if kiosk unable to </w:t>
+        </w:r>
+        <w:r>
+          <w:rPr>
+            <w:sz w:val="18"/>
+          </w:rPr>
+          <w:t>“</w:t>
+        </w:r>
+        <w:r>
+          <w:rPr>
+            <w:sz w:val="18"/>
+          </w:rPr>
+          <w:t>see</w:t>
+        </w:r>
+        <w:r>
+          <w:rPr>
+            <w:sz w:val="18"/>
+          </w:rPr>
+          <w:t>”</w:t>
+        </w:r>
+        <w:r>
+          <w:rPr>
+            <w:sz w:val="18"/>
+          </w:rPr>
+          <w:t xml:space="preserve"> server (</w:t>
+        </w:r>
+        <w:r>
+          <w:rPr>
+            <w:sz w:val="18"/>
+          </w:rPr>
+          <w:fldChar w:fldCharType="begin"/>
+        </w:r>
+        <w:r>
+          <w:rPr>
+            <w:sz w:val="18"/>
+          </w:rPr>
+          <w:instrText xml:space="preserve"> HYPERLINK "http://redmine.refreshcache.com/issues/379" </w:instrText>
+        </w:r>
+        <w:r>
+          <w:rPr>
+            <w:sz w:val="18"/>
+          </w:rPr>
+        </w:r>
+        <w:r>
+          <w:rPr>
+            <w:sz w:val="18"/>
+          </w:rPr>
+          <w:fldChar w:fldCharType="separate"/>
+        </w:r>
+        <w:r>
+          <w:rPr>
+            <w:rStyle w:val="Hyperlink"/>
+            <w:sz w:val="18"/>
+          </w:rPr>
+          <w:t>#379</w:t>
+        </w:r>
+        <w:r>
+          <w:rPr>
+            <w:sz w:val="18"/>
+          </w:rPr>
+          <w:fldChar w:fldCharType="end"/>
+        </w:r>
+        <w:r>
+          <w:rPr>
+            <w:sz w:val="18"/>
+          </w:rPr>
+          <w:t>).</w:t>
+        </w:r>
+      </w:ins>
+    </w:p>
+    <w:p>
+      <w:pPr>
+        <w:pStyle w:val="ListParagraph"/>
+        <w:numPr>
+          <w:ilvl w:val="0"/>
+          <w:numId w:val="49"/>
+        </w:numPr>
+        <w:rPr>
+          <w:sz w:val="18"/>
+          <w:rPrChange w:id="81" w:author="Nick Airdo" w:date="2011-10-28T08:28:00Z">
+            <w:rPr/>
+          </w:rPrChange>
+        </w:rPr>
+        <w:pPrChange w:id="82" w:author="Nick Airdo" w:date="2011-10-28T08:28:00Z">
+          <w:pPr/>
+        </w:pPrChange>
+      </w:pPr>
+      <w:ins w:id="83" w:author="Nick Airdo" w:date="2011-10-28T14:51:00Z">
+        <w:r>
+          <w:rPr>
+            <w:sz w:val="18"/>
+          </w:rPr>
+          <w:t xml:space="preserve">Kiosks </w:t>
+        </w:r>
+        <w:r>
+          <w:rPr>
+            <w:sz w:val="18"/>
+          </w:rPr>
+          <w:t>periodically</w:t>
+        </w:r>
+        <w:r>
+          <w:rPr>
+            <w:sz w:val="18"/>
+          </w:rPr>
+          <w:t xml:space="preserve"> </w:t>
+        </w:r>
+      </w:ins>
+      <w:ins w:id="84" w:author="Nick Airdo" w:date="2011-10-28T14:52:00Z">
+        <w:r>
+          <w:rPr>
+            <w:sz w:val="18"/>
+          </w:rPr>
+          <w:t>reload</w:t>
+        </w:r>
+      </w:ins>
+      <w:ins w:id="85" w:author="Nick Airdo" w:date="2011-10-28T14:53:00Z">
+        <w:r>
+          <w:rPr>
+            <w:sz w:val="18"/>
+          </w:rPr>
+          <w:t>/refresh</w:t>
+        </w:r>
+      </w:ins>
+      <w:ins w:id="86" w:author="Nick Airdo" w:date="2011-10-28T14:52:00Z">
+        <w:r>
+          <w:rPr>
+            <w:sz w:val="18"/>
+          </w:rPr>
+          <w:t xml:space="preserve"> during countdown period</w:t>
+        </w:r>
+      </w:ins>
+      <w:ins w:id="87" w:author="Nick Airdo" w:date="2011-10-28T14:53:00Z">
+        <w:r>
+          <w:rPr>
+            <w:sz w:val="18"/>
+          </w:rPr>
+          <w:t>s (</w:t>
+        </w:r>
+        <w:r>
+          <w:rPr>
+            <w:sz w:val="18"/>
+          </w:rPr>
+          <w:fldChar w:fldCharType="begin"/>
+        </w:r>
+        <w:r>
+          <w:rPr>
+            <w:sz w:val="18"/>
+          </w:rPr>
+          <w:instrText xml:space="preserve"> HYPERLINK "http://redmine.refreshcache.com/issues/367" </w:instrText>
+        </w:r>
+        <w:r>
+          <w:rPr>
+            <w:sz w:val="18"/>
+          </w:rPr>
+        </w:r>
+        <w:r>
+          <w:rPr>
+            <w:sz w:val="18"/>
+          </w:rPr>
+          <w:fldChar w:fldCharType="separate"/>
+        </w:r>
+        <w:r>
+          <w:rPr>
+            <w:rStyle w:val="Hyperlink"/>
+            <w:sz w:val="18"/>
+          </w:rPr>
+          <w:t>#367</w:t>
+        </w:r>
+        <w:r>
+          <w:rPr>
+            <w:sz w:val="18"/>
+          </w:rPr>
+          <w:fldChar w:fldCharType="end"/>
+        </w:r>
+        <w:r>
+          <w:rPr>
+            <w:sz w:val="18"/>
+          </w:rPr>
+          <w:t>)</w:t>
+        </w:r>
+      </w:ins>
+      <w:ins w:id="88" w:author="Nick Airdo" w:date="2011-10-28T14:52:00Z">
+        <w:r>
+          <w:rPr>
+            <w:sz w:val="18"/>
+          </w:rPr>
+          <w:t>.</w:t>
+        </w:r>
+      </w:ins>
+    </w:p>
+    <w:p>
+      <w:pPr>
+        <w:rPr>
+          <w:sz w:val="18"/>
+        </w:rPr>
+      </w:pPr>
+      <w:r>
+        <w:rPr>
+          <w:sz w:val="18"/>
+        </w:rPr>
+        <w:t>V1.3.1</w:t>
+      </w:r>
+    </w:p>
+    <w:p>
+      <w:pPr>
+        <w:pStyle w:val="ListParagraph"/>
+        <w:numPr>
+          <w:ilvl w:val="0"/>
+          <w:numId w:val="49"/>
+        </w:numPr>
+        <w:rPr>
+          <w:sz w:val="18"/>
+        </w:rPr>
+      </w:pPr>
+      <w:r>
+        <w:rPr>
+          <w:sz w:val="18"/>
+        </w:rPr>
+        <w:t xml:space="preserve">Cleaned up some </w:t>
+      </w:r>
+      <w:proofErr w:type="spellStart"/>
+      <w:r>
+        <w:rPr>
+          <w:sz w:val="18"/>
+        </w:rPr>
+        <w:t>Javascript</w:t>
+      </w:r>
+      <w:proofErr w:type="spellEnd"/>
+      <w:r>
+        <w:rPr>
+          <w:sz w:val="18"/>
+        </w:rPr>
+        <w:t xml:space="preserve"> code.</w:t>
+      </w:r>
+    </w:p>
+    <w:p>
+      <w:pPr>
+        <w:pStyle w:val="ListParagraph"/>
+        <w:numPr>
+          <w:ilvl w:val="0"/>
+          <w:numId w:val="49"/>
+        </w:numPr>
+        <w:rPr>
+          <w:sz w:val="18"/>
+        </w:rPr>
+      </w:pPr>
+      <w:r>
+        <w:rPr>
+          <w:sz w:val="18"/>
+        </w:rPr>
+        <w:t>Updated RS Print Provider to be more robust.</w:t>
+      </w:r>
+    </w:p>
+    <w:p>
+      <w:pPr>
+        <w:pStyle w:val="ListParagraph"/>
+        <w:numPr>
+          <w:ilvl w:val="0"/>
+          <w:numId w:val="49"/>
+        </w:numPr>
+        <w:rPr>
+          <w:sz w:val="18"/>
+        </w:rPr>
+      </w:pPr>
+      <w:r>
+        <w:rPr>
+          <w:sz w:val="18"/>
+        </w:rPr>
+        <w:t>Added Null Print Provider (this provider simply does not print any labels).</w:t>
+      </w:r>
+    </w:p>
+    <w:p>
+      <w:pPr>
+        <w:pStyle w:val="ListParagraph"/>
+        <w:numPr>
+          <w:ilvl w:val="0"/>
+          <w:numId w:val="49"/>
+        </w:numPr>
+        <w:rPr>
+          <w:sz w:val="18"/>
+        </w:rPr>
+      </w:pPr>
+      <w:r>
+        <w:rPr>
+          <w:sz w:val="18"/>
+        </w:rPr>
+        <w:t>Fixed SQL install scripts in 1.3.0 release.</w:t>
+      </w:r>
+    </w:p>
+    <w:p>
+      <w:pPr>
+        <w:pStyle w:val="ListParagraph"/>
+        <w:numPr>
+          <w:ilvl w:val="0"/>
+          <w:numId w:val="49"/>
+        </w:numPr>
+        <w:rPr>
           <w:sz w:val="18"/>
         </w:rPr>
       </w:pPr>
@@ -3684,6 +4657,7 @@
         <w:rPr>
           <w:sz w:val="18"/>
         </w:rPr>
+        <w:lastRenderedPageBreak/>
         <w:t>Added support for Attendance Type "Membership Required for Check-In".         Attendance Types linked to Tags which have 'membership required' will now only match if the person is a member of the tag.</w:t>
       </w:r>
     </w:p>
@@ -3830,12 +4804,12 @@
       <w:pPr>
         <w:pStyle w:val="Heading1"/>
       </w:pPr>
-      <w:bookmarkStart w:id="1" w:name="_Toc297628882"/>
+      <w:bookmarkStart w:id="89" w:name="_Toc297628882"/>
       <w:r>
         <w:lastRenderedPageBreak/>
         <w:t>Preface and Warning</w:t>
       </w:r>
-      <w:bookmarkEnd w:id="1"/>
+      <w:bookmarkEnd w:id="89"/>
     </w:p>
     <w:p>
       <w:pPr>
@@ -4104,12 +5078,12 @@
       <w:pPr>
         <w:pStyle w:val="Heading1"/>
       </w:pPr>
-      <w:bookmarkStart w:id="2" w:name="_Toc297628883"/>
+      <w:bookmarkStart w:id="90" w:name="_Toc297628883"/>
       <w:r>
         <w:lastRenderedPageBreak/>
         <w:t>Introduction</w:t>
       </w:r>
-      <w:bookmarkEnd w:id="2"/>
+      <w:bookmarkEnd w:id="90"/>
     </w:p>
     <w:p>
       <w:r>
@@ -4354,22 +5328,22 @@
       <w:pPr>
         <w:pStyle w:val="Heading1"/>
       </w:pPr>
-      <w:bookmarkStart w:id="3" w:name="_Toc297628884"/>
+      <w:bookmarkStart w:id="91" w:name="_Toc297628884"/>
       <w:r>
         <w:lastRenderedPageBreak/>
         <w:t>Check-In Wizard Overview</w:t>
       </w:r>
-      <w:bookmarkEnd w:id="3"/>
+      <w:bookmarkEnd w:id="91"/>
     </w:p>
     <w:p>
       <w:pPr>
         <w:pStyle w:val="Heading2"/>
       </w:pPr>
-      <w:bookmarkStart w:id="4" w:name="_Toc297628885"/>
+      <w:bookmarkStart w:id="92" w:name="_Toc297628885"/>
       <w:r>
         <w:t>How It Works</w:t>
       </w:r>
-      <w:bookmarkEnd w:id="4"/>
+      <w:bookmarkEnd w:id="92"/>
     </w:p>
     <w:p>
       <w:r>
@@ -4635,7 +5609,7 @@
         <w:pStyle w:val="Caption"/>
         <w:ind w:left="720"/>
       </w:pPr>
-      <w:bookmarkStart w:id="5" w:name="_Ref222052260"/>
+      <w:bookmarkStart w:id="93" w:name="_Ref222052260"/>
       <w:r>
         <w:t xml:space="preserve">   Figure </w:t>
       </w:r>
@@ -4647,7 +5621,7 @@
           <w:t>1</w:t>
         </w:r>
       </w:fldSimple>
-      <w:bookmarkEnd w:id="5"/>
+      <w:bookmarkEnd w:id="93"/>
       <w:r>
         <w:t>- Attendance Types with Extended Attributes listed below.</w:t>
       </w:r>
@@ -4658,12 +5632,12 @@
         <w:pStyle w:val="Heading2"/>
         <w:pageBreakBefore/>
       </w:pPr>
-      <w:bookmarkStart w:id="6" w:name="_Toc297628886"/>
+      <w:bookmarkStart w:id="94" w:name="_Toc297628886"/>
       <w:r>
         <w:lastRenderedPageBreak/>
         <w:t>What Check-in Looks Like</w:t>
       </w:r>
-      <w:bookmarkEnd w:id="6"/>
+      <w:bookmarkEnd w:id="94"/>
     </w:p>
     <w:p>
       <w:r>
@@ -5449,22 +6423,22 @@
       <w:pPr>
         <w:pStyle w:val="Heading1"/>
       </w:pPr>
-      <w:bookmarkStart w:id="7" w:name="_Toc297628887"/>
+      <w:bookmarkStart w:id="95" w:name="_Toc297628887"/>
       <w:r>
         <w:lastRenderedPageBreak/>
         <w:t>Managing the Check-in System</w:t>
       </w:r>
-      <w:bookmarkEnd w:id="7"/>
+      <w:bookmarkEnd w:id="95"/>
     </w:p>
     <w:p>
       <w:pPr>
         <w:pStyle w:val="Heading2"/>
       </w:pPr>
-      <w:bookmarkStart w:id="8" w:name="_Toc297628888"/>
+      <w:bookmarkStart w:id="96" w:name="_Toc297628888"/>
       <w:r>
         <w:t>Setting Up a New “Class”</w:t>
       </w:r>
-      <w:bookmarkEnd w:id="8"/>
+      <w:bookmarkEnd w:id="96"/>
     </w:p>
     <w:p>
       <w:r>
@@ -5569,7 +6543,7 @@
       <w:pPr>
         <w:pStyle w:val="Caption"/>
       </w:pPr>
-      <w:bookmarkStart w:id="9" w:name="_Ref223525129"/>
+      <w:bookmarkStart w:id="97" w:name="_Ref223525129"/>
       <w:r>
         <w:t xml:space="preserve">Figure </w:t>
       </w:r>
@@ -5581,7 +6555,7 @@
           <w:t>2</w:t>
         </w:r>
       </w:fldSimple>
-      <w:bookmarkEnd w:id="9"/>
+      <w:bookmarkEnd w:id="97"/>
       <w:r>
         <w:t xml:space="preserve"> – standard Arena Attendance Type</w:t>
       </w:r>
@@ -5810,7 +6784,7 @@
       <w:pPr>
         <w:pStyle w:val="Caption"/>
       </w:pPr>
-      <w:bookmarkStart w:id="10" w:name="_Ref223527835"/>
+      <w:bookmarkStart w:id="98" w:name="_Ref223527835"/>
       <w:r>
         <w:t xml:space="preserve">Figure </w:t>
       </w:r>
@@ -5822,7 +6796,7 @@
           <w:t>3</w:t>
         </w:r>
       </w:fldSimple>
-      <w:bookmarkEnd w:id="10"/>
+      <w:bookmarkEnd w:id="98"/>
       <w:r>
         <w:t xml:space="preserve"> – new, custom Extended Attribute List</w:t>
       </w:r>
@@ -5898,7 +6872,7 @@
       <w:pPr>
         <w:pStyle w:val="Caption"/>
       </w:pPr>
-      <w:bookmarkStart w:id="11" w:name="_Ref222894104"/>
+      <w:bookmarkStart w:id="99" w:name="_Ref222894104"/>
       <w:r>
         <w:t xml:space="preserve">Figure </w:t>
       </w:r>
@@ -5910,7 +6884,7 @@
           <w:t>4</w:t>
         </w:r>
       </w:fldSimple>
-      <w:bookmarkEnd w:id="11"/>
+      <w:bookmarkEnd w:id="99"/>
       <w:r>
         <w:t xml:space="preserve"> - Extended Attributes for an existing Attendance Type</w:t>
       </w:r>
@@ -5961,12 +6935,12 @@
         <w:pStyle w:val="Heading2"/>
         <w:pageBreakBefore/>
       </w:pPr>
-      <w:bookmarkStart w:id="12" w:name="_Toc297628889"/>
+      <w:bookmarkStart w:id="100" w:name="_Toc297628889"/>
       <w:r>
         <w:lastRenderedPageBreak/>
         <w:t>Realistic Classroom Setup</w:t>
       </w:r>
-      <w:bookmarkEnd w:id="12"/>
+      <w:bookmarkEnd w:id="100"/>
     </w:p>
     <w:p>
       <w:r>
@@ -6126,12 +7100,12 @@
         <w:pStyle w:val="Heading2"/>
         <w:pageBreakBefore/>
       </w:pPr>
-      <w:bookmarkStart w:id="13" w:name="_Toc297628890"/>
+      <w:bookmarkStart w:id="101" w:name="_Toc297628890"/>
       <w:r>
         <w:lastRenderedPageBreak/>
         <w:t>Check-in For Multiple, Upcoming (Future) Services</w:t>
       </w:r>
-      <w:bookmarkEnd w:id="13"/>
+      <w:bookmarkEnd w:id="101"/>
     </w:p>
     <w:p>
       <w:r>
@@ -6238,12 +7212,12 @@
         <w:pStyle w:val="Heading2"/>
         <w:pageBreakBefore/>
       </w:pPr>
-      <w:bookmarkStart w:id="14" w:name="_Toc297628891"/>
+      <w:bookmarkStart w:id="102" w:name="_Toc297628891"/>
       <w:r>
         <w:lastRenderedPageBreak/>
         <w:t>Standard Check-in Labels</w:t>
       </w:r>
-      <w:bookmarkEnd w:id="14"/>
+      <w:bookmarkEnd w:id="102"/>
     </w:p>
     <w:p>
       <w:r>
@@ -6431,13 +7405,13 @@
         </w:tabs>
         <w:ind w:left="720" w:hanging="720"/>
       </w:pPr>
-      <w:bookmarkStart w:id="15" w:name="_Toc147823424"/>
-      <w:bookmarkStart w:id="16" w:name="_Ref230490948"/>
+      <w:bookmarkStart w:id="103" w:name="_Toc147823424"/>
+      <w:bookmarkStart w:id="104" w:name="_Ref230490948"/>
       <w:r>
         <w:t>Default Attendance Label</w:t>
       </w:r>
-      <w:bookmarkEnd w:id="15"/>
-      <w:bookmarkEnd w:id="16"/>
+      <w:bookmarkEnd w:id="103"/>
+      <w:bookmarkEnd w:id="104"/>
     </w:p>
     <w:p>
       <w:r>
@@ -7293,7 +8267,7 @@
       </w:r>
       <w:r>
         <w:pict>
-          <v:shape id="_x0000_i1028" type="#_x0000_t75" style="width:368.4pt;height:3in">
+          <v:shape id="_x0000_i1028" type="#_x0000_t75" style="width:368.65pt;height:3in">
             <v:imagedata croptop="-65520f" cropbottom="65520f"/>
           </v:shape>
         </w:pict>
@@ -7735,7 +8709,7 @@
       </w:r>
       <w:r>
         <w:pict>
-          <v:shape id="_x0000_i1029" type="#_x0000_t75" style="width:368.4pt;height:200.1pt">
+          <v:shape id="_x0000_i1029" type="#_x0000_t75" style="width:368.65pt;height:200.4pt">
             <v:imagedata croptop="-65520f" cropbottom="65520f"/>
           </v:shape>
         </w:pict>
@@ -7749,11 +8723,11 @@
         </w:tabs>
         <w:ind w:left="720" w:hanging="720"/>
       </w:pPr>
-      <w:bookmarkStart w:id="17" w:name="_Toc147823425"/>
+      <w:bookmarkStart w:id="105" w:name="_Toc147823425"/>
       <w:r>
         <w:t>Claim Card</w:t>
       </w:r>
-      <w:bookmarkEnd w:id="17"/>
+      <w:bookmarkEnd w:id="105"/>
     </w:p>
     <w:p>
       <w:r>
@@ -7887,9 +8861,9 @@
                     </w:r>
                     <w:smartTag w:uri="urn:schemas-microsoft-com:office:smarttags" w:element="date">
                       <w:smartTagPr>
+                        <w:attr w:name="Month" w:val="6"/>
+                        <w:attr w:name="Day" w:val="30"/>
                         <w:attr w:name="Year" w:val="2004"/>
-                        <w:attr w:name="Day" w:val="30"/>
-                        <w:attr w:name="Month" w:val="6"/>
                       </w:smartTagPr>
                       <w:r>
                         <w:rPr>
@@ -8232,7 +9206,7 @@
       </w:r>
       <w:r>
         <w:pict>
-          <v:shape id="_x0000_i1030" type="#_x0000_t75" style="width:504.95pt;height:225.35pt">
+          <v:shape id="_x0000_i1030" type="#_x0000_t75" style="width:504.85pt;height:225.55pt">
             <v:imagedata croptop="-65520f" cropbottom="65520f"/>
           </v:shape>
         </w:pict>
@@ -8246,12 +9220,12 @@
         </w:tabs>
         <w:ind w:left="720" w:hanging="720"/>
       </w:pPr>
-      <w:bookmarkStart w:id="18" w:name="_Toc147823426"/>
+      <w:bookmarkStart w:id="106" w:name="_Toc147823426"/>
       <w:r>
         <w:lastRenderedPageBreak/>
         <w:t>Nametag</w:t>
       </w:r>
-      <w:bookmarkEnd w:id="18"/>
+      <w:bookmarkEnd w:id="106"/>
     </w:p>
     <w:p>
       <w:pPr>
@@ -8827,7 +9801,7 @@
                         <w:szCs w:val="52"/>
                       </w:rPr>
                       <w:pict>
-                        <v:shape id="_x0000_i1032" type="#_x0000_t75" style="width:57.95pt;height:51.45pt">
+                        <v:shape id="_x0000_i1032" type="#_x0000_t75" style="width:58.1pt;height:51.2pt">
                           <v:imagedata r:id="rId36" o:title=""/>
                         </v:shape>
                       </w:pict>
@@ -8864,7 +9838,7 @@
                         <w:szCs w:val="52"/>
                       </w:rPr>
                       <w:pict>
-                        <v:shape id="_x0000_i1033" type="#_x0000_t75" style="width:49.55pt;height:49.55pt">
+                        <v:shape id="_x0000_i1033" type="#_x0000_t75" style="width:49.45pt;height:49.45pt">
                           <v:imagedata r:id="rId37" o:title=""/>
                         </v:shape>
                       </w:pict>
@@ -8971,83 +9945,83 @@
       <w:pPr>
         <w:pStyle w:val="Heading2"/>
       </w:pPr>
-      <w:bookmarkStart w:id="19" w:name="_Toc77479642"/>
-      <w:bookmarkStart w:id="20" w:name="_Toc79908272"/>
-      <w:bookmarkStart w:id="21" w:name="_Toc80413665"/>
-      <w:bookmarkStart w:id="22" w:name="_Toc87849512"/>
-      <w:bookmarkStart w:id="23" w:name="_Toc116271284"/>
-      <w:bookmarkStart w:id="24" w:name="_Toc77479643"/>
-      <w:bookmarkStart w:id="25" w:name="_Toc79908273"/>
-      <w:bookmarkStart w:id="26" w:name="_Toc80413666"/>
-      <w:bookmarkStart w:id="27" w:name="_Toc87849513"/>
-      <w:bookmarkStart w:id="28" w:name="_Toc116271285"/>
-      <w:bookmarkStart w:id="29" w:name="_Toc77479646"/>
-      <w:bookmarkStart w:id="30" w:name="_Toc79908276"/>
-      <w:bookmarkStart w:id="31" w:name="_Toc80413669"/>
-      <w:bookmarkStart w:id="32" w:name="_Toc87849516"/>
-      <w:bookmarkStart w:id="33" w:name="_Toc116271288"/>
-      <w:bookmarkStart w:id="34" w:name="_Toc77479647"/>
-      <w:bookmarkStart w:id="35" w:name="_Toc79908277"/>
-      <w:bookmarkStart w:id="36" w:name="_Toc80413670"/>
-      <w:bookmarkStart w:id="37" w:name="_Toc87849517"/>
-      <w:bookmarkStart w:id="38" w:name="_Toc116271289"/>
-      <w:bookmarkStart w:id="39" w:name="_Toc77479648"/>
-      <w:bookmarkStart w:id="40" w:name="_Toc79908278"/>
-      <w:bookmarkStart w:id="41" w:name="_Toc80413671"/>
-      <w:bookmarkStart w:id="42" w:name="_Toc87849518"/>
-      <w:bookmarkStart w:id="43" w:name="_Toc116271290"/>
-      <w:bookmarkStart w:id="44" w:name="_Toc77479649"/>
-      <w:bookmarkStart w:id="45" w:name="_Toc79908279"/>
-      <w:bookmarkStart w:id="46" w:name="_Toc80413672"/>
-      <w:bookmarkStart w:id="47" w:name="_Toc87849519"/>
-      <w:bookmarkStart w:id="48" w:name="_Toc116271291"/>
-      <w:bookmarkStart w:id="49" w:name="_Toc77479650"/>
-      <w:bookmarkStart w:id="50" w:name="_Toc79908280"/>
-      <w:bookmarkStart w:id="51" w:name="_Toc80413673"/>
-      <w:bookmarkStart w:id="52" w:name="_Toc87849520"/>
-      <w:bookmarkStart w:id="53" w:name="_Toc116271292"/>
-      <w:bookmarkStart w:id="54" w:name="_Ref284835655"/>
-      <w:bookmarkStart w:id="55" w:name="_Toc297628892"/>
-      <w:bookmarkEnd w:id="19"/>
-      <w:bookmarkEnd w:id="20"/>
-      <w:bookmarkEnd w:id="21"/>
-      <w:bookmarkEnd w:id="22"/>
-      <w:bookmarkEnd w:id="23"/>
-      <w:bookmarkEnd w:id="24"/>
-      <w:bookmarkEnd w:id="25"/>
-      <w:bookmarkEnd w:id="26"/>
-      <w:bookmarkEnd w:id="27"/>
-      <w:bookmarkEnd w:id="28"/>
-      <w:bookmarkEnd w:id="29"/>
-      <w:bookmarkEnd w:id="30"/>
-      <w:bookmarkEnd w:id="31"/>
-      <w:bookmarkEnd w:id="32"/>
-      <w:bookmarkEnd w:id="33"/>
-      <w:bookmarkEnd w:id="34"/>
-      <w:bookmarkEnd w:id="35"/>
-      <w:bookmarkEnd w:id="36"/>
-      <w:bookmarkEnd w:id="37"/>
-      <w:bookmarkEnd w:id="38"/>
-      <w:bookmarkEnd w:id="39"/>
-      <w:bookmarkEnd w:id="40"/>
-      <w:bookmarkEnd w:id="41"/>
-      <w:bookmarkEnd w:id="42"/>
-      <w:bookmarkEnd w:id="43"/>
-      <w:bookmarkEnd w:id="44"/>
-      <w:bookmarkEnd w:id="45"/>
-      <w:bookmarkEnd w:id="46"/>
-      <w:bookmarkEnd w:id="47"/>
-      <w:bookmarkEnd w:id="48"/>
-      <w:bookmarkEnd w:id="49"/>
-      <w:bookmarkEnd w:id="50"/>
-      <w:bookmarkEnd w:id="51"/>
-      <w:bookmarkEnd w:id="52"/>
-      <w:bookmarkEnd w:id="53"/>
+      <w:bookmarkStart w:id="107" w:name="_Toc77479642"/>
+      <w:bookmarkStart w:id="108" w:name="_Toc79908272"/>
+      <w:bookmarkStart w:id="109" w:name="_Toc80413665"/>
+      <w:bookmarkStart w:id="110" w:name="_Toc87849512"/>
+      <w:bookmarkStart w:id="111" w:name="_Toc116271284"/>
+      <w:bookmarkStart w:id="112" w:name="_Toc77479643"/>
+      <w:bookmarkStart w:id="113" w:name="_Toc79908273"/>
+      <w:bookmarkStart w:id="114" w:name="_Toc80413666"/>
+      <w:bookmarkStart w:id="115" w:name="_Toc87849513"/>
+      <w:bookmarkStart w:id="116" w:name="_Toc116271285"/>
+      <w:bookmarkStart w:id="117" w:name="_Toc77479646"/>
+      <w:bookmarkStart w:id="118" w:name="_Toc79908276"/>
+      <w:bookmarkStart w:id="119" w:name="_Toc80413669"/>
+      <w:bookmarkStart w:id="120" w:name="_Toc87849516"/>
+      <w:bookmarkStart w:id="121" w:name="_Toc116271288"/>
+      <w:bookmarkStart w:id="122" w:name="_Toc77479647"/>
+      <w:bookmarkStart w:id="123" w:name="_Toc79908277"/>
+      <w:bookmarkStart w:id="124" w:name="_Toc80413670"/>
+      <w:bookmarkStart w:id="125" w:name="_Toc87849517"/>
+      <w:bookmarkStart w:id="126" w:name="_Toc116271289"/>
+      <w:bookmarkStart w:id="127" w:name="_Toc77479648"/>
+      <w:bookmarkStart w:id="128" w:name="_Toc79908278"/>
+      <w:bookmarkStart w:id="129" w:name="_Toc80413671"/>
+      <w:bookmarkStart w:id="130" w:name="_Toc87849518"/>
+      <w:bookmarkStart w:id="131" w:name="_Toc116271290"/>
+      <w:bookmarkStart w:id="132" w:name="_Toc77479649"/>
+      <w:bookmarkStart w:id="133" w:name="_Toc79908279"/>
+      <w:bookmarkStart w:id="134" w:name="_Toc80413672"/>
+      <w:bookmarkStart w:id="135" w:name="_Toc87849519"/>
+      <w:bookmarkStart w:id="136" w:name="_Toc116271291"/>
+      <w:bookmarkStart w:id="137" w:name="_Toc77479650"/>
+      <w:bookmarkStart w:id="138" w:name="_Toc79908280"/>
+      <w:bookmarkStart w:id="139" w:name="_Toc80413673"/>
+      <w:bookmarkStart w:id="140" w:name="_Toc87849520"/>
+      <w:bookmarkStart w:id="141" w:name="_Toc116271292"/>
+      <w:bookmarkStart w:id="142" w:name="_Ref284835655"/>
+      <w:bookmarkStart w:id="143" w:name="_Toc297628892"/>
+      <w:bookmarkEnd w:id="107"/>
+      <w:bookmarkEnd w:id="108"/>
+      <w:bookmarkEnd w:id="109"/>
+      <w:bookmarkEnd w:id="110"/>
+      <w:bookmarkEnd w:id="111"/>
+      <w:bookmarkEnd w:id="112"/>
+      <w:bookmarkEnd w:id="113"/>
+      <w:bookmarkEnd w:id="114"/>
+      <w:bookmarkEnd w:id="115"/>
+      <w:bookmarkEnd w:id="116"/>
+      <w:bookmarkEnd w:id="117"/>
+      <w:bookmarkEnd w:id="118"/>
+      <w:bookmarkEnd w:id="119"/>
+      <w:bookmarkEnd w:id="120"/>
+      <w:bookmarkEnd w:id="121"/>
+      <w:bookmarkEnd w:id="122"/>
+      <w:bookmarkEnd w:id="123"/>
+      <w:bookmarkEnd w:id="124"/>
+      <w:bookmarkEnd w:id="125"/>
+      <w:bookmarkEnd w:id="126"/>
+      <w:bookmarkEnd w:id="127"/>
+      <w:bookmarkEnd w:id="128"/>
+      <w:bookmarkEnd w:id="129"/>
+      <w:bookmarkEnd w:id="130"/>
+      <w:bookmarkEnd w:id="131"/>
+      <w:bookmarkEnd w:id="132"/>
+      <w:bookmarkEnd w:id="133"/>
+      <w:bookmarkEnd w:id="134"/>
+      <w:bookmarkEnd w:id="135"/>
+      <w:bookmarkEnd w:id="136"/>
+      <w:bookmarkEnd w:id="137"/>
+      <w:bookmarkEnd w:id="138"/>
+      <w:bookmarkEnd w:id="139"/>
+      <w:bookmarkEnd w:id="140"/>
+      <w:bookmarkEnd w:id="141"/>
       <w:r>
         <w:t>Reporting Services Attendance Label</w:t>
       </w:r>
-      <w:bookmarkEnd w:id="54"/>
-      <w:bookmarkEnd w:id="55"/>
+      <w:bookmarkEnd w:id="142"/>
+      <w:bookmarkEnd w:id="143"/>
     </w:p>
     <w:p>
       <w:r>
@@ -9637,12 +10611,12 @@
       <w:pPr>
         <w:pStyle w:val="Heading1"/>
       </w:pPr>
-      <w:bookmarkStart w:id="56" w:name="_Toc297628893"/>
+      <w:bookmarkStart w:id="144" w:name="_Toc297628893"/>
       <w:r>
         <w:lastRenderedPageBreak/>
         <w:t>Installation &amp; First Time Setup</w:t>
       </w:r>
-      <w:bookmarkEnd w:id="56"/>
+      <w:bookmarkEnd w:id="144"/>
     </w:p>
     <w:p>
       <w:r>
@@ -9653,11 +10627,11 @@
       <w:pPr>
         <w:pStyle w:val="Heading2"/>
       </w:pPr>
-      <w:bookmarkStart w:id="57" w:name="_Toc297628894"/>
+      <w:bookmarkStart w:id="145" w:name="_Toc297628894"/>
       <w:r>
         <w:t>Pre Module Installation Steps</w:t>
       </w:r>
-      <w:bookmarkEnd w:id="57"/>
+      <w:bookmarkEnd w:id="145"/>
     </w:p>
     <w:p>
       <w:r>
@@ -9761,11 +10735,11 @@
       <w:pPr>
         <w:pStyle w:val="Heading2"/>
       </w:pPr>
-      <w:bookmarkStart w:id="58" w:name="_Toc297628895"/>
+      <w:bookmarkStart w:id="146" w:name="_Toc297628895"/>
       <w:r>
         <w:t>Check-In Wizard Module Installation Steps</w:t>
       </w:r>
-      <w:bookmarkEnd w:id="58"/>
+      <w:bookmarkEnd w:id="146"/>
     </w:p>
     <w:p>
       <w:pPr>
@@ -9934,16 +10908,23 @@
     <w:p>
       <w:pPr>
         <w:pStyle w:val="Heading2"/>
-      </w:pPr>
-      <w:bookmarkStart w:id="59" w:name="_Ref286871139"/>
-      <w:bookmarkStart w:id="60" w:name="_Ref286871297"/>
-      <w:bookmarkStart w:id="61" w:name="_Toc297628896"/>
-      <w:r>
+        <w:pageBreakBefore/>
+        <w:pPrChange w:id="147" w:author="Nick Airdo" w:date="2011-10-28T08:40:00Z">
+          <w:pPr>
+            <w:pStyle w:val="Heading2"/>
+          </w:pPr>
+        </w:pPrChange>
+      </w:pPr>
+      <w:bookmarkStart w:id="148" w:name="_Ref286871139"/>
+      <w:bookmarkStart w:id="149" w:name="_Ref286871297"/>
+      <w:bookmarkStart w:id="150" w:name="_Toc297628896"/>
+      <w:r>
+        <w:lastRenderedPageBreak/>
         <w:t>Module Settings</w:t>
       </w:r>
-      <w:bookmarkEnd w:id="59"/>
-      <w:bookmarkEnd w:id="60"/>
-      <w:bookmarkEnd w:id="61"/>
+      <w:bookmarkEnd w:id="148"/>
+      <w:bookmarkEnd w:id="149"/>
+      <w:bookmarkEnd w:id="150"/>
     </w:p>
     <w:p>
       <w:r>
@@ -9962,23 +10943,57 @@
         </w:tblBorders>
         <w:tblLayout w:type="fixed"/>
         <w:tblLook w:val="0620"/>
+        <w:tblPrChange w:id="151" w:author="Nick Airdo" w:date="2011-10-28T08:33:00Z">
+          <w:tblPr>
+            <w:tblStyle w:val="LightList-Accent3"/>
+            <w:tblW w:w="8370" w:type="dxa"/>
+            <w:tblInd w:w="558" w:type="dxa"/>
+            <w:tblBorders>
+              <w:insideH w:val="single" w:sz="6" w:space="0" w:color="9BBB59" w:themeColor="accent3"/>
+              <w:insideV w:val="single" w:sz="6" w:space="0" w:color="9BBB59" w:themeColor="accent3"/>
+            </w:tblBorders>
+            <w:tblLayout w:type="fixed"/>
+            <w:tblLook w:val="0620"/>
+          </w:tblPr>
+        </w:tblPrChange>
       </w:tblPr>
       <w:tblGrid>
         <w:gridCol w:w="3600"/>
         <w:gridCol w:w="4770"/>
+        <w:tblGridChange w:id="152">
+          <w:tblGrid>
+            <w:gridCol w:w="3600"/>
+            <w:gridCol w:w="4770"/>
+          </w:tblGrid>
+        </w:tblGridChange>
       </w:tblGrid>
       <w:tr>
         <w:trPr>
           <w:cnfStyle w:val="100000000000"/>
           <w:cantSplit/>
           <w:tblHeader/>
+          <w:trPrChange w:id="153" w:author="Nick Airdo" w:date="2011-10-28T08:33:00Z">
+            <w:trPr>
+              <w:cantSplit/>
+              <w:tblHeader/>
+            </w:trPr>
+          </w:trPrChange>
         </w:trPr>
         <w:tc>
           <w:tcPr>
             <w:tcW w:w="3600" w:type="dxa"/>
+            <w:tcBorders>
+              <w:bottom w:val="single" w:sz="6" w:space="0" w:color="9BBB59" w:themeColor="accent3"/>
+            </w:tcBorders>
+            <w:tcPrChange w:id="154" w:author="Nick Airdo" w:date="2011-10-28T08:33:00Z">
+              <w:tcPr>
+                <w:tcW w:w="3600" w:type="dxa"/>
+              </w:tcPr>
+            </w:tcPrChange>
           </w:tcPr>
           <w:p>
             <w:pPr>
+              <w:cnfStyle w:val="100000000000"/>
               <w:rPr>
                 <w:sz w:val="18"/>
                 <w:szCs w:val="20"/>
@@ -9989,7 +11004,6 @@
                 <w:sz w:val="18"/>
                 <w:szCs w:val="20"/>
               </w:rPr>
-              <w:lastRenderedPageBreak/>
               <w:t>Setting</w:t>
             </w:r>
           </w:p>
@@ -9997,9 +11011,18 @@
         <w:tc>
           <w:tcPr>
             <w:tcW w:w="4770" w:type="dxa"/>
+            <w:tcBorders>
+              <w:bottom w:val="single" w:sz="6" w:space="0" w:color="9BBB59" w:themeColor="accent3"/>
+            </w:tcBorders>
+            <w:tcPrChange w:id="155" w:author="Nick Airdo" w:date="2011-10-28T08:33:00Z">
+              <w:tcPr>
+                <w:tcW w:w="4770" w:type="dxa"/>
+              </w:tcPr>
+            </w:tcPrChange>
           </w:tcPr>
           <w:p>
             <w:pPr>
+              <w:cnfStyle w:val="100000000000"/>
               <w:rPr>
                 <w:sz w:val="18"/>
                 <w:szCs w:val="20"/>
@@ -10011,6 +11034,185 @@
                 <w:szCs w:val="20"/>
               </w:rPr>
               <w:t>Description</w:t>
+            </w:r>
+          </w:p>
+        </w:tc>
+      </w:tr>
+      <w:tr>
+        <w:trPr>
+          <w:cantSplit/>
+          <w:trPrChange w:id="156" w:author="Nick Airdo" w:date="2011-10-28T08:33:00Z">
+            <w:trPr>
+              <w:cantSplit/>
+            </w:trPr>
+          </w:trPrChange>
+        </w:trPr>
+        <w:tc>
+          <w:tcPr>
+            <w:tcW w:w="3600" w:type="dxa"/>
+            <w:tcBorders>
+              <w:top w:val="single" w:sz="6" w:space="0" w:color="9BBB59" w:themeColor="accent3"/>
+              <w:bottom w:val="single" w:sz="6" w:space="0" w:color="9BBB59" w:themeColor="accent3"/>
+            </w:tcBorders>
+            <w:shd w:val="clear" w:color="auto" w:fill="D6E3BC" w:themeFill="accent3" w:themeFillTint="66"/>
+            <w:tcPrChange w:id="157" w:author="Nick Airdo" w:date="2011-10-28T08:33:00Z">
+              <w:tcPr>
+                <w:tcW w:w="3600" w:type="dxa"/>
+              </w:tcPr>
+            </w:tcPrChange>
+          </w:tcPr>
+          <w:p>
+            <w:pPr>
+              <w:rPr>
+                <w:b/>
+                <w:sz w:val="18"/>
+                <w:szCs w:val="20"/>
+                <w:rPrChange w:id="158" w:author="Nick Airdo" w:date="2011-10-28T08:32:00Z">
+                  <w:rPr>
+                    <w:sz w:val="18"/>
+                    <w:szCs w:val="20"/>
+                  </w:rPr>
+                </w:rPrChange>
+              </w:rPr>
+            </w:pPr>
+            <w:r>
+              <w:rPr>
+                <w:b/>
+                <w:sz w:val="18"/>
+                <w:szCs w:val="20"/>
+                <w:rPrChange w:id="159" w:author="Nick Airdo" w:date="2011-10-28T08:32:00Z">
+                  <w:rPr>
+                    <w:sz w:val="18"/>
+                    <w:szCs w:val="20"/>
+                  </w:rPr>
+                </w:rPrChange>
+              </w:rPr>
+              <w:t>General Settings</w:t>
+            </w:r>
+          </w:p>
+        </w:tc>
+        <w:tc>
+          <w:tcPr>
+            <w:tcW w:w="4770" w:type="dxa"/>
+            <w:tcBorders>
+              <w:top w:val="single" w:sz="6" w:space="0" w:color="9BBB59" w:themeColor="accent3"/>
+              <w:bottom w:val="single" w:sz="6" w:space="0" w:color="9BBB59" w:themeColor="accent3"/>
+            </w:tcBorders>
+            <w:shd w:val="clear" w:color="auto" w:fill="D6E3BC" w:themeFill="accent3" w:themeFillTint="66"/>
+            <w:tcPrChange w:id="160" w:author="Nick Airdo" w:date="2011-10-28T08:33:00Z">
+              <w:tcPr>
+                <w:tcW w:w="4770" w:type="dxa"/>
+              </w:tcPr>
+            </w:tcPrChange>
+          </w:tcPr>
+          <w:p>
+            <w:pPr>
+              <w:rPr>
+                <w:sz w:val="18"/>
+                <w:szCs w:val="20"/>
+              </w:rPr>
+            </w:pPr>
+          </w:p>
+        </w:tc>
+      </w:tr>
+      <w:tr>
+        <w:trPr>
+          <w:cantSplit/>
+          <w:trPrChange w:id="161" w:author="Nick Airdo" w:date="2011-10-28T08:33:00Z">
+            <w:trPr>
+              <w:cantSplit/>
+            </w:trPr>
+          </w:trPrChange>
+        </w:trPr>
+        <w:tc>
+          <w:tcPr>
+            <w:tcW w:w="3600" w:type="dxa"/>
+            <w:tcBorders>
+              <w:top w:val="single" w:sz="6" w:space="0" w:color="9BBB59" w:themeColor="accent3"/>
+            </w:tcBorders>
+            <w:tcPrChange w:id="162" w:author="Nick Airdo" w:date="2011-10-28T08:33:00Z">
+              <w:tcPr>
+                <w:tcW w:w="3600" w:type="dxa"/>
+              </w:tcPr>
+            </w:tcPrChange>
+          </w:tcPr>
+          <w:p>
+            <w:pPr>
+              <w:rPr>
+                <w:sz w:val="18"/>
+                <w:szCs w:val="20"/>
+              </w:rPr>
+            </w:pPr>
+            <w:r>
+              <w:rPr>
+                <w:sz w:val="18"/>
+                <w:szCs w:val="20"/>
+              </w:rPr>
+              <w:t>Ability Level Attribute</w:t>
+            </w:r>
+          </w:p>
+        </w:tc>
+        <w:tc>
+          <w:tcPr>
+            <w:tcW w:w="4770" w:type="dxa"/>
+            <w:tcBorders>
+              <w:top w:val="single" w:sz="6" w:space="0" w:color="9BBB59" w:themeColor="accent3"/>
+            </w:tcBorders>
+            <w:tcPrChange w:id="163" w:author="Nick Airdo" w:date="2011-10-28T08:33:00Z">
+              <w:tcPr>
+                <w:tcW w:w="4770" w:type="dxa"/>
+              </w:tcPr>
+            </w:tcPrChange>
+          </w:tcPr>
+          <w:p>
+            <w:pPr>
+              <w:rPr>
+                <w:sz w:val="18"/>
+                <w:szCs w:val="20"/>
+              </w:rPr>
+            </w:pPr>
+            <w:r>
+              <w:rPr>
+                <w:sz w:val="18"/>
+                <w:szCs w:val="20"/>
+              </w:rPr>
+              <w:t>S</w:t>
+            </w:r>
+            <w:r>
+              <w:rPr>
+                <w:sz w:val="18"/>
+                <w:szCs w:val="20"/>
+              </w:rPr>
+              <w:t>et t</w:t>
+            </w:r>
+            <w:r>
+              <w:rPr>
+                <w:sz w:val="18"/>
+                <w:szCs w:val="20"/>
+              </w:rPr>
+              <w:t xml:space="preserve">his to be the Person </w:t>
+            </w:r>
+            <w:r>
+              <w:rPr>
+                <w:b/>
+                <w:sz w:val="18"/>
+                <w:szCs w:val="20"/>
+              </w:rPr>
+              <w:t>Attribute</w:t>
+            </w:r>
+            <w:r>
+              <w:rPr>
+                <w:sz w:val="18"/>
+                <w:szCs w:val="20"/>
+              </w:rPr>
+              <w:t xml:space="preserve"> </w:t>
+            </w:r>
+            <w:r>
+              <w:rPr>
+                <w:sz w:val="18"/>
+                <w:szCs w:val="20"/>
+              </w:rPr>
+              <w:t>that holds a person’s ability level.</w:t>
             </w:r>
           </w:p>
         </w:tc>
@@ -10035,7 +11237,7 @@
                 <w:sz w:val="18"/>
                 <w:szCs w:val="20"/>
               </w:rPr>
-              <w:t>Ability Level Attribute</w:t>
+              <w:t>Ability Level Lookup Type</w:t>
             </w:r>
           </w:p>
         </w:tc>
@@ -10055,21 +11257,7 @@
                 <w:sz w:val="18"/>
                 <w:szCs w:val="20"/>
               </w:rPr>
-              <w:t>S</w:t>
-            </w:r>
-            <w:r>
-              <w:rPr>
-                <w:sz w:val="18"/>
-                <w:szCs w:val="20"/>
-              </w:rPr>
-              <w:t>et t</w:t>
-            </w:r>
-            <w:r>
-              <w:rPr>
-                <w:sz w:val="18"/>
-                <w:szCs w:val="20"/>
-              </w:rPr>
-              <w:t xml:space="preserve">his to be the Person </w:t>
+              <w:t xml:space="preserve">Set this to be the </w:t>
             </w:r>
             <w:r>
               <w:rPr>
@@ -10077,21 +11265,14 @@
                 <w:sz w:val="18"/>
                 <w:szCs w:val="20"/>
               </w:rPr>
-              <w:t>Attribute</w:t>
-            </w:r>
-            <w:r>
-              <w:rPr>
-                <w:sz w:val="18"/>
-                <w:szCs w:val="20"/>
-              </w:rPr>
-              <w:t xml:space="preserve"> </w:t>
-            </w:r>
-            <w:r>
-              <w:rPr>
-                <w:sz w:val="18"/>
-                <w:szCs w:val="20"/>
-              </w:rPr>
-              <w:t>that holds a person’s ability level.</w:t>
+              <w:t>Lookup Type</w:t>
+            </w:r>
+            <w:r>
+              <w:rPr>
+                <w:sz w:val="18"/>
+                <w:szCs w:val="20"/>
+              </w:rPr>
+              <w:t xml:space="preserve"> that contains all the ability levels you want to use in the Check-in system.</w:t>
             </w:r>
           </w:p>
         </w:tc>
@@ -10116,7 +11297,7 @@
                 <w:sz w:val="18"/>
                 <w:szCs w:val="20"/>
               </w:rPr>
-              <w:t>Ability Level Lookup Type</w:t>
+              <w:t>Allow Scan By Phone</w:t>
             </w:r>
           </w:p>
         </w:tc>
@@ -10136,22 +11317,7 @@
                 <w:sz w:val="18"/>
                 <w:szCs w:val="20"/>
               </w:rPr>
-              <w:t xml:space="preserve">Set this to be the </w:t>
-            </w:r>
-            <w:r>
-              <w:rPr>
-                <w:b/>
-                <w:sz w:val="18"/>
-                <w:szCs w:val="20"/>
-              </w:rPr>
-              <w:t>Lookup Type</w:t>
-            </w:r>
-            <w:r>
-              <w:rPr>
-                <w:sz w:val="18"/>
-                <w:szCs w:val="20"/>
-              </w:rPr>
-              <w:t xml:space="preserve"> that contains all the ability levels you want to use in the Check-in system.</w:t>
+              <w:t>This controls whether or not you can search by phone number.</w:t>
             </w:r>
           </w:p>
         </w:tc>
@@ -10176,7 +11342,7 @@
                 <w:sz w:val="18"/>
                 <w:szCs w:val="20"/>
               </w:rPr>
-              <w:t>Allow Scan By Phone</w:t>
+              <w:t>Asynchronous Timeout Error Message</w:t>
             </w:r>
           </w:p>
         </w:tc>
@@ -10196,7 +11362,7 @@
                 <w:sz w:val="18"/>
                 <w:szCs w:val="20"/>
               </w:rPr>
-              <w:t>This controls whether or not you can search by phone number.</w:t>
+              <w:t>The message to display if the client browser (kiosk) is unable to contact the server.</w:t>
             </w:r>
           </w:p>
         </w:tc>
@@ -10221,7 +11387,7 @@
                 <w:sz w:val="18"/>
                 <w:szCs w:val="20"/>
               </w:rPr>
-              <w:t>Asynchronous Timeout Error Message</w:t>
+              <w:t>Auto Cancel/Confirm</w:t>
             </w:r>
           </w:p>
         </w:tc>
@@ -10241,7 +11407,7 @@
                 <w:sz w:val="18"/>
                 <w:szCs w:val="20"/>
               </w:rPr>
-              <w:t>The message to display if the client browser (kiosk) is unable to contact the server.</w:t>
+              <w:t>Controls whether or not the system will perform auto-cancel and auto-confirm if the user stops interacting with the kiosk.</w:t>
             </w:r>
           </w:p>
         </w:tc>
@@ -10266,7 +11432,7 @@
                 <w:sz w:val="18"/>
                 <w:szCs w:val="20"/>
               </w:rPr>
-              <w:t>Auto Cancel/Confirm</w:t>
+              <w:t>Auto Refresh Time (Long)</w:t>
             </w:r>
           </w:p>
         </w:tc>
@@ -10286,7 +11452,7 @@
                 <w:sz w:val="18"/>
                 <w:szCs w:val="20"/>
               </w:rPr>
-              <w:t>Controls whether or not the system will perform auto-cancel and auto-confirm if the user stops interacting with the kiosk.</w:t>
+              <w:t>Time in seconds for the page to reload/reset if left inactive.</w:t>
             </w:r>
           </w:p>
         </w:tc>
@@ -10311,7 +11477,7 @@
                 <w:sz w:val="18"/>
                 <w:szCs w:val="20"/>
               </w:rPr>
-              <w:t>Auto Refresh Time (Long)</w:t>
+              <w:t>Auto Refresh Time (short)</w:t>
             </w:r>
           </w:p>
         </w:tc>
@@ -10331,7 +11497,7 @@
                 <w:sz w:val="18"/>
                 <w:szCs w:val="20"/>
               </w:rPr>
-              <w:t>Time in seconds for the page to reload/reset if left inactive.</w:t>
+              <w:t>Time in seconds for the system to auto cancel/confirm if no response is received.</w:t>
             </w:r>
           </w:p>
         </w:tc>
@@ -10356,7 +11522,7 @@
                 <w:sz w:val="18"/>
                 <w:szCs w:val="20"/>
               </w:rPr>
-              <w:t>Auto Refresh Time (short)</w:t>
+              <w:t>Background Image Relative Path</w:t>
             </w:r>
           </w:p>
         </w:tc>
@@ -10376,7 +11542,7 @@
                 <w:sz w:val="18"/>
                 <w:szCs w:val="20"/>
               </w:rPr>
-              <w:t>Time in seconds for the system to auto cancel/confirm if no response is received.</w:t>
+              <w:t>Relative path for the init screen’s background image.</w:t>
             </w:r>
           </w:p>
         </w:tc>
@@ -10401,7 +11567,7 @@
                 <w:sz w:val="18"/>
                 <w:szCs w:val="20"/>
               </w:rPr>
-              <w:t>Background Image Relative Path</w:t>
+              <w:t>Bad Kiosk Message</w:t>
             </w:r>
           </w:p>
         </w:tc>
@@ -10421,7 +11587,7 @@
                 <w:sz w:val="18"/>
                 <w:szCs w:val="20"/>
               </w:rPr>
-              <w:t>Relative path for the init screen’s background image.</w:t>
+              <w:t>Message to display if an unregistered kiosk attempts to access/use the Check-In Wizard.</w:t>
             </w:r>
           </w:p>
         </w:tc>
@@ -10446,7 +11612,7 @@
                 <w:sz w:val="18"/>
                 <w:szCs w:val="20"/>
               </w:rPr>
-              <w:t>Bad Kiosk Message</w:t>
+              <w:t>CSS Relative Path</w:t>
             </w:r>
           </w:p>
         </w:tc>
@@ -10466,7 +11632,7 @@
                 <w:sz w:val="18"/>
                 <w:szCs w:val="20"/>
               </w:rPr>
-              <w:t>Message to display if an unregistered kiosk attempts to access/use the Check-In Wizard.</w:t>
+              <w:t>Relative path to custom CSS file for Check-In module.</w:t>
             </w:r>
           </w:p>
         </w:tc>
@@ -10491,7 +11657,7 @@
                 <w:sz w:val="18"/>
                 <w:szCs w:val="20"/>
               </w:rPr>
-              <w:t>CSS Relative Path</w:t>
+              <w:t>Event is Closed Message</w:t>
             </w:r>
           </w:p>
         </w:tc>
@@ -10511,7 +11677,7 @@
                 <w:sz w:val="18"/>
                 <w:szCs w:val="20"/>
               </w:rPr>
-              <w:t>Relative path to custom CSS file for Check-In module.</w:t>
+              <w:t>Message that is displayed on the kiosk when there are no open/active check-in occurrences.</w:t>
             </w:r>
           </w:p>
         </w:tc>
@@ -10536,7 +11702,7 @@
                 <w:sz w:val="18"/>
                 <w:szCs w:val="20"/>
               </w:rPr>
-              <w:t>Event is Closed Message</w:t>
+              <w:t>Family Registration Page</w:t>
             </w:r>
           </w:p>
         </w:tc>
@@ -10556,7 +11722,7 @@
                 <w:sz w:val="18"/>
                 <w:szCs w:val="20"/>
               </w:rPr>
-              <w:t>Message that is displayed on the kiosk when there are no open/active check-in occurrences.</w:t>
+              <w:t xml:space="preserve">Page setting to integrate High Desert Church’s Family Registration Module into the Check-In Wizard.  If this is set to a page in Arena, pressing CTRL-SHIFT-R from within the Wizard will redirect to the configured page. </w:t>
             </w:r>
           </w:p>
         </w:tc>
@@ -10581,7 +11747,7 @@
                 <w:sz w:val="18"/>
                 <w:szCs w:val="20"/>
               </w:rPr>
-              <w:t>Family Registration Page</w:t>
+              <w:t>Ignore Check-In Start</w:t>
             </w:r>
           </w:p>
         </w:tc>
@@ -10601,7 +11767,7 @@
                 <w:sz w:val="18"/>
                 <w:szCs w:val="20"/>
               </w:rPr>
-              <w:t xml:space="preserve">Page setting to integrate High Desert Church’s Family Registration Module into the Check-In Wizard.  If this is set to a page in Arena, pressing CTRL-SHIFT-R from within the Wizard will redirect to the configured page. </w:t>
+              <w:t>If checked, this setting will allow members to check into services whose check-in start time has not occurred yet.  Useful if members need to check their children into the service that they are attending as well as the service that they are volunteering at.</w:t>
             </w:r>
           </w:p>
         </w:tc>
@@ -10626,7 +11792,7 @@
                 <w:sz w:val="18"/>
                 <w:szCs w:val="20"/>
               </w:rPr>
-              <w:t>Ignore Check-In Start</w:t>
+              <w:t>Kiosk Management Page</w:t>
             </w:r>
           </w:p>
         </w:tc>
@@ -10646,7 +11812,23 @@
                 <w:sz w:val="18"/>
                 <w:szCs w:val="20"/>
               </w:rPr>
-              <w:t>If checked, this setting will allow members to check into services whose check-in start time has not occurred yet.  Useful if members need to check their children into the service that they are attending as well as the service that they are volunteering at.</w:t>
+              <w:t xml:space="preserve">A page containing the </w:t>
+            </w:r>
+            <w:proofErr w:type="spellStart"/>
+            <w:r>
+              <w:rPr>
+                <w:sz w:val="18"/>
+                <w:szCs w:val="20"/>
+              </w:rPr>
+              <w:t>KioskAdmin</w:t>
+            </w:r>
+            <w:proofErr w:type="spellEnd"/>
+            <w:r>
+              <w:rPr>
+                <w:sz w:val="18"/>
+                <w:szCs w:val="20"/>
+              </w:rPr>
+              <w:t xml:space="preserve"> module which allows a kiosk to be registered with Arena and/or some details about the kiosk to be edited.  Pressing CTRL-SHIFT-M from within the Wizard will redirect to the configured page.  This is useful when setting up (or registering) new kiosks.</w:t>
             </w:r>
           </w:p>
         </w:tc>
@@ -10671,7 +11853,7 @@
                 <w:sz w:val="18"/>
                 <w:szCs w:val="20"/>
               </w:rPr>
-              <w:t>Kiosk Management Page</w:t>
+              <w:t>Label Print Provider</w:t>
             </w:r>
           </w:p>
         </w:tc>
@@ -10691,23 +11873,7 @@
                 <w:sz w:val="18"/>
                 <w:szCs w:val="20"/>
               </w:rPr>
-              <w:t xml:space="preserve">A page containing the </w:t>
-            </w:r>
-            <w:proofErr w:type="spellStart"/>
-            <w:r>
-              <w:rPr>
-                <w:sz w:val="18"/>
-                <w:szCs w:val="20"/>
-              </w:rPr>
-              <w:t>KioskAdmin</w:t>
-            </w:r>
-            <w:proofErr w:type="spellEnd"/>
-            <w:r>
-              <w:rPr>
-                <w:sz w:val="18"/>
-                <w:szCs w:val="20"/>
-              </w:rPr>
-              <w:t xml:space="preserve"> module which allows a kiosk to be registered with Arena and/or some details about the kiosk to be edited.  Pressing CTRL-SHIFT-M from within the Wizard will redirect to the configured page.  This is useful when setting up (or registering) new kiosks.</w:t>
+              <w:t>Controls which print label provider will be used when printing check-in labels.</w:t>
             </w:r>
           </w:p>
         </w:tc>
@@ -10732,7 +11898,7 @@
                 <w:sz w:val="18"/>
                 <w:szCs w:val="20"/>
               </w:rPr>
-              <w:t>Label Print Provider</w:t>
+              <w:t>Look Ahead Hours</w:t>
             </w:r>
           </w:p>
         </w:tc>
@@ -10752,7 +11918,7 @@
                 <w:sz w:val="18"/>
                 <w:szCs w:val="20"/>
               </w:rPr>
-              <w:t>Controls which print label provider will be used when printing check-in labels.</w:t>
+              <w:t>Number of hours the check-in system should look ahead for occurrences.</w:t>
             </w:r>
           </w:p>
         </w:tc>
@@ -10777,7 +11943,7 @@
                 <w:sz w:val="18"/>
                 <w:szCs w:val="20"/>
               </w:rPr>
-              <w:t>Look Ahead Hours</w:t>
+              <w:t>Look Ahead Minutes</w:t>
             </w:r>
           </w:p>
         </w:tc>
@@ -10797,7 +11963,7 @@
                 <w:sz w:val="18"/>
                 <w:szCs w:val="20"/>
               </w:rPr>
-              <w:t>Number of hours the check-in system should look ahead for occurrences.</w:t>
+              <w:t>Combined with the previous setting, the number of minutes the check-in system should look ahead for occurrences.</w:t>
             </w:r>
           </w:p>
         </w:tc>
@@ -10822,7 +11988,8 @@
                 <w:sz w:val="18"/>
                 <w:szCs w:val="20"/>
               </w:rPr>
-              <w:t>Look Ahead Minutes</w:t>
+              <w:lastRenderedPageBreak/>
+              <w:t>Max Ability Level Age</w:t>
             </w:r>
           </w:p>
         </w:tc>
@@ -10842,7 +12009,7 @@
                 <w:sz w:val="18"/>
                 <w:szCs w:val="20"/>
               </w:rPr>
-              <w:t>Combined with the previous setting, the number of minutes the check-in system should look ahead for occurrences.</w:t>
+              <w:t>Once a child reaches this age, the ability level selection screen will not be shown and the child will be automatically recorded at the max ability level.</w:t>
             </w:r>
           </w:p>
         </w:tc>
@@ -10867,7 +12034,7 @@
                 <w:sz w:val="18"/>
                 <w:szCs w:val="20"/>
               </w:rPr>
-              <w:t>Max Ability Level Age</w:t>
+              <w:t>Minimum Phone Number Length</w:t>
             </w:r>
           </w:p>
         </w:tc>
@@ -10887,7 +12054,7 @@
                 <w:sz w:val="18"/>
                 <w:szCs w:val="20"/>
               </w:rPr>
-              <w:t>Once a child reaches this age, the ability level selection screen will not be shown and the child will be automatically recorded at the max ability level.</w:t>
+              <w:t>Minimum number of digits that must be typed for a valid phone number search.</w:t>
             </w:r>
           </w:p>
         </w:tc>
@@ -10912,7 +12079,7 @@
                 <w:sz w:val="18"/>
                 <w:szCs w:val="20"/>
               </w:rPr>
-              <w:t>Minimum Age</w:t>
+              <w:t>Maximum Phone Number Length</w:t>
             </w:r>
           </w:p>
         </w:tc>
@@ -10932,7 +12099,7 @@
                 <w:sz w:val="18"/>
                 <w:szCs w:val="20"/>
               </w:rPr>
-              <w:t>Minimum age of a child who can check in.</w:t>
+              <w:t>Maximum number of digits that can be typed before the system performs the search automatically (without the user pressing the “search” button).</w:t>
             </w:r>
           </w:p>
         </w:tc>
@@ -10957,7 +12124,7 @@
                 <w:sz w:val="18"/>
                 <w:szCs w:val="20"/>
               </w:rPr>
-              <w:t>Maximum Age</w:t>
+              <w:t>No Eligible People for Check-in</w:t>
             </w:r>
           </w:p>
         </w:tc>
@@ -10977,7 +12144,7 @@
                 <w:sz w:val="18"/>
                 <w:szCs w:val="20"/>
               </w:rPr>
-              <w:t>Maximum age of a child who can check in.</w:t>
+              <w:t>Message to display when there are no family members eligible for check-in.</w:t>
             </w:r>
           </w:p>
         </w:tc>
@@ -11002,7 +12169,7 @@
                 <w:sz w:val="18"/>
                 <w:szCs w:val="20"/>
               </w:rPr>
-              <w:t>Minimum Grade</w:t>
+              <w:t>No Registered Occurrences Message</w:t>
             </w:r>
           </w:p>
         </w:tc>
@@ -11022,7 +12189,7 @@
                 <w:sz w:val="18"/>
                 <w:szCs w:val="20"/>
               </w:rPr>
-              <w:t>Minimum grade of a child who can check in.</w:t>
+              <w:t>Message to show when no occurrences are available to check in.</w:t>
             </w:r>
           </w:p>
         </w:tc>
@@ -11047,7 +12214,7 @@
                 <w:sz w:val="18"/>
                 <w:szCs w:val="20"/>
               </w:rPr>
-              <w:t>Maximum Grade</w:t>
+              <w:t>Page Timeout</w:t>
             </w:r>
           </w:p>
         </w:tc>
@@ -11067,21 +12234,7 @@
                 <w:sz w:val="18"/>
                 <w:szCs w:val="20"/>
               </w:rPr>
-              <w:t xml:space="preserve">Maximum </w:t>
-            </w:r>
-            <w:r>
-              <w:rPr>
-                <w:sz w:val="18"/>
-                <w:szCs w:val="20"/>
-              </w:rPr>
-              <w:t>grade</w:t>
-            </w:r>
-            <w:r>
-              <w:rPr>
-                <w:sz w:val="18"/>
-                <w:szCs w:val="20"/>
-              </w:rPr>
-              <w:t xml:space="preserve"> of a child who can check in.</w:t>
+              <w:t>The amount of time in seconds before the system considers the check-in system to have timed-out.</w:t>
             </w:r>
           </w:p>
         </w:tc>
@@ -11106,8 +12259,7 @@
                 <w:sz w:val="18"/>
                 <w:szCs w:val="20"/>
               </w:rPr>
-              <w:lastRenderedPageBreak/>
-              <w:t>Minimum Phone Number Length</w:t>
+              <w:t>Post-Check In Redirect Page</w:t>
             </w:r>
           </w:p>
         </w:tc>
@@ -11127,7 +12279,7 @@
                 <w:sz w:val="18"/>
                 <w:szCs w:val="20"/>
               </w:rPr>
-              <w:t>Minimum number of digits that must be typed for a valid phone number search.</w:t>
+              <w:t>If set, the system will redirect to this page once the check-in process completes.  Useful if you’ve integrated a Family Registration system with this check-in system and want to transfer control back to the Family Registration system after a family is checked in.</w:t>
             </w:r>
           </w:p>
         </w:tc>
@@ -11152,7 +12304,7 @@
                 <w:sz w:val="18"/>
                 <w:szCs w:val="20"/>
               </w:rPr>
-              <w:t>Maximum Phone Number Length</w:t>
+              <w:t>Relationship Type List</w:t>
             </w:r>
           </w:p>
         </w:tc>
@@ -11172,7 +12324,7 @@
                 <w:sz w:val="18"/>
                 <w:szCs w:val="20"/>
               </w:rPr>
-              <w:t>Maximum number of digits that can be typed before the system performs the search automatically (without the user pressing the “search” button).</w:t>
+              <w:t>Allowable relationship types to check in.  If the head of household has any relationships of these types, the associated people will be shown on the family member selection screen.</w:t>
             </w:r>
           </w:p>
         </w:tc>
@@ -11197,7 +12349,7 @@
                 <w:sz w:val="18"/>
                 <w:szCs w:val="20"/>
               </w:rPr>
-              <w:t>No Eligible People for Check-in</w:t>
+              <w:t>Require Attendee Abilities</w:t>
             </w:r>
           </w:p>
         </w:tc>
@@ -11217,7 +12369,7 @@
                 <w:sz w:val="18"/>
                 <w:szCs w:val="20"/>
               </w:rPr>
-              <w:t>Message to display when there are no family members eligible for check-in.</w:t>
+              <w:t>Flag to control whether or not Ability Levels are used by the check-in system.</w:t>
             </w:r>
           </w:p>
         </w:tc>
@@ -11242,7 +12394,7 @@
                 <w:sz w:val="18"/>
                 <w:szCs w:val="20"/>
               </w:rPr>
-              <w:t>No Registered Occurrences Message</w:t>
+              <w:t>Scan Now Message</w:t>
             </w:r>
           </w:p>
         </w:tc>
@@ -11262,7 +12414,7 @@
                 <w:sz w:val="18"/>
                 <w:szCs w:val="20"/>
               </w:rPr>
-              <w:t>Message to show when no occurrences are available to check in.</w:t>
+              <w:t>Text to show when check-in has started.</w:t>
             </w:r>
           </w:p>
         </w:tc>
@@ -11287,7 +12439,7 @@
                 <w:sz w:val="18"/>
                 <w:szCs w:val="20"/>
               </w:rPr>
-              <w:t>Page Timeout</w:t>
+              <w:t>Search By Phone Message</w:t>
             </w:r>
           </w:p>
         </w:tc>
@@ -11307,7 +12459,7 @@
                 <w:sz w:val="18"/>
                 <w:szCs w:val="20"/>
               </w:rPr>
-              <w:t>The amount of time in seconds before the system considers the check-in system to have timed-out.</w:t>
+              <w:t>Text to show on the search by phone button.</w:t>
             </w:r>
           </w:p>
         </w:tc>
@@ -11332,7 +12484,7 @@
                 <w:sz w:val="18"/>
                 <w:szCs w:val="20"/>
               </w:rPr>
-              <w:t>Post-Check In Redirect Page</w:t>
+              <w:t>Special Needs</w:t>
             </w:r>
           </w:p>
         </w:tc>
@@ -11352,7 +12504,7 @@
                 <w:sz w:val="18"/>
                 <w:szCs w:val="20"/>
               </w:rPr>
-              <w:t>If set, the system will redirect to this page once the check-in process completes.  Useful if you’ve integrated a Family Registration system with this check-in system and want to transfer control back to the Family Registration system after a family is checked in.</w:t>
+              <w:t>Set this to the person attribute that denotes whether or not a person has special needs.</w:t>
             </w:r>
           </w:p>
         </w:tc>
@@ -11360,10 +12512,23 @@
       <w:tr>
         <w:trPr>
           <w:cantSplit/>
+          <w:trPrChange w:id="164" w:author="Nick Airdo" w:date="2011-10-28T08:33:00Z">
+            <w:trPr>
+              <w:cantSplit/>
+            </w:trPr>
+          </w:trPrChange>
         </w:trPr>
         <w:tc>
           <w:tcPr>
             <w:tcW w:w="3600" w:type="dxa"/>
+            <w:tcBorders>
+              <w:bottom w:val="single" w:sz="6" w:space="0" w:color="9BBB59" w:themeColor="accent3"/>
+            </w:tcBorders>
+            <w:tcPrChange w:id="165" w:author="Nick Airdo" w:date="2011-10-28T08:33:00Z">
+              <w:tcPr>
+                <w:tcW w:w="3600" w:type="dxa"/>
+              </w:tcPr>
+            </w:tcPrChange>
           </w:tcPr>
           <w:p>
             <w:pPr>
@@ -11377,13 +12542,21 @@
                 <w:sz w:val="18"/>
                 <w:szCs w:val="20"/>
               </w:rPr>
-              <w:t>Relationship Type List</w:t>
+              <w:t>Unavailable Occurrences Message</w:t>
             </w:r>
           </w:p>
         </w:tc>
         <w:tc>
           <w:tcPr>
             <w:tcW w:w="4770" w:type="dxa"/>
+            <w:tcBorders>
+              <w:bottom w:val="single" w:sz="6" w:space="0" w:color="9BBB59" w:themeColor="accent3"/>
+            </w:tcBorders>
+            <w:tcPrChange w:id="166" w:author="Nick Airdo" w:date="2011-10-28T08:33:00Z">
+              <w:tcPr>
+                <w:tcW w:w="4770" w:type="dxa"/>
+              </w:tcPr>
+            </w:tcPrChange>
           </w:tcPr>
           <w:p>
             <w:pPr>
@@ -11397,7 +12570,7 @@
                 <w:sz w:val="18"/>
                 <w:szCs w:val="20"/>
               </w:rPr>
-              <w:t>Allowable relationship types to check in.  If the head of household has any relationships of these types, the associated people will be shown on the family member selection screen.</w:t>
+              <w:t>Message to display if no matching classroom was found for a child.</w:t>
             </w:r>
           </w:p>
         </w:tc>
@@ -11405,30 +12578,69 @@
       <w:tr>
         <w:trPr>
           <w:cantSplit/>
+          <w:trPrChange w:id="167" w:author="Nick Airdo" w:date="2011-10-28T08:33:00Z">
+            <w:trPr>
+              <w:cantSplit/>
+            </w:trPr>
+          </w:trPrChange>
         </w:trPr>
         <w:tc>
           <w:tcPr>
             <w:tcW w:w="3600" w:type="dxa"/>
+            <w:tcBorders>
+              <w:top w:val="single" w:sz="6" w:space="0" w:color="9BBB59" w:themeColor="accent3"/>
+              <w:bottom w:val="single" w:sz="6" w:space="0" w:color="9BBB59" w:themeColor="accent3"/>
+            </w:tcBorders>
+            <w:shd w:val="clear" w:color="auto" w:fill="D6E3BC" w:themeFill="accent3" w:themeFillTint="66"/>
+            <w:tcPrChange w:id="168" w:author="Nick Airdo" w:date="2011-10-28T08:33:00Z">
+              <w:tcPr>
+                <w:tcW w:w="3600" w:type="dxa"/>
+              </w:tcPr>
+            </w:tcPrChange>
           </w:tcPr>
           <w:p>
             <w:pPr>
               <w:rPr>
-                <w:sz w:val="18"/>
-                <w:szCs w:val="20"/>
+                <w:b/>
+                <w:sz w:val="18"/>
+                <w:szCs w:val="20"/>
+                <w:rPrChange w:id="169" w:author="Nick Airdo" w:date="2011-10-28T08:32:00Z">
+                  <w:rPr>
+                    <w:sz w:val="18"/>
+                    <w:szCs w:val="20"/>
+                  </w:rPr>
+                </w:rPrChange>
               </w:rPr>
             </w:pPr>
             <w:r>
               <w:rPr>
-                <w:sz w:val="18"/>
-                <w:szCs w:val="20"/>
-              </w:rPr>
-              <w:t>Require Attendee Abilities</w:t>
+                <w:b/>
+                <w:sz w:val="18"/>
+                <w:szCs w:val="20"/>
+                <w:rPrChange w:id="170" w:author="Nick Airdo" w:date="2011-10-28T08:32:00Z">
+                  <w:rPr>
+                    <w:sz w:val="18"/>
+                    <w:szCs w:val="20"/>
+                  </w:rPr>
+                </w:rPrChange>
+              </w:rPr>
+              <w:t>Restrictions</w:t>
             </w:r>
           </w:p>
         </w:tc>
         <w:tc>
           <w:tcPr>
             <w:tcW w:w="4770" w:type="dxa"/>
+            <w:tcBorders>
+              <w:top w:val="single" w:sz="6" w:space="0" w:color="9BBB59" w:themeColor="accent3"/>
+              <w:bottom w:val="single" w:sz="6" w:space="0" w:color="9BBB59" w:themeColor="accent3"/>
+            </w:tcBorders>
+            <w:shd w:val="clear" w:color="auto" w:fill="D6E3BC" w:themeFill="accent3" w:themeFillTint="66"/>
+            <w:tcPrChange w:id="171" w:author="Nick Airdo" w:date="2011-10-28T08:33:00Z">
+              <w:tcPr>
+                <w:tcW w:w="4770" w:type="dxa"/>
+              </w:tcPr>
+            </w:tcPrChange>
           </w:tcPr>
           <w:p>
             <w:pPr>
@@ -11437,68 +12649,108 @@
                 <w:szCs w:val="20"/>
               </w:rPr>
             </w:pPr>
-            <w:r>
-              <w:rPr>
-                <w:sz w:val="18"/>
-                <w:szCs w:val="20"/>
-              </w:rPr>
-              <w:t>Flag to control whether or not Ability Levels are used by the check-in system.</w:t>
-            </w:r>
           </w:p>
         </w:tc>
       </w:tr>
       <w:tr>
         <w:trPr>
           <w:cantSplit/>
+          <w:ins w:id="172" w:author="Nick Airdo" w:date="2011-10-28T08:34:00Z"/>
         </w:trPr>
         <w:tc>
           <w:tcPr>
             <w:tcW w:w="3600" w:type="dxa"/>
+            <w:tcBorders>
+              <w:top w:val="single" w:sz="6" w:space="0" w:color="9BBB59" w:themeColor="accent3"/>
+            </w:tcBorders>
           </w:tcPr>
           <w:p>
             <w:pPr>
               <w:rPr>
+                <w:ins w:id="173" w:author="Nick Airdo" w:date="2011-10-28T08:34:00Z"/>
                 <w:sz w:val="18"/>
                 <w:szCs w:val="20"/>
               </w:rPr>
             </w:pPr>
-            <w:r>
-              <w:rPr>
-                <w:sz w:val="18"/>
-                <w:szCs w:val="20"/>
-              </w:rPr>
-              <w:t>Scan Now Message</w:t>
-            </w:r>
+            <w:ins w:id="174" w:author="Nick Airdo" w:date="2011-10-28T08:34:00Z">
+              <w:r>
+                <w:rPr>
+                  <w:sz w:val="18"/>
+                  <w:szCs w:val="20"/>
+                </w:rPr>
+                <w:t>Enable Additional Restrictions</w:t>
+              </w:r>
+            </w:ins>
           </w:p>
         </w:tc>
         <w:tc>
           <w:tcPr>
             <w:tcW w:w="4770" w:type="dxa"/>
+            <w:tcBorders>
+              <w:top w:val="single" w:sz="6" w:space="0" w:color="9BBB59" w:themeColor="accent3"/>
+            </w:tcBorders>
           </w:tcPr>
           <w:p>
             <w:pPr>
               <w:rPr>
-                <w:sz w:val="18"/>
-                <w:szCs w:val="20"/>
-              </w:rPr>
+                <w:ins w:id="175" w:author="Nick Airdo" w:date="2011-10-28T08:34:00Z"/>
+                <w:sz w:val="18"/>
+                <w:szCs w:val="20"/>
+              </w:rPr>
+              <w:pPrChange w:id="176" w:author="Nick Airdo" w:date="2011-10-28T08:40:00Z">
+                <w:pPr/>
+              </w:pPrChange>
             </w:pPr>
-            <w:r>
-              <w:rPr>
-                <w:sz w:val="18"/>
-                <w:szCs w:val="20"/>
-              </w:rPr>
-              <w:t>Text to show when check-in has started.</w:t>
-            </w:r>
+            <w:ins w:id="177" w:author="Nick Airdo" w:date="2011-10-28T08:40:00Z">
+              <w:r>
+                <w:rPr>
+                  <w:sz w:val="18"/>
+                  <w:szCs w:val="20"/>
+                </w:rPr>
+                <w:t>Added in v1.4.0, this setting c</w:t>
+              </w:r>
+            </w:ins>
+            <w:ins w:id="178" w:author="Nick Airdo" w:date="2011-10-28T08:34:00Z">
+              <w:r>
+                <w:rPr>
+                  <w:sz w:val="18"/>
+                  <w:szCs w:val="20"/>
+                </w:rPr>
+                <w:t xml:space="preserve">ontrols whether the min/max age &amp; grade settings in this section are used to artificially control </w:t>
+              </w:r>
+            </w:ins>
+            <w:ins w:id="179" w:author="Nick Airdo" w:date="2011-10-28T08:35:00Z">
+              <w:r>
+                <w:rPr>
+                  <w:sz w:val="18"/>
+                  <w:szCs w:val="20"/>
+                </w:rPr>
+                <w:t>who is allowed to check-in; if set to false, the currently active Attendance Types determine who is allowed to check in (based on the min/max age/grade settings there).</w:t>
+              </w:r>
+            </w:ins>
           </w:p>
         </w:tc>
       </w:tr>
       <w:tr>
         <w:trPr>
           <w:cantSplit/>
+          <w:trPrChange w:id="180" w:author="Nick Airdo" w:date="2011-10-28T08:33:00Z">
+            <w:trPr>
+              <w:cantSplit/>
+            </w:trPr>
+          </w:trPrChange>
         </w:trPr>
         <w:tc>
           <w:tcPr>
             <w:tcW w:w="3600" w:type="dxa"/>
+            <w:tcBorders>
+              <w:top w:val="single" w:sz="6" w:space="0" w:color="9BBB59" w:themeColor="accent3"/>
+            </w:tcBorders>
+            <w:tcPrChange w:id="181" w:author="Nick Airdo" w:date="2011-10-28T08:33:00Z">
+              <w:tcPr>
+                <w:tcW w:w="3600" w:type="dxa"/>
+              </w:tcPr>
+            </w:tcPrChange>
           </w:tcPr>
           <w:p>
             <w:pPr>
@@ -11507,18 +12759,28 @@
                 <w:szCs w:val="20"/>
               </w:rPr>
             </w:pPr>
-            <w:r>
-              <w:rPr>
-                <w:sz w:val="18"/>
-                <w:szCs w:val="20"/>
-              </w:rPr>
-              <w:t>Search By Phone Message</w:t>
-            </w:r>
+            <w:ins w:id="182" w:author="Nick Airdo" w:date="2011-10-28T08:33:00Z">
+              <w:r>
+                <w:rPr>
+                  <w:sz w:val="18"/>
+                  <w:szCs w:val="20"/>
+                </w:rPr>
+                <w:t>Minimum Age</w:t>
+              </w:r>
+            </w:ins>
           </w:p>
         </w:tc>
         <w:tc>
           <w:tcPr>
             <w:tcW w:w="4770" w:type="dxa"/>
+            <w:tcBorders>
+              <w:top w:val="single" w:sz="6" w:space="0" w:color="9BBB59" w:themeColor="accent3"/>
+            </w:tcBorders>
+            <w:tcPrChange w:id="183" w:author="Nick Airdo" w:date="2011-10-28T08:33:00Z">
+              <w:tcPr>
+                <w:tcW w:w="4770" w:type="dxa"/>
+              </w:tcPr>
+            </w:tcPrChange>
           </w:tcPr>
           <w:p>
             <w:pPr>
@@ -11527,103 +12789,203 @@
                 <w:szCs w:val="20"/>
               </w:rPr>
             </w:pPr>
-            <w:r>
-              <w:rPr>
-                <w:sz w:val="18"/>
-                <w:szCs w:val="20"/>
-              </w:rPr>
-              <w:t>Text to show on the search by phone button.</w:t>
-            </w:r>
+            <w:ins w:id="184" w:author="Nick Airdo" w:date="2011-10-28T08:33:00Z">
+              <w:r>
+                <w:rPr>
+                  <w:sz w:val="18"/>
+                  <w:szCs w:val="20"/>
+                </w:rPr>
+                <w:t>Minimum age of a child who can check in.</w:t>
+              </w:r>
+            </w:ins>
           </w:p>
         </w:tc>
       </w:tr>
       <w:tr>
         <w:trPr>
           <w:cantSplit/>
+          <w:ins w:id="185" w:author="Nick Airdo" w:date="2011-10-28T08:33:00Z"/>
         </w:trPr>
         <w:tc>
           <w:tcPr>
             <w:tcW w:w="3600" w:type="dxa"/>
+            <w:tcBorders>
+              <w:top w:val="single" w:sz="6" w:space="0" w:color="9BBB59" w:themeColor="accent3"/>
+            </w:tcBorders>
           </w:tcPr>
           <w:p>
             <w:pPr>
               <w:rPr>
+                <w:ins w:id="186" w:author="Nick Airdo" w:date="2011-10-28T08:33:00Z"/>
                 <w:sz w:val="18"/>
                 <w:szCs w:val="20"/>
               </w:rPr>
             </w:pPr>
-            <w:r>
-              <w:rPr>
-                <w:sz w:val="18"/>
-                <w:szCs w:val="20"/>
-              </w:rPr>
-              <w:t>Special Needs</w:t>
-            </w:r>
+            <w:ins w:id="187" w:author="Nick Airdo" w:date="2011-10-28T08:33:00Z">
+              <w:r>
+                <w:rPr>
+                  <w:sz w:val="18"/>
+                  <w:szCs w:val="20"/>
+                </w:rPr>
+                <w:t>Maximum Age</w:t>
+              </w:r>
+            </w:ins>
           </w:p>
         </w:tc>
         <w:tc>
           <w:tcPr>
             <w:tcW w:w="4770" w:type="dxa"/>
+            <w:tcBorders>
+              <w:top w:val="single" w:sz="6" w:space="0" w:color="9BBB59" w:themeColor="accent3"/>
+            </w:tcBorders>
           </w:tcPr>
           <w:p>
             <w:pPr>
               <w:rPr>
+                <w:ins w:id="188" w:author="Nick Airdo" w:date="2011-10-28T08:33:00Z"/>
                 <w:sz w:val="18"/>
                 <w:szCs w:val="20"/>
               </w:rPr>
             </w:pPr>
-            <w:r>
-              <w:rPr>
-                <w:sz w:val="18"/>
-                <w:szCs w:val="20"/>
-              </w:rPr>
-              <w:t>Set this to the person attribute that denotes whether or not a person has special needs.</w:t>
-            </w:r>
+            <w:ins w:id="189" w:author="Nick Airdo" w:date="2011-10-28T08:33:00Z">
+              <w:r>
+                <w:rPr>
+                  <w:sz w:val="18"/>
+                  <w:szCs w:val="20"/>
+                </w:rPr>
+                <w:t>Maximum age of a child who can check in.</w:t>
+              </w:r>
+            </w:ins>
           </w:p>
         </w:tc>
       </w:tr>
       <w:tr>
         <w:trPr>
           <w:cantSplit/>
+          <w:ins w:id="190" w:author="Nick Airdo" w:date="2011-10-28T08:33:00Z"/>
         </w:trPr>
         <w:tc>
           <w:tcPr>
             <w:tcW w:w="3600" w:type="dxa"/>
+            <w:tcBorders>
+              <w:top w:val="single" w:sz="6" w:space="0" w:color="9BBB59" w:themeColor="accent3"/>
+            </w:tcBorders>
           </w:tcPr>
           <w:p>
             <w:pPr>
               <w:rPr>
+                <w:ins w:id="191" w:author="Nick Airdo" w:date="2011-10-28T08:33:00Z"/>
                 <w:sz w:val="18"/>
                 <w:szCs w:val="20"/>
               </w:rPr>
             </w:pPr>
-            <w:r>
-              <w:rPr>
-                <w:sz w:val="18"/>
-                <w:szCs w:val="20"/>
-              </w:rPr>
-              <w:t>Unavailable Occurrences Message</w:t>
-            </w:r>
+            <w:ins w:id="192" w:author="Nick Airdo" w:date="2011-10-28T08:33:00Z">
+              <w:r>
+                <w:rPr>
+                  <w:sz w:val="18"/>
+                  <w:szCs w:val="20"/>
+                </w:rPr>
+                <w:t>Minimum Grade</w:t>
+              </w:r>
+            </w:ins>
           </w:p>
         </w:tc>
         <w:tc>
           <w:tcPr>
             <w:tcW w:w="4770" w:type="dxa"/>
+            <w:tcBorders>
+              <w:top w:val="single" w:sz="6" w:space="0" w:color="9BBB59" w:themeColor="accent3"/>
+            </w:tcBorders>
           </w:tcPr>
           <w:p>
             <w:pPr>
               <w:rPr>
+                <w:ins w:id="193" w:author="Nick Airdo" w:date="2011-10-28T08:33:00Z"/>
                 <w:sz w:val="18"/>
                 <w:szCs w:val="20"/>
               </w:rPr>
             </w:pPr>
-            <w:r>
-              <w:rPr>
-                <w:sz w:val="18"/>
-                <w:szCs w:val="20"/>
-              </w:rPr>
-              <w:t>Message to display if no matching classroom was found for a child.</w:t>
-            </w:r>
+            <w:ins w:id="194" w:author="Nick Airdo" w:date="2011-10-28T08:33:00Z">
+              <w:r>
+                <w:rPr>
+                  <w:sz w:val="18"/>
+                  <w:szCs w:val="20"/>
+                </w:rPr>
+                <w:t>Minimum grade of a child who can check in.</w:t>
+              </w:r>
+            </w:ins>
+          </w:p>
+        </w:tc>
+      </w:tr>
+      <w:tr>
+        <w:trPr>
+          <w:cantSplit/>
+          <w:ins w:id="195" w:author="Nick Airdo" w:date="2011-10-28T08:33:00Z"/>
+        </w:trPr>
+        <w:tc>
+          <w:tcPr>
+            <w:tcW w:w="3600" w:type="dxa"/>
+            <w:tcBorders>
+              <w:top w:val="single" w:sz="6" w:space="0" w:color="9BBB59" w:themeColor="accent3"/>
+            </w:tcBorders>
+          </w:tcPr>
+          <w:p>
+            <w:pPr>
+              <w:rPr>
+                <w:ins w:id="196" w:author="Nick Airdo" w:date="2011-10-28T08:33:00Z"/>
+                <w:sz w:val="18"/>
+                <w:szCs w:val="20"/>
+              </w:rPr>
+            </w:pPr>
+            <w:ins w:id="197" w:author="Nick Airdo" w:date="2011-10-28T08:33:00Z">
+              <w:r>
+                <w:rPr>
+                  <w:sz w:val="18"/>
+                  <w:szCs w:val="20"/>
+                </w:rPr>
+                <w:t>Maximum Grade</w:t>
+              </w:r>
+            </w:ins>
+          </w:p>
+        </w:tc>
+        <w:tc>
+          <w:tcPr>
+            <w:tcW w:w="4770" w:type="dxa"/>
+            <w:tcBorders>
+              <w:top w:val="single" w:sz="6" w:space="0" w:color="9BBB59" w:themeColor="accent3"/>
+            </w:tcBorders>
+          </w:tcPr>
+          <w:p>
+            <w:pPr>
+              <w:rPr>
+                <w:ins w:id="198" w:author="Nick Airdo" w:date="2011-10-28T08:33:00Z"/>
+                <w:sz w:val="18"/>
+                <w:szCs w:val="20"/>
+              </w:rPr>
+            </w:pPr>
+            <w:ins w:id="199" w:author="Nick Airdo" w:date="2011-10-28T08:33:00Z">
+              <w:r>
+                <w:rPr>
+                  <w:sz w:val="18"/>
+                  <w:szCs w:val="20"/>
+                </w:rPr>
+                <w:t xml:space="preserve">Maximum </w:t>
+              </w:r>
+              <w:r>
+                <w:rPr>
+                  <w:sz w:val="18"/>
+                  <w:szCs w:val="20"/>
+                </w:rPr>
+                <w:t>grade</w:t>
+              </w:r>
+              <w:r>
+                <w:rPr>
+                  <w:sz w:val="18"/>
+                  <w:szCs w:val="20"/>
+                </w:rPr>
+                <w:t xml:space="preserve"> of a child who can check in.</w:t>
+              </w:r>
+            </w:ins>
           </w:p>
         </w:tc>
       </w:tr>
@@ -11634,14 +12996,14 @@
         <w:pStyle w:val="Heading2"/>
         <w:pageBreakBefore/>
       </w:pPr>
-      <w:bookmarkStart w:id="62" w:name="_Ref223608605"/>
-      <w:bookmarkStart w:id="63" w:name="_Toc297628897"/>
+      <w:bookmarkStart w:id="200" w:name="_Ref223608605"/>
+      <w:bookmarkStart w:id="201" w:name="_Toc297628897"/>
       <w:r>
         <w:lastRenderedPageBreak/>
         <w:t>Organization Settings</w:t>
       </w:r>
-      <w:bookmarkEnd w:id="62"/>
-      <w:bookmarkEnd w:id="63"/>
+      <w:bookmarkEnd w:id="200"/>
+      <w:bookmarkEnd w:id="201"/>
     </w:p>
     <w:p>
       <w:r>
@@ -11913,7 +13275,7 @@
       <w:pPr>
         <w:pStyle w:val="Heading3"/>
       </w:pPr>
-      <w:bookmarkStart w:id="64" w:name="_Ref223608618"/>
+      <w:bookmarkStart w:id="202" w:name="_Ref223608618"/>
       <w:proofErr w:type="spellStart"/>
       <w:r>
         <w:t>Cccev</w:t>
@@ -11922,7 +13284,7 @@
       <w:r>
         <w:t xml:space="preserve"> Check-in Labels</w:t>
       </w:r>
-      <w:bookmarkEnd w:id="64"/>
+      <w:bookmarkEnd w:id="202"/>
     </w:p>
     <w:p>
       <w:r>
@@ -12607,14 +13969,14 @@
         <w:pStyle w:val="Heading2"/>
         <w:pageBreakBefore/>
       </w:pPr>
-      <w:bookmarkStart w:id="65" w:name="_Ref284332748"/>
-      <w:bookmarkStart w:id="66" w:name="_Toc297628898"/>
+      <w:bookmarkStart w:id="203" w:name="_Ref284332748"/>
+      <w:bookmarkStart w:id="204" w:name="_Toc297628898"/>
       <w:r>
         <w:lastRenderedPageBreak/>
         <w:t>Configuring the Ability Level Lookup Type</w:t>
       </w:r>
-      <w:bookmarkEnd w:id="65"/>
-      <w:bookmarkEnd w:id="66"/>
+      <w:bookmarkEnd w:id="203"/>
+      <w:bookmarkEnd w:id="204"/>
     </w:p>
     <w:p>
       <w:r>
@@ -12905,16 +14267,16 @@
       <w:pPr>
         <w:pStyle w:val="Heading2"/>
       </w:pPr>
-      <w:bookmarkStart w:id="67" w:name="_Ref223521183"/>
-      <w:bookmarkStart w:id="68" w:name="_Toc297628899"/>
+      <w:bookmarkStart w:id="205" w:name="_Ref223521183"/>
+      <w:bookmarkStart w:id="206" w:name="_Toc297628899"/>
       <w:r>
         <w:t>Person Attributes: Ability Level, Special Needs</w:t>
       </w:r>
-      <w:bookmarkEnd w:id="67"/>
+      <w:bookmarkEnd w:id="205"/>
       <w:r>
         <w:t>, Self Check-Out</w:t>
       </w:r>
-      <w:bookmarkEnd w:id="68"/>
+      <w:bookmarkEnd w:id="206"/>
     </w:p>
     <w:p>
       <w:r>
@@ -13225,12 +14587,12 @@
         <w:pStyle w:val="Heading2"/>
         <w:pageBreakBefore/>
       </w:pPr>
-      <w:bookmarkStart w:id="69" w:name="_Toc297628900"/>
+      <w:bookmarkStart w:id="207" w:name="_Toc297628900"/>
       <w:r>
         <w:lastRenderedPageBreak/>
         <w:t>Printer Setup (Recommended)</w:t>
       </w:r>
-      <w:bookmarkEnd w:id="69"/>
+      <w:bookmarkEnd w:id="207"/>
     </w:p>
     <w:p>
       <w:r>
@@ -13617,12 +14979,12 @@
         <w:pStyle w:val="Heading2"/>
         <w:pageBreakBefore/>
       </w:pPr>
-      <w:bookmarkStart w:id="70" w:name="_Toc297628901"/>
+      <w:bookmarkStart w:id="208" w:name="_Toc297628901"/>
       <w:r>
         <w:lastRenderedPageBreak/>
         <w:t>Locations Setup</w:t>
       </w:r>
-      <w:bookmarkEnd w:id="70"/>
+      <w:bookmarkEnd w:id="208"/>
     </w:p>
     <w:p>
       <w:r>
@@ -13746,11 +15108,11 @@
       <w:pPr>
         <w:pStyle w:val="Heading2"/>
       </w:pPr>
-      <w:bookmarkStart w:id="71" w:name="_Toc297628902"/>
+      <w:bookmarkStart w:id="209" w:name="_Toc297628902"/>
       <w:r>
         <w:t>Kiosk Setup</w:t>
       </w:r>
-      <w:bookmarkEnd w:id="71"/>
+      <w:bookmarkEnd w:id="209"/>
     </w:p>
     <w:p>
       <w:r>
@@ -13834,7 +15196,7 @@
       <w:pPr>
         <w:pStyle w:val="Heading2"/>
       </w:pPr>
-      <w:bookmarkStart w:id="72" w:name="_Toc297628903"/>
+      <w:bookmarkStart w:id="210" w:name="_Toc297628903"/>
       <w:r>
         <w:lastRenderedPageBreak/>
         <w:t xml:space="preserve">Installing </w:t>
@@ -13842,7 +15204,7 @@
       <w:r>
         <w:t>Custom Reporting Service Labels</w:t>
       </w:r>
-      <w:bookmarkEnd w:id="72"/>
+      <w:bookmarkEnd w:id="210"/>
       <w:r>
         <w:t xml:space="preserve"> </w:t>
       </w:r>
@@ -14027,12 +15389,12 @@
       <w:pPr>
         <w:pStyle w:val="Heading1"/>
       </w:pPr>
-      <w:bookmarkStart w:id="73" w:name="_Toc297628904"/>
+      <w:bookmarkStart w:id="211" w:name="_Toc297628904"/>
       <w:r>
         <w:lastRenderedPageBreak/>
         <w:t>Other Things to Consider</w:t>
       </w:r>
-      <w:bookmarkEnd w:id="73"/>
+      <w:bookmarkEnd w:id="211"/>
     </w:p>
     <w:p>
       <w:r>
@@ -14043,15 +15405,15 @@
       <w:pPr>
         <w:pStyle w:val="Heading2"/>
       </w:pPr>
-      <w:bookmarkStart w:id="74" w:name="_Ref230494491"/>
-      <w:bookmarkStart w:id="75" w:name="_Ref230494518"/>
-      <w:bookmarkStart w:id="76" w:name="_Toc297628905"/>
+      <w:bookmarkStart w:id="212" w:name="_Ref230494491"/>
+      <w:bookmarkStart w:id="213" w:name="_Ref230494518"/>
+      <w:bookmarkStart w:id="214" w:name="_Toc297628905"/>
       <w:r>
         <w:t>SQL Server Agent Jobs</w:t>
       </w:r>
-      <w:bookmarkEnd w:id="74"/>
-      <w:bookmarkEnd w:id="75"/>
-      <w:bookmarkEnd w:id="76"/>
+      <w:bookmarkEnd w:id="212"/>
+      <w:bookmarkEnd w:id="213"/>
+      <w:bookmarkEnd w:id="214"/>
     </w:p>
     <w:p>
       <w:pPr>
@@ -14156,14 +15518,14 @@
         <w:pStyle w:val="Heading2"/>
         <w:pageBreakBefore/>
       </w:pPr>
-      <w:bookmarkStart w:id="77" w:name="_Ref246139745"/>
-      <w:bookmarkStart w:id="78" w:name="_Toc297628906"/>
+      <w:bookmarkStart w:id="215" w:name="_Ref246139745"/>
+      <w:bookmarkStart w:id="216" w:name="_Toc297628906"/>
       <w:r>
         <w:lastRenderedPageBreak/>
         <w:t>Other Custom Administrative Modules</w:t>
       </w:r>
-      <w:bookmarkEnd w:id="77"/>
-      <w:bookmarkEnd w:id="78"/>
+      <w:bookmarkEnd w:id="215"/>
+      <w:bookmarkEnd w:id="216"/>
     </w:p>
     <w:p>
       <w:r>
@@ -14175,11 +15537,11 @@
       <w:pPr>
         <w:pStyle w:val="Heading3"/>
       </w:pPr>
-      <w:bookmarkStart w:id="79" w:name="_Ref277834817"/>
+      <w:bookmarkStart w:id="217" w:name="_Ref277834817"/>
       <w:r>
         <w:t>Kiosk Management Page</w:t>
       </w:r>
-      <w:bookmarkEnd w:id="79"/>
+      <w:bookmarkEnd w:id="217"/>
     </w:p>
     <w:p>
       <w:r>
@@ -14371,7 +15733,7 @@
       <w:pPr>
         <w:pStyle w:val="Caption"/>
       </w:pPr>
-      <w:bookmarkStart w:id="80" w:name="_Ref223837856"/>
+      <w:bookmarkStart w:id="218" w:name="_Ref223837856"/>
       <w:r>
         <w:t xml:space="preserve">Figure </w:t>
       </w:r>
@@ -14383,7 +15745,7 @@
           <w:t>13</w:t>
         </w:r>
       </w:fldSimple>
-      <w:bookmarkEnd w:id="80"/>
+      <w:bookmarkEnd w:id="218"/>
       <w:r>
         <w:t xml:space="preserve"> - Show Summary link</w:t>
       </w:r>
@@ -14448,7 +15810,7 @@
       <w:pPr>
         <w:pStyle w:val="Caption"/>
       </w:pPr>
-      <w:bookmarkStart w:id="81" w:name="_Ref223609716"/>
+      <w:bookmarkStart w:id="219" w:name="_Ref223609716"/>
       <w:r>
         <w:t xml:space="preserve">Figure </w:t>
       </w:r>
@@ -14460,7 +15822,7 @@
           <w:t>14</w:t>
         </w:r>
       </w:fldSimple>
-      <w:bookmarkEnd w:id="81"/>
+      <w:bookmarkEnd w:id="219"/>
       <w:r>
         <w:t xml:space="preserve"> – Consolidated view of Attendance Types, Extended Attributes, and Locations</w:t>
       </w:r>
@@ -14710,7 +16072,7 @@
       <w:pPr>
         <w:pStyle w:val="Caption"/>
       </w:pPr>
-      <w:bookmarkStart w:id="82" w:name="_Ref223538280"/>
+      <w:bookmarkStart w:id="220" w:name="_Ref223538280"/>
       <w:r>
         <w:t xml:space="preserve">Figure </w:t>
       </w:r>
@@ -14722,7 +16084,7 @@
           <w:t>16</w:t>
         </w:r>
       </w:fldSimple>
-      <w:bookmarkEnd w:id="82"/>
+      <w:bookmarkEnd w:id="220"/>
       <w:r>
         <w:t xml:space="preserve"> - Attendance Occurrence page with the Move Attendance module</w:t>
       </w:r>
@@ -14920,22 +16282,22 @@
       <w:pPr>
         <w:pStyle w:val="Heading1"/>
       </w:pPr>
-      <w:bookmarkStart w:id="83" w:name="_Toc297628907"/>
+      <w:bookmarkStart w:id="221" w:name="_Toc297628907"/>
       <w:r>
         <w:lastRenderedPageBreak/>
         <w:t>Appendix</w:t>
       </w:r>
-      <w:bookmarkEnd w:id="83"/>
+      <w:bookmarkEnd w:id="221"/>
     </w:p>
     <w:p>
       <w:pPr>
         <w:pStyle w:val="Heading2"/>
       </w:pPr>
-      <w:bookmarkStart w:id="84" w:name="_Toc297628908"/>
+      <w:bookmarkStart w:id="222" w:name="_Toc297628908"/>
       <w:r>
         <w:t>Arena Dependencies</w:t>
       </w:r>
-      <w:bookmarkEnd w:id="84"/>
+      <w:bookmarkEnd w:id="222"/>
     </w:p>
     <w:p>
       <w:r>
@@ -14967,7 +16329,7 @@
       <w:pPr>
         <w:pStyle w:val="Heading2"/>
       </w:pPr>
-      <w:bookmarkStart w:id="85" w:name="_Toc297628909"/>
+      <w:bookmarkStart w:id="223" w:name="_Toc297628909"/>
       <w:r>
         <w:t xml:space="preserve">Defining New Custom </w:t>
       </w:r>
@@ -14979,7 +16341,7 @@
       <w:r>
         <w:t xml:space="preserve"> Providers</w:t>
       </w:r>
-      <w:bookmarkEnd w:id="85"/>
+      <w:bookmarkEnd w:id="223"/>
     </w:p>
     <w:p/>
     <w:p>
@@ -15050,11 +16412,11 @@
       <w:pPr>
         <w:pStyle w:val="Heading2"/>
       </w:pPr>
-      <w:bookmarkStart w:id="86" w:name="_Toc297628910"/>
+      <w:bookmarkStart w:id="224" w:name="_Toc297628910"/>
       <w:r>
         <w:t>Defining New Custom Security Code Provider</w:t>
       </w:r>
-      <w:bookmarkEnd w:id="86"/>
+      <w:bookmarkEnd w:id="224"/>
     </w:p>
     <w:p/>
     <w:p>
@@ -15112,11 +16474,11 @@
       <w:pPr>
         <w:pStyle w:val="Heading2"/>
       </w:pPr>
-      <w:bookmarkStart w:id="87" w:name="_Toc297628911"/>
+      <w:bookmarkStart w:id="225" w:name="_Toc297628911"/>
       <w:r>
         <w:t>Logging</w:t>
       </w:r>
-      <w:bookmarkEnd w:id="87"/>
+      <w:bookmarkEnd w:id="225"/>
     </w:p>
     <w:p>
       <w:r>
@@ -15179,11 +16541,11 @@
       <w:pPr>
         <w:pStyle w:val="Heading2"/>
       </w:pPr>
-      <w:bookmarkStart w:id="88" w:name="_Toc297628912"/>
+      <w:bookmarkStart w:id="226" w:name="_Toc297628912"/>
       <w:r>
         <w:t>Reference</w:t>
       </w:r>
-      <w:bookmarkEnd w:id="88"/>
+      <w:bookmarkEnd w:id="226"/>
     </w:p>
     <w:p>
       <w:r>
@@ -15294,7 +16656,7 @@
         <w:color w:val="8C8C8C"/>
         <w:sz w:val="18"/>
       </w:rPr>
-      <w:t>Check-in Wizard v1.3.</w:t>
+      <w:t>Check-in Wizard v1.</w:t>
     </w:r>
     <w:r>
       <w:rPr>
@@ -15302,7 +16664,7 @@
         <w:color w:val="8C8C8C"/>
         <w:sz w:val="18"/>
       </w:rPr>
-      <w:t>1</w:t>
+      <w:t>4</w:t>
     </w:r>
     <w:r>
       <w:rPr>
@@ -15310,7 +16672,7 @@
         <w:color w:val="8C8C8C"/>
         <w:sz w:val="18"/>
       </w:rPr>
-      <w:t xml:space="preserve"> </w:t>
+      <w:t>.</w:t>
     </w:r>
     <w:r>
       <w:rPr>
@@ -15318,7 +16680,15 @@
         <w:color w:val="8C8C8C"/>
         <w:sz w:val="18"/>
       </w:rPr>
-      <w:t>for Arena v2010.1</w:t>
+      <w:t>0</w:t>
+    </w:r>
+    <w:r>
+      <w:rPr>
+        <w:iCs/>
+        <w:color w:val="8C8C8C"/>
+        <w:sz w:val="18"/>
+      </w:rPr>
+      <w:t xml:space="preserve"> for Arena v2010.1</w:t>
     </w:r>
   </w:p>
   <w:p>
@@ -15567,17 +16937,17 @@
         <v:path o:extrusionok="f" gradientshapeok="t" o:connecttype="rect"/>
         <o:lock v:ext="edit" aspectratio="t"/>
       </v:shapetype>
-      <v:shape id="_x0000_i1048" type="#_x0000_t75" style="width:3in;height:3in" o:bullet="t"/>
+      <v:shape id="_x0000_i1066" type="#_x0000_t75" style="width:3in;height:3in" o:bullet="t"/>
     </w:pict>
   </w:numPicBullet>
   <w:numPicBullet w:numPicBulletId="1">
     <w:pict>
-      <v:shape id="_x0000_i1049" type="#_x0000_t75" style="width:3in;height:3in" o:bullet="t"/>
+      <v:shape id="_x0000_i1067" type="#_x0000_t75" style="width:3in;height:3in" o:bullet="t"/>
     </w:pict>
   </w:numPicBullet>
   <w:numPicBullet w:numPicBulletId="2">
     <w:pict>
-      <v:shape id="_x0000_i1050" type="#_x0000_t75" style="width:3in;height:3in" o:bullet="t"/>
+      <v:shape id="_x0000_i1068" type="#_x0000_t75" style="width:3in;height:3in" o:bullet="t"/>
     </w:pict>
   </w:numPicBullet>
   <w:abstractNum w:abstractNumId="0">
@@ -20984,9 +22354,9 @@
       <w:szCs w:val="22"/>
     </w:rPr>
   </w:style>
-  <w:style w:type="character" w:customStyle="1" w:styleId="EmailStyle52">
-    <w:name w:val="EmailStyle521"/>
-    <w:aliases w:val="EmailStyle521"/>
+  <w:style w:type="character" w:customStyle="1" w:styleId="EmailStyle521">
+    <w:name w:val="EmailStyle52"/>
+    <w:aliases w:val="EmailStyle52"/>
     <w:basedOn w:val="DefaultParagraphFont"/>
     <w:semiHidden/>
     <w:personal/>
@@ -21698,7 +23068,7 @@
 </file>
 
 <file path=customXml/itemProps1.xml><?xml version="1.0" encoding="utf-8"?>
-<ds:datastoreItem xmlns:ds="http://schemas.openxmlformats.org/officeDocument/2006/customXml" ds:itemID="{2E0FD4F8-BD17-4A00-993D-C73ADC586B07}">
+<ds:datastoreItem xmlns:ds="http://schemas.openxmlformats.org/officeDocument/2006/customXml" ds:itemID="{A248BD57-760A-4A05-9A58-265AB10F5BDF}">
   <ds:schemaRefs>
     <ds:schemaRef ds:uri="http://schemas.openxmlformats.org/officeDocument/2006/bibliography"/>
   </ds:schemaRefs>

</xml_diff>